<commit_message>
changes to make xrefs to tables, figures and bibls work better
git-svn-id: svn://svn.code.sf.net/p/tei/code/trunk/Stylesheets@8215 e5332ce4-a50f-0410-b94b-d658400b0204
</commit_message>
<xml_diff>
--- a/profiles/oucs/docx/template.docx
+++ b/profiles/oucs/docx/template.docx
@@ -2,7 +2,17 @@
 <file path=word/document.xml><?xml version="1.0" encoding="utf-8"?>
 <w:document xmlns:mo="http://schemas.microsoft.com/office/mac/office/2008/main" xmlns:ve="http://schemas.openxmlformats.org/markup-compatibility/2006" xmlns:mv="urn:schemas-microsoft-com:mac:vml" xmlns:o="urn:schemas-microsoft-com:office:office" xmlns:r="http://schemas.openxmlformats.org/officeDocument/2006/relationships" xmlns:m="http://schemas.openxmlformats.org/officeDocument/2006/math" xmlns:v="urn:schemas-microsoft-com:vml" xmlns:wp="http://schemas.openxmlformats.org/drawingml/2006/wordprocessingDrawing" xmlns:w10="urn:schemas-microsoft-com:office:word" xmlns:w="http://schemas.openxmlformats.org/wordprocessingml/2006/main" xmlns:wne="http://schemas.microsoft.com/office/word/2006/wordml">
   <w:body>
-    <w:p/>
+    <w:p>
+      <w:pPr>
+        <w:pStyle w:val="Bibliography"/>
+        <w:numPr>
+          <w:ilvl w:val="0"/>
+          <w:numId w:val="0"/>
+        </w:numPr>
+      </w:pPr>
+      <w:bookmarkStart w:id="0" w:name="_XML"/>
+    </w:p>
+    <w:bookmarkEnd w:id="0"/>
     <w:sectPr>
       <w:headerReference w:type="even" r:id="rId7"/>
       <w:headerReference w:type="default" r:id="rId8"/>
@@ -22,15 +32,15 @@
 <file path=word/numbering.xml><?xml version="1.0" encoding="utf-8"?>
 <w:numbering xmlns:mo="http://schemas.microsoft.com/office/mac/office/2008/main" xmlns:ve="http://schemas.openxmlformats.org/markup-compatibility/2006" xmlns:mv="urn:schemas-microsoft-com:mac:vml" xmlns:o="urn:schemas-microsoft-com:office:office" xmlns:r="http://schemas.openxmlformats.org/officeDocument/2006/relationships" xmlns:m="http://schemas.openxmlformats.org/officeDocument/2006/math" xmlns:v="urn:schemas-microsoft-com:vml" xmlns:wp="http://schemas.openxmlformats.org/drawingml/2006/wordprocessingDrawing" xmlns:w10="urn:schemas-microsoft-com:office:word" xmlns:w="http://schemas.openxmlformats.org/wordprocessingml/2006/main" xmlns:wne="http://schemas.microsoft.com/office/word/2006/wordml">
   <w:abstractNum w:abstractNumId="0">
-    <w:nsid w:val="214D2D94"/>
-    <w:multiLevelType w:val="hybridMultilevel"/>
-    <w:tmpl w:val="7FA0AAFE"/>
-    <w:lvl w:ilvl="0" w:tplc="6600817E">
-      <w:start w:val="1"/>
-      <w:numFmt w:val="decimal"/>
-      <w:pStyle w:val="Figuretitle"/>
-      <w:suff w:val="space"/>
-      <w:lvlText w:val="Figure %1"/>
+    <w:nsid w:val="1A8636E2"/>
+    <w:multiLevelType w:val="multilevel"/>
+    <w:tmpl w:val="76EC957A"/>
+    <w:lvl w:ilvl="0">
+      <w:start w:val="1"/>
+      <w:numFmt w:val="upperLetter"/>
+      <w:pStyle w:val="ANNEX"/>
+      <w:suff w:val="nothing"/>
+      <w:lvlText w:val="Annex %1: "/>
       <w:lvlJc w:val="left"/>
       <w:pPr>
         <w:ind w:left="0" w:firstLine="0"/>
@@ -39,516 +49,123 @@
         <w:rFonts w:hint="default"/>
       </w:rPr>
     </w:lvl>
-    <w:lvl w:ilvl="1" w:tplc="4D66A81E">
-      <w:start w:val="1"/>
-      <w:numFmt w:val="lowerLetter"/>
-      <w:lvlText w:val="%2."/>
-      <w:lvlJc w:val="left"/>
-      <w:pPr>
-        <w:ind w:left="1440" w:hanging="360"/>
-      </w:pPr>
-    </w:lvl>
-    <w:lvl w:ilvl="2" w:tplc="1F46016A">
-      <w:start w:val="1"/>
-      <w:numFmt w:val="lowerRoman"/>
-      <w:lvlText w:val="%3."/>
-      <w:lvlJc w:val="right"/>
-      <w:pPr>
-        <w:ind w:left="2160" w:hanging="180"/>
-      </w:pPr>
-    </w:lvl>
-    <w:lvl w:ilvl="3" w:tplc="B4BC26C6">
-      <w:start w:val="1"/>
-      <w:numFmt w:val="decimal"/>
-      <w:lvlText w:val="%4."/>
-      <w:lvlJc w:val="left"/>
-      <w:pPr>
-        <w:ind w:left="2880" w:hanging="360"/>
-      </w:pPr>
-    </w:lvl>
-    <w:lvl w:ilvl="4" w:tplc="F5461BD8">
-      <w:start w:val="1"/>
-      <w:numFmt w:val="lowerLetter"/>
-      <w:lvlText w:val="%5."/>
-      <w:lvlJc w:val="left"/>
-      <w:pPr>
-        <w:ind w:left="3600" w:hanging="360"/>
-      </w:pPr>
-    </w:lvl>
-    <w:lvl w:ilvl="5" w:tplc="A9F0C960">
-      <w:start w:val="1"/>
-      <w:numFmt w:val="lowerRoman"/>
-      <w:lvlText w:val="%6."/>
-      <w:lvlJc w:val="right"/>
-      <w:pPr>
-        <w:ind w:left="4320" w:hanging="180"/>
-      </w:pPr>
-    </w:lvl>
-    <w:lvl w:ilvl="6" w:tplc="F11E9844">
-      <w:start w:val="1"/>
-      <w:numFmt w:val="decimal"/>
-      <w:lvlText w:val="%7."/>
-      <w:lvlJc w:val="left"/>
-      <w:pPr>
-        <w:ind w:left="5040" w:hanging="360"/>
-      </w:pPr>
-    </w:lvl>
-    <w:lvl w:ilvl="7" w:tplc="F57E804A">
-      <w:start w:val="1"/>
-      <w:numFmt w:val="lowerLetter"/>
-      <w:lvlText w:val="%8."/>
-      <w:lvlJc w:val="left"/>
-      <w:pPr>
-        <w:ind w:left="5760" w:hanging="360"/>
-      </w:pPr>
-    </w:lvl>
-    <w:lvl w:ilvl="8" w:tplc="FE44037A">
-      <w:start w:val="1"/>
-      <w:numFmt w:val="lowerRoman"/>
-      <w:lvlText w:val="%9."/>
-      <w:lvlJc w:val="right"/>
-      <w:pPr>
-        <w:ind w:left="6480" w:hanging="180"/>
-      </w:pPr>
+    <w:lvl w:ilvl="1">
+      <w:start w:val="1"/>
+      <w:numFmt w:val="decimal"/>
+      <w:pStyle w:val="a2"/>
+      <w:lvlText w:val="%1.%2"/>
+      <w:lvlJc w:val="left"/>
+      <w:pPr>
+        <w:ind w:left="720" w:hanging="720"/>
+      </w:pPr>
+      <w:rPr>
+        <w:rFonts w:hint="default"/>
+      </w:rPr>
+    </w:lvl>
+    <w:lvl w:ilvl="2">
+      <w:start w:val="1"/>
+      <w:numFmt w:val="decimal"/>
+      <w:pStyle w:val="a3"/>
+      <w:lvlText w:val="%1.%2.%3"/>
+      <w:lvlJc w:val="left"/>
+      <w:pPr>
+        <w:ind w:left="936" w:hanging="936"/>
+      </w:pPr>
+      <w:rPr>
+        <w:rFonts w:hint="default"/>
+      </w:rPr>
+    </w:lvl>
+    <w:lvl w:ilvl="3">
+      <w:start w:val="1"/>
+      <w:numFmt w:val="decimal"/>
+      <w:pStyle w:val="a4"/>
+      <w:lvlText w:val="%1.%2.%3.%4"/>
+      <w:lvlJc w:val="left"/>
+      <w:pPr>
+        <w:ind w:left="1152" w:hanging="1152"/>
+      </w:pPr>
+      <w:rPr>
+        <w:rFonts w:hint="default"/>
+      </w:rPr>
+    </w:lvl>
+    <w:lvl w:ilvl="4">
+      <w:start w:val="1"/>
+      <w:numFmt w:val="decimal"/>
+      <w:pStyle w:val="a5"/>
+      <w:lvlText w:val="%1.%2.%3.%4.%5"/>
+      <w:lvlJc w:val="left"/>
+      <w:pPr>
+        <w:ind w:left="1368" w:hanging="1368"/>
+      </w:pPr>
+      <w:rPr>
+        <w:rFonts w:hint="default"/>
+      </w:rPr>
+    </w:lvl>
+    <w:lvl w:ilvl="5">
+      <w:start w:val="1"/>
+      <w:numFmt w:val="decimal"/>
+      <w:pStyle w:val="a6"/>
+      <w:lvlText w:val="%1.%2.%3.%4.%5.%6"/>
+      <w:lvlJc w:val="left"/>
+      <w:pPr>
+        <w:ind w:left="1584" w:hanging="1584"/>
+      </w:pPr>
+      <w:rPr>
+        <w:rFonts w:hint="default"/>
+      </w:rPr>
+    </w:lvl>
+    <w:lvl w:ilvl="6">
+      <w:start w:val="1"/>
+      <w:numFmt w:val="decimal"/>
+      <w:lvlText w:val="%1.%2.%3.%4.%5.%6.%7"/>
+      <w:lvlJc w:val="left"/>
+      <w:pPr>
+        <w:ind w:left="1800" w:hanging="1800"/>
+      </w:pPr>
+      <w:rPr>
+        <w:rFonts w:hint="default"/>
+      </w:rPr>
+    </w:lvl>
+    <w:lvl w:ilvl="7">
+      <w:start w:val="1"/>
+      <w:numFmt w:val="decimal"/>
+      <w:lvlText w:val="%1.%2.%3.%4.%5.%6.%7.%8"/>
+      <w:lvlJc w:val="left"/>
+      <w:pPr>
+        <w:ind w:left="2016" w:hanging="2016"/>
+      </w:pPr>
+      <w:rPr>
+        <w:rFonts w:hint="default"/>
+      </w:rPr>
+    </w:lvl>
+    <w:lvl w:ilvl="8">
+      <w:start w:val="1"/>
+      <w:numFmt w:val="decimal"/>
+      <w:lvlText w:val="%1.%2.%3.%4.%5.%6.%7.%8.%9"/>
+      <w:lvlJc w:val="left"/>
+      <w:pPr>
+        <w:ind w:left="2232" w:hanging="2232"/>
+      </w:pPr>
+      <w:rPr>
+        <w:rFonts w:hint="default"/>
+      </w:rPr>
     </w:lvl>
   </w:abstractNum>
   <w:abstractNum w:abstractNumId="1">
-    <w:nsid w:val="31041D10"/>
-    <w:multiLevelType w:val="hybridMultilevel"/>
-    <w:tmpl w:val="46F82958"/>
-    <w:lvl w:ilvl="0" w:tplc="7220B272">
-      <w:start w:val="1"/>
-      <w:numFmt w:val="decimal"/>
-      <w:pStyle w:val="Tabletitle"/>
-      <w:suff w:val="space"/>
-      <w:lvlText w:val="Table %1 —"/>
-      <w:lvlJc w:val="left"/>
-      <w:pPr>
-        <w:ind w:left="720" w:hanging="360"/>
-      </w:pPr>
-      <w:rPr>
-        <w:rFonts w:hint="default"/>
-      </w:rPr>
-    </w:lvl>
-    <w:lvl w:ilvl="1" w:tplc="570CDD74">
-      <w:start w:val="1"/>
-      <w:numFmt w:val="lowerLetter"/>
-      <w:lvlText w:val="%2."/>
-      <w:lvlJc w:val="left"/>
-      <w:pPr>
-        <w:ind w:left="1440" w:hanging="360"/>
-      </w:pPr>
-    </w:lvl>
-    <w:lvl w:ilvl="2" w:tplc="35742356">
-      <w:start w:val="1"/>
-      <w:numFmt w:val="lowerRoman"/>
-      <w:lvlText w:val="%3."/>
-      <w:lvlJc w:val="right"/>
-      <w:pPr>
-        <w:ind w:left="2160" w:hanging="180"/>
-      </w:pPr>
-    </w:lvl>
-    <w:lvl w:ilvl="3" w:tplc="F2506A92">
-      <w:start w:val="1"/>
-      <w:numFmt w:val="decimal"/>
-      <w:lvlText w:val="%4."/>
-      <w:lvlJc w:val="left"/>
-      <w:pPr>
-        <w:ind w:left="2880" w:hanging="360"/>
-      </w:pPr>
-    </w:lvl>
-    <w:lvl w:ilvl="4" w:tplc="022808A6">
-      <w:start w:val="1"/>
-      <w:numFmt w:val="lowerLetter"/>
-      <w:lvlText w:val="%5."/>
-      <w:lvlJc w:val="left"/>
-      <w:pPr>
-        <w:ind w:left="3600" w:hanging="360"/>
-      </w:pPr>
-    </w:lvl>
-    <w:lvl w:ilvl="5" w:tplc="472CD56C">
-      <w:start w:val="1"/>
-      <w:numFmt w:val="lowerRoman"/>
-      <w:lvlText w:val="%6."/>
-      <w:lvlJc w:val="right"/>
-      <w:pPr>
-        <w:ind w:left="4320" w:hanging="180"/>
-      </w:pPr>
-    </w:lvl>
-    <w:lvl w:ilvl="6" w:tplc="09DA4BE2">
-      <w:start w:val="1"/>
-      <w:numFmt w:val="decimal"/>
-      <w:lvlText w:val="%7."/>
-      <w:lvlJc w:val="left"/>
-      <w:pPr>
-        <w:ind w:left="5040" w:hanging="360"/>
-      </w:pPr>
-    </w:lvl>
-    <w:lvl w:ilvl="7" w:tplc="8EEA4710">
-      <w:start w:val="1"/>
-      <w:numFmt w:val="lowerLetter"/>
-      <w:lvlText w:val="%8."/>
-      <w:lvlJc w:val="left"/>
-      <w:pPr>
-        <w:ind w:left="5760" w:hanging="360"/>
-      </w:pPr>
-    </w:lvl>
-    <w:lvl w:ilvl="8" w:tplc="89368728">
-      <w:start w:val="1"/>
-      <w:numFmt w:val="lowerRoman"/>
-      <w:lvlText w:val="%9."/>
-      <w:lvlJc w:val="right"/>
-      <w:pPr>
-        <w:ind w:left="6480" w:hanging="180"/>
-      </w:pPr>
-    </w:lvl>
-  </w:abstractNum>
-  <w:abstractNum w:abstractNumId="2">
-    <w:nsid w:val="37C11C1E"/>
-    <w:multiLevelType w:val="hybridMultilevel"/>
-    <w:tmpl w:val="D0D2ABBA"/>
-    <w:lvl w:ilvl="0" w:tplc="BDC23BE2">
-      <w:start w:val="1"/>
-      <w:numFmt w:val="decimal"/>
-      <w:pStyle w:val="Figuretitle"/>
-      <w:lvlText w:val="Figure %1"/>
-      <w:lvlJc w:val="left"/>
-      <w:pPr>
-        <w:ind w:left="1080" w:hanging="1080"/>
-      </w:pPr>
-      <w:rPr>
-        <w:rFonts w:hint="default"/>
-      </w:rPr>
-    </w:lvl>
-    <w:lvl w:ilvl="1" w:tplc="4DFC3B6C">
-      <w:start w:val="1"/>
-      <w:numFmt w:val="lowerLetter"/>
-      <w:lvlText w:val="%2."/>
-      <w:lvlJc w:val="left"/>
-      <w:pPr>
-        <w:ind w:left="1440" w:hanging="360"/>
-      </w:pPr>
-    </w:lvl>
-    <w:lvl w:ilvl="2" w:tplc="058C13F2">
-      <w:start w:val="1"/>
-      <w:numFmt w:val="lowerRoman"/>
-      <w:lvlText w:val="%3."/>
-      <w:lvlJc w:val="right"/>
-      <w:pPr>
-        <w:ind w:left="2160" w:hanging="180"/>
-      </w:pPr>
-    </w:lvl>
-    <w:lvl w:ilvl="3" w:tplc="93EEAF38">
-      <w:start w:val="1"/>
-      <w:numFmt w:val="decimal"/>
-      <w:lvlText w:val="%4."/>
-      <w:lvlJc w:val="left"/>
-      <w:pPr>
-        <w:ind w:left="2880" w:hanging="360"/>
-      </w:pPr>
-    </w:lvl>
-    <w:lvl w:ilvl="4" w:tplc="91E459B8">
-      <w:start w:val="1"/>
-      <w:numFmt w:val="lowerLetter"/>
-      <w:lvlText w:val="%5."/>
-      <w:lvlJc w:val="left"/>
-      <w:pPr>
-        <w:ind w:left="3600" w:hanging="360"/>
-      </w:pPr>
-    </w:lvl>
-    <w:lvl w:ilvl="5" w:tplc="3D7C2F6E">
-      <w:start w:val="1"/>
-      <w:numFmt w:val="lowerRoman"/>
-      <w:lvlText w:val="%6."/>
-      <w:lvlJc w:val="right"/>
-      <w:pPr>
-        <w:ind w:left="4320" w:hanging="180"/>
-      </w:pPr>
-    </w:lvl>
-    <w:lvl w:ilvl="6" w:tplc="034AA600">
-      <w:start w:val="1"/>
-      <w:numFmt w:val="decimal"/>
-      <w:lvlText w:val="%7."/>
-      <w:lvlJc w:val="left"/>
-      <w:pPr>
-        <w:ind w:left="5040" w:hanging="360"/>
-      </w:pPr>
-    </w:lvl>
-    <w:lvl w:ilvl="7" w:tplc="B9CE9636">
-      <w:start w:val="1"/>
-      <w:numFmt w:val="lowerLetter"/>
-      <w:lvlText w:val="%8."/>
-      <w:lvlJc w:val="left"/>
-      <w:pPr>
-        <w:ind w:left="5760" w:hanging="360"/>
-      </w:pPr>
-    </w:lvl>
-    <w:lvl w:ilvl="8" w:tplc="315E30F2">
-      <w:start w:val="1"/>
-      <w:numFmt w:val="lowerRoman"/>
-      <w:lvlText w:val="%9."/>
-      <w:lvlJc w:val="right"/>
-      <w:pPr>
-        <w:ind w:left="6480" w:hanging="180"/>
-      </w:pPr>
-    </w:lvl>
-  </w:abstractNum>
-  <w:abstractNum w:abstractNumId="3">
-    <w:nsid w:val="57790505"/>
+    <w:nsid w:val="1CB2227B"/>
     <w:multiLevelType w:val="multilevel"/>
-    <w:tmpl w:val="9C388410"/>
-    <w:name w:val="heading"/>
+    <w:tmpl w:val="DA6E446C"/>
     <w:lvl w:ilvl="0">
       <w:start w:val="1"/>
       <w:numFmt w:val="decimal"/>
-      <w:pStyle w:val="Heading1"/>
-      <w:lvlText w:val="%1"/>
-      <w:lvlJc w:val="left"/>
-      <w:pPr>
-        <w:ind w:left="432" w:hanging="432"/>
-      </w:pPr>
-      <w:rPr>
-        <w:rFonts w:hint="default"/>
-      </w:rPr>
-    </w:lvl>
-    <w:lvl w:ilvl="1">
-      <w:start w:val="1"/>
-      <w:numFmt w:val="decimal"/>
-      <w:pStyle w:val="Heading2"/>
-      <w:lvlText w:val="%1.%2"/>
-      <w:lvlJc w:val="left"/>
-      <w:pPr>
-        <w:ind w:left="648" w:hanging="648"/>
-      </w:pPr>
-      <w:rPr>
-        <w:rFonts w:hint="default"/>
-      </w:rPr>
-    </w:lvl>
-    <w:lvl w:ilvl="2">
-      <w:start w:val="1"/>
-      <w:numFmt w:val="decimal"/>
-      <w:pStyle w:val="Heading3"/>
-      <w:lvlText w:val="%1.%2.%3"/>
-      <w:lvlJc w:val="left"/>
-      <w:pPr>
-        <w:ind w:left="864" w:hanging="864"/>
-      </w:pPr>
-      <w:rPr>
-        <w:rFonts w:hint="default"/>
-      </w:rPr>
-    </w:lvl>
-    <w:lvl w:ilvl="3">
-      <w:start w:val="1"/>
-      <w:numFmt w:val="decimal"/>
-      <w:pStyle w:val="Heading4"/>
-      <w:lvlText w:val="%1.%2.%3.%4"/>
-      <w:lvlJc w:val="left"/>
-      <w:pPr>
-        <w:ind w:left="1080" w:hanging="1080"/>
-      </w:pPr>
-      <w:rPr>
-        <w:rFonts w:hint="default"/>
-      </w:rPr>
-    </w:lvl>
-    <w:lvl w:ilvl="4">
-      <w:start w:val="1"/>
-      <w:numFmt w:val="decimal"/>
-      <w:pStyle w:val="Heading5"/>
-      <w:lvlText w:val="%1.%2.%3.%4.%5"/>
-      <w:lvlJc w:val="left"/>
-      <w:pPr>
-        <w:ind w:left="1296" w:hanging="1296"/>
-      </w:pPr>
-      <w:rPr>
-        <w:rFonts w:hint="default"/>
-      </w:rPr>
-    </w:lvl>
-    <w:lvl w:ilvl="5">
-      <w:start w:val="1"/>
-      <w:numFmt w:val="decimal"/>
-      <w:pStyle w:val="Heading6"/>
-      <w:lvlText w:val="%1.%2.%3.%4.%5.%6"/>
-      <w:lvlJc w:val="left"/>
-      <w:pPr>
-        <w:ind w:left="1512" w:hanging="1512"/>
-      </w:pPr>
-      <w:rPr>
-        <w:rFonts w:hint="default"/>
-      </w:rPr>
-    </w:lvl>
-    <w:lvl w:ilvl="6">
-      <w:start w:val="1"/>
-      <w:numFmt w:val="decimal"/>
-      <w:pStyle w:val="Heading7"/>
-      <w:lvlText w:val="%1.%2.%3.%4.%5.%6.%7"/>
-      <w:lvlJc w:val="left"/>
-      <w:pPr>
-        <w:ind w:left="1728" w:hanging="1728"/>
-      </w:pPr>
-      <w:rPr>
-        <w:rFonts w:hint="default"/>
-      </w:rPr>
-    </w:lvl>
-    <w:lvl w:ilvl="7">
-      <w:start w:val="1"/>
-      <w:numFmt w:val="decimal"/>
-      <w:pStyle w:val="Heading8"/>
-      <w:lvlText w:val="%1.%2.%3.%4.%5.%6.%7.%8"/>
-      <w:lvlJc w:val="left"/>
-      <w:pPr>
-        <w:ind w:left="1944" w:hanging="1944"/>
-      </w:pPr>
-      <w:rPr>
-        <w:rFonts w:hint="default"/>
-      </w:rPr>
-    </w:lvl>
-    <w:lvl w:ilvl="8">
-      <w:start w:val="1"/>
-      <w:numFmt w:val="decimal"/>
-      <w:pStyle w:val="Heading9"/>
-      <w:lvlText w:val="%1.%2.%3.%4.%5.%6.%7.%8.%9"/>
-      <w:lvlJc w:val="left"/>
-      <w:pPr>
-        <w:ind w:left="2160" w:hanging="2160"/>
-      </w:pPr>
-      <w:rPr>
-        <w:rFonts w:hint="default"/>
-      </w:rPr>
-    </w:lvl>
-  </w:abstractNum>
-  <w:abstractNum w:abstractNumId="4">
-    <w:nsid w:val="5DC516E2"/>
-    <w:multiLevelType w:val="multilevel"/>
-    <w:tmpl w:val="4664FA60"/>
-    <w:lvl w:ilvl="0">
-      <w:start w:val="1"/>
-      <w:numFmt w:val="decimal"/>
-      <w:pStyle w:val="ListNumber"/>
       <w:lvlText w:val="%1."/>
       <w:lvlJc w:val="left"/>
       <w:pPr>
-        <w:ind w:left="360" w:hanging="360"/>
-      </w:pPr>
-      <w:rPr>
-        <w:rFonts w:hint="default"/>
-      </w:rPr>
-    </w:lvl>
-    <w:lvl w:ilvl="1">
-      <w:start w:val="1"/>
-      <w:numFmt w:val="lowerLetter"/>
-      <w:pStyle w:val="ListNumber2"/>
-      <w:lvlText w:val="%2)"/>
-      <w:lvlJc w:val="left"/>
-      <w:pPr>
-        <w:ind w:left="720" w:hanging="360"/>
-      </w:pPr>
-      <w:rPr>
-        <w:rFonts w:hint="default"/>
-      </w:rPr>
-    </w:lvl>
-    <w:lvl w:ilvl="2">
-      <w:start w:val="1"/>
-      <w:numFmt w:val="lowerRoman"/>
-      <w:pStyle w:val="ListNumber3"/>
-      <w:lvlText w:val="%3)"/>
-      <w:lvlJc w:val="left"/>
-      <w:pPr>
-        <w:ind w:left="1080" w:hanging="360"/>
-      </w:pPr>
-      <w:rPr>
-        <w:rFonts w:hint="default"/>
-      </w:rPr>
-    </w:lvl>
-    <w:lvl w:ilvl="3">
-      <w:start w:val="1"/>
-      <w:numFmt w:val="upperRoman"/>
-      <w:pStyle w:val="ListNumber4"/>
-      <w:lvlText w:val="%4)"/>
-      <w:lvlJc w:val="left"/>
-      <w:pPr>
-        <w:ind w:left="1440" w:hanging="360"/>
-      </w:pPr>
-      <w:rPr>
-        <w:rFonts w:hint="default"/>
-      </w:rPr>
-    </w:lvl>
-    <w:lvl w:ilvl="4">
-      <w:start w:val="1"/>
-      <w:numFmt w:val="lowerLetter"/>
-      <w:lvlText w:val="(%5)"/>
-      <w:lvlJc w:val="left"/>
-      <w:pPr>
-        <w:ind w:left="1800" w:hanging="360"/>
-      </w:pPr>
-      <w:rPr>
-        <w:rFonts w:hint="default"/>
-      </w:rPr>
-    </w:lvl>
-    <w:lvl w:ilvl="5">
-      <w:start w:val="1"/>
-      <w:numFmt w:val="lowerRoman"/>
-      <w:lvlText w:val="(%6)"/>
-      <w:lvlJc w:val="left"/>
-      <w:pPr>
-        <w:ind w:left="2160" w:hanging="360"/>
-      </w:pPr>
-      <w:rPr>
-        <w:rFonts w:hint="default"/>
-      </w:rPr>
-    </w:lvl>
-    <w:lvl w:ilvl="6">
-      <w:start w:val="1"/>
-      <w:numFmt w:val="decimal"/>
-      <w:lvlText w:val="%7."/>
-      <w:lvlJc w:val="left"/>
-      <w:pPr>
-        <w:ind w:left="2520" w:hanging="360"/>
-      </w:pPr>
-      <w:rPr>
-        <w:rFonts w:hint="default"/>
-      </w:rPr>
-    </w:lvl>
-    <w:lvl w:ilvl="7">
-      <w:start w:val="1"/>
-      <w:numFmt w:val="lowerLetter"/>
-      <w:lvlText w:val="%8."/>
-      <w:lvlJc w:val="left"/>
-      <w:pPr>
-        <w:ind w:left="2880" w:hanging="360"/>
-      </w:pPr>
-      <w:rPr>
-        <w:rFonts w:hint="default"/>
-      </w:rPr>
-    </w:lvl>
-    <w:lvl w:ilvl="8">
-      <w:start w:val="1"/>
-      <w:numFmt w:val="lowerRoman"/>
-      <w:lvlText w:val="%9."/>
-      <w:lvlJc w:val="left"/>
-      <w:pPr>
-        <w:ind w:left="3240" w:hanging="360"/>
-      </w:pPr>
-      <w:rPr>
-        <w:rFonts w:hint="default"/>
-      </w:rPr>
-    </w:lvl>
-  </w:abstractNum>
-  <w:abstractNum w:abstractNumId="5">
-    <w:nsid w:val="5FEA53FA"/>
-    <w:multiLevelType w:val="multilevel"/>
-    <w:tmpl w:val="0A781860"/>
-    <w:lvl w:ilvl="0">
-      <w:start w:val="1"/>
-      <w:numFmt w:val="decimal"/>
-      <w:pStyle w:val="Tabletitle"/>
-      <w:lvlText w:val="Table %1 "/>
-      <w:lvlJc w:val="left"/>
-      <w:pPr>
-        <w:ind w:left="360" w:hanging="360"/>
-      </w:pPr>
-      <w:rPr>
-        <w:rFonts w:hint="default"/>
-      </w:rPr>
+        <w:tabs>
+          <w:tab w:val="num" w:pos="720"/>
+        </w:tabs>
+        <w:ind w:left="720" w:hanging="720"/>
+      </w:pPr>
     </w:lvl>
     <w:lvl w:ilvl="1">
       <w:start w:val="1"/>
@@ -647,10 +264,10 @@
       </w:pPr>
     </w:lvl>
   </w:abstractNum>
-  <w:abstractNum w:abstractNumId="6">
-    <w:nsid w:val="60F44C71"/>
+  <w:abstractNum w:abstractNumId="2">
+    <w:nsid w:val="342D6FE6"/>
     <w:multiLevelType w:val="multilevel"/>
-    <w:tmpl w:val="B05C46B4"/>
+    <w:tmpl w:val="2F7C130E"/>
     <w:lvl w:ilvl="0">
       <w:start w:val="1"/>
       <w:numFmt w:val="bullet"/>
@@ -769,23 +386,25 @@
       <w:lvlJc w:val="left"/>
     </w:lvl>
   </w:abstractNum>
-  <w:abstractNum w:abstractNumId="7">
-    <w:nsid w:val="6B166AC5"/>
-    <w:multiLevelType w:val="multilevel"/>
-    <w:tmpl w:val="DC205AAC"/>
-    <w:lvl w:ilvl="0">
-      <w:start w:val="1"/>
-      <w:numFmt w:val="decimal"/>
-      <w:lvlText w:val="[%1]"/>
-      <w:lvlJc w:val="left"/>
-      <w:pPr>
-        <w:ind w:left="1080" w:hanging="1080"/>
+  <w:abstractNum w:abstractNumId="3">
+    <w:nsid w:val="37EF0DB3"/>
+    <w:multiLevelType w:val="hybridMultilevel"/>
+    <w:tmpl w:val="77B60E56"/>
+    <w:lvl w:ilvl="0" w:tplc="48F8A218">
+      <w:start w:val="1"/>
+      <w:numFmt w:val="decimal"/>
+      <w:pStyle w:val="Figuretitle"/>
+      <w:suff w:val="space"/>
+      <w:lvlText w:val="Figure %1"/>
+      <w:lvlJc w:val="left"/>
+      <w:pPr>
+        <w:ind w:left="0" w:firstLine="0"/>
       </w:pPr>
       <w:rPr>
         <w:rFonts w:hint="default"/>
       </w:rPr>
     </w:lvl>
-    <w:lvl w:ilvl="1">
+    <w:lvl w:ilvl="1" w:tplc="E38C0742">
       <w:start w:val="1"/>
       <w:numFmt w:val="lowerLetter"/>
       <w:lvlText w:val="%2."/>
@@ -794,7 +413,7 @@
         <w:ind w:left="1440" w:hanging="360"/>
       </w:pPr>
     </w:lvl>
-    <w:lvl w:ilvl="2">
+    <w:lvl w:ilvl="2" w:tplc="EB0E325A">
       <w:start w:val="1"/>
       <w:numFmt w:val="lowerRoman"/>
       <w:lvlText w:val="%3."/>
@@ -803,7 +422,7 @@
         <w:ind w:left="2160" w:hanging="180"/>
       </w:pPr>
     </w:lvl>
-    <w:lvl w:ilvl="3">
+    <w:lvl w:ilvl="3" w:tplc="FB743192">
       <w:start w:val="1"/>
       <w:numFmt w:val="decimal"/>
       <w:lvlText w:val="%4."/>
@@ -812,7 +431,7 @@
         <w:ind w:left="2880" w:hanging="360"/>
       </w:pPr>
     </w:lvl>
-    <w:lvl w:ilvl="4">
+    <w:lvl w:ilvl="4" w:tplc="0400E1C0">
       <w:start w:val="1"/>
       <w:numFmt w:val="lowerLetter"/>
       <w:lvlText w:val="%5."/>
@@ -821,7 +440,7 @@
         <w:ind w:left="3600" w:hanging="360"/>
       </w:pPr>
     </w:lvl>
-    <w:lvl w:ilvl="5">
+    <w:lvl w:ilvl="5" w:tplc="18E8CA58">
       <w:start w:val="1"/>
       <w:numFmt w:val="lowerRoman"/>
       <w:lvlText w:val="%6."/>
@@ -830,7 +449,7 @@
         <w:ind w:left="4320" w:hanging="180"/>
       </w:pPr>
     </w:lvl>
-    <w:lvl w:ilvl="6">
+    <w:lvl w:ilvl="6" w:tplc="2BE65F08">
       <w:start w:val="1"/>
       <w:numFmt w:val="decimal"/>
       <w:lvlText w:val="%7."/>
@@ -839,7 +458,7 @@
         <w:ind w:left="5040" w:hanging="360"/>
       </w:pPr>
     </w:lvl>
-    <w:lvl w:ilvl="7">
+    <w:lvl w:ilvl="7" w:tplc="16B0AFCA">
       <w:start w:val="1"/>
       <w:numFmt w:val="lowerLetter"/>
       <w:lvlText w:val="%8."/>
@@ -848,7 +467,7 @@
         <w:ind w:left="5760" w:hanging="360"/>
       </w:pPr>
     </w:lvl>
-    <w:lvl w:ilvl="8">
+    <w:lvl w:ilvl="8" w:tplc="481CBCDA">
       <w:start w:val="1"/>
       <w:numFmt w:val="lowerRoman"/>
       <w:lvlText w:val="%9."/>
@@ -858,19 +477,18 @@
       </w:pPr>
     </w:lvl>
   </w:abstractNum>
-  <w:abstractNum w:abstractNumId="8">
-    <w:nsid w:val="6EB90E7C"/>
+  <w:abstractNum w:abstractNumId="4">
+    <w:nsid w:val="3D8D1052"/>
     <w:multiLevelType w:val="multilevel"/>
-    <w:tmpl w:val="B3543366"/>
+    <w:tmpl w:val="A6C67E48"/>
     <w:lvl w:ilvl="0">
       <w:start w:val="1"/>
-      <w:numFmt w:val="upperLetter"/>
-      <w:pStyle w:val="ANNEX"/>
-      <w:suff w:val="nothing"/>
-      <w:lvlText w:val="Annex %1: "/>
-      <w:lvlJc w:val="left"/>
-      <w:pPr>
-        <w:ind w:left="0" w:firstLine="0"/>
+      <w:numFmt w:val="decimal"/>
+      <w:pStyle w:val="ListNumber"/>
+      <w:lvlText w:val="%1."/>
+      <w:lvlJc w:val="left"/>
+      <w:pPr>
+        <w:ind w:left="360" w:hanging="360"/>
       </w:pPr>
       <w:rPr>
         <w:rFonts w:hint="default"/>
@@ -878,12 +496,12 @@
     </w:lvl>
     <w:lvl w:ilvl="1">
       <w:start w:val="1"/>
-      <w:numFmt w:val="decimal"/>
-      <w:pStyle w:val="a2"/>
-      <w:lvlText w:val="%1.%2"/>
-      <w:lvlJc w:val="left"/>
-      <w:pPr>
-        <w:ind w:left="720" w:hanging="720"/>
+      <w:numFmt w:val="lowerLetter"/>
+      <w:pStyle w:val="ListNumber2"/>
+      <w:lvlText w:val="%2)"/>
+      <w:lvlJc w:val="left"/>
+      <w:pPr>
+        <w:ind w:left="720" w:hanging="360"/>
       </w:pPr>
       <w:rPr>
         <w:rFonts w:hint="default"/>
@@ -891,12 +509,12 @@
     </w:lvl>
     <w:lvl w:ilvl="2">
       <w:start w:val="1"/>
-      <w:numFmt w:val="decimal"/>
-      <w:pStyle w:val="a3"/>
-      <w:lvlText w:val="%1.%2.%3"/>
-      <w:lvlJc w:val="left"/>
-      <w:pPr>
-        <w:ind w:left="936" w:hanging="936"/>
+      <w:numFmt w:val="lowerRoman"/>
+      <w:pStyle w:val="ListNumber3"/>
+      <w:lvlText w:val="%3)"/>
+      <w:lvlJc w:val="left"/>
+      <w:pPr>
+        <w:ind w:left="1080" w:hanging="360"/>
       </w:pPr>
       <w:rPr>
         <w:rFonts w:hint="default"/>
@@ -904,119 +522,16 @@
     </w:lvl>
     <w:lvl w:ilvl="3">
       <w:start w:val="1"/>
-      <w:numFmt w:val="decimal"/>
-      <w:pStyle w:val="a4"/>
-      <w:lvlText w:val="%1.%2.%3.%4"/>
-      <w:lvlJc w:val="left"/>
-      <w:pPr>
-        <w:ind w:left="1152" w:hanging="1152"/>
+      <w:numFmt w:val="upperRoman"/>
+      <w:pStyle w:val="ListNumber4"/>
+      <w:lvlText w:val="%4)"/>
+      <w:lvlJc w:val="left"/>
+      <w:pPr>
+        <w:ind w:left="1440" w:hanging="360"/>
       </w:pPr>
       <w:rPr>
         <w:rFonts w:hint="default"/>
       </w:rPr>
-    </w:lvl>
-    <w:lvl w:ilvl="4">
-      <w:start w:val="1"/>
-      <w:numFmt w:val="decimal"/>
-      <w:pStyle w:val="a5"/>
-      <w:lvlText w:val="%1.%2.%3.%4.%5"/>
-      <w:lvlJc w:val="left"/>
-      <w:pPr>
-        <w:ind w:left="1368" w:hanging="1368"/>
-      </w:pPr>
-      <w:rPr>
-        <w:rFonts w:hint="default"/>
-      </w:rPr>
-    </w:lvl>
-    <w:lvl w:ilvl="5">
-      <w:start w:val="1"/>
-      <w:numFmt w:val="decimal"/>
-      <w:pStyle w:val="a6"/>
-      <w:lvlText w:val="%1.%2.%3.%4.%5.%6"/>
-      <w:lvlJc w:val="left"/>
-      <w:pPr>
-        <w:ind w:left="1584" w:hanging="1584"/>
-      </w:pPr>
-      <w:rPr>
-        <w:rFonts w:hint="default"/>
-      </w:rPr>
-    </w:lvl>
-    <w:lvl w:ilvl="6">
-      <w:start w:val="1"/>
-      <w:numFmt w:val="decimal"/>
-      <w:lvlText w:val="%1.%2.%3.%4.%5.%6.%7"/>
-      <w:lvlJc w:val="left"/>
-      <w:pPr>
-        <w:ind w:left="1800" w:hanging="1800"/>
-      </w:pPr>
-      <w:rPr>
-        <w:rFonts w:hint="default"/>
-      </w:rPr>
-    </w:lvl>
-    <w:lvl w:ilvl="7">
-      <w:start w:val="1"/>
-      <w:numFmt w:val="decimal"/>
-      <w:lvlText w:val="%1.%2.%3.%4.%5.%6.%7.%8"/>
-      <w:lvlJc w:val="left"/>
-      <w:pPr>
-        <w:ind w:left="2016" w:hanging="2016"/>
-      </w:pPr>
-      <w:rPr>
-        <w:rFonts w:hint="default"/>
-      </w:rPr>
-    </w:lvl>
-    <w:lvl w:ilvl="8">
-      <w:start w:val="1"/>
-      <w:numFmt w:val="decimal"/>
-      <w:lvlText w:val="%1.%2.%3.%4.%5.%6.%7.%8.%9"/>
-      <w:lvlJc w:val="left"/>
-      <w:pPr>
-        <w:ind w:left="2232" w:hanging="2232"/>
-      </w:pPr>
-      <w:rPr>
-        <w:rFonts w:hint="default"/>
-      </w:rPr>
-    </w:lvl>
-  </w:abstractNum>
-  <w:abstractNum w:abstractNumId="9">
-    <w:nsid w:val="7C895D22"/>
-    <w:multiLevelType w:val="multilevel"/>
-    <w:tmpl w:val="0409001D"/>
-    <w:lvl w:ilvl="0">
-      <w:start w:val="1"/>
-      <w:numFmt w:val="decimal"/>
-      <w:lvlText w:val="%1)"/>
-      <w:lvlJc w:val="left"/>
-      <w:pPr>
-        <w:ind w:left="360" w:hanging="360"/>
-      </w:pPr>
-    </w:lvl>
-    <w:lvl w:ilvl="1">
-      <w:start w:val="1"/>
-      <w:numFmt w:val="lowerLetter"/>
-      <w:lvlText w:val="%2)"/>
-      <w:lvlJc w:val="left"/>
-      <w:pPr>
-        <w:ind w:left="720" w:hanging="360"/>
-      </w:pPr>
-    </w:lvl>
-    <w:lvl w:ilvl="2">
-      <w:start w:val="1"/>
-      <w:numFmt w:val="lowerRoman"/>
-      <w:lvlText w:val="%3)"/>
-      <w:lvlJc w:val="left"/>
-      <w:pPr>
-        <w:ind w:left="1080" w:hanging="360"/>
-      </w:pPr>
-    </w:lvl>
-    <w:lvl w:ilvl="3">
-      <w:start w:val="1"/>
-      <w:numFmt w:val="decimal"/>
-      <w:lvlText w:val="(%4)"/>
-      <w:lvlJc w:val="left"/>
-      <w:pPr>
-        <w:ind w:left="1440" w:hanging="360"/>
-      </w:pPr>
     </w:lvl>
     <w:lvl w:ilvl="4">
       <w:start w:val="1"/>
@@ -1026,6 +541,9 @@
       <w:pPr>
         <w:ind w:left="1800" w:hanging="360"/>
       </w:pPr>
+      <w:rPr>
+        <w:rFonts w:hint="default"/>
+      </w:rPr>
     </w:lvl>
     <w:lvl w:ilvl="5">
       <w:start w:val="1"/>
@@ -1035,6 +553,9 @@
       <w:pPr>
         <w:ind w:left="2160" w:hanging="360"/>
       </w:pPr>
+      <w:rPr>
+        <w:rFonts w:hint="default"/>
+      </w:rPr>
     </w:lvl>
     <w:lvl w:ilvl="6">
       <w:start w:val="1"/>
@@ -1044,6 +565,9 @@
       <w:pPr>
         <w:ind w:left="2520" w:hanging="360"/>
       </w:pPr>
+      <w:rPr>
+        <w:rFonts w:hint="default"/>
+      </w:rPr>
     </w:lvl>
     <w:lvl w:ilvl="7">
       <w:start w:val="1"/>
@@ -1053,6 +577,9 @@
       <w:pPr>
         <w:ind w:left="2880" w:hanging="360"/>
       </w:pPr>
+      <w:rPr>
+        <w:rFonts w:hint="default"/>
+      </w:rPr>
     </w:lvl>
     <w:lvl w:ilvl="8">
       <w:start w:val="1"/>
@@ -1062,25 +589,332 @@
       <w:pPr>
         <w:ind w:left="3240" w:hanging="360"/>
       </w:pPr>
+      <w:rPr>
+        <w:rFonts w:hint="default"/>
+      </w:rPr>
+    </w:lvl>
+  </w:abstractNum>
+  <w:abstractNum w:abstractNumId="5">
+    <w:nsid w:val="4D1432B8"/>
+    <w:multiLevelType w:val="multilevel"/>
+    <w:tmpl w:val="04708A5C"/>
+    <w:name w:val="heading"/>
+    <w:lvl w:ilvl="0">
+      <w:start w:val="1"/>
+      <w:numFmt w:val="decimal"/>
+      <w:pStyle w:val="Heading1"/>
+      <w:lvlText w:val="%1"/>
+      <w:lvlJc w:val="left"/>
+      <w:pPr>
+        <w:ind w:left="432" w:hanging="432"/>
+      </w:pPr>
+      <w:rPr>
+        <w:rFonts w:hint="default"/>
+      </w:rPr>
+    </w:lvl>
+    <w:lvl w:ilvl="1">
+      <w:start w:val="1"/>
+      <w:numFmt w:val="decimal"/>
+      <w:pStyle w:val="Heading2"/>
+      <w:lvlText w:val="%1.%2"/>
+      <w:lvlJc w:val="left"/>
+      <w:pPr>
+        <w:ind w:left="648" w:hanging="648"/>
+      </w:pPr>
+      <w:rPr>
+        <w:rFonts w:hint="default"/>
+      </w:rPr>
+    </w:lvl>
+    <w:lvl w:ilvl="2">
+      <w:start w:val="1"/>
+      <w:numFmt w:val="decimal"/>
+      <w:pStyle w:val="Heading3"/>
+      <w:lvlText w:val="%1.%2.%3"/>
+      <w:lvlJc w:val="left"/>
+      <w:pPr>
+        <w:ind w:left="864" w:hanging="864"/>
+      </w:pPr>
+      <w:rPr>
+        <w:rFonts w:hint="default"/>
+      </w:rPr>
+    </w:lvl>
+    <w:lvl w:ilvl="3">
+      <w:start w:val="1"/>
+      <w:numFmt w:val="decimal"/>
+      <w:pStyle w:val="Heading4"/>
+      <w:lvlText w:val="%1.%2.%3.%4"/>
+      <w:lvlJc w:val="left"/>
+      <w:pPr>
+        <w:ind w:left="1080" w:hanging="1080"/>
+      </w:pPr>
+      <w:rPr>
+        <w:rFonts w:hint="default"/>
+      </w:rPr>
+    </w:lvl>
+    <w:lvl w:ilvl="4">
+      <w:start w:val="1"/>
+      <w:numFmt w:val="decimal"/>
+      <w:pStyle w:val="Heading5"/>
+      <w:lvlText w:val="%1.%2.%3.%4.%5"/>
+      <w:lvlJc w:val="left"/>
+      <w:pPr>
+        <w:ind w:left="1296" w:hanging="1296"/>
+      </w:pPr>
+      <w:rPr>
+        <w:rFonts w:hint="default"/>
+      </w:rPr>
+    </w:lvl>
+    <w:lvl w:ilvl="5">
+      <w:start w:val="1"/>
+      <w:numFmt w:val="decimal"/>
+      <w:pStyle w:val="Heading6"/>
+      <w:lvlText w:val="%1.%2.%3.%4.%5.%6"/>
+      <w:lvlJc w:val="left"/>
+      <w:pPr>
+        <w:ind w:left="1512" w:hanging="1512"/>
+      </w:pPr>
+      <w:rPr>
+        <w:rFonts w:hint="default"/>
+      </w:rPr>
+    </w:lvl>
+    <w:lvl w:ilvl="6">
+      <w:start w:val="1"/>
+      <w:numFmt w:val="decimal"/>
+      <w:pStyle w:val="Heading7"/>
+      <w:lvlText w:val="%1.%2.%3.%4.%5.%6.%7"/>
+      <w:lvlJc w:val="left"/>
+      <w:pPr>
+        <w:ind w:left="1728" w:hanging="1728"/>
+      </w:pPr>
+      <w:rPr>
+        <w:rFonts w:hint="default"/>
+      </w:rPr>
+    </w:lvl>
+    <w:lvl w:ilvl="7">
+      <w:start w:val="1"/>
+      <w:numFmt w:val="decimal"/>
+      <w:pStyle w:val="Heading8"/>
+      <w:lvlText w:val="%1.%2.%3.%4.%5.%6.%7.%8"/>
+      <w:lvlJc w:val="left"/>
+      <w:pPr>
+        <w:ind w:left="1944" w:hanging="1944"/>
+      </w:pPr>
+      <w:rPr>
+        <w:rFonts w:hint="default"/>
+      </w:rPr>
+    </w:lvl>
+    <w:lvl w:ilvl="8">
+      <w:start w:val="1"/>
+      <w:numFmt w:val="decimal"/>
+      <w:pStyle w:val="Heading9"/>
+      <w:lvlText w:val="%1.%2.%3.%4.%5.%6.%7.%8.%9"/>
+      <w:lvlJc w:val="left"/>
+      <w:pPr>
+        <w:ind w:left="2160" w:hanging="2160"/>
+      </w:pPr>
+      <w:rPr>
+        <w:rFonts w:hint="default"/>
+      </w:rPr>
+    </w:lvl>
+  </w:abstractNum>
+  <w:abstractNum w:abstractNumId="6">
+    <w:nsid w:val="5E232045"/>
+    <w:multiLevelType w:val="hybridMultilevel"/>
+    <w:tmpl w:val="81006146"/>
+    <w:lvl w:ilvl="0" w:tplc="17BAA438">
+      <w:start w:val="1"/>
+      <w:numFmt w:val="decimal"/>
+      <w:pStyle w:val="Bibliography"/>
+      <w:lvlText w:val="[%1]"/>
+      <w:lvlJc w:val="left"/>
+      <w:pPr>
+        <w:ind w:left="1080" w:hanging="1080"/>
+      </w:pPr>
+      <w:rPr>
+        <w:rFonts w:hint="default"/>
+      </w:rPr>
+    </w:lvl>
+    <w:lvl w:ilvl="1" w:tplc="7BE8E328">
+      <w:start w:val="1"/>
+      <w:numFmt w:val="lowerLetter"/>
+      <w:lvlText w:val="%2."/>
+      <w:lvlJc w:val="left"/>
+      <w:pPr>
+        <w:ind w:left="1440" w:hanging="360"/>
+      </w:pPr>
+    </w:lvl>
+    <w:lvl w:ilvl="2" w:tplc="2DA20BE4">
+      <w:start w:val="1"/>
+      <w:numFmt w:val="lowerRoman"/>
+      <w:lvlText w:val="%3."/>
+      <w:lvlJc w:val="right"/>
+      <w:pPr>
+        <w:ind w:left="2160" w:hanging="180"/>
+      </w:pPr>
+    </w:lvl>
+    <w:lvl w:ilvl="3" w:tplc="703ABB92">
+      <w:start w:val="1"/>
+      <w:numFmt w:val="decimal"/>
+      <w:lvlText w:val="%4."/>
+      <w:lvlJc w:val="left"/>
+      <w:pPr>
+        <w:ind w:left="2880" w:hanging="360"/>
+      </w:pPr>
+    </w:lvl>
+    <w:lvl w:ilvl="4" w:tplc="78A83E3A">
+      <w:start w:val="1"/>
+      <w:numFmt w:val="lowerLetter"/>
+      <w:lvlText w:val="%5."/>
+      <w:lvlJc w:val="left"/>
+      <w:pPr>
+        <w:ind w:left="3600" w:hanging="360"/>
+      </w:pPr>
+    </w:lvl>
+    <w:lvl w:ilvl="5" w:tplc="8730CD0A">
+      <w:start w:val="1"/>
+      <w:numFmt w:val="lowerRoman"/>
+      <w:lvlText w:val="%6."/>
+      <w:lvlJc w:val="right"/>
+      <w:pPr>
+        <w:ind w:left="4320" w:hanging="180"/>
+      </w:pPr>
+    </w:lvl>
+    <w:lvl w:ilvl="6" w:tplc="AC5AAA18">
+      <w:start w:val="1"/>
+      <w:numFmt w:val="decimal"/>
+      <w:lvlText w:val="%7."/>
+      <w:lvlJc w:val="left"/>
+      <w:pPr>
+        <w:ind w:left="5040" w:hanging="360"/>
+      </w:pPr>
+    </w:lvl>
+    <w:lvl w:ilvl="7" w:tplc="D894690E">
+      <w:start w:val="1"/>
+      <w:numFmt w:val="lowerLetter"/>
+      <w:lvlText w:val="%8."/>
+      <w:lvlJc w:val="left"/>
+      <w:pPr>
+        <w:ind w:left="5760" w:hanging="360"/>
+      </w:pPr>
+    </w:lvl>
+    <w:lvl w:ilvl="8" w:tplc="D7823AEA">
+      <w:start w:val="1"/>
+      <w:numFmt w:val="lowerRoman"/>
+      <w:lvlText w:val="%9."/>
+      <w:lvlJc w:val="right"/>
+      <w:pPr>
+        <w:ind w:left="6480" w:hanging="180"/>
+      </w:pPr>
+    </w:lvl>
+  </w:abstractNum>
+  <w:abstractNum w:abstractNumId="7">
+    <w:nsid w:val="785A615E"/>
+    <w:multiLevelType w:val="hybridMultilevel"/>
+    <w:tmpl w:val="3C4C836C"/>
+    <w:lvl w:ilvl="0" w:tplc="50DEE122">
+      <w:start w:val="1"/>
+      <w:numFmt w:val="decimal"/>
+      <w:pStyle w:val="Tabletitle"/>
+      <w:suff w:val="space"/>
+      <w:lvlText w:val="Table %1"/>
+      <w:lvlJc w:val="left"/>
+      <w:pPr>
+        <w:ind w:left="720" w:hanging="360"/>
+      </w:pPr>
+      <w:rPr>
+        <w:rFonts w:hint="default"/>
+      </w:rPr>
+    </w:lvl>
+    <w:lvl w:ilvl="1" w:tplc="50844F92">
+      <w:start w:val="1"/>
+      <w:numFmt w:val="lowerLetter"/>
+      <w:lvlText w:val="%2."/>
+      <w:lvlJc w:val="left"/>
+      <w:pPr>
+        <w:ind w:left="1440" w:hanging="360"/>
+      </w:pPr>
+    </w:lvl>
+    <w:lvl w:ilvl="2" w:tplc="F774AB36">
+      <w:start w:val="1"/>
+      <w:numFmt w:val="lowerRoman"/>
+      <w:lvlText w:val="%3."/>
+      <w:lvlJc w:val="right"/>
+      <w:pPr>
+        <w:ind w:left="2160" w:hanging="180"/>
+      </w:pPr>
+    </w:lvl>
+    <w:lvl w:ilvl="3" w:tplc="CB8A04E0">
+      <w:start w:val="1"/>
+      <w:numFmt w:val="decimal"/>
+      <w:lvlText w:val="%4."/>
+      <w:lvlJc w:val="left"/>
+      <w:pPr>
+        <w:ind w:left="2880" w:hanging="360"/>
+      </w:pPr>
+    </w:lvl>
+    <w:lvl w:ilvl="4" w:tplc="890C1470">
+      <w:start w:val="1"/>
+      <w:numFmt w:val="lowerLetter"/>
+      <w:lvlText w:val="%5."/>
+      <w:lvlJc w:val="left"/>
+      <w:pPr>
+        <w:ind w:left="3600" w:hanging="360"/>
+      </w:pPr>
+    </w:lvl>
+    <w:lvl w:ilvl="5" w:tplc="53F41102">
+      <w:start w:val="1"/>
+      <w:numFmt w:val="lowerRoman"/>
+      <w:lvlText w:val="%6."/>
+      <w:lvlJc w:val="right"/>
+      <w:pPr>
+        <w:ind w:left="4320" w:hanging="180"/>
+      </w:pPr>
+    </w:lvl>
+    <w:lvl w:ilvl="6" w:tplc="F762F5E0">
+      <w:start w:val="1"/>
+      <w:numFmt w:val="decimal"/>
+      <w:lvlText w:val="%7."/>
+      <w:lvlJc w:val="left"/>
+      <w:pPr>
+        <w:ind w:left="5040" w:hanging="360"/>
+      </w:pPr>
+    </w:lvl>
+    <w:lvl w:ilvl="7" w:tplc="230E419C">
+      <w:start w:val="1"/>
+      <w:numFmt w:val="lowerLetter"/>
+      <w:lvlText w:val="%8."/>
+      <w:lvlJc w:val="left"/>
+      <w:pPr>
+        <w:ind w:left="5760" w:hanging="360"/>
+      </w:pPr>
+    </w:lvl>
+    <w:lvl w:ilvl="8" w:tplc="60C842EC">
+      <w:start w:val="1"/>
+      <w:numFmt w:val="lowerRoman"/>
+      <w:lvlText w:val="%9."/>
+      <w:lvlJc w:val="right"/>
+      <w:pPr>
+        <w:ind w:left="6480" w:hanging="180"/>
+      </w:pPr>
     </w:lvl>
   </w:abstractNum>
   <w:num w:numId="1">
-    <w:abstractNumId w:val="3"/>
+    <w:abstractNumId w:val="5"/>
   </w:num>
   <w:num w:numId="2">
+    <w:abstractNumId w:val="2"/>
+  </w:num>
+  <w:num w:numId="3">
+    <w:abstractNumId w:val="0"/>
+  </w:num>
+  <w:num w:numId="4">
+    <w:abstractNumId w:val="7"/>
+  </w:num>
+  <w:num w:numId="5">
     <w:abstractNumId w:val="6"/>
   </w:num>
-  <w:num w:numId="3">
-    <w:abstractNumId w:val="8"/>
-  </w:num>
-  <w:num w:numId="4">
-    <w:abstractNumId w:val="1"/>
-  </w:num>
-  <w:num w:numId="5">
-    <w:abstractNumId w:val="2"/>
-  </w:num>
   <w:num w:numId="6">
-    <w:abstractNumId w:val="0"/>
+    <w:abstractNumId w:val="3"/>
   </w:num>
   <w:num w:numId="7">
     <w:abstractNumId w:val="4"/>
@@ -1113,7 +947,7 @@
     </w:lvlOverride>
   </w:num>
   <w:num w:numId="8">
-    <w:abstractNumId w:val="6"/>
+    <w:abstractNumId w:val="2"/>
   </w:num>
   <w:num w:numId="9">
     <w:abstractNumId w:val="4"/>
@@ -1326,10 +1160,10 @@
     </w:lvlOverride>
   </w:num>
   <w:num w:numId="16">
-    <w:abstractNumId w:val="5"/>
+    <w:abstractNumId w:val="1"/>
   </w:num>
   <w:num w:numId="17">
-    <w:abstractNumId w:val="5"/>
+    <w:abstractNumId w:val="1"/>
     <w:lvlOverride w:ilvl="0">
       <w:startOverride w:val="1"/>
     </w:lvlOverride>
@@ -1359,7 +1193,7 @@
     </w:lvlOverride>
   </w:num>
   <w:num w:numId="18">
-    <w:abstractNumId w:val="5"/>
+    <w:abstractNumId w:val="1"/>
     <w:lvlOverride w:ilvl="0">
       <w:startOverride w:val="1"/>
     </w:lvlOverride>
@@ -1387,15 +1221,6 @@
     <w:lvlOverride w:ilvl="8">
       <w:startOverride w:val="1"/>
     </w:lvlOverride>
-  </w:num>
-  <w:num w:numId="19">
-    <w:abstractNumId w:val="5"/>
-  </w:num>
-  <w:num w:numId="20">
-    <w:abstractNumId w:val="9"/>
-  </w:num>
-  <w:num w:numId="21">
-    <w:abstractNumId w:val="7"/>
   </w:num>
 </w:numbering>
 </file>
@@ -1883,20 +1708,6 @@
       <w:color w:val="1F497D" w:themeColor="text2"/>
     </w:rPr>
   </w:style>
-  <w:style w:type="paragraph" w:customStyle="1" w:styleId="documenttitle">
-    <w:name w:val="document_title"/>
-    <w:basedOn w:val="Normal"/>
-    <w:semiHidden/>
-    <w:qFormat/>
-    <w:rsid w:val="00101C04"/>
-    <w:pPr>
-      <w:jc w:val="center"/>
-    </w:pPr>
-    <w:rPr>
-      <w:color w:val="C0504D" w:themeColor="accent2"/>
-      <w:sz w:val="32"/>
-    </w:rPr>
-  </w:style>
   <w:style w:type="paragraph" w:customStyle="1" w:styleId="idno">
     <w:name w:val="id_no"/>
     <w:basedOn w:val="Normal"/>
@@ -1912,52 +1723,29 @@
       <w:sz w:val="24"/>
     </w:rPr>
   </w:style>
-  <w:style w:type="paragraph" w:customStyle="1" w:styleId="zzCover">
-    <w:name w:val="zzCover"/>
-    <w:basedOn w:val="Normal"/>
-    <w:qFormat/>
-    <w:rsid w:val="00A44124"/>
-    <w:rPr>
-      <w:b/>
-      <w:color w:val="1F497D" w:themeColor="text2"/>
-      <w:sz w:val="24"/>
-    </w:rPr>
-  </w:style>
-  <w:style w:type="character" w:customStyle="1" w:styleId="workingreferencenumber">
-    <w:name w:val="working_reference_number"/>
-    <w:basedOn w:val="DefaultParagraphFont"/>
-    <w:uiPriority w:val="1"/>
-    <w:semiHidden/>
-    <w:qFormat/>
-    <w:rsid w:val="00A44124"/>
-    <w:rPr>
-      <w:color w:val="C0504D" w:themeColor="accent2"/>
-      <w:sz w:val="22"/>
-    </w:rPr>
-  </w:style>
   <w:style w:type="character" w:customStyle="1" w:styleId="referencenumber">
     <w:name w:val="reference_number"/>
-    <w:basedOn w:val="workingreferencenumber"/>
+    <w:basedOn w:val="DefaultParagraphFont"/>
     <w:uiPriority w:val="1"/>
     <w:semiHidden/>
     <w:qFormat/>
-    <w:rsid w:val="00A44124"/>
+    <w:rsid w:val="00B97755"/>
   </w:style>
   <w:style w:type="character" w:customStyle="1" w:styleId="committeeid">
     <w:name w:val="committee_id"/>
-    <w:basedOn w:val="workingreferencenumber"/>
+    <w:basedOn w:val="DefaultParagraphFont"/>
     <w:uiPriority w:val="1"/>
     <w:semiHidden/>
     <w:qFormat/>
-    <w:rsid w:val="00DA2809"/>
+    <w:rsid w:val="00B97755"/>
   </w:style>
   <w:style w:type="character" w:customStyle="1" w:styleId="secretariat">
     <w:name w:val="secretariat"/>
-    <w:basedOn w:val="workingreferencenumber"/>
+    <w:basedOn w:val="DefaultParagraphFont"/>
     <w:uiPriority w:val="1"/>
     <w:semiHidden/>
     <w:qFormat/>
-    <w:rsid w:val="00DA2809"/>
+    <w:rsid w:val="00B97755"/>
   </w:style>
   <w:style w:type="character" w:styleId="PlaceholderText">
     <w:name w:val="Placeholder Text"/>
@@ -2000,67 +1788,11 @@
   </w:style>
   <w:style w:type="character" w:customStyle="1" w:styleId="date">
     <w:name w:val="date"/>
-    <w:basedOn w:val="workingreferencenumber"/>
+    <w:basedOn w:val="DefaultParagraphFont"/>
     <w:uiPriority w:val="1"/>
     <w:semiHidden/>
     <w:qFormat/>
-    <w:rsid w:val="00160AC6"/>
-  </w:style>
-  <w:style w:type="paragraph" w:customStyle="1" w:styleId="documentdetails">
-    <w:name w:val="document_details"/>
-    <w:basedOn w:val="Normal"/>
-    <w:semiHidden/>
-    <w:qFormat/>
-    <w:rsid w:val="00397F24"/>
-    <w:rPr>
-      <w:color w:val="1F497D" w:themeColor="text2"/>
-      <w:sz w:val="24"/>
-    </w:rPr>
-  </w:style>
-  <w:style w:type="character" w:customStyle="1" w:styleId="documenttype">
-    <w:name w:val="document_type"/>
-    <w:basedOn w:val="workingreferencenumber"/>
-    <w:uiPriority w:val="1"/>
-    <w:semiHidden/>
-    <w:rsid w:val="00397F24"/>
-  </w:style>
-  <w:style w:type="character" w:customStyle="1" w:styleId="documentsubtype">
-    <w:name w:val="document_subtype"/>
-    <w:basedOn w:val="workingreferencenumber"/>
-    <w:uiPriority w:val="1"/>
-    <w:semiHidden/>
-    <w:rsid w:val="005B33F2"/>
-  </w:style>
-  <w:style w:type="character" w:customStyle="1" w:styleId="documentstage">
-    <w:name w:val="document_stage"/>
-    <w:basedOn w:val="workingreferencenumber"/>
-    <w:uiPriority w:val="1"/>
-    <w:semiHidden/>
-    <w:rsid w:val="005B33F2"/>
-  </w:style>
-  <w:style w:type="character" w:customStyle="1" w:styleId="documentlanguage">
-    <w:name w:val="document_language"/>
-    <w:basedOn w:val="workingreferencenumber"/>
-    <w:uiPriority w:val="1"/>
-    <w:semiHidden/>
-    <w:rsid w:val="005B33F2"/>
-  </w:style>
-  <w:style w:type="paragraph" w:customStyle="1" w:styleId="zzCopyright">
-    <w:name w:val="zzCopyright"/>
-    <w:basedOn w:val="Normal"/>
-    <w:qFormat/>
-    <w:rsid w:val="003E7D9E"/>
-    <w:pPr>
-      <w:pBdr>
-        <w:top w:val="single" w:sz="4" w:space="1" w:color="auto"/>
-        <w:left w:val="single" w:sz="4" w:space="4" w:color="auto"/>
-        <w:bottom w:val="single" w:sz="4" w:space="1" w:color="auto"/>
-        <w:right w:val="single" w:sz="4" w:space="4" w:color="auto"/>
-      </w:pBdr>
-    </w:pPr>
-    <w:rPr>
-      <w:color w:val="1F497D" w:themeColor="text2"/>
-    </w:rPr>
+    <w:rsid w:val="00B97755"/>
   </w:style>
   <w:style w:type="character" w:customStyle="1" w:styleId="copyrightdetails">
     <w:name w:val="copyright_details"/>
@@ -2080,17 +1812,6 @@
     <w:rsid w:val="0005499D"/>
     <w:rPr>
       <w:color w:val="1F497D" w:themeColor="text2"/>
-    </w:rPr>
-  </w:style>
-  <w:style w:type="paragraph" w:customStyle="1" w:styleId="zzForeword">
-    <w:name w:val="zzForeword"/>
-    <w:basedOn w:val="Foreword"/>
-    <w:next w:val="Foreword"/>
-    <w:qFormat/>
-    <w:rsid w:val="0005499D"/>
-    <w:rPr>
-      <w:b/>
-      <w:sz w:val="24"/>
     </w:rPr>
   </w:style>
   <w:style w:type="paragraph" w:styleId="ListParagraph">
@@ -2106,35 +1827,17 @@
       <w:contextualSpacing/>
     </w:pPr>
   </w:style>
-  <w:style w:type="character" w:customStyle="1" w:styleId="zzForewordContent">
-    <w:name w:val="zzForewordContent"/>
-    <w:basedOn w:val="workingreferencenumber"/>
-    <w:uiPriority w:val="1"/>
-    <w:qFormat/>
-    <w:rsid w:val="00390E4E"/>
-  </w:style>
-  <w:style w:type="paragraph" w:customStyle="1" w:styleId="zzHelp">
-    <w:name w:val="zzHelp"/>
-    <w:basedOn w:val="Normal"/>
-    <w:qFormat/>
-    <w:rsid w:val="00390E4E"/>
-    <w:rPr>
-      <w:color w:val="4F6228" w:themeColor="accent3" w:themeShade="80"/>
-    </w:rPr>
-  </w:style>
-  <w:style w:type="paragraph" w:customStyle="1" w:styleId="zzIntroduction">
-    <w:name w:val="zzIntroduction"/>
-    <w:basedOn w:val="zzForeword"/>
-    <w:next w:val="Introduction"/>
-    <w:qFormat/>
-    <w:rsid w:val="00390E4E"/>
-  </w:style>
   <w:style w:type="paragraph" w:customStyle="1" w:styleId="Introduction">
     <w:name w:val="Introduction"/>
-    <w:basedOn w:val="zzIntroduction"/>
-    <w:next w:val="Normal"/>
-    <w:qFormat/>
-    <w:rsid w:val="00D764CC"/>
+    <w:basedOn w:val="Normal"/>
+    <w:next w:val="Normal"/>
+    <w:qFormat/>
+    <w:rsid w:val="00B97755"/>
+    <w:rPr>
+      <w:b/>
+      <w:color w:val="1F497D" w:themeColor="text2"/>
+      <w:sz w:val="24"/>
+    </w:rPr>
   </w:style>
   <w:style w:type="paragraph" w:styleId="ListBullet">
     <w:name w:val="List Bullet"/>
@@ -2148,18 +1851,6 @@
       </w:numPr>
       <w:contextualSpacing/>
     </w:pPr>
-  </w:style>
-  <w:style w:type="paragraph" w:customStyle="1" w:styleId="zzSTDTitle">
-    <w:name w:val="zzSTDTitle"/>
-    <w:basedOn w:val="Normal"/>
-    <w:next w:val="Heading1"/>
-    <w:qFormat/>
-    <w:rsid w:val="005738BD"/>
-    <w:rPr>
-      <w:b/>
-      <w:color w:val="C0504D" w:themeColor="accent2"/>
-      <w:sz w:val="32"/>
-    </w:rPr>
   </w:style>
   <w:style w:type="paragraph" w:customStyle="1" w:styleId="RefNorm">
     <w:name w:val="RefNorm"/>
@@ -2389,10 +2080,7 @@
       <w:numPr>
         <w:numId w:val="17"/>
       </w:numPr>
-      <w:tabs>
-        <w:tab w:val="num" w:pos="720"/>
-      </w:tabs>
-      <w:ind w:left="1800" w:hanging="720"/>
+      <w:ind w:left="1800"/>
     </w:pPr>
   </w:style>
   <w:style w:type="paragraph" w:styleId="ListBullet3">
@@ -2439,10 +2127,6 @@
       <w:numPr>
         <w:numId w:val="18"/>
       </w:numPr>
-      <w:tabs>
-        <w:tab w:val="num" w:pos="720"/>
-      </w:tabs>
-      <w:ind w:left="720" w:hanging="720"/>
       <w:contextualSpacing/>
     </w:pPr>
   </w:style>
@@ -2863,19 +2547,6 @@
       </w:numPr>
     </w:pPr>
   </w:style>
-  <w:style w:type="paragraph" w:customStyle="1" w:styleId="zzBiblio">
-    <w:name w:val="zzBiblio"/>
-    <w:basedOn w:val="Introduction"/>
-    <w:next w:val="Bibliography"/>
-    <w:qFormat/>
-    <w:rsid w:val="006716A7"/>
-    <w:pPr>
-      <w:jc w:val="center"/>
-    </w:pPr>
-    <w:rPr>
-      <w:color w:val="auto"/>
-    </w:rPr>
-  </w:style>
   <w:style w:type="paragraph" w:styleId="Bibliography">
     <w:name w:val="Bibliography"/>
     <w:basedOn w:val="Normal"/>
@@ -2889,29 +2560,12 @@
       </w:numPr>
     </w:pPr>
   </w:style>
-  <w:style w:type="paragraph" w:customStyle="1" w:styleId="documentedition">
-    <w:name w:val="document_edition"/>
-    <w:basedOn w:val="documenttitle"/>
-    <w:semiHidden/>
-    <w:qFormat/>
-    <w:rsid w:val="007C0313"/>
-    <w:rPr>
-      <w:sz w:val="28"/>
-    </w:rPr>
-  </w:style>
   <w:style w:type="character" w:customStyle="1" w:styleId="organization">
     <w:name w:val="organization"/>
-    <w:basedOn w:val="workingreferencenumber"/>
+    <w:basedOn w:val="DefaultParagraphFont"/>
     <w:uiPriority w:val="1"/>
     <w:semiHidden/>
-    <w:rsid w:val="00697C7D"/>
-  </w:style>
-  <w:style w:type="character" w:customStyle="1" w:styleId="draftnumber">
-    <w:name w:val="draft_number"/>
-    <w:basedOn w:val="workingreferencenumber"/>
-    <w:uiPriority w:val="1"/>
-    <w:semiHidden/>
-    <w:rsid w:val="009D053E"/>
+    <w:rsid w:val="00B97755"/>
   </w:style>
   <w:style w:type="paragraph" w:styleId="Header">
     <w:name w:val="header"/>
@@ -3116,23 +2770,6 @@
       <w:ind w:left="1100"/>
     </w:pPr>
   </w:style>
-  <w:style w:type="paragraph" w:customStyle="1" w:styleId="zzContents">
-    <w:name w:val="zzContents"/>
-    <w:basedOn w:val="Normal"/>
-    <w:qFormat/>
-    <w:rsid w:val="00127DF5"/>
-    <w:pPr>
-      <w:tabs>
-        <w:tab w:val="left" w:pos="440"/>
-        <w:tab w:val="right" w:leader="dot" w:pos="9350"/>
-      </w:tabs>
-      <w:spacing w:line="240" w:lineRule="auto"/>
-    </w:pPr>
-    <w:rPr>
-      <w:b/>
-      <w:sz w:val="28"/>
-    </w:rPr>
-  </w:style>
   <w:style w:type="paragraph" w:styleId="Title">
     <w:name w:val="Title"/>
     <w:basedOn w:val="Normal"/>
@@ -3172,17 +2809,6 @@
       <w:szCs w:val="52"/>
     </w:rPr>
   </w:style>
-  <w:style w:type="paragraph" w:customStyle="1" w:styleId="zzIndex">
-    <w:name w:val="zzIndex"/>
-    <w:basedOn w:val="zzBiblio"/>
-    <w:next w:val="Normal"/>
-    <w:qFormat/>
-    <w:rsid w:val="00A93DAB"/>
-    <w:rPr>
-      <w:noProof/>
-      <w:lang w:val="en-GB"/>
-    </w:rPr>
-  </w:style>
   <w:style w:type="paragraph" w:styleId="ListContinue2">
     <w:name w:val="List Continue 2"/>
     <w:basedOn w:val="ListContinue"/>
@@ -3356,6 +2982,131 @@
       <w:sz w:val="20"/>
     </w:rPr>
   </w:style>
+  <w:style w:type="character" w:customStyle="1" w:styleId="teiex">
+    <w:name w:val="tei_ex"/>
+    <w:basedOn w:val="DefaultParagraphFont"/>
+    <w:rsid w:val="00B97755"/>
+  </w:style>
+  <w:style w:type="character" w:customStyle="1" w:styleId="teiexpan">
+    <w:name w:val="tei_expan"/>
+    <w:basedOn w:val="DefaultParagraphFont"/>
+    <w:rsid w:val="00B97755"/>
+  </w:style>
+  <w:style w:type="character" w:customStyle="1" w:styleId="teiforeign">
+    <w:name w:val="tei_foreign"/>
+    <w:basedOn w:val="DefaultParagraphFont"/>
+    <w:rsid w:val="00B97755"/>
+    <w:rPr>
+      <w:i/>
+    </w:rPr>
+  </w:style>
+  <w:style w:type="paragraph" w:customStyle="1" w:styleId="teiincipit">
+    <w:name w:val="tei_incipit"/>
+    <w:basedOn w:val="Normal"/>
+    <w:qFormat/>
+    <w:rsid w:val="00B97755"/>
+    <w:pPr>
+      <w:spacing w:after="0" w:line="240" w:lineRule="auto"/>
+    </w:pPr>
+    <w:rPr>
+      <w:sz w:val="24"/>
+      <w:szCs w:val="24"/>
+    </w:rPr>
+  </w:style>
+  <w:style w:type="paragraph" w:customStyle="1" w:styleId="teil">
+    <w:name w:val="tei_l"/>
+    <w:basedOn w:val="BodyTextIndent"/>
+    <w:qFormat/>
+    <w:rsid w:val="00B97755"/>
+  </w:style>
+  <w:style w:type="paragraph" w:styleId="BodyTextIndent">
+    <w:name w:val="Body Text Indent"/>
+    <w:basedOn w:val="Normal"/>
+    <w:link w:val="BodyTextIndentChar"/>
+    <w:uiPriority w:val="99"/>
+    <w:semiHidden/>
+    <w:rsid w:val="00B97755"/>
+    <w:pPr>
+      <w:spacing w:after="120"/>
+      <w:ind w:left="283"/>
+    </w:pPr>
+  </w:style>
+  <w:style w:type="character" w:customStyle="1" w:styleId="BodyTextIndentChar">
+    <w:name w:val="Body Text Indent Char"/>
+    <w:basedOn w:val="DefaultParagraphFont"/>
+    <w:link w:val="BodyTextIndent"/>
+    <w:uiPriority w:val="99"/>
+    <w:semiHidden/>
+    <w:rsid w:val="00B97755"/>
+  </w:style>
+  <w:style w:type="character" w:customStyle="1" w:styleId="teiname">
+    <w:name w:val="tei_name"/>
+    <w:basedOn w:val="DefaultParagraphFont"/>
+    <w:rsid w:val="00B97755"/>
+  </w:style>
+  <w:style w:type="paragraph" w:customStyle="1" w:styleId="teirubric">
+    <w:name w:val="tei_rubric"/>
+    <w:basedOn w:val="Normal"/>
+    <w:qFormat/>
+    <w:rsid w:val="00B97755"/>
+    <w:pPr>
+      <w:spacing w:after="0" w:line="240" w:lineRule="auto"/>
+    </w:pPr>
+    <w:rPr>
+      <w:sz w:val="24"/>
+      <w:szCs w:val="24"/>
+    </w:rPr>
+  </w:style>
+  <w:style w:type="paragraph" w:customStyle="1" w:styleId="teispeaker">
+    <w:name w:val="tei_speaker"/>
+    <w:basedOn w:val="BodyText"/>
+    <w:autoRedefine/>
+    <w:qFormat/>
+    <w:rsid w:val="00B97755"/>
+  </w:style>
+  <w:style w:type="paragraph" w:styleId="BodyText">
+    <w:name w:val="Body Text"/>
+    <w:basedOn w:val="Normal"/>
+    <w:link w:val="BodyTextChar"/>
+    <w:uiPriority w:val="99"/>
+    <w:semiHidden/>
+    <w:rsid w:val="00B97755"/>
+    <w:pPr>
+      <w:spacing w:after="120"/>
+    </w:pPr>
+  </w:style>
+  <w:style w:type="character" w:customStyle="1" w:styleId="BodyTextChar">
+    <w:name w:val="Body Text Char"/>
+    <w:basedOn w:val="DefaultParagraphFont"/>
+    <w:link w:val="BodyText"/>
+    <w:uiPriority w:val="99"/>
+    <w:semiHidden/>
+    <w:rsid w:val="00B97755"/>
+  </w:style>
+  <w:style w:type="paragraph" w:customStyle="1" w:styleId="teistage">
+    <w:name w:val="tei_stage"/>
+    <w:basedOn w:val="teispeaker"/>
+    <w:autoRedefine/>
+    <w:qFormat/>
+    <w:rsid w:val="00B97755"/>
+    <w:pPr>
+      <w:spacing w:before="120" w:line="240" w:lineRule="auto"/>
+    </w:pPr>
+    <w:rPr>
+      <w:b/>
+      <w:smallCaps/>
+      <w:sz w:val="24"/>
+      <w:szCs w:val="24"/>
+    </w:rPr>
+  </w:style>
+  <w:style w:type="character" w:customStyle="1" w:styleId="teisupplied">
+    <w:name w:val="tei_supplied"/>
+    <w:basedOn w:val="DefaultParagraphFont"/>
+    <w:rsid w:val="00B97755"/>
+    <w:rPr>
+      <w:color w:val="FF0000"/>
+    </w:rPr>
+  </w:style>
   <w:style w:type="paragraph" w:customStyle="1" w:styleId="egXML">
     <w:name w:val="egXML"/>
     <w:basedOn w:val="Normal"/>

</xml_diff>

<commit_message>
working on docx; add support for del and add, as rendering
git-svn-id: svn://svn.code.sf.net/p/tei/code/trunk/Stylesheets@8410 e5332ce4-a50f-0410-b94b-d658400b0204
</commit_message>
<xml_diff>
--- a/profiles/oucs/docx/template.docx
+++ b/profiles/oucs/docx/template.docx
@@ -1,27 +1,24 @@
 
 <file path=word/document.xml><?xml version="1.0" encoding="utf-8"?>
-<w:document xmlns:mo="http://schemas.microsoft.com/office/mac/office/2008/main" xmlns:ve="http://schemas.openxmlformats.org/markup-compatibility/2006" xmlns:mv="urn:schemas-microsoft-com:mac:vml" xmlns:o="urn:schemas-microsoft-com:office:office" xmlns:r="http://schemas.openxmlformats.org/officeDocument/2006/relationships" xmlns:m="http://schemas.openxmlformats.org/officeDocument/2006/math" xmlns:v="urn:schemas-microsoft-com:vml" xmlns:wp="http://schemas.openxmlformats.org/drawingml/2006/wordprocessingDrawing" xmlns:w10="urn:schemas-microsoft-com:office:word" xmlns:w="http://schemas.openxmlformats.org/wordprocessingml/2006/main" xmlns:wne="http://schemas.microsoft.com/office/word/2006/wordml">
+<w:document xmlns:wpc="http://schemas.microsoft.com/office/word/2010/wordprocessingCanvas" xmlns:mo="http://schemas.microsoft.com/office/mac/office/2008/main" xmlns:mc="http://schemas.openxmlformats.org/markup-compatibility/2006" xmlns:mv="urn:schemas-microsoft-com:mac:vml" xmlns:o="urn:schemas-microsoft-com:office:office" xmlns:r="http://schemas.openxmlformats.org/officeDocument/2006/relationships" xmlns:m="http://schemas.openxmlformats.org/officeDocument/2006/math" xmlns:v="urn:schemas-microsoft-com:vml" xmlns:wp14="http://schemas.microsoft.com/office/word/2010/wordprocessingDrawing" xmlns:wp="http://schemas.openxmlformats.org/drawingml/2006/wordprocessingDrawing" xmlns:w10="urn:schemas-microsoft-com:office:word" xmlns:w="http://schemas.openxmlformats.org/wordprocessingml/2006/main" xmlns:w14="http://schemas.microsoft.com/office/word/2010/wordml" xmlns:wpg="http://schemas.microsoft.com/office/word/2010/wordprocessingGroup" xmlns:wpi="http://schemas.microsoft.com/office/word/2010/wordprocessingInk" xmlns:wne="http://schemas.microsoft.com/office/word/2006/wordml" xmlns:wps="http://schemas.microsoft.com/office/word/2010/wordprocessingShape" mc:Ignorable="w14 wp14">
   <w:body>
     <w:p>
-      <w:pPr>
-        <w:pStyle w:val="Bibliography"/>
-        <w:numPr>
-          <w:ilvl w:val="0"/>
-          <w:numId w:val="0"/>
-        </w:numPr>
-      </w:pPr>
-      <w:bookmarkStart w:id="0" w:name="_XML"/>
+      <w:bookmarkStart w:id="0" w:name="_GoBack"/>
+      <w:bookmarkEnd w:id="0"/>
+      <w:r>
+        <w:t xml:space="preserve"> </w:t>
+      </w:r>
     </w:p>
-    <w:bookmarkEnd w:id="0"/>
     <w:sectPr>
-      <w:headerReference w:type="even" r:id="rId7"/>
-      <w:headerReference w:type="default" r:id="rId8"/>
-      <w:footerReference w:type="even" r:id="rId9"/>
-      <w:footerReference w:type="default" r:id="rId10"/>
-      <w:headerReference w:type="first" r:id="rId11"/>
-      <w:footerReference w:type="first" r:id="rId12"/>
+      <w:headerReference w:type="even" r:id="rId8"/>
+      <w:headerReference w:type="default" r:id="rId9"/>
+      <w:footerReference w:type="even" r:id="rId10"/>
+      <w:footerReference w:type="default" r:id="rId11"/>
+      <w:headerReference w:type="first" r:id="rId12"/>
+      <w:footerReference w:type="first" r:id="rId13"/>
       <w:pgSz w:w="12240" w:h="15840"/>
-      <w:pgMar w:top="1440" w:right="1440" w:bottom="1440" w:left="1440" w:gutter="0"/>
+      <w:pgMar w:top="1440" w:right="1440" w:bottom="1440" w:left="1440" w:header="720" w:footer="720" w:gutter="0"/>
+      <w:cols w:space="720"/>
       <w:titlePg/>
       <w:docGrid w:linePitch="360"/>
     </w:sectPr>
@@ -30,131 +27,11 @@
 </file>
 
 <file path=word/numbering.xml><?xml version="1.0" encoding="utf-8"?>
-<w:numbering xmlns:mo="http://schemas.microsoft.com/office/mac/office/2008/main" xmlns:ve="http://schemas.openxmlformats.org/markup-compatibility/2006" xmlns:mv="urn:schemas-microsoft-com:mac:vml" xmlns:o="urn:schemas-microsoft-com:office:office" xmlns:r="http://schemas.openxmlformats.org/officeDocument/2006/relationships" xmlns:m="http://schemas.openxmlformats.org/officeDocument/2006/math" xmlns:v="urn:schemas-microsoft-com:vml" xmlns:wp="http://schemas.openxmlformats.org/drawingml/2006/wordprocessingDrawing" xmlns:w10="urn:schemas-microsoft-com:office:word" xmlns:w="http://schemas.openxmlformats.org/wordprocessingml/2006/main" xmlns:wne="http://schemas.microsoft.com/office/word/2006/wordml">
+<w:numbering xmlns:wpc="http://schemas.microsoft.com/office/word/2010/wordprocessingCanvas" xmlns:mo="http://schemas.microsoft.com/office/mac/office/2008/main" xmlns:mc="http://schemas.openxmlformats.org/markup-compatibility/2006" xmlns:mv="urn:schemas-microsoft-com:mac:vml" xmlns:o="urn:schemas-microsoft-com:office:office" xmlns:r="http://schemas.openxmlformats.org/officeDocument/2006/relationships" xmlns:m="http://schemas.openxmlformats.org/officeDocument/2006/math" xmlns:v="urn:schemas-microsoft-com:vml" xmlns:wp14="http://schemas.microsoft.com/office/word/2010/wordprocessingDrawing" xmlns:wp="http://schemas.openxmlformats.org/drawingml/2006/wordprocessingDrawing" xmlns:w10="urn:schemas-microsoft-com:office:word" xmlns:w="http://schemas.openxmlformats.org/wordprocessingml/2006/main" xmlns:w14="http://schemas.microsoft.com/office/word/2010/wordml" xmlns:wpg="http://schemas.microsoft.com/office/word/2010/wordprocessingGroup" xmlns:wpi="http://schemas.microsoft.com/office/word/2010/wordprocessingInk" xmlns:wne="http://schemas.microsoft.com/office/word/2006/wordml" xmlns:wps="http://schemas.microsoft.com/office/word/2010/wordprocessingShape" mc:Ignorable="w14 wp14">
   <w:abstractNum w:abstractNumId="0">
-    <w:nsid w:val="1A8636E2"/>
+    <w:nsid w:val="0E481A8B"/>
     <w:multiLevelType w:val="multilevel"/>
-    <w:tmpl w:val="76EC957A"/>
-    <w:lvl w:ilvl="0">
-      <w:start w:val="1"/>
-      <w:numFmt w:val="upperLetter"/>
-      <w:pStyle w:val="ANNEX"/>
-      <w:suff w:val="nothing"/>
-      <w:lvlText w:val="Annex %1: "/>
-      <w:lvlJc w:val="left"/>
-      <w:pPr>
-        <w:ind w:left="0" w:firstLine="0"/>
-      </w:pPr>
-      <w:rPr>
-        <w:rFonts w:hint="default"/>
-      </w:rPr>
-    </w:lvl>
-    <w:lvl w:ilvl="1">
-      <w:start w:val="1"/>
-      <w:numFmt w:val="decimal"/>
-      <w:pStyle w:val="a2"/>
-      <w:lvlText w:val="%1.%2"/>
-      <w:lvlJc w:val="left"/>
-      <w:pPr>
-        <w:ind w:left="720" w:hanging="720"/>
-      </w:pPr>
-      <w:rPr>
-        <w:rFonts w:hint="default"/>
-      </w:rPr>
-    </w:lvl>
-    <w:lvl w:ilvl="2">
-      <w:start w:val="1"/>
-      <w:numFmt w:val="decimal"/>
-      <w:pStyle w:val="a3"/>
-      <w:lvlText w:val="%1.%2.%3"/>
-      <w:lvlJc w:val="left"/>
-      <w:pPr>
-        <w:ind w:left="936" w:hanging="936"/>
-      </w:pPr>
-      <w:rPr>
-        <w:rFonts w:hint="default"/>
-      </w:rPr>
-    </w:lvl>
-    <w:lvl w:ilvl="3">
-      <w:start w:val="1"/>
-      <w:numFmt w:val="decimal"/>
-      <w:pStyle w:val="a4"/>
-      <w:lvlText w:val="%1.%2.%3.%4"/>
-      <w:lvlJc w:val="left"/>
-      <w:pPr>
-        <w:ind w:left="1152" w:hanging="1152"/>
-      </w:pPr>
-      <w:rPr>
-        <w:rFonts w:hint="default"/>
-      </w:rPr>
-    </w:lvl>
-    <w:lvl w:ilvl="4">
-      <w:start w:val="1"/>
-      <w:numFmt w:val="decimal"/>
-      <w:pStyle w:val="a5"/>
-      <w:lvlText w:val="%1.%2.%3.%4.%5"/>
-      <w:lvlJc w:val="left"/>
-      <w:pPr>
-        <w:ind w:left="1368" w:hanging="1368"/>
-      </w:pPr>
-      <w:rPr>
-        <w:rFonts w:hint="default"/>
-      </w:rPr>
-    </w:lvl>
-    <w:lvl w:ilvl="5">
-      <w:start w:val="1"/>
-      <w:numFmt w:val="decimal"/>
-      <w:pStyle w:val="a6"/>
-      <w:lvlText w:val="%1.%2.%3.%4.%5.%6"/>
-      <w:lvlJc w:val="left"/>
-      <w:pPr>
-        <w:ind w:left="1584" w:hanging="1584"/>
-      </w:pPr>
-      <w:rPr>
-        <w:rFonts w:hint="default"/>
-      </w:rPr>
-    </w:lvl>
-    <w:lvl w:ilvl="6">
-      <w:start w:val="1"/>
-      <w:numFmt w:val="decimal"/>
-      <w:lvlText w:val="%1.%2.%3.%4.%5.%6.%7"/>
-      <w:lvlJc w:val="left"/>
-      <w:pPr>
-        <w:ind w:left="1800" w:hanging="1800"/>
-      </w:pPr>
-      <w:rPr>
-        <w:rFonts w:hint="default"/>
-      </w:rPr>
-    </w:lvl>
-    <w:lvl w:ilvl="7">
-      <w:start w:val="1"/>
-      <w:numFmt w:val="decimal"/>
-      <w:lvlText w:val="%1.%2.%3.%4.%5.%6.%7.%8"/>
-      <w:lvlJc w:val="left"/>
-      <w:pPr>
-        <w:ind w:left="2016" w:hanging="2016"/>
-      </w:pPr>
-      <w:rPr>
-        <w:rFonts w:hint="default"/>
-      </w:rPr>
-    </w:lvl>
-    <w:lvl w:ilvl="8">
-      <w:start w:val="1"/>
-      <w:numFmt w:val="decimal"/>
-      <w:lvlText w:val="%1.%2.%3.%4.%5.%6.%7.%8.%9"/>
-      <w:lvlJc w:val="left"/>
-      <w:pPr>
-        <w:ind w:left="2232" w:hanging="2232"/>
-      </w:pPr>
-      <w:rPr>
-        <w:rFonts w:hint="default"/>
-      </w:rPr>
-    </w:lvl>
-  </w:abstractNum>
-  <w:abstractNum w:abstractNumId="1">
-    <w:nsid w:val="1CB2227B"/>
-    <w:multiLevelType w:val="multilevel"/>
-    <w:tmpl w:val="DA6E446C"/>
+    <w:tmpl w:val="F02C4DD2"/>
     <w:lvl w:ilvl="0">
       <w:start w:val="1"/>
       <w:numFmt w:val="decimal"/>
@@ -264,10 +141,431 @@
       </w:pPr>
     </w:lvl>
   </w:abstractNum>
+  <w:abstractNum w:abstractNumId="1">
+    <w:nsid w:val="15DF2FA6"/>
+    <w:multiLevelType w:val="multilevel"/>
+    <w:tmpl w:val="7E0E701E"/>
+    <w:name w:val="heading"/>
+    <w:lvl w:ilvl="0">
+      <w:start w:val="1"/>
+      <w:numFmt w:val="decimal"/>
+      <w:pStyle w:val="Heading1"/>
+      <w:lvlText w:val="%1"/>
+      <w:lvlJc w:val="left"/>
+      <w:pPr>
+        <w:ind w:left="432" w:hanging="432"/>
+      </w:pPr>
+      <w:rPr>
+        <w:rFonts w:hint="default"/>
+      </w:rPr>
+    </w:lvl>
+    <w:lvl w:ilvl="1">
+      <w:start w:val="1"/>
+      <w:numFmt w:val="decimal"/>
+      <w:pStyle w:val="Heading2"/>
+      <w:lvlText w:val="%1.%2"/>
+      <w:lvlJc w:val="left"/>
+      <w:pPr>
+        <w:ind w:left="648" w:hanging="648"/>
+      </w:pPr>
+      <w:rPr>
+        <w:rFonts w:hint="default"/>
+      </w:rPr>
+    </w:lvl>
+    <w:lvl w:ilvl="2">
+      <w:start w:val="1"/>
+      <w:numFmt w:val="decimal"/>
+      <w:pStyle w:val="Heading3"/>
+      <w:lvlText w:val="%1.%2.%3"/>
+      <w:lvlJc w:val="left"/>
+      <w:pPr>
+        <w:ind w:left="864" w:hanging="864"/>
+      </w:pPr>
+      <w:rPr>
+        <w:rFonts w:hint="default"/>
+      </w:rPr>
+    </w:lvl>
+    <w:lvl w:ilvl="3">
+      <w:start w:val="1"/>
+      <w:numFmt w:val="decimal"/>
+      <w:pStyle w:val="Heading4"/>
+      <w:lvlText w:val="%1.%2.%3.%4"/>
+      <w:lvlJc w:val="left"/>
+      <w:pPr>
+        <w:ind w:left="1080" w:hanging="1080"/>
+      </w:pPr>
+      <w:rPr>
+        <w:rFonts w:hint="default"/>
+      </w:rPr>
+    </w:lvl>
+    <w:lvl w:ilvl="4">
+      <w:start w:val="1"/>
+      <w:numFmt w:val="decimal"/>
+      <w:pStyle w:val="Heading5"/>
+      <w:lvlText w:val="%1.%2.%3.%4.%5"/>
+      <w:lvlJc w:val="left"/>
+      <w:pPr>
+        <w:ind w:left="1296" w:hanging="1296"/>
+      </w:pPr>
+      <w:rPr>
+        <w:rFonts w:hint="default"/>
+      </w:rPr>
+    </w:lvl>
+    <w:lvl w:ilvl="5">
+      <w:start w:val="1"/>
+      <w:numFmt w:val="decimal"/>
+      <w:pStyle w:val="Heading6"/>
+      <w:lvlText w:val="%1.%2.%3.%4.%5.%6"/>
+      <w:lvlJc w:val="left"/>
+      <w:pPr>
+        <w:ind w:left="1512" w:hanging="1512"/>
+      </w:pPr>
+      <w:rPr>
+        <w:rFonts w:hint="default"/>
+      </w:rPr>
+    </w:lvl>
+    <w:lvl w:ilvl="6">
+      <w:start w:val="1"/>
+      <w:numFmt w:val="decimal"/>
+      <w:pStyle w:val="Heading7"/>
+      <w:lvlText w:val="%1.%2.%3.%4.%5.%6.%7"/>
+      <w:lvlJc w:val="left"/>
+      <w:pPr>
+        <w:ind w:left="1728" w:hanging="1728"/>
+      </w:pPr>
+      <w:rPr>
+        <w:rFonts w:hint="default"/>
+      </w:rPr>
+    </w:lvl>
+    <w:lvl w:ilvl="7">
+      <w:start w:val="1"/>
+      <w:numFmt w:val="decimal"/>
+      <w:pStyle w:val="Heading8"/>
+      <w:lvlText w:val="%1.%2.%3.%4.%5.%6.%7.%8"/>
+      <w:lvlJc w:val="left"/>
+      <w:pPr>
+        <w:ind w:left="1944" w:hanging="1944"/>
+      </w:pPr>
+      <w:rPr>
+        <w:rFonts w:hint="default"/>
+      </w:rPr>
+    </w:lvl>
+    <w:lvl w:ilvl="8">
+      <w:start w:val="1"/>
+      <w:numFmt w:val="decimal"/>
+      <w:pStyle w:val="Heading9"/>
+      <w:lvlText w:val="%1.%2.%3.%4.%5.%6.%7.%8.%9"/>
+      <w:lvlJc w:val="left"/>
+      <w:pPr>
+        <w:ind w:left="2160" w:hanging="2160"/>
+      </w:pPr>
+      <w:rPr>
+        <w:rFonts w:hint="default"/>
+      </w:rPr>
+    </w:lvl>
+  </w:abstractNum>
   <w:abstractNum w:abstractNumId="2">
-    <w:nsid w:val="342D6FE6"/>
+    <w:nsid w:val="1CF3582C"/>
+    <w:multiLevelType w:val="hybridMultilevel"/>
+    <w:tmpl w:val="C316AE7A"/>
+    <w:lvl w:ilvl="0" w:tplc="0352B844">
+      <w:start w:val="1"/>
+      <w:numFmt w:val="decimal"/>
+      <w:pStyle w:val="Bibliography"/>
+      <w:lvlText w:val="[%1]"/>
+      <w:lvlJc w:val="left"/>
+      <w:pPr>
+        <w:ind w:left="1080" w:hanging="1080"/>
+      </w:pPr>
+      <w:rPr>
+        <w:rFonts w:hint="default"/>
+      </w:rPr>
+    </w:lvl>
+    <w:lvl w:ilvl="1" w:tplc="BE2C244E">
+      <w:start w:val="1"/>
+      <w:numFmt w:val="lowerLetter"/>
+      <w:lvlText w:val="%2."/>
+      <w:lvlJc w:val="left"/>
+      <w:pPr>
+        <w:ind w:left="1440" w:hanging="360"/>
+      </w:pPr>
+    </w:lvl>
+    <w:lvl w:ilvl="2" w:tplc="137AAAD2">
+      <w:start w:val="1"/>
+      <w:numFmt w:val="lowerRoman"/>
+      <w:lvlText w:val="%3."/>
+      <w:lvlJc w:val="right"/>
+      <w:pPr>
+        <w:ind w:left="2160" w:hanging="180"/>
+      </w:pPr>
+    </w:lvl>
+    <w:lvl w:ilvl="3" w:tplc="A8E624EA">
+      <w:start w:val="1"/>
+      <w:numFmt w:val="decimal"/>
+      <w:lvlText w:val="%4."/>
+      <w:lvlJc w:val="left"/>
+      <w:pPr>
+        <w:ind w:left="2880" w:hanging="360"/>
+      </w:pPr>
+    </w:lvl>
+    <w:lvl w:ilvl="4" w:tplc="6D34F4A0">
+      <w:start w:val="1"/>
+      <w:numFmt w:val="lowerLetter"/>
+      <w:lvlText w:val="%5."/>
+      <w:lvlJc w:val="left"/>
+      <w:pPr>
+        <w:ind w:left="3600" w:hanging="360"/>
+      </w:pPr>
+    </w:lvl>
+    <w:lvl w:ilvl="5" w:tplc="2DE402BE">
+      <w:start w:val="1"/>
+      <w:numFmt w:val="lowerRoman"/>
+      <w:lvlText w:val="%6."/>
+      <w:lvlJc w:val="right"/>
+      <w:pPr>
+        <w:ind w:left="4320" w:hanging="180"/>
+      </w:pPr>
+    </w:lvl>
+    <w:lvl w:ilvl="6" w:tplc="8DB6EFC8">
+      <w:start w:val="1"/>
+      <w:numFmt w:val="decimal"/>
+      <w:lvlText w:val="%7."/>
+      <w:lvlJc w:val="left"/>
+      <w:pPr>
+        <w:ind w:left="5040" w:hanging="360"/>
+      </w:pPr>
+    </w:lvl>
+    <w:lvl w:ilvl="7" w:tplc="681EE046">
+      <w:start w:val="1"/>
+      <w:numFmt w:val="lowerLetter"/>
+      <w:lvlText w:val="%8."/>
+      <w:lvlJc w:val="left"/>
+      <w:pPr>
+        <w:ind w:left="5760" w:hanging="360"/>
+      </w:pPr>
+    </w:lvl>
+    <w:lvl w:ilvl="8" w:tplc="57C0D87E">
+      <w:start w:val="1"/>
+      <w:numFmt w:val="lowerRoman"/>
+      <w:lvlText w:val="%9."/>
+      <w:lvlJc w:val="right"/>
+      <w:pPr>
+        <w:ind w:left="6480" w:hanging="180"/>
+      </w:pPr>
+    </w:lvl>
+  </w:abstractNum>
+  <w:abstractNum w:abstractNumId="3">
+    <w:nsid w:val="24BA1FE7"/>
+    <w:multiLevelType w:val="hybridMultilevel"/>
+    <w:tmpl w:val="1B40D70C"/>
+    <w:lvl w:ilvl="0" w:tplc="771CD874">
+      <w:start w:val="1"/>
+      <w:numFmt w:val="decimal"/>
+      <w:pStyle w:val="Tabletitle"/>
+      <w:suff w:val="space"/>
+      <w:lvlText w:val="Table %1"/>
+      <w:lvlJc w:val="left"/>
+      <w:pPr>
+        <w:ind w:left="720" w:hanging="360"/>
+      </w:pPr>
+      <w:rPr>
+        <w:rFonts w:hint="default"/>
+      </w:rPr>
+    </w:lvl>
+    <w:lvl w:ilvl="1" w:tplc="962C859C">
+      <w:start w:val="1"/>
+      <w:numFmt w:val="lowerLetter"/>
+      <w:lvlText w:val="%2."/>
+      <w:lvlJc w:val="left"/>
+      <w:pPr>
+        <w:ind w:left="1440" w:hanging="360"/>
+      </w:pPr>
+    </w:lvl>
+    <w:lvl w:ilvl="2" w:tplc="4458427E">
+      <w:start w:val="1"/>
+      <w:numFmt w:val="lowerRoman"/>
+      <w:lvlText w:val="%3."/>
+      <w:lvlJc w:val="right"/>
+      <w:pPr>
+        <w:ind w:left="2160" w:hanging="180"/>
+      </w:pPr>
+    </w:lvl>
+    <w:lvl w:ilvl="3" w:tplc="39001F7E">
+      <w:start w:val="1"/>
+      <w:numFmt w:val="decimal"/>
+      <w:lvlText w:val="%4."/>
+      <w:lvlJc w:val="left"/>
+      <w:pPr>
+        <w:ind w:left="2880" w:hanging="360"/>
+      </w:pPr>
+    </w:lvl>
+    <w:lvl w:ilvl="4" w:tplc="8320F374">
+      <w:start w:val="1"/>
+      <w:numFmt w:val="lowerLetter"/>
+      <w:lvlText w:val="%5."/>
+      <w:lvlJc w:val="left"/>
+      <w:pPr>
+        <w:ind w:left="3600" w:hanging="360"/>
+      </w:pPr>
+    </w:lvl>
+    <w:lvl w:ilvl="5" w:tplc="6E9E3206">
+      <w:start w:val="1"/>
+      <w:numFmt w:val="lowerRoman"/>
+      <w:lvlText w:val="%6."/>
+      <w:lvlJc w:val="right"/>
+      <w:pPr>
+        <w:ind w:left="4320" w:hanging="180"/>
+      </w:pPr>
+    </w:lvl>
+    <w:lvl w:ilvl="6" w:tplc="6EF89EA8">
+      <w:start w:val="1"/>
+      <w:numFmt w:val="decimal"/>
+      <w:lvlText w:val="%7."/>
+      <w:lvlJc w:val="left"/>
+      <w:pPr>
+        <w:ind w:left="5040" w:hanging="360"/>
+      </w:pPr>
+    </w:lvl>
+    <w:lvl w:ilvl="7" w:tplc="1F60F43A">
+      <w:start w:val="1"/>
+      <w:numFmt w:val="lowerLetter"/>
+      <w:lvlText w:val="%8."/>
+      <w:lvlJc w:val="left"/>
+      <w:pPr>
+        <w:ind w:left="5760" w:hanging="360"/>
+      </w:pPr>
+    </w:lvl>
+    <w:lvl w:ilvl="8" w:tplc="0C0EBC60">
+      <w:start w:val="1"/>
+      <w:numFmt w:val="lowerRoman"/>
+      <w:lvlText w:val="%9."/>
+      <w:lvlJc w:val="right"/>
+      <w:pPr>
+        <w:ind w:left="6480" w:hanging="180"/>
+      </w:pPr>
+    </w:lvl>
+  </w:abstractNum>
+  <w:abstractNum w:abstractNumId="4">
+    <w:nsid w:val="3D6467B9"/>
     <w:multiLevelType w:val="multilevel"/>
-    <w:tmpl w:val="2F7C130E"/>
+    <w:tmpl w:val="D2CEE48E"/>
+    <w:lvl w:ilvl="0">
+      <w:start w:val="1"/>
+      <w:numFmt w:val="decimal"/>
+      <w:pStyle w:val="ListNumber"/>
+      <w:lvlText w:val="%1."/>
+      <w:lvlJc w:val="left"/>
+      <w:pPr>
+        <w:ind w:left="360" w:hanging="360"/>
+      </w:pPr>
+      <w:rPr>
+        <w:rFonts w:hint="default"/>
+      </w:rPr>
+    </w:lvl>
+    <w:lvl w:ilvl="1">
+      <w:start w:val="1"/>
+      <w:numFmt w:val="lowerLetter"/>
+      <w:pStyle w:val="ListNumber2"/>
+      <w:lvlText w:val="%2)"/>
+      <w:lvlJc w:val="left"/>
+      <w:pPr>
+        <w:ind w:left="720" w:hanging="360"/>
+      </w:pPr>
+      <w:rPr>
+        <w:rFonts w:hint="default"/>
+      </w:rPr>
+    </w:lvl>
+    <w:lvl w:ilvl="2">
+      <w:start w:val="1"/>
+      <w:numFmt w:val="lowerRoman"/>
+      <w:pStyle w:val="ListNumber3"/>
+      <w:lvlText w:val="%3)"/>
+      <w:lvlJc w:val="left"/>
+      <w:pPr>
+        <w:ind w:left="1080" w:hanging="360"/>
+      </w:pPr>
+      <w:rPr>
+        <w:rFonts w:hint="default"/>
+      </w:rPr>
+    </w:lvl>
+    <w:lvl w:ilvl="3">
+      <w:start w:val="1"/>
+      <w:numFmt w:val="upperRoman"/>
+      <w:pStyle w:val="ListNumber4"/>
+      <w:lvlText w:val="%4)"/>
+      <w:lvlJc w:val="left"/>
+      <w:pPr>
+        <w:ind w:left="1440" w:hanging="360"/>
+      </w:pPr>
+      <w:rPr>
+        <w:rFonts w:hint="default"/>
+      </w:rPr>
+    </w:lvl>
+    <w:lvl w:ilvl="4">
+      <w:start w:val="1"/>
+      <w:numFmt w:val="lowerLetter"/>
+      <w:lvlText w:val="(%5)"/>
+      <w:lvlJc w:val="left"/>
+      <w:pPr>
+        <w:ind w:left="1800" w:hanging="360"/>
+      </w:pPr>
+      <w:rPr>
+        <w:rFonts w:hint="default"/>
+      </w:rPr>
+    </w:lvl>
+    <w:lvl w:ilvl="5">
+      <w:start w:val="1"/>
+      <w:numFmt w:val="lowerRoman"/>
+      <w:lvlText w:val="(%6)"/>
+      <w:lvlJc w:val="left"/>
+      <w:pPr>
+        <w:ind w:left="2160" w:hanging="360"/>
+      </w:pPr>
+      <w:rPr>
+        <w:rFonts w:hint="default"/>
+      </w:rPr>
+    </w:lvl>
+    <w:lvl w:ilvl="6">
+      <w:start w:val="1"/>
+      <w:numFmt w:val="decimal"/>
+      <w:lvlText w:val="%7."/>
+      <w:lvlJc w:val="left"/>
+      <w:pPr>
+        <w:ind w:left="2520" w:hanging="360"/>
+      </w:pPr>
+      <w:rPr>
+        <w:rFonts w:hint="default"/>
+      </w:rPr>
+    </w:lvl>
+    <w:lvl w:ilvl="7">
+      <w:start w:val="1"/>
+      <w:numFmt w:val="lowerLetter"/>
+      <w:lvlText w:val="%8."/>
+      <w:lvlJc w:val="left"/>
+      <w:pPr>
+        <w:ind w:left="2880" w:hanging="360"/>
+      </w:pPr>
+      <w:rPr>
+        <w:rFonts w:hint="default"/>
+      </w:rPr>
+    </w:lvl>
+    <w:lvl w:ilvl="8">
+      <w:start w:val="1"/>
+      <w:numFmt w:val="lowerRoman"/>
+      <w:lvlText w:val="%9."/>
+      <w:lvlJc w:val="left"/>
+      <w:pPr>
+        <w:ind w:left="3240" w:hanging="360"/>
+      </w:pPr>
+      <w:rPr>
+        <w:rFonts w:hint="default"/>
+      </w:rPr>
+    </w:lvl>
+  </w:abstractNum>
+  <w:abstractNum w:abstractNumId="5">
+    <w:nsid w:val="50D40892"/>
+    <w:multiLevelType w:val="multilevel"/>
+    <w:tmpl w:val="0250F7A0"/>
     <w:lvl w:ilvl="0">
       <w:start w:val="1"/>
       <w:numFmt w:val="bullet"/>
@@ -386,11 +684,125 @@
       <w:lvlJc w:val="left"/>
     </w:lvl>
   </w:abstractNum>
-  <w:abstractNum w:abstractNumId="3">
-    <w:nsid w:val="37EF0DB3"/>
+  <w:abstractNum w:abstractNumId="6">
+    <w:nsid w:val="6AC37A4C"/>
+    <w:multiLevelType w:val="multilevel"/>
+    <w:tmpl w:val="0EFC2C00"/>
+    <w:lvl w:ilvl="0">
+      <w:start w:val="1"/>
+      <w:numFmt w:val="upperLetter"/>
+      <w:suff w:val="nothing"/>
+      <w:lvlText w:val="Annex %1: "/>
+      <w:lvlJc w:val="left"/>
+      <w:pPr>
+        <w:ind w:left="0" w:firstLine="0"/>
+      </w:pPr>
+      <w:rPr>
+        <w:rFonts w:hint="default"/>
+      </w:rPr>
+    </w:lvl>
+    <w:lvl w:ilvl="1">
+      <w:start w:val="1"/>
+      <w:numFmt w:val="decimal"/>
+      <w:lvlText w:val="%1.%2"/>
+      <w:lvlJc w:val="left"/>
+      <w:pPr>
+        <w:ind w:left="720" w:hanging="720"/>
+      </w:pPr>
+      <w:rPr>
+        <w:rFonts w:hint="default"/>
+      </w:rPr>
+    </w:lvl>
+    <w:lvl w:ilvl="2">
+      <w:start w:val="1"/>
+      <w:numFmt w:val="decimal"/>
+      <w:lvlText w:val="%1.%2.%3"/>
+      <w:lvlJc w:val="left"/>
+      <w:pPr>
+        <w:ind w:left="936" w:hanging="936"/>
+      </w:pPr>
+      <w:rPr>
+        <w:rFonts w:hint="default"/>
+      </w:rPr>
+    </w:lvl>
+    <w:lvl w:ilvl="3">
+      <w:start w:val="1"/>
+      <w:numFmt w:val="decimal"/>
+      <w:lvlText w:val="%1.%2.%3.%4"/>
+      <w:lvlJc w:val="left"/>
+      <w:pPr>
+        <w:ind w:left="1152" w:hanging="1152"/>
+      </w:pPr>
+      <w:rPr>
+        <w:rFonts w:hint="default"/>
+      </w:rPr>
+    </w:lvl>
+    <w:lvl w:ilvl="4">
+      <w:start w:val="1"/>
+      <w:numFmt w:val="decimal"/>
+      <w:lvlText w:val="%1.%2.%3.%4.%5"/>
+      <w:lvlJc w:val="left"/>
+      <w:pPr>
+        <w:ind w:left="1368" w:hanging="1368"/>
+      </w:pPr>
+      <w:rPr>
+        <w:rFonts w:hint="default"/>
+      </w:rPr>
+    </w:lvl>
+    <w:lvl w:ilvl="5">
+      <w:start w:val="1"/>
+      <w:numFmt w:val="decimal"/>
+      <w:lvlText w:val="%1.%2.%3.%4.%5.%6"/>
+      <w:lvlJc w:val="left"/>
+      <w:pPr>
+        <w:ind w:left="1584" w:hanging="1584"/>
+      </w:pPr>
+      <w:rPr>
+        <w:rFonts w:hint="default"/>
+      </w:rPr>
+    </w:lvl>
+    <w:lvl w:ilvl="6">
+      <w:start w:val="1"/>
+      <w:numFmt w:val="decimal"/>
+      <w:lvlText w:val="%1.%2.%3.%4.%5.%6.%7"/>
+      <w:lvlJc w:val="left"/>
+      <w:pPr>
+        <w:ind w:left="1800" w:hanging="1800"/>
+      </w:pPr>
+      <w:rPr>
+        <w:rFonts w:hint="default"/>
+      </w:rPr>
+    </w:lvl>
+    <w:lvl w:ilvl="7">
+      <w:start w:val="1"/>
+      <w:numFmt w:val="decimal"/>
+      <w:lvlText w:val="%1.%2.%3.%4.%5.%6.%7.%8"/>
+      <w:lvlJc w:val="left"/>
+      <w:pPr>
+        <w:ind w:left="2016" w:hanging="2016"/>
+      </w:pPr>
+      <w:rPr>
+        <w:rFonts w:hint="default"/>
+      </w:rPr>
+    </w:lvl>
+    <w:lvl w:ilvl="8">
+      <w:start w:val="1"/>
+      <w:numFmt w:val="decimal"/>
+      <w:lvlText w:val="%1.%2.%3.%4.%5.%6.%7.%8.%9"/>
+      <w:lvlJc w:val="left"/>
+      <w:pPr>
+        <w:ind w:left="2232" w:hanging="2232"/>
+      </w:pPr>
+      <w:rPr>
+        <w:rFonts w:hint="default"/>
+      </w:rPr>
+    </w:lvl>
+  </w:abstractNum>
+  <w:abstractNum w:abstractNumId="7">
+    <w:nsid w:val="7C826C7F"/>
     <w:multiLevelType w:val="hybridMultilevel"/>
-    <w:tmpl w:val="77B60E56"/>
-    <w:lvl w:ilvl="0" w:tplc="48F8A218">
+    <w:tmpl w:val="07963FD4"/>
+    <w:lvl w:ilvl="0" w:tplc="1506016C">
       <w:start w:val="1"/>
       <w:numFmt w:val="decimal"/>
       <w:pStyle w:val="Figuretitle"/>
@@ -404,7 +816,7 @@
         <w:rFonts w:hint="default"/>
       </w:rPr>
     </w:lvl>
-    <w:lvl w:ilvl="1" w:tplc="E38C0742">
+    <w:lvl w:ilvl="1" w:tplc="E1C613FA">
       <w:start w:val="1"/>
       <w:numFmt w:val="lowerLetter"/>
       <w:lvlText w:val="%2."/>
@@ -413,7 +825,7 @@
         <w:ind w:left="1440" w:hanging="360"/>
       </w:pPr>
     </w:lvl>
-    <w:lvl w:ilvl="2" w:tplc="EB0E325A">
+    <w:lvl w:ilvl="2" w:tplc="DCF2B9C0">
       <w:start w:val="1"/>
       <w:numFmt w:val="lowerRoman"/>
       <w:lvlText w:val="%3."/>
@@ -422,7 +834,7 @@
         <w:ind w:left="2160" w:hanging="180"/>
       </w:pPr>
     </w:lvl>
-    <w:lvl w:ilvl="3" w:tplc="FB743192">
+    <w:lvl w:ilvl="3" w:tplc="ABAA1C22">
       <w:start w:val="1"/>
       <w:numFmt w:val="decimal"/>
       <w:lvlText w:val="%4."/>
@@ -431,7 +843,7 @@
         <w:ind w:left="2880" w:hanging="360"/>
       </w:pPr>
     </w:lvl>
-    <w:lvl w:ilvl="4" w:tplc="0400E1C0">
+    <w:lvl w:ilvl="4" w:tplc="B24E0FEA">
       <w:start w:val="1"/>
       <w:numFmt w:val="lowerLetter"/>
       <w:lvlText w:val="%5."/>
@@ -440,7 +852,7 @@
         <w:ind w:left="3600" w:hanging="360"/>
       </w:pPr>
     </w:lvl>
-    <w:lvl w:ilvl="5" w:tplc="18E8CA58">
+    <w:lvl w:ilvl="5" w:tplc="FBAA7442">
       <w:start w:val="1"/>
       <w:numFmt w:val="lowerRoman"/>
       <w:lvlText w:val="%6."/>
@@ -449,7 +861,7 @@
         <w:ind w:left="4320" w:hanging="180"/>
       </w:pPr>
     </w:lvl>
-    <w:lvl w:ilvl="6" w:tplc="2BE65F08">
+    <w:lvl w:ilvl="6" w:tplc="AB6AB014">
       <w:start w:val="1"/>
       <w:numFmt w:val="decimal"/>
       <w:lvlText w:val="%7."/>
@@ -458,7 +870,7 @@
         <w:ind w:left="5040" w:hanging="360"/>
       </w:pPr>
     </w:lvl>
-    <w:lvl w:ilvl="7" w:tplc="16B0AFCA">
+    <w:lvl w:ilvl="7" w:tplc="79A07186">
       <w:start w:val="1"/>
       <w:numFmt w:val="lowerLetter"/>
       <w:lvlText w:val="%8."/>
@@ -467,7 +879,7 @@
         <w:ind w:left="5760" w:hanging="360"/>
       </w:pPr>
     </w:lvl>
-    <w:lvl w:ilvl="8" w:tplc="481CBCDA">
+    <w:lvl w:ilvl="8" w:tplc="BA829F20">
       <w:start w:val="1"/>
       <w:numFmt w:val="lowerRoman"/>
       <w:lvlText w:val="%9."/>
@@ -477,444 +889,23 @@
       </w:pPr>
     </w:lvl>
   </w:abstractNum>
-  <w:abstractNum w:abstractNumId="4">
-    <w:nsid w:val="3D8D1052"/>
-    <w:multiLevelType w:val="multilevel"/>
-    <w:tmpl w:val="A6C67E48"/>
-    <w:lvl w:ilvl="0">
-      <w:start w:val="1"/>
-      <w:numFmt w:val="decimal"/>
-      <w:pStyle w:val="ListNumber"/>
-      <w:lvlText w:val="%1."/>
-      <w:lvlJc w:val="left"/>
-      <w:pPr>
-        <w:ind w:left="360" w:hanging="360"/>
-      </w:pPr>
-      <w:rPr>
-        <w:rFonts w:hint="default"/>
-      </w:rPr>
-    </w:lvl>
-    <w:lvl w:ilvl="1">
-      <w:start w:val="1"/>
-      <w:numFmt w:val="lowerLetter"/>
-      <w:pStyle w:val="ListNumber2"/>
-      <w:lvlText w:val="%2)"/>
-      <w:lvlJc w:val="left"/>
-      <w:pPr>
-        <w:ind w:left="720" w:hanging="360"/>
-      </w:pPr>
-      <w:rPr>
-        <w:rFonts w:hint="default"/>
-      </w:rPr>
-    </w:lvl>
-    <w:lvl w:ilvl="2">
-      <w:start w:val="1"/>
-      <w:numFmt w:val="lowerRoman"/>
-      <w:pStyle w:val="ListNumber3"/>
-      <w:lvlText w:val="%3)"/>
-      <w:lvlJc w:val="left"/>
-      <w:pPr>
-        <w:ind w:left="1080" w:hanging="360"/>
-      </w:pPr>
-      <w:rPr>
-        <w:rFonts w:hint="default"/>
-      </w:rPr>
-    </w:lvl>
-    <w:lvl w:ilvl="3">
-      <w:start w:val="1"/>
-      <w:numFmt w:val="upperRoman"/>
-      <w:pStyle w:val="ListNumber4"/>
-      <w:lvlText w:val="%4)"/>
-      <w:lvlJc w:val="left"/>
-      <w:pPr>
-        <w:ind w:left="1440" w:hanging="360"/>
-      </w:pPr>
-      <w:rPr>
-        <w:rFonts w:hint="default"/>
-      </w:rPr>
-    </w:lvl>
-    <w:lvl w:ilvl="4">
-      <w:start w:val="1"/>
-      <w:numFmt w:val="lowerLetter"/>
-      <w:lvlText w:val="(%5)"/>
-      <w:lvlJc w:val="left"/>
-      <w:pPr>
-        <w:ind w:left="1800" w:hanging="360"/>
-      </w:pPr>
-      <w:rPr>
-        <w:rFonts w:hint="default"/>
-      </w:rPr>
-    </w:lvl>
-    <w:lvl w:ilvl="5">
-      <w:start w:val="1"/>
-      <w:numFmt w:val="lowerRoman"/>
-      <w:lvlText w:val="(%6)"/>
-      <w:lvlJc w:val="left"/>
-      <w:pPr>
-        <w:ind w:left="2160" w:hanging="360"/>
-      </w:pPr>
-      <w:rPr>
-        <w:rFonts w:hint="default"/>
-      </w:rPr>
-    </w:lvl>
-    <w:lvl w:ilvl="6">
-      <w:start w:val="1"/>
-      <w:numFmt w:val="decimal"/>
-      <w:lvlText w:val="%7."/>
-      <w:lvlJc w:val="left"/>
-      <w:pPr>
-        <w:ind w:left="2520" w:hanging="360"/>
-      </w:pPr>
-      <w:rPr>
-        <w:rFonts w:hint="default"/>
-      </w:rPr>
-    </w:lvl>
-    <w:lvl w:ilvl="7">
-      <w:start w:val="1"/>
-      <w:numFmt w:val="lowerLetter"/>
-      <w:lvlText w:val="%8."/>
-      <w:lvlJc w:val="left"/>
-      <w:pPr>
-        <w:ind w:left="2880" w:hanging="360"/>
-      </w:pPr>
-      <w:rPr>
-        <w:rFonts w:hint="default"/>
-      </w:rPr>
-    </w:lvl>
-    <w:lvl w:ilvl="8">
-      <w:start w:val="1"/>
-      <w:numFmt w:val="lowerRoman"/>
-      <w:lvlText w:val="%9."/>
-      <w:lvlJc w:val="left"/>
-      <w:pPr>
-        <w:ind w:left="3240" w:hanging="360"/>
-      </w:pPr>
-      <w:rPr>
-        <w:rFonts w:hint="default"/>
-      </w:rPr>
-    </w:lvl>
-  </w:abstractNum>
-  <w:abstractNum w:abstractNumId="5">
-    <w:nsid w:val="4D1432B8"/>
-    <w:multiLevelType w:val="multilevel"/>
-    <w:tmpl w:val="04708A5C"/>
-    <w:name w:val="heading"/>
-    <w:lvl w:ilvl="0">
-      <w:start w:val="1"/>
-      <w:numFmt w:val="decimal"/>
-      <w:pStyle w:val="Heading1"/>
-      <w:lvlText w:val="%1"/>
-      <w:lvlJc w:val="left"/>
-      <w:pPr>
-        <w:ind w:left="432" w:hanging="432"/>
-      </w:pPr>
-      <w:rPr>
-        <w:rFonts w:hint="default"/>
-      </w:rPr>
-    </w:lvl>
-    <w:lvl w:ilvl="1">
-      <w:start w:val="1"/>
-      <w:numFmt w:val="decimal"/>
-      <w:pStyle w:val="Heading2"/>
-      <w:lvlText w:val="%1.%2"/>
-      <w:lvlJc w:val="left"/>
-      <w:pPr>
-        <w:ind w:left="648" w:hanging="648"/>
-      </w:pPr>
-      <w:rPr>
-        <w:rFonts w:hint="default"/>
-      </w:rPr>
-    </w:lvl>
-    <w:lvl w:ilvl="2">
-      <w:start w:val="1"/>
-      <w:numFmt w:val="decimal"/>
-      <w:pStyle w:val="Heading3"/>
-      <w:lvlText w:val="%1.%2.%3"/>
-      <w:lvlJc w:val="left"/>
-      <w:pPr>
-        <w:ind w:left="864" w:hanging="864"/>
-      </w:pPr>
-      <w:rPr>
-        <w:rFonts w:hint="default"/>
-      </w:rPr>
-    </w:lvl>
-    <w:lvl w:ilvl="3">
-      <w:start w:val="1"/>
-      <w:numFmt w:val="decimal"/>
-      <w:pStyle w:val="Heading4"/>
-      <w:lvlText w:val="%1.%2.%3.%4"/>
-      <w:lvlJc w:val="left"/>
-      <w:pPr>
-        <w:ind w:left="1080" w:hanging="1080"/>
-      </w:pPr>
-      <w:rPr>
-        <w:rFonts w:hint="default"/>
-      </w:rPr>
-    </w:lvl>
-    <w:lvl w:ilvl="4">
-      <w:start w:val="1"/>
-      <w:numFmt w:val="decimal"/>
-      <w:pStyle w:val="Heading5"/>
-      <w:lvlText w:val="%1.%2.%3.%4.%5"/>
-      <w:lvlJc w:val="left"/>
-      <w:pPr>
-        <w:ind w:left="1296" w:hanging="1296"/>
-      </w:pPr>
-      <w:rPr>
-        <w:rFonts w:hint="default"/>
-      </w:rPr>
-    </w:lvl>
-    <w:lvl w:ilvl="5">
-      <w:start w:val="1"/>
-      <w:numFmt w:val="decimal"/>
-      <w:pStyle w:val="Heading6"/>
-      <w:lvlText w:val="%1.%2.%3.%4.%5.%6"/>
-      <w:lvlJc w:val="left"/>
-      <w:pPr>
-        <w:ind w:left="1512" w:hanging="1512"/>
-      </w:pPr>
-      <w:rPr>
-        <w:rFonts w:hint="default"/>
-      </w:rPr>
-    </w:lvl>
-    <w:lvl w:ilvl="6">
-      <w:start w:val="1"/>
-      <w:numFmt w:val="decimal"/>
-      <w:pStyle w:val="Heading7"/>
-      <w:lvlText w:val="%1.%2.%3.%4.%5.%6.%7"/>
-      <w:lvlJc w:val="left"/>
-      <w:pPr>
-        <w:ind w:left="1728" w:hanging="1728"/>
-      </w:pPr>
-      <w:rPr>
-        <w:rFonts w:hint="default"/>
-      </w:rPr>
-    </w:lvl>
-    <w:lvl w:ilvl="7">
-      <w:start w:val="1"/>
-      <w:numFmt w:val="decimal"/>
-      <w:pStyle w:val="Heading8"/>
-      <w:lvlText w:val="%1.%2.%3.%4.%5.%6.%7.%8"/>
-      <w:lvlJc w:val="left"/>
-      <w:pPr>
-        <w:ind w:left="1944" w:hanging="1944"/>
-      </w:pPr>
-      <w:rPr>
-        <w:rFonts w:hint="default"/>
-      </w:rPr>
-    </w:lvl>
-    <w:lvl w:ilvl="8">
-      <w:start w:val="1"/>
-      <w:numFmt w:val="decimal"/>
-      <w:pStyle w:val="Heading9"/>
-      <w:lvlText w:val="%1.%2.%3.%4.%5.%6.%7.%8.%9"/>
-      <w:lvlJc w:val="left"/>
-      <w:pPr>
-        <w:ind w:left="2160" w:hanging="2160"/>
-      </w:pPr>
-      <w:rPr>
-        <w:rFonts w:hint="default"/>
-      </w:rPr>
-    </w:lvl>
-  </w:abstractNum>
-  <w:abstractNum w:abstractNumId="6">
-    <w:nsid w:val="5E232045"/>
-    <w:multiLevelType w:val="hybridMultilevel"/>
-    <w:tmpl w:val="81006146"/>
-    <w:lvl w:ilvl="0" w:tplc="17BAA438">
-      <w:start w:val="1"/>
-      <w:numFmt w:val="decimal"/>
-      <w:pStyle w:val="Bibliography"/>
-      <w:lvlText w:val="[%1]"/>
-      <w:lvlJc w:val="left"/>
-      <w:pPr>
-        <w:ind w:left="1080" w:hanging="1080"/>
-      </w:pPr>
-      <w:rPr>
-        <w:rFonts w:hint="default"/>
-      </w:rPr>
-    </w:lvl>
-    <w:lvl w:ilvl="1" w:tplc="7BE8E328">
-      <w:start w:val="1"/>
-      <w:numFmt w:val="lowerLetter"/>
-      <w:lvlText w:val="%2."/>
-      <w:lvlJc w:val="left"/>
-      <w:pPr>
-        <w:ind w:left="1440" w:hanging="360"/>
-      </w:pPr>
-    </w:lvl>
-    <w:lvl w:ilvl="2" w:tplc="2DA20BE4">
-      <w:start w:val="1"/>
-      <w:numFmt w:val="lowerRoman"/>
-      <w:lvlText w:val="%3."/>
-      <w:lvlJc w:val="right"/>
-      <w:pPr>
-        <w:ind w:left="2160" w:hanging="180"/>
-      </w:pPr>
-    </w:lvl>
-    <w:lvl w:ilvl="3" w:tplc="703ABB92">
-      <w:start w:val="1"/>
-      <w:numFmt w:val="decimal"/>
-      <w:lvlText w:val="%4."/>
-      <w:lvlJc w:val="left"/>
-      <w:pPr>
-        <w:ind w:left="2880" w:hanging="360"/>
-      </w:pPr>
-    </w:lvl>
-    <w:lvl w:ilvl="4" w:tplc="78A83E3A">
-      <w:start w:val="1"/>
-      <w:numFmt w:val="lowerLetter"/>
-      <w:lvlText w:val="%5."/>
-      <w:lvlJc w:val="left"/>
-      <w:pPr>
-        <w:ind w:left="3600" w:hanging="360"/>
-      </w:pPr>
-    </w:lvl>
-    <w:lvl w:ilvl="5" w:tplc="8730CD0A">
-      <w:start w:val="1"/>
-      <w:numFmt w:val="lowerRoman"/>
-      <w:lvlText w:val="%6."/>
-      <w:lvlJc w:val="right"/>
-      <w:pPr>
-        <w:ind w:left="4320" w:hanging="180"/>
-      </w:pPr>
-    </w:lvl>
-    <w:lvl w:ilvl="6" w:tplc="AC5AAA18">
-      <w:start w:val="1"/>
-      <w:numFmt w:val="decimal"/>
-      <w:lvlText w:val="%7."/>
-      <w:lvlJc w:val="left"/>
-      <w:pPr>
-        <w:ind w:left="5040" w:hanging="360"/>
-      </w:pPr>
-    </w:lvl>
-    <w:lvl w:ilvl="7" w:tplc="D894690E">
-      <w:start w:val="1"/>
-      <w:numFmt w:val="lowerLetter"/>
-      <w:lvlText w:val="%8."/>
-      <w:lvlJc w:val="left"/>
-      <w:pPr>
-        <w:ind w:left="5760" w:hanging="360"/>
-      </w:pPr>
-    </w:lvl>
-    <w:lvl w:ilvl="8" w:tplc="D7823AEA">
-      <w:start w:val="1"/>
-      <w:numFmt w:val="lowerRoman"/>
-      <w:lvlText w:val="%9."/>
-      <w:lvlJc w:val="right"/>
-      <w:pPr>
-        <w:ind w:left="6480" w:hanging="180"/>
-      </w:pPr>
-    </w:lvl>
-  </w:abstractNum>
-  <w:abstractNum w:abstractNumId="7">
-    <w:nsid w:val="785A615E"/>
-    <w:multiLevelType w:val="hybridMultilevel"/>
-    <w:tmpl w:val="3C4C836C"/>
-    <w:lvl w:ilvl="0" w:tplc="50DEE122">
-      <w:start w:val="1"/>
-      <w:numFmt w:val="decimal"/>
-      <w:pStyle w:val="Tabletitle"/>
-      <w:suff w:val="space"/>
-      <w:lvlText w:val="Table %1"/>
-      <w:lvlJc w:val="left"/>
-      <w:pPr>
-        <w:ind w:left="720" w:hanging="360"/>
-      </w:pPr>
-      <w:rPr>
-        <w:rFonts w:hint="default"/>
-      </w:rPr>
-    </w:lvl>
-    <w:lvl w:ilvl="1" w:tplc="50844F92">
-      <w:start w:val="1"/>
-      <w:numFmt w:val="lowerLetter"/>
-      <w:lvlText w:val="%2."/>
-      <w:lvlJc w:val="left"/>
-      <w:pPr>
-        <w:ind w:left="1440" w:hanging="360"/>
-      </w:pPr>
-    </w:lvl>
-    <w:lvl w:ilvl="2" w:tplc="F774AB36">
-      <w:start w:val="1"/>
-      <w:numFmt w:val="lowerRoman"/>
-      <w:lvlText w:val="%3."/>
-      <w:lvlJc w:val="right"/>
-      <w:pPr>
-        <w:ind w:left="2160" w:hanging="180"/>
-      </w:pPr>
-    </w:lvl>
-    <w:lvl w:ilvl="3" w:tplc="CB8A04E0">
-      <w:start w:val="1"/>
-      <w:numFmt w:val="decimal"/>
-      <w:lvlText w:val="%4."/>
-      <w:lvlJc w:val="left"/>
-      <w:pPr>
-        <w:ind w:left="2880" w:hanging="360"/>
-      </w:pPr>
-    </w:lvl>
-    <w:lvl w:ilvl="4" w:tplc="890C1470">
-      <w:start w:val="1"/>
-      <w:numFmt w:val="lowerLetter"/>
-      <w:lvlText w:val="%5."/>
-      <w:lvlJc w:val="left"/>
-      <w:pPr>
-        <w:ind w:left="3600" w:hanging="360"/>
-      </w:pPr>
-    </w:lvl>
-    <w:lvl w:ilvl="5" w:tplc="53F41102">
-      <w:start w:val="1"/>
-      <w:numFmt w:val="lowerRoman"/>
-      <w:lvlText w:val="%6."/>
-      <w:lvlJc w:val="right"/>
-      <w:pPr>
-        <w:ind w:left="4320" w:hanging="180"/>
-      </w:pPr>
-    </w:lvl>
-    <w:lvl w:ilvl="6" w:tplc="F762F5E0">
-      <w:start w:val="1"/>
-      <w:numFmt w:val="decimal"/>
-      <w:lvlText w:val="%7."/>
-      <w:lvlJc w:val="left"/>
-      <w:pPr>
-        <w:ind w:left="5040" w:hanging="360"/>
-      </w:pPr>
-    </w:lvl>
-    <w:lvl w:ilvl="7" w:tplc="230E419C">
-      <w:start w:val="1"/>
-      <w:numFmt w:val="lowerLetter"/>
-      <w:lvlText w:val="%8."/>
-      <w:lvlJc w:val="left"/>
-      <w:pPr>
-        <w:ind w:left="5760" w:hanging="360"/>
-      </w:pPr>
-    </w:lvl>
-    <w:lvl w:ilvl="8" w:tplc="60C842EC">
-      <w:start w:val="1"/>
-      <w:numFmt w:val="lowerRoman"/>
-      <w:lvlText w:val="%9."/>
-      <w:lvlJc w:val="right"/>
-      <w:pPr>
-        <w:ind w:left="6480" w:hanging="180"/>
-      </w:pPr>
-    </w:lvl>
-  </w:abstractNum>
   <w:num w:numId="1">
+    <w:abstractNumId w:val="1"/>
+  </w:num>
+  <w:num w:numId="2">
     <w:abstractNumId w:val="5"/>
   </w:num>
-  <w:num w:numId="2">
+  <w:num w:numId="3">
+    <w:abstractNumId w:val="6"/>
+  </w:num>
+  <w:num w:numId="4">
+    <w:abstractNumId w:val="3"/>
+  </w:num>
+  <w:num w:numId="5">
     <w:abstractNumId w:val="2"/>
   </w:num>
-  <w:num w:numId="3">
-    <w:abstractNumId w:val="0"/>
-  </w:num>
-  <w:num w:numId="4">
+  <w:num w:numId="6">
     <w:abstractNumId w:val="7"/>
-  </w:num>
-  <w:num w:numId="5">
-    <w:abstractNumId w:val="6"/>
-  </w:num>
-  <w:num w:numId="6">
-    <w:abstractNumId w:val="3"/>
   </w:num>
   <w:num w:numId="7">
     <w:abstractNumId w:val="4"/>
@@ -947,40 +938,13 @@
     </w:lvlOverride>
   </w:num>
   <w:num w:numId="8">
-    <w:abstractNumId w:val="2"/>
+    <w:abstractNumId w:val="5"/>
   </w:num>
   <w:num w:numId="9">
-    <w:abstractNumId w:val="4"/>
-    <w:lvlOverride w:ilvl="0">
-      <w:startOverride w:val="1"/>
-    </w:lvlOverride>
-    <w:lvlOverride w:ilvl="1">
-      <w:startOverride w:val="1"/>
-    </w:lvlOverride>
-    <w:lvlOverride w:ilvl="2">
-      <w:startOverride w:val="1"/>
-    </w:lvlOverride>
-    <w:lvlOverride w:ilvl="3">
-      <w:startOverride w:val="1"/>
-    </w:lvlOverride>
-    <w:lvlOverride w:ilvl="4">
-      <w:startOverride w:val="1"/>
-    </w:lvlOverride>
-    <w:lvlOverride w:ilvl="5">
-      <w:startOverride w:val="1"/>
-    </w:lvlOverride>
-    <w:lvlOverride w:ilvl="6">
-      <w:startOverride w:val="1"/>
-    </w:lvlOverride>
-    <w:lvlOverride w:ilvl="7">
-      <w:startOverride w:val="1"/>
-    </w:lvlOverride>
-    <w:lvlOverride w:ilvl="8">
-      <w:startOverride w:val="1"/>
-    </w:lvlOverride>
+    <w:abstractNumId w:val="0"/>
   </w:num>
   <w:num w:numId="10">
-    <w:abstractNumId w:val="4"/>
+    <w:abstractNumId w:val="0"/>
     <w:lvlOverride w:ilvl="0">
       <w:startOverride w:val="1"/>
     </w:lvlOverride>
@@ -1010,190 +974,7 @@
     </w:lvlOverride>
   </w:num>
   <w:num w:numId="11">
-    <w:abstractNumId w:val="4"/>
-    <w:lvlOverride w:ilvl="0">
-      <w:startOverride w:val="1"/>
-    </w:lvlOverride>
-    <w:lvlOverride w:ilvl="1">
-      <w:startOverride w:val="1"/>
-    </w:lvlOverride>
-    <w:lvlOverride w:ilvl="2">
-      <w:startOverride w:val="1"/>
-    </w:lvlOverride>
-    <w:lvlOverride w:ilvl="3">
-      <w:startOverride w:val="1"/>
-    </w:lvlOverride>
-    <w:lvlOverride w:ilvl="4">
-      <w:startOverride w:val="1"/>
-    </w:lvlOverride>
-    <w:lvlOverride w:ilvl="5">
-      <w:startOverride w:val="1"/>
-    </w:lvlOverride>
-    <w:lvlOverride w:ilvl="6">
-      <w:startOverride w:val="1"/>
-    </w:lvlOverride>
-    <w:lvlOverride w:ilvl="7">
-      <w:startOverride w:val="1"/>
-    </w:lvlOverride>
-    <w:lvlOverride w:ilvl="8">
-      <w:startOverride w:val="1"/>
-    </w:lvlOverride>
-  </w:num>
-  <w:num w:numId="12">
-    <w:abstractNumId w:val="4"/>
-    <w:lvlOverride w:ilvl="0">
-      <w:startOverride w:val="1"/>
-    </w:lvlOverride>
-    <w:lvlOverride w:ilvl="1">
-      <w:startOverride w:val="1"/>
-    </w:lvlOverride>
-    <w:lvlOverride w:ilvl="2">
-      <w:startOverride w:val="1"/>
-    </w:lvlOverride>
-    <w:lvlOverride w:ilvl="3">
-      <w:startOverride w:val="1"/>
-    </w:lvlOverride>
-    <w:lvlOverride w:ilvl="4">
-      <w:startOverride w:val="1"/>
-    </w:lvlOverride>
-    <w:lvlOverride w:ilvl="5">
-      <w:startOverride w:val="1"/>
-    </w:lvlOverride>
-    <w:lvlOverride w:ilvl="6">
-      <w:startOverride w:val="1"/>
-    </w:lvlOverride>
-    <w:lvlOverride w:ilvl="7">
-      <w:startOverride w:val="1"/>
-    </w:lvlOverride>
-    <w:lvlOverride w:ilvl="8">
-      <w:startOverride w:val="1"/>
-    </w:lvlOverride>
-  </w:num>
-  <w:num w:numId="13">
-    <w:abstractNumId w:val="4"/>
-    <w:lvlOverride w:ilvl="0">
-      <w:startOverride w:val="1"/>
-    </w:lvlOverride>
-    <w:lvlOverride w:ilvl="1">
-      <w:startOverride w:val="1"/>
-    </w:lvlOverride>
-    <w:lvlOverride w:ilvl="2">
-      <w:startOverride w:val="1"/>
-    </w:lvlOverride>
-    <w:lvlOverride w:ilvl="3">
-      <w:startOverride w:val="1"/>
-    </w:lvlOverride>
-    <w:lvlOverride w:ilvl="4">
-      <w:startOverride w:val="1"/>
-    </w:lvlOverride>
-    <w:lvlOverride w:ilvl="5">
-      <w:startOverride w:val="1"/>
-    </w:lvlOverride>
-    <w:lvlOverride w:ilvl="6">
-      <w:startOverride w:val="1"/>
-    </w:lvlOverride>
-    <w:lvlOverride w:ilvl="7">
-      <w:startOverride w:val="1"/>
-    </w:lvlOverride>
-    <w:lvlOverride w:ilvl="8">
-      <w:startOverride w:val="1"/>
-    </w:lvlOverride>
-  </w:num>
-  <w:num w:numId="14">
-    <w:abstractNumId w:val="4"/>
-    <w:lvlOverride w:ilvl="0">
-      <w:startOverride w:val="1"/>
-    </w:lvlOverride>
-    <w:lvlOverride w:ilvl="1">
-      <w:startOverride w:val="1"/>
-    </w:lvlOverride>
-    <w:lvlOverride w:ilvl="2">
-      <w:startOverride w:val="1"/>
-    </w:lvlOverride>
-    <w:lvlOverride w:ilvl="3">
-      <w:startOverride w:val="1"/>
-    </w:lvlOverride>
-    <w:lvlOverride w:ilvl="4">
-      <w:startOverride w:val="1"/>
-    </w:lvlOverride>
-    <w:lvlOverride w:ilvl="5">
-      <w:startOverride w:val="1"/>
-    </w:lvlOverride>
-    <w:lvlOverride w:ilvl="6">
-      <w:startOverride w:val="1"/>
-    </w:lvlOverride>
-    <w:lvlOverride w:ilvl="7">
-      <w:startOverride w:val="1"/>
-    </w:lvlOverride>
-    <w:lvlOverride w:ilvl="8">
-      <w:startOverride w:val="1"/>
-    </w:lvlOverride>
-  </w:num>
-  <w:num w:numId="15">
-    <w:abstractNumId w:val="4"/>
-    <w:lvlOverride w:ilvl="0">
-      <w:startOverride w:val="1"/>
-    </w:lvlOverride>
-    <w:lvlOverride w:ilvl="1">
-      <w:startOverride w:val="1"/>
-    </w:lvlOverride>
-    <w:lvlOverride w:ilvl="2">
-      <w:startOverride w:val="1"/>
-    </w:lvlOverride>
-    <w:lvlOverride w:ilvl="3">
-      <w:startOverride w:val="1"/>
-    </w:lvlOverride>
-    <w:lvlOverride w:ilvl="4">
-      <w:startOverride w:val="1"/>
-    </w:lvlOverride>
-    <w:lvlOverride w:ilvl="5">
-      <w:startOverride w:val="1"/>
-    </w:lvlOverride>
-    <w:lvlOverride w:ilvl="6">
-      <w:startOverride w:val="1"/>
-    </w:lvlOverride>
-    <w:lvlOverride w:ilvl="7">
-      <w:startOverride w:val="1"/>
-    </w:lvlOverride>
-    <w:lvlOverride w:ilvl="8">
-      <w:startOverride w:val="1"/>
-    </w:lvlOverride>
-  </w:num>
-  <w:num w:numId="16">
-    <w:abstractNumId w:val="1"/>
-  </w:num>
-  <w:num w:numId="17">
-    <w:abstractNumId w:val="1"/>
-    <w:lvlOverride w:ilvl="0">
-      <w:startOverride w:val="1"/>
-    </w:lvlOverride>
-    <w:lvlOverride w:ilvl="1">
-      <w:startOverride w:val="1"/>
-    </w:lvlOverride>
-    <w:lvlOverride w:ilvl="2">
-      <w:startOverride w:val="1"/>
-    </w:lvlOverride>
-    <w:lvlOverride w:ilvl="3">
-      <w:startOverride w:val="1"/>
-    </w:lvlOverride>
-    <w:lvlOverride w:ilvl="4">
-      <w:startOverride w:val="1"/>
-    </w:lvlOverride>
-    <w:lvlOverride w:ilvl="5">
-      <w:startOverride w:val="1"/>
-    </w:lvlOverride>
-    <w:lvlOverride w:ilvl="6">
-      <w:startOverride w:val="1"/>
-    </w:lvlOverride>
-    <w:lvlOverride w:ilvl="7">
-      <w:startOverride w:val="1"/>
-    </w:lvlOverride>
-    <w:lvlOverride w:ilvl="8">
-      <w:startOverride w:val="1"/>
-    </w:lvlOverride>
-  </w:num>
-  <w:num w:numId="18">
-    <w:abstractNumId w:val="1"/>
+    <w:abstractNumId w:val="0"/>
     <w:lvlOverride w:ilvl="0">
       <w:startOverride w:val="1"/>
     </w:lvlOverride>
@@ -1227,6 +1008,1621 @@
 
 <file path=word/styles.xml><?xml version="1.0" encoding="utf-8"?>
 <w:styles xmlns:r="http://schemas.openxmlformats.org/officeDocument/2006/relationships" xmlns:w="http://schemas.openxmlformats.org/wordprocessingml/2006/main">
+  <w:docDefaults xmlns:mc="http://schemas.openxmlformats.org/markup-compatibility/2006" xmlns:w14="http://schemas.microsoft.com/office/word/2010/wordml">
+    <w:rPrDefault>
+      <w:rPr>
+        <w:rFonts w:asciiTheme="minorHAnsi" w:eastAsiaTheme="minorHAnsi" w:hAnsiTheme="minorHAnsi" w:cstheme="minorBidi"/>
+        <w:sz w:val="22"/>
+        <w:szCs w:val="22"/>
+        <w:lang w:val="en-US" w:eastAsia="en-US" w:bidi="ar-SA"/>
+      </w:rPr>
+    </w:rPrDefault>
+    <w:pPrDefault>
+      <w:pPr>
+        <w:spacing w:after="200" w:line="276" w:lineRule="auto"/>
+        <w:ind w:left="1800" w:hanging="360"/>
+      </w:pPr>
+    </w:pPrDefault>
+  </w:docDefaults>
+  <w:latentStyles xmlns:mc="http://schemas.openxmlformats.org/markup-compatibility/2006" xmlns:w14="http://schemas.microsoft.com/office/word/2010/wordml" w:defLockedState="0" w:defUIPriority="99" w:defSemiHidden="1" w:defUnhideWhenUsed="0" w:defQFormat="0" w:count="276">
+    <w:lsdException w:name="Normal" w:semiHidden="0" w:uiPriority="0" w:qFormat="1"/>
+    <w:lsdException w:name="heading 1" w:semiHidden="0" w:uiPriority="9" w:qFormat="1"/>
+    <w:lsdException w:name="heading 2" w:uiPriority="9" w:unhideWhenUsed="1" w:qFormat="1"/>
+    <w:lsdException w:name="heading 3" w:uiPriority="9" w:unhideWhenUsed="1" w:qFormat="1"/>
+    <w:lsdException w:name="heading 4" w:uiPriority="9" w:unhideWhenUsed="1" w:qFormat="1"/>
+    <w:lsdException w:name="heading 5" w:uiPriority="9" w:unhideWhenUsed="1" w:qFormat="1"/>
+    <w:lsdException w:name="heading 6" w:uiPriority="9" w:unhideWhenUsed="1" w:qFormat="1"/>
+    <w:lsdException w:name="heading 7" w:uiPriority="9" w:unhideWhenUsed="1" w:qFormat="1"/>
+    <w:lsdException w:name="heading 8" w:uiPriority="9" w:unhideWhenUsed="1" w:qFormat="1"/>
+    <w:lsdException w:name="heading 9" w:uiPriority="9" w:unhideWhenUsed="1" w:qFormat="1"/>
+    <w:lsdException w:name="index 1" w:unhideWhenUsed="1"/>
+    <w:lsdException w:name="index 2" w:unhideWhenUsed="1"/>
+    <w:lsdException w:name="index 3" w:unhideWhenUsed="1"/>
+    <w:lsdException w:name="index 4" w:unhideWhenUsed="1"/>
+    <w:lsdException w:name="index 5" w:unhideWhenUsed="1"/>
+    <w:lsdException w:name="index 6" w:unhideWhenUsed="1"/>
+    <w:lsdException w:name="index 7" w:unhideWhenUsed="1"/>
+    <w:lsdException w:name="index 8" w:unhideWhenUsed="1"/>
+    <w:lsdException w:name="index 9" w:unhideWhenUsed="1"/>
+    <w:lsdException w:name="toc 1" w:uiPriority="39" w:unhideWhenUsed="1" w:qFormat="1"/>
+    <w:lsdException w:name="toc 2" w:uiPriority="39" w:unhideWhenUsed="1" w:qFormat="1"/>
+    <w:lsdException w:name="toc 3" w:uiPriority="39" w:unhideWhenUsed="1" w:qFormat="1"/>
+    <w:lsdException w:name="toc 4" w:uiPriority="39" w:unhideWhenUsed="1"/>
+    <w:lsdException w:name="toc 5" w:uiPriority="39" w:unhideWhenUsed="1"/>
+    <w:lsdException w:name="toc 6" w:uiPriority="39" w:unhideWhenUsed="1"/>
+    <w:lsdException w:name="toc 7" w:uiPriority="39" w:unhideWhenUsed="1"/>
+    <w:lsdException w:name="toc 8" w:uiPriority="39" w:unhideWhenUsed="1"/>
+    <w:lsdException w:name="toc 9" w:uiPriority="39" w:unhideWhenUsed="1"/>
+    <w:lsdException w:name="footnote text" w:unhideWhenUsed="1"/>
+    <w:lsdException w:name="header" w:uiPriority="0" w:unhideWhenUsed="1"/>
+    <w:lsdException w:name="footer" w:unhideWhenUsed="1"/>
+    <w:lsdException w:name="index heading" w:unhideWhenUsed="1"/>
+    <w:lsdException w:name="caption" w:uiPriority="35" w:qFormat="1"/>
+    <w:lsdException w:name="table of figures" w:unhideWhenUsed="1"/>
+    <w:lsdException w:name="footnote reference" w:unhideWhenUsed="1"/>
+    <w:lsdException w:name="table of authorities" w:unhideWhenUsed="1"/>
+    <w:lsdException w:name="List" w:unhideWhenUsed="1"/>
+    <w:lsdException w:name="List Bullet" w:unhideWhenUsed="1"/>
+    <w:lsdException w:name="List Number" w:unhideWhenUsed="1"/>
+    <w:lsdException w:name="List 2" w:unhideWhenUsed="1"/>
+    <w:lsdException w:name="List 3" w:unhideWhenUsed="1"/>
+    <w:lsdException w:name="List 4" w:unhideWhenUsed="1"/>
+    <w:lsdException w:name="List 5" w:unhideWhenUsed="1"/>
+    <w:lsdException w:name="List Bullet 2" w:unhideWhenUsed="1"/>
+    <w:lsdException w:name="List Bullet 3" w:unhideWhenUsed="1"/>
+    <w:lsdException w:name="List Bullet 4" w:unhideWhenUsed="1"/>
+    <w:lsdException w:name="List Bullet 5" w:unhideWhenUsed="1"/>
+    <w:lsdException w:name="List Number 2" w:unhideWhenUsed="1"/>
+    <w:lsdException w:name="List Number 3" w:unhideWhenUsed="1"/>
+    <w:lsdException w:name="List Number 4" w:unhideWhenUsed="1"/>
+    <w:lsdException w:name="List Number 5" w:unhideWhenUsed="1"/>
+    <w:lsdException w:name="Title" w:semiHidden="0" w:uiPriority="10" w:qFormat="1"/>
+    <w:lsdException w:name="Default Paragraph Font" w:uiPriority="1" w:unhideWhenUsed="1"/>
+    <w:lsdException w:name="List Continue" w:unhideWhenUsed="1"/>
+    <w:lsdException w:name="List Continue 2" w:unhideWhenUsed="1"/>
+    <w:lsdException w:name="List Continue 3" w:unhideWhenUsed="1"/>
+    <w:lsdException w:name="List Continue 4" w:unhideWhenUsed="1"/>
+    <w:lsdException w:name="List Continue 5" w:unhideWhenUsed="1"/>
+    <w:lsdException w:name="Subtitle" w:uiPriority="11" w:qFormat="1"/>
+    <w:lsdException w:name="Date" w:unhideWhenUsed="1"/>
+    <w:lsdException w:name="Hyperlink" w:unhideWhenUsed="1"/>
+    <w:lsdException w:name="Strong" w:uiPriority="22" w:qFormat="1"/>
+    <w:lsdException w:name="Emphasis" w:uiPriority="20" w:qFormat="1"/>
+    <w:lsdException w:name="HTML Top of Form" w:unhideWhenUsed="1"/>
+    <w:lsdException w:name="HTML Bottom of Form" w:unhideWhenUsed="1"/>
+    <w:lsdException w:name="Normal Table" w:unhideWhenUsed="1"/>
+    <w:lsdException w:name="No List" w:unhideWhenUsed="1"/>
+    <w:lsdException w:name="Outline List 1" w:unhideWhenUsed="1"/>
+    <w:lsdException w:name="Outline List 2" w:unhideWhenUsed="1"/>
+    <w:lsdException w:name="Outline List 3" w:unhideWhenUsed="1"/>
+    <w:lsdException w:name="Table Simple 1" w:unhideWhenUsed="1"/>
+    <w:lsdException w:name="Table Simple 2" w:unhideWhenUsed="1"/>
+    <w:lsdException w:name="Table Simple 3" w:unhideWhenUsed="1"/>
+    <w:lsdException w:name="Table Classic 1" w:unhideWhenUsed="1"/>
+    <w:lsdException w:name="Table Classic 2" w:unhideWhenUsed="1"/>
+    <w:lsdException w:name="Table Classic 3" w:unhideWhenUsed="1"/>
+    <w:lsdException w:name="Table Classic 4" w:unhideWhenUsed="1"/>
+    <w:lsdException w:name="Table Colorful 1" w:unhideWhenUsed="1"/>
+    <w:lsdException w:name="Table Colorful 2" w:unhideWhenUsed="1"/>
+    <w:lsdException w:name="Table Colorful 3" w:unhideWhenUsed="1"/>
+    <w:lsdException w:name="Table Columns 1" w:unhideWhenUsed="1"/>
+    <w:lsdException w:name="Table Columns 2" w:unhideWhenUsed="1"/>
+    <w:lsdException w:name="Table Columns 3" w:unhideWhenUsed="1"/>
+    <w:lsdException w:name="Table Columns 4" w:unhideWhenUsed="1"/>
+    <w:lsdException w:name="Table Columns 5" w:unhideWhenUsed="1"/>
+    <w:lsdException w:name="Table Grid 1" w:unhideWhenUsed="1"/>
+    <w:lsdException w:name="Table Grid 2" w:unhideWhenUsed="1"/>
+    <w:lsdException w:name="Table Grid 3" w:unhideWhenUsed="1"/>
+    <w:lsdException w:name="Table Grid 4" w:unhideWhenUsed="1"/>
+    <w:lsdException w:name="Table Grid 5" w:unhideWhenUsed="1"/>
+    <w:lsdException w:name="Table Grid 6" w:unhideWhenUsed="1"/>
+    <w:lsdException w:name="Table Grid 7" w:unhideWhenUsed="1"/>
+    <w:lsdException w:name="Table Grid 8" w:unhideWhenUsed="1"/>
+    <w:lsdException w:name="Table List 1" w:unhideWhenUsed="1"/>
+    <w:lsdException w:name="Table List 2" w:unhideWhenUsed="1"/>
+    <w:lsdException w:name="Table List 3" w:unhideWhenUsed="1"/>
+    <w:lsdException w:name="Table List 4" w:unhideWhenUsed="1"/>
+    <w:lsdException w:name="Table List 5" w:unhideWhenUsed="1"/>
+    <w:lsdException w:name="Table List 6" w:unhideWhenUsed="1"/>
+    <w:lsdException w:name="Table List 7" w:unhideWhenUsed="1"/>
+    <w:lsdException w:name="Table List 8" w:unhideWhenUsed="1"/>
+    <w:lsdException w:name="Table 3D effects 1" w:unhideWhenUsed="1"/>
+    <w:lsdException w:name="Table 3D effects 2" w:unhideWhenUsed="1"/>
+    <w:lsdException w:name="Table 3D effects 3" w:unhideWhenUsed="1"/>
+    <w:lsdException w:name="Table Contemporary" w:unhideWhenUsed="1"/>
+    <w:lsdException w:name="Table Elegant" w:unhideWhenUsed="1"/>
+    <w:lsdException w:name="Table Professional" w:unhideWhenUsed="1"/>
+    <w:lsdException w:name="Table Subtle 1" w:unhideWhenUsed="1"/>
+    <w:lsdException w:name="Table Subtle 2" w:unhideWhenUsed="1"/>
+    <w:lsdException w:name="Table Web 1" w:unhideWhenUsed="1"/>
+    <w:lsdException w:name="Table Web 2" w:unhideWhenUsed="1"/>
+    <w:lsdException w:name="Table Web 3" w:unhideWhenUsed="1"/>
+    <w:lsdException w:name="Balloon Text" w:unhideWhenUsed="1"/>
+    <w:lsdException w:name="Table Grid" w:semiHidden="0" w:uiPriority="59"/>
+    <w:lsdException w:name="Table Theme" w:unhideWhenUsed="1"/>
+    <w:lsdException w:name="No Spacing" w:uiPriority="1" w:qFormat="1"/>
+    <w:lsdException w:name="Light Shading" w:semiHidden="0" w:uiPriority="60"/>
+    <w:lsdException w:name="Light List" w:semiHidden="0" w:uiPriority="61"/>
+    <w:lsdException w:name="Light Grid" w:semiHidden="0" w:uiPriority="62"/>
+    <w:lsdException w:name="Medium Shading 1" w:semiHidden="0" w:uiPriority="63"/>
+    <w:lsdException w:name="Medium Shading 2" w:semiHidden="0" w:uiPriority="64"/>
+    <w:lsdException w:name="Medium List 1" w:semiHidden="0" w:uiPriority="65"/>
+    <w:lsdException w:name="Medium List 2" w:semiHidden="0" w:uiPriority="66"/>
+    <w:lsdException w:name="Medium Grid 1" w:semiHidden="0" w:uiPriority="67"/>
+    <w:lsdException w:name="Medium Grid 2" w:semiHidden="0" w:uiPriority="68"/>
+    <w:lsdException w:name="Medium Grid 3" w:semiHidden="0" w:uiPriority="69"/>
+    <w:lsdException w:name="Dark List" w:semiHidden="0" w:uiPriority="70"/>
+    <w:lsdException w:name="Colorful Shading" w:semiHidden="0" w:uiPriority="71"/>
+    <w:lsdException w:name="Colorful List" w:semiHidden="0" w:uiPriority="72"/>
+    <w:lsdException w:name="Colorful Grid" w:semiHidden="0" w:uiPriority="73"/>
+    <w:lsdException w:name="Light Shading Accent 1" w:semiHidden="0" w:uiPriority="60"/>
+    <w:lsdException w:name="Light List Accent 1" w:semiHidden="0" w:uiPriority="61"/>
+    <w:lsdException w:name="Light Grid Accent 1" w:semiHidden="0" w:uiPriority="62"/>
+    <w:lsdException w:name="Medium Shading 1 Accent 1" w:semiHidden="0" w:uiPriority="63"/>
+    <w:lsdException w:name="Medium Shading 2 Accent 1" w:semiHidden="0" w:uiPriority="64"/>
+    <w:lsdException w:name="Medium List 1 Accent 1" w:semiHidden="0" w:uiPriority="65"/>
+    <w:lsdException w:name="List Paragraph" w:semiHidden="0" w:uiPriority="34" w:qFormat="1"/>
+    <w:lsdException w:name="Quote" w:uiPriority="29" w:qFormat="1"/>
+    <w:lsdException w:name="Intense Quote" w:uiPriority="30" w:qFormat="1"/>
+    <w:lsdException w:name="Medium List 2 Accent 1" w:semiHidden="0" w:uiPriority="66"/>
+    <w:lsdException w:name="Medium Grid 1 Accent 1" w:semiHidden="0" w:uiPriority="67"/>
+    <w:lsdException w:name="Medium Grid 2 Accent 1" w:semiHidden="0" w:uiPriority="68"/>
+    <w:lsdException w:name="Medium Grid 3 Accent 1" w:semiHidden="0" w:uiPriority="69"/>
+    <w:lsdException w:name="Dark List Accent 1" w:semiHidden="0" w:uiPriority="70"/>
+    <w:lsdException w:name="Colorful Shading Accent 1" w:semiHidden="0" w:uiPriority="71"/>
+    <w:lsdException w:name="Colorful List Accent 1" w:semiHidden="0" w:uiPriority="72"/>
+    <w:lsdException w:name="Colorful Grid Accent 1" w:semiHidden="0" w:uiPriority="73"/>
+    <w:lsdException w:name="Light Shading Accent 2" w:semiHidden="0" w:uiPriority="60"/>
+    <w:lsdException w:name="Light List Accent 2" w:semiHidden="0" w:uiPriority="61"/>
+    <w:lsdException w:name="Light Grid Accent 2" w:semiHidden="0" w:uiPriority="62"/>
+    <w:lsdException w:name="Medium Shading 1 Accent 2" w:semiHidden="0" w:uiPriority="63"/>
+    <w:lsdException w:name="Medium Shading 2 Accent 2" w:semiHidden="0" w:uiPriority="64"/>
+    <w:lsdException w:name="Medium List 1 Accent 2" w:semiHidden="0" w:uiPriority="65"/>
+    <w:lsdException w:name="Medium List 2 Accent 2" w:semiHidden="0" w:uiPriority="66"/>
+    <w:lsdException w:name="Medium Grid 1 Accent 2" w:semiHidden="0" w:uiPriority="67"/>
+    <w:lsdException w:name="Medium Grid 2 Accent 2" w:semiHidden="0" w:uiPriority="68"/>
+    <w:lsdException w:name="Medium Grid 3 Accent 2" w:semiHidden="0" w:uiPriority="69"/>
+    <w:lsdException w:name="Dark List Accent 2" w:semiHidden="0" w:uiPriority="70"/>
+    <w:lsdException w:name="Colorful Shading Accent 2" w:semiHidden="0" w:uiPriority="71"/>
+    <w:lsdException w:name="Colorful List Accent 2" w:semiHidden="0" w:uiPriority="72"/>
+    <w:lsdException w:name="Colorful Grid Accent 2" w:semiHidden="0" w:uiPriority="73"/>
+    <w:lsdException w:name="Light Shading Accent 3" w:semiHidden="0" w:uiPriority="60"/>
+    <w:lsdException w:name="Light List Accent 3" w:semiHidden="0" w:uiPriority="61"/>
+    <w:lsdException w:name="Light Grid Accent 3" w:semiHidden="0" w:uiPriority="62"/>
+    <w:lsdException w:name="Medium Shading 1 Accent 3" w:semiHidden="0" w:uiPriority="63"/>
+    <w:lsdException w:name="Medium Shading 2 Accent 3" w:semiHidden="0" w:uiPriority="64"/>
+    <w:lsdException w:name="Medium List 1 Accent 3" w:semiHidden="0" w:uiPriority="65"/>
+    <w:lsdException w:name="Medium List 2 Accent 3" w:semiHidden="0" w:uiPriority="66"/>
+    <w:lsdException w:name="Medium Grid 1 Accent 3" w:semiHidden="0" w:uiPriority="67"/>
+    <w:lsdException w:name="Medium Grid 2 Accent 3" w:semiHidden="0" w:uiPriority="68"/>
+    <w:lsdException w:name="Medium Grid 3 Accent 3" w:semiHidden="0" w:uiPriority="69"/>
+    <w:lsdException w:name="Dark List Accent 3" w:semiHidden="0" w:uiPriority="70"/>
+    <w:lsdException w:name="Colorful Shading Accent 3" w:semiHidden="0" w:uiPriority="71"/>
+    <w:lsdException w:name="Colorful List Accent 3" w:semiHidden="0" w:uiPriority="72"/>
+    <w:lsdException w:name="Colorful Grid Accent 3" w:semiHidden="0" w:uiPriority="73"/>
+    <w:lsdException w:name="Light Shading Accent 4" w:semiHidden="0" w:uiPriority="60"/>
+    <w:lsdException w:name="Light List Accent 4" w:semiHidden="0" w:uiPriority="61"/>
+    <w:lsdException w:name="Light Grid Accent 4" w:semiHidden="0" w:uiPriority="62"/>
+    <w:lsdException w:name="Medium Shading 1 Accent 4" w:semiHidden="0" w:uiPriority="63"/>
+    <w:lsdException w:name="Medium Shading 2 Accent 4" w:semiHidden="0" w:uiPriority="64"/>
+    <w:lsdException w:name="Medium List 1 Accent 4" w:semiHidden="0" w:uiPriority="65"/>
+    <w:lsdException w:name="Medium List 2 Accent 4" w:semiHidden="0" w:uiPriority="66"/>
+    <w:lsdException w:name="Medium Grid 1 Accent 4" w:semiHidden="0" w:uiPriority="67"/>
+    <w:lsdException w:name="Medium Grid 2 Accent 4" w:semiHidden="0" w:uiPriority="68"/>
+    <w:lsdException w:name="Medium Grid 3 Accent 4" w:semiHidden="0" w:uiPriority="69"/>
+    <w:lsdException w:name="Dark List Accent 4" w:semiHidden="0" w:uiPriority="70"/>
+    <w:lsdException w:name="Colorful Shading Accent 4" w:semiHidden="0" w:uiPriority="71"/>
+    <w:lsdException w:name="Colorful List Accent 4" w:semiHidden="0" w:uiPriority="72"/>
+    <w:lsdException w:name="Colorful Grid Accent 4" w:semiHidden="0" w:uiPriority="73"/>
+    <w:lsdException w:name="Light Shading Accent 5" w:semiHidden="0" w:uiPriority="60"/>
+    <w:lsdException w:name="Light List Accent 5" w:semiHidden="0" w:uiPriority="61"/>
+    <w:lsdException w:name="Light Grid Accent 5" w:semiHidden="0" w:uiPriority="62"/>
+    <w:lsdException w:name="Medium Shading 1 Accent 5" w:semiHidden="0" w:uiPriority="63"/>
+    <w:lsdException w:name="Medium Shading 2 Accent 5" w:semiHidden="0" w:uiPriority="64"/>
+    <w:lsdException w:name="Medium List 1 Accent 5" w:semiHidden="0" w:uiPriority="65"/>
+    <w:lsdException w:name="Medium List 2 Accent 5" w:semiHidden="0" w:uiPriority="66"/>
+    <w:lsdException w:name="Medium Grid 1 Accent 5" w:semiHidden="0" w:uiPriority="67"/>
+    <w:lsdException w:name="Medium Grid 2 Accent 5" w:semiHidden="0" w:uiPriority="68"/>
+    <w:lsdException w:name="Medium Grid 3 Accent 5" w:semiHidden="0" w:uiPriority="69"/>
+    <w:lsdException w:name="Dark List Accent 5" w:semiHidden="0" w:uiPriority="70"/>
+    <w:lsdException w:name="Colorful Shading Accent 5" w:semiHidden="0" w:uiPriority="71"/>
+    <w:lsdException w:name="Colorful List Accent 5" w:semiHidden="0" w:uiPriority="72"/>
+    <w:lsdException w:name="Colorful Grid Accent 5" w:semiHidden="0" w:uiPriority="73"/>
+    <w:lsdException w:name="Light Shading Accent 6" w:semiHidden="0" w:uiPriority="60"/>
+    <w:lsdException w:name="Light List Accent 6" w:semiHidden="0" w:uiPriority="61"/>
+    <w:lsdException w:name="Light Grid Accent 6" w:semiHidden="0" w:uiPriority="62"/>
+    <w:lsdException w:name="Medium Shading 1 Accent 6" w:semiHidden="0" w:uiPriority="63"/>
+    <w:lsdException w:name="Medium Shading 2 Accent 6" w:semiHidden="0" w:uiPriority="64"/>
+    <w:lsdException w:name="Medium List 1 Accent 6" w:semiHidden="0" w:uiPriority="65"/>
+    <w:lsdException w:name="Medium List 2 Accent 6" w:semiHidden="0" w:uiPriority="66"/>
+    <w:lsdException w:name="Medium Grid 1 Accent 6" w:semiHidden="0" w:uiPriority="67"/>
+    <w:lsdException w:name="Medium Grid 2 Accent 6" w:semiHidden="0" w:uiPriority="68"/>
+    <w:lsdException w:name="Medium Grid 3 Accent 6" w:semiHidden="0" w:uiPriority="69"/>
+    <w:lsdException w:name="Dark List Accent 6" w:semiHidden="0" w:uiPriority="70"/>
+    <w:lsdException w:name="Colorful Shading Accent 6" w:semiHidden="0" w:uiPriority="71"/>
+    <w:lsdException w:name="Colorful List Accent 6" w:semiHidden="0" w:uiPriority="72"/>
+    <w:lsdException w:name="Colorful Grid Accent 6" w:semiHidden="0" w:uiPriority="73"/>
+    <w:lsdException w:name="Subtle Emphasis" w:semiHidden="0" w:uiPriority="19" w:qFormat="1"/>
+    <w:lsdException w:name="Intense Emphasis" w:semiHidden="0" w:uiPriority="21" w:qFormat="1"/>
+    <w:lsdException w:name="Subtle Reference" w:semiHidden="0" w:uiPriority="31" w:qFormat="1"/>
+    <w:lsdException w:name="Intense Reference" w:semiHidden="0" w:uiPriority="32" w:qFormat="1"/>
+    <w:lsdException w:name="Book Title" w:semiHidden="0" w:uiPriority="33" w:qFormat="1"/>
+    <w:lsdException w:name="Bibliography" w:uiPriority="37" w:unhideWhenUsed="1"/>
+    <w:lsdException w:name="TOC Heading" w:uiPriority="39" w:unhideWhenUsed="1" w:qFormat="1"/>
+  </w:latentStyles>
+  <w:style xmlns:mc="http://schemas.openxmlformats.org/markup-compatibility/2006" xmlns:w14="http://schemas.microsoft.com/office/word/2010/wordml" w:type="paragraph" w:default="1" w:styleId="Normal">
+    <w:name w:val="Normal"/>
+    <w:qFormat/>
+    <w:rsid w:val="005B7016"/>
+    <w:pPr>
+      <w:ind w:left="0" w:firstLine="0"/>
+    </w:pPr>
+  </w:style>
+  <w:style xmlns:mc="http://schemas.openxmlformats.org/markup-compatibility/2006" xmlns:w14="http://schemas.microsoft.com/office/word/2010/wordml" w:type="paragraph" w:styleId="Heading1">
+    <w:name w:val="heading 1"/>
+    <w:basedOn w:val="Normal"/>
+    <w:next w:val="Normal"/>
+    <w:link w:val="Heading1Char"/>
+    <w:uiPriority w:val="9"/>
+    <w:qFormat/>
+    <w:rsid w:val="005738BD"/>
+    <w:pPr>
+      <w:keepNext/>
+      <w:keepLines/>
+      <w:numPr>
+        <w:numId w:val="1"/>
+      </w:numPr>
+      <w:outlineLvl w:val="0"/>
+    </w:pPr>
+    <w:rPr>
+      <w:rFonts w:asciiTheme="majorHAnsi" w:eastAsiaTheme="majorEastAsia" w:hAnsiTheme="majorHAnsi" w:cstheme="majorBidi"/>
+      <w:b/>
+      <w:bCs/>
+      <w:color w:val="000000" w:themeColor="text1"/>
+      <w:sz w:val="28"/>
+      <w:szCs w:val="28"/>
+    </w:rPr>
+  </w:style>
+  <w:style xmlns:mc="http://schemas.openxmlformats.org/markup-compatibility/2006" xmlns:w14="http://schemas.microsoft.com/office/word/2010/wordml" w:type="paragraph" w:styleId="Heading2">
+    <w:name w:val="heading 2"/>
+    <w:basedOn w:val="Heading1"/>
+    <w:next w:val="Normal"/>
+    <w:link w:val="Heading2Char"/>
+    <w:uiPriority w:val="9"/>
+    <w:unhideWhenUsed/>
+    <w:qFormat/>
+    <w:rsid w:val="00E672EF"/>
+    <w:pPr>
+      <w:numPr>
+        <w:ilvl w:val="1"/>
+      </w:numPr>
+      <w:outlineLvl w:val="1"/>
+    </w:pPr>
+    <w:rPr>
+      <w:sz w:val="26"/>
+      <w:szCs w:val="26"/>
+    </w:rPr>
+  </w:style>
+  <w:style xmlns:mc="http://schemas.openxmlformats.org/markup-compatibility/2006" xmlns:w14="http://schemas.microsoft.com/office/word/2010/wordml" w:type="paragraph" w:styleId="Heading3">
+    <w:name w:val="heading 3"/>
+    <w:basedOn w:val="Heading2"/>
+    <w:next w:val="Normal"/>
+    <w:link w:val="Heading3Char"/>
+    <w:uiPriority w:val="9"/>
+    <w:unhideWhenUsed/>
+    <w:qFormat/>
+    <w:rsid w:val="00E672EF"/>
+    <w:pPr>
+      <w:numPr>
+        <w:ilvl w:val="2"/>
+      </w:numPr>
+      <w:outlineLvl w:val="2"/>
+    </w:pPr>
+  </w:style>
+  <w:style xmlns:mc="http://schemas.openxmlformats.org/markup-compatibility/2006" xmlns:w14="http://schemas.microsoft.com/office/word/2010/wordml" w:type="paragraph" w:styleId="Heading4">
+    <w:name w:val="heading 4"/>
+    <w:basedOn w:val="Heading3"/>
+    <w:next w:val="Normal"/>
+    <w:link w:val="Heading4Char"/>
+    <w:uiPriority w:val="9"/>
+    <w:unhideWhenUsed/>
+    <w:qFormat/>
+    <w:rsid w:val="003F5051"/>
+    <w:pPr>
+      <w:numPr>
+        <w:ilvl w:val="3"/>
+      </w:numPr>
+      <w:outlineLvl w:val="3"/>
+    </w:pPr>
+    <w:rPr>
+      <w:i/>
+      <w:iCs/>
+    </w:rPr>
+  </w:style>
+  <w:style xmlns:mc="http://schemas.openxmlformats.org/markup-compatibility/2006" xmlns:w14="http://schemas.microsoft.com/office/word/2010/wordml" w:type="paragraph" w:styleId="Heading5">
+    <w:name w:val="heading 5"/>
+    <w:basedOn w:val="Heading4"/>
+    <w:next w:val="Normal"/>
+    <w:link w:val="Heading5Char"/>
+    <w:uiPriority w:val="9"/>
+    <w:unhideWhenUsed/>
+    <w:qFormat/>
+    <w:rsid w:val="003F5051"/>
+    <w:pPr>
+      <w:numPr>
+        <w:ilvl w:val="4"/>
+      </w:numPr>
+      <w:outlineLvl w:val="4"/>
+    </w:pPr>
+  </w:style>
+  <w:style xmlns:mc="http://schemas.openxmlformats.org/markup-compatibility/2006" xmlns:w14="http://schemas.microsoft.com/office/word/2010/wordml" w:type="paragraph" w:styleId="Heading6">
+    <w:name w:val="heading 6"/>
+    <w:basedOn w:val="Heading5"/>
+    <w:next w:val="Normal"/>
+    <w:link w:val="Heading6Char"/>
+    <w:uiPriority w:val="9"/>
+    <w:unhideWhenUsed/>
+    <w:qFormat/>
+    <w:rsid w:val="003F5051"/>
+    <w:pPr>
+      <w:numPr>
+        <w:ilvl w:val="5"/>
+      </w:numPr>
+      <w:outlineLvl w:val="5"/>
+    </w:pPr>
+  </w:style>
+  <w:style xmlns:mc="http://schemas.openxmlformats.org/markup-compatibility/2006" xmlns:w14="http://schemas.microsoft.com/office/word/2010/wordml" w:type="paragraph" w:styleId="Heading7">
+    <w:name w:val="heading 7"/>
+    <w:basedOn w:val="Heading6"/>
+    <w:next w:val="Normal"/>
+    <w:link w:val="Heading7Char"/>
+    <w:uiPriority w:val="9"/>
+    <w:semiHidden/>
+    <w:qFormat/>
+    <w:rsid w:val="007C261D"/>
+    <w:pPr>
+      <w:numPr>
+        <w:ilvl w:val="6"/>
+      </w:numPr>
+      <w:outlineLvl w:val="6"/>
+    </w:pPr>
+    <w:rPr>
+      <w:i w:val="0"/>
+      <w:iCs w:val="0"/>
+      <w:color w:val="404040" w:themeColor="text1" w:themeTint="BF"/>
+    </w:rPr>
+  </w:style>
+  <w:style xmlns:mc="http://schemas.openxmlformats.org/markup-compatibility/2006" xmlns:w14="http://schemas.microsoft.com/office/word/2010/wordml" w:type="paragraph" w:styleId="Heading8">
+    <w:name w:val="heading 8"/>
+    <w:basedOn w:val="Normal"/>
+    <w:next w:val="Normal"/>
+    <w:link w:val="Heading8Char"/>
+    <w:uiPriority w:val="9"/>
+    <w:semiHidden/>
+    <w:qFormat/>
+    <w:rsid w:val="00FF29DE"/>
+    <w:pPr>
+      <w:keepNext/>
+      <w:keepLines/>
+      <w:numPr>
+        <w:ilvl w:val="7"/>
+        <w:numId w:val="9"/>
+      </w:numPr>
+      <w:outlineLvl w:val="7"/>
+    </w:pPr>
+    <w:rPr>
+      <w:rFonts w:asciiTheme="majorHAnsi" w:eastAsiaTheme="majorEastAsia" w:hAnsiTheme="majorHAnsi" w:cstheme="majorBidi"/>
+      <w:color w:val="404040" w:themeColor="text1" w:themeTint="BF"/>
+      <w:sz w:val="20"/>
+      <w:szCs w:val="20"/>
+    </w:rPr>
+  </w:style>
+  <w:style xmlns:mc="http://schemas.openxmlformats.org/markup-compatibility/2006" xmlns:w14="http://schemas.microsoft.com/office/word/2010/wordml" w:type="paragraph" w:styleId="Heading9">
+    <w:name w:val="heading 9"/>
+    <w:basedOn w:val="Normal"/>
+    <w:next w:val="Normal"/>
+    <w:link w:val="Heading9Char"/>
+    <w:uiPriority w:val="9"/>
+    <w:semiHidden/>
+    <w:qFormat/>
+    <w:rsid w:val="00FF29DE"/>
+    <w:pPr>
+      <w:keepNext/>
+      <w:keepLines/>
+      <w:numPr>
+        <w:ilvl w:val="8"/>
+        <w:numId w:val="9"/>
+      </w:numPr>
+      <w:outlineLvl w:val="8"/>
+    </w:pPr>
+    <w:rPr>
+      <w:rFonts w:asciiTheme="majorHAnsi" w:eastAsiaTheme="majorEastAsia" w:hAnsiTheme="majorHAnsi" w:cstheme="majorBidi"/>
+      <w:i/>
+      <w:iCs/>
+      <w:color w:val="404040" w:themeColor="text1" w:themeTint="BF"/>
+      <w:sz w:val="20"/>
+      <w:szCs w:val="20"/>
+    </w:rPr>
+  </w:style>
+  <w:style xmlns:mc="http://schemas.openxmlformats.org/markup-compatibility/2006" xmlns:w14="http://schemas.microsoft.com/office/word/2010/wordml" w:type="character" w:default="1" w:styleId="DefaultParagraphFont">
+    <w:name w:val="Default Paragraph Font"/>
+    <w:uiPriority w:val="1"/>
+    <w:semiHidden/>
+    <w:unhideWhenUsed/>
+  </w:style>
+  <w:style xmlns:mc="http://schemas.openxmlformats.org/markup-compatibility/2006" xmlns:w14="http://schemas.microsoft.com/office/word/2010/wordml" w:type="table" w:default="1" w:styleId="TableNormal">
+    <w:name w:val="Normal Table"/>
+    <w:uiPriority w:val="99"/>
+    <w:semiHidden/>
+    <w:unhideWhenUsed/>
+    <w:tblPr>
+      <w:tblInd w:w="0" w:type="dxa"/>
+      <w:tblCellMar>
+        <w:top w:w="0" w:type="dxa"/>
+        <w:left w:w="108" w:type="dxa"/>
+        <w:bottom w:w="0" w:type="dxa"/>
+        <w:right w:w="108" w:type="dxa"/>
+      </w:tblCellMar>
+    </w:tblPr>
+  </w:style>
+  <w:style xmlns:mc="http://schemas.openxmlformats.org/markup-compatibility/2006" xmlns:w14="http://schemas.microsoft.com/office/word/2010/wordml" w:type="numbering" w:default="1" w:styleId="NoList">
+    <w:name w:val="No List"/>
+    <w:uiPriority w:val="99"/>
+    <w:semiHidden/>
+    <w:unhideWhenUsed/>
+  </w:style>
+  <w:style xmlns:mc="http://schemas.openxmlformats.org/markup-compatibility/2006" xmlns:w14="http://schemas.microsoft.com/office/word/2010/wordml" w:type="paragraph" w:customStyle="1" w:styleId="idno">
+    <w:name w:val="id_no"/>
+    <w:basedOn w:val="Normal"/>
+    <w:semiHidden/>
+    <w:qFormat/>
+    <w:rsid w:val="00A44124"/>
+    <w:pPr>
+      <w:jc w:val="right"/>
+    </w:pPr>
+    <w:rPr>
+      <w:b/>
+      <w:color w:val="1F497D" w:themeColor="text2"/>
+      <w:sz w:val="24"/>
+    </w:rPr>
+  </w:style>
+  <w:style xmlns:mc="http://schemas.openxmlformats.org/markup-compatibility/2006" xmlns:w14="http://schemas.microsoft.com/office/word/2010/wordml" w:type="character" w:styleId="PlaceholderText">
+    <w:name w:val="Placeholder Text"/>
+    <w:basedOn w:val="DefaultParagraphFont"/>
+    <w:uiPriority w:val="99"/>
+    <w:semiHidden/>
+    <w:rsid w:val="00160AC6"/>
+    <w:rPr>
+      <w:color w:val="808080"/>
+    </w:rPr>
+  </w:style>
+  <w:style xmlns:mc="http://schemas.openxmlformats.org/markup-compatibility/2006" xmlns:w14="http://schemas.microsoft.com/office/word/2010/wordml" w:type="paragraph" w:styleId="BalloonText">
+    <w:name w:val="Balloon Text"/>
+    <w:basedOn w:val="Normal"/>
+    <w:link w:val="BalloonTextChar"/>
+    <w:uiPriority w:val="99"/>
+    <w:semiHidden/>
+    <w:rsid w:val="00160AC6"/>
+    <w:pPr>
+      <w:spacing w:after="0" w:line="240" w:lineRule="auto"/>
+    </w:pPr>
+    <w:rPr>
+      <w:rFonts w:ascii="Tahoma" w:hAnsi="Tahoma" w:cs="Tahoma"/>
+      <w:sz w:val="16"/>
+      <w:szCs w:val="16"/>
+    </w:rPr>
+  </w:style>
+  <w:style xmlns:mc="http://schemas.openxmlformats.org/markup-compatibility/2006" xmlns:w14="http://schemas.microsoft.com/office/word/2010/wordml" w:type="character" w:customStyle="1" w:styleId="BalloonTextChar">
+    <w:name w:val="Balloon Text Char"/>
+    <w:basedOn w:val="DefaultParagraphFont"/>
+    <w:link w:val="BalloonText"/>
+    <w:uiPriority w:val="99"/>
+    <w:semiHidden/>
+    <w:rsid w:val="00FA537C"/>
+    <w:rPr>
+      <w:rFonts w:ascii="Tahoma" w:hAnsi="Tahoma" w:cs="Tahoma"/>
+      <w:sz w:val="16"/>
+      <w:szCs w:val="16"/>
+    </w:rPr>
+  </w:style>
+  <w:style xmlns:mc="http://schemas.openxmlformats.org/markup-compatibility/2006" xmlns:w14="http://schemas.microsoft.com/office/word/2010/wordml" w:type="character" w:customStyle="1" w:styleId="date">
+    <w:name w:val="date"/>
+    <w:basedOn w:val="DefaultParagraphFont"/>
+    <w:uiPriority w:val="1"/>
+    <w:semiHidden/>
+    <w:qFormat/>
+    <w:rsid w:val="00B97755"/>
+  </w:style>
+  <w:style xmlns:mc="http://schemas.openxmlformats.org/markup-compatibility/2006" xmlns:w14="http://schemas.microsoft.com/office/word/2010/wordml" w:type="paragraph" w:customStyle="1" w:styleId="Foreword">
+    <w:name w:val="Foreword"/>
+    <w:basedOn w:val="Normal"/>
+    <w:qFormat/>
+    <w:rsid w:val="0005499D"/>
+    <w:rPr>
+      <w:color w:val="1F497D" w:themeColor="text2"/>
+    </w:rPr>
+  </w:style>
+  <w:style xmlns:mc="http://schemas.openxmlformats.org/markup-compatibility/2006" xmlns:w14="http://schemas.microsoft.com/office/word/2010/wordml" w:type="paragraph" w:styleId="ListParagraph">
+    <w:name w:val="List Paragraph"/>
+    <w:basedOn w:val="Normal"/>
+    <w:uiPriority w:val="34"/>
+    <w:qFormat/>
+    <w:rsid w:val="00390E4E"/>
+    <w:pPr>
+      <w:numPr>
+        <w:numId w:val="1"/>
+      </w:numPr>
+      <w:contextualSpacing/>
+    </w:pPr>
+  </w:style>
+  <w:style xmlns:mc="http://schemas.openxmlformats.org/markup-compatibility/2006" xmlns:w14="http://schemas.microsoft.com/office/word/2010/wordml" w:type="paragraph" w:styleId="ListBullet">
+    <w:name w:val="List Bullet"/>
+    <w:basedOn w:val="Normal"/>
+    <w:uiPriority w:val="99"/>
+    <w:semiHidden/>
+    <w:rsid w:val="00EF3060"/>
+    <w:pPr>
+      <w:numPr>
+        <w:numId w:val="9"/>
+      </w:numPr>
+      <w:contextualSpacing/>
+    </w:pPr>
+  </w:style>
+  <w:style xmlns:mc="http://schemas.openxmlformats.org/markup-compatibility/2006" xmlns:w14="http://schemas.microsoft.com/office/word/2010/wordml" w:type="character" w:customStyle="1" w:styleId="Heading1Char">
+    <w:name w:val="Heading 1 Char"/>
+    <w:basedOn w:val="DefaultParagraphFont"/>
+    <w:link w:val="Heading1"/>
+    <w:uiPriority w:val="9"/>
+    <w:rsid w:val="005738BD"/>
+    <w:rPr>
+      <w:rFonts w:asciiTheme="majorHAnsi" w:eastAsiaTheme="majorEastAsia" w:hAnsiTheme="majorHAnsi" w:cstheme="majorBidi"/>
+      <w:b/>
+      <w:bCs/>
+      <w:color w:val="000000" w:themeColor="text1"/>
+      <w:sz w:val="28"/>
+      <w:szCs w:val="28"/>
+    </w:rPr>
+  </w:style>
+  <w:style xmlns:mc="http://schemas.openxmlformats.org/markup-compatibility/2006" xmlns:w14="http://schemas.microsoft.com/office/word/2010/wordml" w:type="character" w:customStyle="1" w:styleId="Heading2Char">
+    <w:name w:val="Heading 2 Char"/>
+    <w:basedOn w:val="DefaultParagraphFont"/>
+    <w:link w:val="Heading2"/>
+    <w:uiPriority w:val="9"/>
+    <w:rsid w:val="007C261D"/>
+    <w:rPr>
+      <w:rFonts w:asciiTheme="majorHAnsi" w:eastAsiaTheme="majorEastAsia" w:hAnsiTheme="majorHAnsi" w:cstheme="majorBidi"/>
+      <w:b/>
+      <w:bCs/>
+      <w:color w:val="000000" w:themeColor="text1"/>
+      <w:sz w:val="26"/>
+      <w:szCs w:val="26"/>
+    </w:rPr>
+  </w:style>
+  <w:style xmlns:mc="http://schemas.openxmlformats.org/markup-compatibility/2006" xmlns:w14="http://schemas.microsoft.com/office/word/2010/wordml" w:type="character" w:customStyle="1" w:styleId="Heading3Char">
+    <w:name w:val="Heading 3 Char"/>
+    <w:basedOn w:val="DefaultParagraphFont"/>
+    <w:link w:val="Heading3"/>
+    <w:uiPriority w:val="9"/>
+    <w:rsid w:val="007C261D"/>
+    <w:rPr>
+      <w:rFonts w:asciiTheme="majorHAnsi" w:eastAsiaTheme="majorEastAsia" w:hAnsiTheme="majorHAnsi" w:cstheme="majorBidi"/>
+      <w:b/>
+      <w:bCs/>
+      <w:color w:val="000000" w:themeColor="text1"/>
+      <w:sz w:val="26"/>
+      <w:szCs w:val="26"/>
+    </w:rPr>
+  </w:style>
+  <w:style xmlns:mc="http://schemas.openxmlformats.org/markup-compatibility/2006" xmlns:w14="http://schemas.microsoft.com/office/word/2010/wordml" w:type="paragraph" w:customStyle="1" w:styleId="Definition">
+    <w:name w:val="Definition"/>
+    <w:basedOn w:val="Normal"/>
+    <w:next w:val="Normal"/>
+    <w:qFormat/>
+    <w:rsid w:val="0094673E"/>
+  </w:style>
+  <w:style xmlns:mc="http://schemas.openxmlformats.org/markup-compatibility/2006" xmlns:w14="http://schemas.microsoft.com/office/word/2010/wordml" w:type="character" w:customStyle="1" w:styleId="Heading4Char">
+    <w:name w:val="Heading 4 Char"/>
+    <w:basedOn w:val="DefaultParagraphFont"/>
+    <w:link w:val="Heading4"/>
+    <w:uiPriority w:val="9"/>
+    <w:rsid w:val="007C261D"/>
+    <w:rPr>
+      <w:rFonts w:asciiTheme="majorHAnsi" w:eastAsiaTheme="majorEastAsia" w:hAnsiTheme="majorHAnsi" w:cstheme="majorBidi"/>
+      <w:b/>
+      <w:bCs/>
+      <w:i/>
+      <w:iCs/>
+      <w:color w:val="000000" w:themeColor="text1"/>
+      <w:sz w:val="26"/>
+      <w:szCs w:val="26"/>
+    </w:rPr>
+  </w:style>
+  <w:style xmlns:mc="http://schemas.openxmlformats.org/markup-compatibility/2006" xmlns:w14="http://schemas.microsoft.com/office/word/2010/wordml" w:type="character" w:customStyle="1" w:styleId="Heading5Char">
+    <w:name w:val="Heading 5 Char"/>
+    <w:basedOn w:val="DefaultParagraphFont"/>
+    <w:link w:val="Heading5"/>
+    <w:uiPriority w:val="9"/>
+    <w:rsid w:val="007C261D"/>
+    <w:rPr>
+      <w:rFonts w:asciiTheme="majorHAnsi" w:eastAsiaTheme="majorEastAsia" w:hAnsiTheme="majorHAnsi" w:cstheme="majorBidi"/>
+      <w:b/>
+      <w:bCs/>
+      <w:i/>
+      <w:iCs/>
+      <w:color w:val="000000" w:themeColor="text1"/>
+      <w:sz w:val="26"/>
+      <w:szCs w:val="26"/>
+    </w:rPr>
+  </w:style>
+  <w:style xmlns:mc="http://schemas.openxmlformats.org/markup-compatibility/2006" xmlns:w14="http://schemas.microsoft.com/office/word/2010/wordml" w:type="character" w:customStyle="1" w:styleId="Heading6Char">
+    <w:name w:val="Heading 6 Char"/>
+    <w:basedOn w:val="DefaultParagraphFont"/>
+    <w:link w:val="Heading6"/>
+    <w:uiPriority w:val="9"/>
+    <w:rsid w:val="007C261D"/>
+    <w:rPr>
+      <w:rFonts w:asciiTheme="majorHAnsi" w:eastAsiaTheme="majorEastAsia" w:hAnsiTheme="majorHAnsi" w:cstheme="majorBidi"/>
+      <w:b/>
+      <w:bCs/>
+      <w:i/>
+      <w:iCs/>
+      <w:color w:val="000000" w:themeColor="text1"/>
+      <w:sz w:val="26"/>
+      <w:szCs w:val="26"/>
+    </w:rPr>
+  </w:style>
+  <w:style xmlns:mc="http://schemas.openxmlformats.org/markup-compatibility/2006" xmlns:w14="http://schemas.microsoft.com/office/word/2010/wordml" w:type="paragraph" w:customStyle="1" w:styleId="Note">
+    <w:name w:val="Note"/>
+    <w:basedOn w:val="Normal"/>
+    <w:next w:val="Normal"/>
+    <w:qFormat/>
+    <w:rsid w:val="00BA162F"/>
+    <w:pPr>
+      <w:tabs>
+        <w:tab w:val="left" w:pos="965"/>
+      </w:tabs>
+    </w:pPr>
+    <w:rPr>
+      <w:sz w:val="18"/>
+    </w:rPr>
+  </w:style>
+  <w:style xmlns:mc="http://schemas.openxmlformats.org/markup-compatibility/2006" xmlns:w14="http://schemas.microsoft.com/office/word/2010/wordml" w:type="paragraph" w:customStyle="1" w:styleId="Example">
+    <w:name w:val="Example"/>
+    <w:basedOn w:val="Normal"/>
+    <w:next w:val="Normal"/>
+    <w:qFormat/>
+    <w:rsid w:val="00BA162F"/>
+    <w:pPr>
+      <w:tabs>
+        <w:tab w:val="left" w:pos="1361"/>
+      </w:tabs>
+    </w:pPr>
+    <w:rPr>
+      <w:sz w:val="18"/>
+    </w:rPr>
+  </w:style>
+  <w:style xmlns:mc="http://schemas.openxmlformats.org/markup-compatibility/2006" xmlns:w14="http://schemas.microsoft.com/office/word/2010/wordml" w:type="paragraph" w:styleId="ListContinue">
+    <w:name w:val="List Continue"/>
+    <w:basedOn w:val="ListBullet"/>
+    <w:uiPriority w:val="99"/>
+    <w:unhideWhenUsed/>
+    <w:rsid w:val="00511A34"/>
+    <w:rPr>
+      <w:noProof/>
+      <w:lang w:val="en-GB"/>
+    </w:rPr>
+  </w:style>
+  <w:style xmlns:mc="http://schemas.openxmlformats.org/markup-compatibility/2006" xmlns:w14="http://schemas.microsoft.com/office/word/2010/wordml" w:type="paragraph" w:styleId="ListBullet5">
+    <w:name w:val="List Bullet 5"/>
+    <w:basedOn w:val="ListBullet4"/>
+    <w:uiPriority w:val="99"/>
+    <w:semiHidden/>
+    <w:rsid w:val="002D58E6"/>
+    <w:pPr>
+      <w:ind w:left="2160"/>
+    </w:pPr>
+  </w:style>
+  <w:style xmlns:mc="http://schemas.openxmlformats.org/markup-compatibility/2006" xmlns:w14="http://schemas.microsoft.com/office/word/2010/wordml" w:type="paragraph" w:styleId="ListBullet4">
+    <w:name w:val="List Bullet 4"/>
+    <w:basedOn w:val="ListBullet3"/>
+    <w:uiPriority w:val="99"/>
+    <w:semiHidden/>
+    <w:rsid w:val="002D58E6"/>
+    <w:pPr>
+      <w:numPr>
+        <w:numId w:val="10"/>
+      </w:numPr>
+      <w:ind w:left="1800"/>
+    </w:pPr>
+  </w:style>
+  <w:style xmlns:mc="http://schemas.openxmlformats.org/markup-compatibility/2006" xmlns:w14="http://schemas.microsoft.com/office/word/2010/wordml" w:type="paragraph" w:styleId="ListBullet3">
+    <w:name w:val="List Bullet 3"/>
+    <w:basedOn w:val="ListBullet2"/>
+    <w:uiPriority w:val="99"/>
+    <w:semiHidden/>
+    <w:rsid w:val="00457DAF"/>
+    <w:pPr>
+      <w:ind w:left="1440"/>
+    </w:pPr>
+  </w:style>
+  <w:style xmlns:mc="http://schemas.openxmlformats.org/markup-compatibility/2006" xmlns:w14="http://schemas.microsoft.com/office/word/2010/wordml" w:type="paragraph" w:styleId="ListBullet2">
+    <w:name w:val="List Bullet 2"/>
+    <w:basedOn w:val="ListBullet"/>
+    <w:uiPriority w:val="99"/>
+    <w:semiHidden/>
+    <w:rsid w:val="000B0FAC"/>
+    <w:pPr>
+      <w:ind w:left="1080"/>
+    </w:pPr>
+  </w:style>
+  <w:style xmlns:mc="http://schemas.openxmlformats.org/markup-compatibility/2006" xmlns:w14="http://schemas.microsoft.com/office/word/2010/wordml" w:type="paragraph" w:styleId="ListNumber3">
+    <w:name w:val="List Number 3"/>
+    <w:basedOn w:val="Normal"/>
+    <w:uiPriority w:val="99"/>
+    <w:unhideWhenUsed/>
+    <w:rsid w:val="00223B9D"/>
+    <w:pPr>
+      <w:numPr>
+        <w:ilvl w:val="3"/>
+        <w:numId w:val="8"/>
+      </w:numPr>
+      <w:contextualSpacing/>
+    </w:pPr>
+  </w:style>
+  <w:style xmlns:mc="http://schemas.openxmlformats.org/markup-compatibility/2006" xmlns:w14="http://schemas.microsoft.com/office/word/2010/wordml" w:type="paragraph" w:styleId="List">
+    <w:name w:val="List"/>
+    <w:basedOn w:val="Normal"/>
+    <w:uiPriority w:val="99"/>
+    <w:semiHidden/>
+    <w:rsid w:val="002D58E6"/>
+    <w:pPr>
+      <w:numPr>
+        <w:numId w:val="11"/>
+      </w:numPr>
+      <w:contextualSpacing/>
+    </w:pPr>
+  </w:style>
+  <w:style xmlns:mc="http://schemas.openxmlformats.org/markup-compatibility/2006" xmlns:w14="http://schemas.microsoft.com/office/word/2010/wordml" w:type="paragraph" w:styleId="List2">
+    <w:name w:val="List 2"/>
+    <w:basedOn w:val="List"/>
+    <w:uiPriority w:val="99"/>
+    <w:semiHidden/>
+    <w:rsid w:val="00457DAF"/>
+    <w:pPr>
+      <w:ind w:left="1080"/>
+    </w:pPr>
+  </w:style>
+  <w:style xmlns:mc="http://schemas.openxmlformats.org/markup-compatibility/2006" xmlns:w14="http://schemas.microsoft.com/office/word/2010/wordml" w:type="paragraph" w:styleId="ListNumber">
+    <w:name w:val="List Number"/>
+    <w:basedOn w:val="Normal"/>
+    <w:uiPriority w:val="99"/>
+    <w:unhideWhenUsed/>
+    <w:rsid w:val="00223B9D"/>
+    <w:pPr>
+      <w:numPr>
+        <w:numId w:val="8"/>
+      </w:numPr>
+      <w:ind w:left="720"/>
+      <w:contextualSpacing/>
+    </w:pPr>
+  </w:style>
+  <w:style xmlns:mc="http://schemas.openxmlformats.org/markup-compatibility/2006" xmlns:w14="http://schemas.microsoft.com/office/word/2010/wordml" w:type="paragraph" w:styleId="ListNumber2">
+    <w:name w:val="List Number 2"/>
+    <w:basedOn w:val="Normal"/>
+    <w:uiPriority w:val="99"/>
+    <w:unhideWhenUsed/>
+    <w:rsid w:val="00223B9D"/>
+    <w:pPr>
+      <w:numPr>
+        <w:ilvl w:val="2"/>
+        <w:numId w:val="8"/>
+      </w:numPr>
+      <w:contextualSpacing/>
+    </w:pPr>
+  </w:style>
+  <w:style xmlns:mc="http://schemas.openxmlformats.org/markup-compatibility/2006" xmlns:w14="http://schemas.microsoft.com/office/word/2010/wordml" w:type="paragraph" w:styleId="ListContinue3">
+    <w:name w:val="List Continue 3"/>
+    <w:basedOn w:val="ListContinue"/>
+    <w:uiPriority w:val="99"/>
+    <w:unhideWhenUsed/>
+    <w:rsid w:val="00511A34"/>
+    <w:pPr>
+      <w:spacing w:after="120"/>
+      <w:ind w:left="1440"/>
+    </w:pPr>
+  </w:style>
+  <w:style xmlns:mc="http://schemas.openxmlformats.org/markup-compatibility/2006" xmlns:w14="http://schemas.microsoft.com/office/word/2010/wordml" w:type="paragraph" w:styleId="List3">
+    <w:name w:val="List 3"/>
+    <w:basedOn w:val="List2"/>
+    <w:uiPriority w:val="99"/>
+    <w:semiHidden/>
+    <w:rsid w:val="00457DAF"/>
+    <w:pPr>
+      <w:ind w:left="1440"/>
+    </w:pPr>
+  </w:style>
+  <w:style xmlns:mc="http://schemas.openxmlformats.org/markup-compatibility/2006" xmlns:w14="http://schemas.microsoft.com/office/word/2010/wordml" w:type="paragraph" w:styleId="List4">
+    <w:name w:val="List 4"/>
+    <w:basedOn w:val="List3"/>
+    <w:uiPriority w:val="99"/>
+    <w:semiHidden/>
+    <w:rsid w:val="00457DAF"/>
+    <w:pPr>
+      <w:ind w:left="1800"/>
+    </w:pPr>
+  </w:style>
+  <w:style xmlns:mc="http://schemas.openxmlformats.org/markup-compatibility/2006" xmlns:w14="http://schemas.microsoft.com/office/word/2010/wordml" w:type="paragraph" w:styleId="List5">
+    <w:name w:val="List 5"/>
+    <w:basedOn w:val="List4"/>
+    <w:uiPriority w:val="99"/>
+    <w:semiHidden/>
+    <w:rsid w:val="00457DAF"/>
+    <w:pPr>
+      <w:ind w:left="2160"/>
+    </w:pPr>
+  </w:style>
+  <w:style xmlns:mc="http://schemas.openxmlformats.org/markup-compatibility/2006" xmlns:w14="http://schemas.microsoft.com/office/word/2010/wordml" w:type="paragraph" w:styleId="ListNumber5">
+    <w:name w:val="List Number 5"/>
+    <w:basedOn w:val="Normal"/>
+    <w:uiPriority w:val="99"/>
+    <w:semiHidden/>
+    <w:rsid w:val="003E072A"/>
+    <w:pPr>
+      <w:numPr>
+        <w:ilvl w:val="5"/>
+        <w:numId w:val="8"/>
+      </w:numPr>
+      <w:contextualSpacing/>
+    </w:pPr>
+  </w:style>
+  <w:style xmlns:mc="http://schemas.openxmlformats.org/markup-compatibility/2006" xmlns:w14="http://schemas.microsoft.com/office/word/2010/wordml" w:type="paragraph" w:styleId="ListNumber4">
+    <w:name w:val="List Number 4"/>
+    <w:basedOn w:val="Normal"/>
+    <w:uiPriority w:val="99"/>
+    <w:unhideWhenUsed/>
+    <w:rsid w:val="00223B9D"/>
+    <w:pPr>
+      <w:numPr>
+        <w:ilvl w:val="4"/>
+        <w:numId w:val="8"/>
+      </w:numPr>
+      <w:contextualSpacing/>
+    </w:pPr>
+  </w:style>
+  <w:style xmlns:mc="http://schemas.openxmlformats.org/markup-compatibility/2006" xmlns:w14="http://schemas.microsoft.com/office/word/2010/wordml" w:type="paragraph" w:styleId="FootnoteText">
+    <w:name w:val="footnote text"/>
+    <w:basedOn w:val="Normal"/>
+    <w:link w:val="FootnoteTextChar"/>
+    <w:uiPriority w:val="99"/>
+    <w:semiHidden/>
+    <w:unhideWhenUsed/>
+    <w:rsid w:val="00241F26"/>
+    <w:pPr>
+      <w:spacing w:after="0" w:line="240" w:lineRule="auto"/>
+    </w:pPr>
+    <w:rPr>
+      <w:sz w:val="20"/>
+      <w:szCs w:val="20"/>
+    </w:rPr>
+  </w:style>
+  <w:style xmlns:mc="http://schemas.openxmlformats.org/markup-compatibility/2006" xmlns:w14="http://schemas.microsoft.com/office/word/2010/wordml" w:type="character" w:customStyle="1" w:styleId="FootnoteTextChar">
+    <w:name w:val="Footnote Text Char"/>
+    <w:basedOn w:val="DefaultParagraphFont"/>
+    <w:link w:val="FootnoteText"/>
+    <w:uiPriority w:val="99"/>
+    <w:semiHidden/>
+    <w:rsid w:val="00241F26"/>
+    <w:rPr>
+      <w:sz w:val="20"/>
+      <w:szCs w:val="20"/>
+    </w:rPr>
+  </w:style>
+  <w:style xmlns:mc="http://schemas.openxmlformats.org/markup-compatibility/2006" xmlns:w14="http://schemas.microsoft.com/office/word/2010/wordml" w:type="character" w:styleId="FootnoteReference">
+    <w:name w:val="footnote reference"/>
+    <w:basedOn w:val="DefaultParagraphFont"/>
+    <w:uiPriority w:val="99"/>
+    <w:unhideWhenUsed/>
+    <w:rsid w:val="00241F26"/>
+    <w:rPr>
+      <w:vertAlign w:val="superscript"/>
+    </w:rPr>
+  </w:style>
+  <w:style xmlns:mc="http://schemas.openxmlformats.org/markup-compatibility/2006" xmlns:w14="http://schemas.microsoft.com/office/word/2010/wordml" w:type="paragraph" w:customStyle="1" w:styleId="Special">
+    <w:name w:val="Special"/>
+    <w:basedOn w:val="Normal"/>
+    <w:next w:val="Normal"/>
+    <w:qFormat/>
+    <w:rsid w:val="00C929E4"/>
+    <w:pPr>
+      <w:pBdr>
+        <w:top w:val="single" w:sz="4" w:space="1" w:color="auto" w:shadow="1"/>
+        <w:left w:val="single" w:sz="4" w:space="4" w:color="auto" w:shadow="1"/>
+        <w:bottom w:val="single" w:sz="4" w:space="1" w:color="auto" w:shadow="1"/>
+        <w:right w:val="single" w:sz="4" w:space="4" w:color="auto" w:shadow="1"/>
+      </w:pBdr>
+    </w:pPr>
+    <w:rPr>
+      <w:rFonts w:ascii="DejaVu Sans Mono" w:hAnsi="DejaVu Sans Mono"/>
+      <w:sz w:val="20"/>
+    </w:rPr>
+  </w:style>
+  <w:style xmlns:mc="http://schemas.openxmlformats.org/markup-compatibility/2006" xmlns:w14="http://schemas.microsoft.com/office/word/2010/wordml" w:type="paragraph" w:customStyle="1" w:styleId="Figurefootnote">
+    <w:name w:val="Figure footnote"/>
+    <w:basedOn w:val="FootnoteText"/>
+    <w:next w:val="Normal"/>
+    <w:qFormat/>
+    <w:rsid w:val="00A5745F"/>
+  </w:style>
+  <w:style xmlns:mc="http://schemas.openxmlformats.org/markup-compatibility/2006" xmlns:w14="http://schemas.microsoft.com/office/word/2010/wordml" w:type="character" w:customStyle="1" w:styleId="FigureFootnoteXref">
+    <w:name w:val="FigureFootnoteXref"/>
+    <w:basedOn w:val="FootnoteReference"/>
+    <w:uiPriority w:val="1"/>
+    <w:qFormat/>
+    <w:rsid w:val="00A5745F"/>
+    <w:rPr>
+      <w:vertAlign w:val="baseline"/>
+    </w:rPr>
+  </w:style>
+  <w:style xmlns:mc="http://schemas.openxmlformats.org/markup-compatibility/2006" xmlns:w14="http://schemas.microsoft.com/office/word/2010/wordml" w:type="paragraph" w:customStyle="1" w:styleId="Figuretitle">
+    <w:name w:val="Figure title"/>
+    <w:basedOn w:val="Normal"/>
+    <w:next w:val="Normal"/>
+    <w:autoRedefine/>
+    <w:qFormat/>
+    <w:rsid w:val="007751B6"/>
+    <w:pPr>
+      <w:numPr>
+        <w:numId w:val="7"/>
+      </w:numPr>
+      <w:jc w:val="center"/>
+    </w:pPr>
+    <w:rPr>
+      <w:b/>
+    </w:rPr>
+  </w:style>
+  <w:style xmlns:mc="http://schemas.openxmlformats.org/markup-compatibility/2006" xmlns:w14="http://schemas.microsoft.com/office/word/2010/wordml" w:type="paragraph" w:customStyle="1" w:styleId="Figurenote">
+    <w:name w:val="Figure note"/>
+    <w:basedOn w:val="Note"/>
+    <w:qFormat/>
+    <w:rsid w:val="00D8749A"/>
+    <w:pPr>
+      <w:spacing w:after="0"/>
+    </w:pPr>
+  </w:style>
+  <w:style xmlns:mc="http://schemas.openxmlformats.org/markup-compatibility/2006" xmlns:w14="http://schemas.microsoft.com/office/word/2010/wordml" w:type="table" w:styleId="TableGrid">
+    <w:name w:val="Table Grid"/>
+    <w:basedOn w:val="TableNormal"/>
+    <w:uiPriority w:val="59"/>
+    <w:rsid w:val="00FC1F90"/>
+    <w:pPr>
+      <w:spacing w:after="0" w:line="240" w:lineRule="auto"/>
+    </w:pPr>
+    <w:tblPr>
+      <w:tblInd w:w="0" w:type="dxa"/>
+      <w:tblBorders>
+        <w:top w:val="single" w:sz="4" w:space="0" w:color="000000" w:themeColor="text1"/>
+        <w:left w:val="single" w:sz="4" w:space="0" w:color="000000" w:themeColor="text1"/>
+        <w:bottom w:val="single" w:sz="4" w:space="0" w:color="000000" w:themeColor="text1"/>
+        <w:right w:val="single" w:sz="4" w:space="0" w:color="000000" w:themeColor="text1"/>
+        <w:insideH w:val="single" w:sz="4" w:space="0" w:color="000000" w:themeColor="text1"/>
+        <w:insideV w:val="single" w:sz="4" w:space="0" w:color="000000" w:themeColor="text1"/>
+      </w:tblBorders>
+      <w:tblCellMar>
+        <w:top w:w="0" w:type="dxa"/>
+        <w:left w:w="108" w:type="dxa"/>
+        <w:bottom w:w="0" w:type="dxa"/>
+        <w:right w:w="108" w:type="dxa"/>
+      </w:tblCellMar>
+    </w:tblPr>
+  </w:style>
+  <w:style xmlns:mc="http://schemas.openxmlformats.org/markup-compatibility/2006" xmlns:w14="http://schemas.microsoft.com/office/word/2010/wordml" w:type="paragraph" w:customStyle="1" w:styleId="Tabletitle">
+    <w:name w:val="Table title"/>
+    <w:basedOn w:val="Normal"/>
+    <w:next w:val="Normal"/>
+    <w:autoRedefine/>
+    <w:semiHidden/>
+    <w:qFormat/>
+    <w:rsid w:val="007751B6"/>
+    <w:pPr>
+      <w:numPr>
+        <w:numId w:val="5"/>
+      </w:numPr>
+      <w:tabs>
+        <w:tab w:val="num" w:pos="720"/>
+      </w:tabs>
+      <w:ind w:left="0" w:firstLine="0"/>
+      <w:jc w:val="center"/>
+    </w:pPr>
+    <w:rPr>
+      <w:b/>
+      <w:sz w:val="20"/>
+    </w:rPr>
+  </w:style>
+  <w:style xmlns:mc="http://schemas.openxmlformats.org/markup-compatibility/2006" xmlns:w14="http://schemas.microsoft.com/office/word/2010/wordml" w:type="character" w:customStyle="1" w:styleId="ExtXref">
+    <w:name w:val="ExtXref"/>
+    <w:basedOn w:val="DefaultParagraphFont"/>
+    <w:uiPriority w:val="1"/>
+    <w:qFormat/>
+    <w:rsid w:val="00AE15E5"/>
+    <w:rPr>
+      <w:noProof/>
+      <w:lang w:val="en-GB"/>
+    </w:rPr>
+  </w:style>
+  <w:style xmlns:mc="http://schemas.openxmlformats.org/markup-compatibility/2006" xmlns:w14="http://schemas.microsoft.com/office/word/2010/wordml" w:type="paragraph" w:customStyle="1" w:styleId="Tablenote">
+    <w:name w:val="Table note"/>
+    <w:basedOn w:val="Note"/>
+    <w:qFormat/>
+    <w:rsid w:val="008C3BF3"/>
+  </w:style>
+  <w:style xmlns:mc="http://schemas.openxmlformats.org/markup-compatibility/2006" xmlns:w14="http://schemas.microsoft.com/office/word/2010/wordml" w:type="paragraph" w:customStyle="1" w:styleId="Figuretext">
+    <w:name w:val="Figure text"/>
+    <w:basedOn w:val="Normal"/>
+    <w:qFormat/>
+    <w:rsid w:val="00D8749A"/>
+  </w:style>
+  <w:style xmlns:mc="http://schemas.openxmlformats.org/markup-compatibility/2006" xmlns:w14="http://schemas.microsoft.com/office/word/2010/wordml" w:type="character" w:styleId="Hyperlink">
+    <w:name w:val="Hyperlink"/>
+    <w:basedOn w:val="DefaultParagraphFont"/>
+    <w:uiPriority w:val="99"/>
+    <w:rsid w:val="009C0231"/>
+    <w:rPr>
+      <w:color w:val="0000FF" w:themeColor="hyperlink"/>
+      <w:u w:val="single"/>
+    </w:rPr>
+  </w:style>
+  <w:style xmlns:mc="http://schemas.openxmlformats.org/markup-compatibility/2006" xmlns:w14="http://schemas.microsoft.com/office/word/2010/wordml" w:type="paragraph" w:customStyle="1" w:styleId="Formula">
+    <w:name w:val="Formula"/>
+    <w:basedOn w:val="Normal"/>
+    <w:next w:val="Normal"/>
+    <w:qFormat/>
+    <w:rsid w:val="0076681A"/>
+    <w:pPr>
+      <w:tabs>
+        <w:tab w:val="left" w:pos="9749"/>
+      </w:tabs>
+      <w:ind w:left="403"/>
+    </w:pPr>
+  </w:style>
+  <w:style xmlns:mc="http://schemas.openxmlformats.org/markup-compatibility/2006" xmlns:w14="http://schemas.microsoft.com/office/word/2010/wordml" w:type="paragraph" w:styleId="Bibliography">
+    <w:name w:val="Bibliography"/>
+    <w:basedOn w:val="Normal"/>
+    <w:next w:val="Normal"/>
+    <w:uiPriority w:val="37"/>
+    <w:unhideWhenUsed/>
+    <w:rsid w:val="00D92AF5"/>
+    <w:pPr>
+      <w:numPr>
+        <w:numId w:val="6"/>
+      </w:numPr>
+    </w:pPr>
+  </w:style>
+  <w:style xmlns:mc="http://schemas.openxmlformats.org/markup-compatibility/2006" xmlns:w14="http://schemas.microsoft.com/office/word/2010/wordml" w:type="character" w:customStyle="1" w:styleId="organization">
+    <w:name w:val="organization"/>
+    <w:basedOn w:val="DefaultParagraphFont"/>
+    <w:uiPriority w:val="1"/>
+    <w:semiHidden/>
+    <w:rsid w:val="00B97755"/>
+  </w:style>
+  <w:style xmlns:mc="http://schemas.openxmlformats.org/markup-compatibility/2006" xmlns:w14="http://schemas.microsoft.com/office/word/2010/wordml" w:type="paragraph" w:styleId="Header">
+    <w:name w:val="header"/>
+    <w:basedOn w:val="Normal"/>
+    <w:link w:val="HeaderChar"/>
+    <w:semiHidden/>
+    <w:rsid w:val="00AD50AE"/>
+    <w:pPr>
+      <w:tabs>
+        <w:tab w:val="center" w:pos="4680"/>
+        <w:tab w:val="right" w:pos="9360"/>
+      </w:tabs>
+      <w:spacing w:after="0" w:line="240" w:lineRule="auto"/>
+    </w:pPr>
+  </w:style>
+  <w:style xmlns:mc="http://schemas.openxmlformats.org/markup-compatibility/2006" xmlns:w14="http://schemas.microsoft.com/office/word/2010/wordml" w:type="character" w:customStyle="1" w:styleId="HeaderChar">
+    <w:name w:val="Header Char"/>
+    <w:basedOn w:val="DefaultParagraphFont"/>
+    <w:link w:val="Header"/>
+    <w:semiHidden/>
+    <w:rsid w:val="00FA537C"/>
+  </w:style>
+  <w:style xmlns:mc="http://schemas.openxmlformats.org/markup-compatibility/2006" xmlns:w14="http://schemas.microsoft.com/office/word/2010/wordml" w:type="paragraph" w:styleId="Footer">
+    <w:name w:val="footer"/>
+    <w:basedOn w:val="Normal"/>
+    <w:link w:val="FooterChar"/>
+    <w:uiPriority w:val="99"/>
+    <w:semiHidden/>
+    <w:rsid w:val="00AD50AE"/>
+    <w:pPr>
+      <w:tabs>
+        <w:tab w:val="center" w:pos="4680"/>
+        <w:tab w:val="right" w:pos="9360"/>
+      </w:tabs>
+      <w:spacing w:after="0" w:line="240" w:lineRule="auto"/>
+    </w:pPr>
+  </w:style>
+  <w:style xmlns:mc="http://schemas.openxmlformats.org/markup-compatibility/2006" xmlns:w14="http://schemas.microsoft.com/office/word/2010/wordml" w:type="character" w:customStyle="1" w:styleId="FooterChar">
+    <w:name w:val="Footer Char"/>
+    <w:basedOn w:val="DefaultParagraphFont"/>
+    <w:link w:val="Footer"/>
+    <w:uiPriority w:val="99"/>
+    <w:semiHidden/>
+    <w:rsid w:val="00FA537C"/>
+  </w:style>
+  <w:style xmlns:mc="http://schemas.openxmlformats.org/markup-compatibility/2006" xmlns:w14="http://schemas.microsoft.com/office/word/2010/wordml" w:type="character" w:customStyle="1" w:styleId="Heading7Char">
+    <w:name w:val="Heading 7 Char"/>
+    <w:basedOn w:val="DefaultParagraphFont"/>
+    <w:link w:val="Heading7"/>
+    <w:uiPriority w:val="9"/>
+    <w:semiHidden/>
+    <w:rsid w:val="00FA537C"/>
+    <w:rPr>
+      <w:rFonts w:asciiTheme="majorHAnsi" w:eastAsiaTheme="majorEastAsia" w:hAnsiTheme="majorHAnsi" w:cstheme="majorBidi"/>
+      <w:b/>
+      <w:bCs/>
+      <w:color w:val="404040" w:themeColor="text1" w:themeTint="BF"/>
+      <w:sz w:val="26"/>
+      <w:szCs w:val="26"/>
+    </w:rPr>
+  </w:style>
+  <w:style xmlns:mc="http://schemas.openxmlformats.org/markup-compatibility/2006" xmlns:w14="http://schemas.microsoft.com/office/word/2010/wordml" w:type="character" w:customStyle="1" w:styleId="Heading8Char">
+    <w:name w:val="Heading 8 Char"/>
+    <w:basedOn w:val="DefaultParagraphFont"/>
+    <w:link w:val="Heading8"/>
+    <w:uiPriority w:val="9"/>
+    <w:semiHidden/>
+    <w:rsid w:val="00FA537C"/>
+    <w:rPr>
+      <w:rFonts w:asciiTheme="majorHAnsi" w:eastAsiaTheme="majorEastAsia" w:hAnsiTheme="majorHAnsi" w:cstheme="majorBidi"/>
+      <w:color w:val="404040" w:themeColor="text1" w:themeTint="BF"/>
+      <w:sz w:val="20"/>
+      <w:szCs w:val="20"/>
+    </w:rPr>
+  </w:style>
+  <w:style xmlns:mc="http://schemas.openxmlformats.org/markup-compatibility/2006" xmlns:w14="http://schemas.microsoft.com/office/word/2010/wordml" w:type="character" w:customStyle="1" w:styleId="Heading9Char">
+    <w:name w:val="Heading 9 Char"/>
+    <w:basedOn w:val="DefaultParagraphFont"/>
+    <w:link w:val="Heading9"/>
+    <w:uiPriority w:val="9"/>
+    <w:semiHidden/>
+    <w:rsid w:val="00FA537C"/>
+    <w:rPr>
+      <w:rFonts w:asciiTheme="majorHAnsi" w:eastAsiaTheme="majorEastAsia" w:hAnsiTheme="majorHAnsi" w:cstheme="majorBidi"/>
+      <w:i/>
+      <w:iCs/>
+      <w:color w:val="404040" w:themeColor="text1" w:themeTint="BF"/>
+      <w:sz w:val="20"/>
+      <w:szCs w:val="20"/>
+    </w:rPr>
+  </w:style>
+  <w:style xmlns:mc="http://schemas.openxmlformats.org/markup-compatibility/2006" xmlns:w14="http://schemas.microsoft.com/office/word/2010/wordml" w:type="paragraph" w:styleId="TOCHeading">
+    <w:name w:val="TOC Heading"/>
+    <w:basedOn w:val="Heading1"/>
+    <w:next w:val="Normal"/>
+    <w:uiPriority w:val="39"/>
+    <w:semiHidden/>
+    <w:unhideWhenUsed/>
+    <w:qFormat/>
+    <w:rsid w:val="00BD2FAC"/>
+    <w:pPr>
+      <w:numPr>
+        <w:numId w:val="0"/>
+      </w:numPr>
+      <w:spacing w:after="0"/>
+      <w:outlineLvl w:val="9"/>
+    </w:pPr>
+    <w:rPr>
+      <w:color w:val="365F91" w:themeColor="accent1" w:themeShade="BF"/>
+    </w:rPr>
+  </w:style>
+  <w:style xmlns:mc="http://schemas.openxmlformats.org/markup-compatibility/2006" xmlns:w14="http://schemas.microsoft.com/office/word/2010/wordml" w:type="paragraph" w:styleId="TOC1">
+    <w:name w:val="toc 1"/>
+    <w:basedOn w:val="Normal"/>
+    <w:next w:val="Normal"/>
+    <w:autoRedefine/>
+    <w:uiPriority w:val="39"/>
+    <w:unhideWhenUsed/>
+    <w:qFormat/>
+    <w:rsid w:val="00BD2FAC"/>
+    <w:pPr>
+      <w:spacing w:after="100"/>
+    </w:pPr>
+  </w:style>
+  <w:style xmlns:mc="http://schemas.openxmlformats.org/markup-compatibility/2006" xmlns:w14="http://schemas.microsoft.com/office/word/2010/wordml" w:type="paragraph" w:styleId="TOC2">
+    <w:name w:val="toc 2"/>
+    <w:basedOn w:val="Normal"/>
+    <w:next w:val="Normal"/>
+    <w:autoRedefine/>
+    <w:uiPriority w:val="39"/>
+    <w:unhideWhenUsed/>
+    <w:qFormat/>
+    <w:rsid w:val="00BD2FAC"/>
+    <w:pPr>
+      <w:spacing w:after="100"/>
+      <w:ind w:left="220"/>
+    </w:pPr>
+  </w:style>
+  <w:style xmlns:mc="http://schemas.openxmlformats.org/markup-compatibility/2006" xmlns:w14="http://schemas.microsoft.com/office/word/2010/wordml" w:type="paragraph" w:styleId="TOC3">
+    <w:name w:val="toc 3"/>
+    <w:basedOn w:val="Normal"/>
+    <w:next w:val="Normal"/>
+    <w:autoRedefine/>
+    <w:uiPriority w:val="39"/>
+    <w:unhideWhenUsed/>
+    <w:qFormat/>
+    <w:rsid w:val="00BD2FAC"/>
+    <w:pPr>
+      <w:spacing w:after="100"/>
+      <w:ind w:left="440"/>
+    </w:pPr>
+  </w:style>
+  <w:style xmlns:mc="http://schemas.openxmlformats.org/markup-compatibility/2006" xmlns:w14="http://schemas.microsoft.com/office/word/2010/wordml" w:type="paragraph" w:styleId="TOC4">
+    <w:name w:val="toc 4"/>
+    <w:basedOn w:val="Normal"/>
+    <w:next w:val="Normal"/>
+    <w:autoRedefine/>
+    <w:uiPriority w:val="39"/>
+    <w:unhideWhenUsed/>
+    <w:rsid w:val="00B861F6"/>
+    <w:pPr>
+      <w:spacing w:after="100"/>
+      <w:ind w:left="660"/>
+    </w:pPr>
+  </w:style>
+  <w:style xmlns:mc="http://schemas.openxmlformats.org/markup-compatibility/2006" xmlns:w14="http://schemas.microsoft.com/office/word/2010/wordml" w:type="paragraph" w:styleId="TOC5">
+    <w:name w:val="toc 5"/>
+    <w:basedOn w:val="Normal"/>
+    <w:next w:val="Normal"/>
+    <w:autoRedefine/>
+    <w:uiPriority w:val="39"/>
+    <w:unhideWhenUsed/>
+    <w:rsid w:val="00B861F6"/>
+    <w:pPr>
+      <w:spacing w:after="100"/>
+      <w:ind w:left="880"/>
+    </w:pPr>
+  </w:style>
+  <w:style xmlns:mc="http://schemas.openxmlformats.org/markup-compatibility/2006" xmlns:w14="http://schemas.microsoft.com/office/word/2010/wordml" w:type="paragraph" w:styleId="TOC6">
+    <w:name w:val="toc 6"/>
+    <w:basedOn w:val="Normal"/>
+    <w:next w:val="Normal"/>
+    <w:autoRedefine/>
+    <w:uiPriority w:val="39"/>
+    <w:unhideWhenUsed/>
+    <w:rsid w:val="00B861F6"/>
+    <w:pPr>
+      <w:spacing w:after="100"/>
+      <w:ind w:left="1100"/>
+    </w:pPr>
+  </w:style>
+  <w:style xmlns:mc="http://schemas.openxmlformats.org/markup-compatibility/2006" xmlns:w14="http://schemas.microsoft.com/office/word/2010/wordml" w:type="paragraph" w:styleId="Title">
+    <w:name w:val="Title"/>
+    <w:basedOn w:val="Normal"/>
+    <w:next w:val="Normal"/>
+    <w:link w:val="TitleChar"/>
+    <w:uiPriority w:val="10"/>
+    <w:qFormat/>
+    <w:rsid w:val="00982229"/>
+    <w:pPr>
+      <w:pBdr>
+        <w:bottom w:val="single" w:sz="8" w:space="4" w:color="4F81BD" w:themeColor="accent1"/>
+      </w:pBdr>
+      <w:spacing w:after="300" w:line="240" w:lineRule="auto"/>
+      <w:contextualSpacing/>
+    </w:pPr>
+    <w:rPr>
+      <w:rFonts w:asciiTheme="majorHAnsi" w:eastAsiaTheme="majorEastAsia" w:hAnsiTheme="majorHAnsi" w:cstheme="majorBidi"/>
+      <w:color w:val="17365D" w:themeColor="text2" w:themeShade="BF"/>
+      <w:spacing w:val="5"/>
+      <w:kern w:val="28"/>
+      <w:sz w:val="52"/>
+      <w:szCs w:val="52"/>
+    </w:rPr>
+  </w:style>
+  <w:style xmlns:mc="http://schemas.openxmlformats.org/markup-compatibility/2006" xmlns:w14="http://schemas.microsoft.com/office/word/2010/wordml" w:type="character" w:customStyle="1" w:styleId="TitleChar">
+    <w:name w:val="Title Char"/>
+    <w:basedOn w:val="DefaultParagraphFont"/>
+    <w:link w:val="Title"/>
+    <w:uiPriority w:val="10"/>
+    <w:rsid w:val="00982229"/>
+    <w:rPr>
+      <w:rFonts w:asciiTheme="majorHAnsi" w:eastAsiaTheme="majorEastAsia" w:hAnsiTheme="majorHAnsi" w:cstheme="majorBidi"/>
+      <w:color w:val="17365D" w:themeColor="text2" w:themeShade="BF"/>
+      <w:spacing w:val="5"/>
+      <w:kern w:val="28"/>
+      <w:sz w:val="52"/>
+      <w:szCs w:val="52"/>
+    </w:rPr>
+  </w:style>
+  <w:style xmlns:mc="http://schemas.openxmlformats.org/markup-compatibility/2006" xmlns:w14="http://schemas.microsoft.com/office/word/2010/wordml" w:type="paragraph" w:styleId="ListContinue2">
+    <w:name w:val="List Continue 2"/>
+    <w:basedOn w:val="ListContinue"/>
+    <w:uiPriority w:val="99"/>
+    <w:unhideWhenUsed/>
+    <w:rsid w:val="00511A34"/>
+    <w:pPr>
+      <w:spacing w:after="120"/>
+      <w:ind w:left="1080"/>
+    </w:pPr>
+  </w:style>
+  <w:style xmlns:mc="http://schemas.openxmlformats.org/markup-compatibility/2006" xmlns:w14="http://schemas.microsoft.com/office/word/2010/wordml" w:type="paragraph" w:styleId="ListContinue4">
+    <w:name w:val="List Continue 4"/>
+    <w:basedOn w:val="ListContinue"/>
+    <w:uiPriority w:val="99"/>
+    <w:unhideWhenUsed/>
+    <w:rsid w:val="00511A34"/>
+    <w:pPr>
+      <w:spacing w:after="120"/>
+      <w:ind w:left="1800"/>
+    </w:pPr>
+  </w:style>
+  <w:style xmlns:mc="http://schemas.openxmlformats.org/markup-compatibility/2006" xmlns:w14="http://schemas.microsoft.com/office/word/2010/wordml" w:type="paragraph" w:styleId="ListContinue5">
+    <w:name w:val="List Continue 5"/>
+    <w:basedOn w:val="ListContinue"/>
+    <w:uiPriority w:val="99"/>
+    <w:semiHidden/>
+    <w:rsid w:val="00511A34"/>
+    <w:pPr>
+      <w:spacing w:after="120"/>
+      <w:ind w:left="2160"/>
+    </w:pPr>
+  </w:style>
+  <w:style xmlns:mc="http://schemas.openxmlformats.org/markup-compatibility/2006" xmlns:w14="http://schemas.microsoft.com/office/word/2010/wordml" w:type="paragraph" w:customStyle="1" w:styleId="dl">
+    <w:name w:val="dl"/>
+    <w:basedOn w:val="Normal"/>
+    <w:qFormat/>
+    <w:rsid w:val="00BF2713"/>
+    <w:pPr>
+      <w:spacing w:after="120"/>
+      <w:ind w:left="432"/>
+    </w:pPr>
+  </w:style>
+  <w:style xmlns:mc="http://schemas.openxmlformats.org/markup-compatibility/2006" xmlns:w14="http://schemas.microsoft.com/office/word/2010/wordml" w:type="paragraph" w:customStyle="1" w:styleId="Tablefootnote">
+    <w:name w:val="Table footnote"/>
+    <w:basedOn w:val="Normal"/>
+    <w:rsid w:val="00F965C1"/>
+    <w:pPr>
+      <w:tabs>
+        <w:tab w:val="left" w:pos="340"/>
+      </w:tabs>
+      <w:spacing w:before="60" w:after="60" w:line="190" w:lineRule="atLeast"/>
+      <w:jc w:val="both"/>
+    </w:pPr>
+    <w:rPr>
+      <w:rFonts w:ascii="Arial" w:eastAsia="MS Mincho" w:hAnsi="Arial" w:cs="Times New Roman"/>
+      <w:sz w:val="16"/>
+      <w:szCs w:val="20"/>
+      <w:lang w:val="de-DE" w:eastAsia="ja-JP"/>
+    </w:rPr>
+  </w:style>
+  <w:style xmlns:mc="http://schemas.openxmlformats.org/markup-compatibility/2006" xmlns:w14="http://schemas.microsoft.com/office/word/2010/wordml" w:type="character" w:customStyle="1" w:styleId="TableFootnoteXref">
+    <w:name w:val="TableFootnoteXref"/>
+    <w:rsid w:val="00F965C1"/>
+    <w:rPr>
+      <w:noProof/>
+      <w:position w:val="6"/>
+      <w:sz w:val="14"/>
+      <w:lang w:val="en-GB"/>
+    </w:rPr>
+  </w:style>
+  <w:style xmlns:mc="http://schemas.openxmlformats.org/markup-compatibility/2006" xmlns:w14="http://schemas.microsoft.com/office/word/2010/wordml" w:type="paragraph" w:customStyle="1" w:styleId="Tabletext9">
+    <w:name w:val="Table text (9)"/>
+    <w:basedOn w:val="Normal"/>
+    <w:rsid w:val="00F965C1"/>
+    <w:pPr>
+      <w:spacing w:before="60" w:after="60" w:line="210" w:lineRule="atLeast"/>
+      <w:jc w:val="both"/>
+    </w:pPr>
+    <w:rPr>
+      <w:rFonts w:eastAsia="MS Mincho" w:cs="Times New Roman"/>
+      <w:sz w:val="18"/>
+      <w:szCs w:val="20"/>
+      <w:lang w:val="en-GB" w:eastAsia="ja-JP"/>
+    </w:rPr>
+  </w:style>
+  <w:style xmlns:mc="http://schemas.openxmlformats.org/markup-compatibility/2006" xmlns:w14="http://schemas.microsoft.com/office/word/2010/wordml" w:type="character" w:customStyle="1" w:styleId="Defterms">
+    <w:name w:val="Defterms"/>
+    <w:basedOn w:val="DefaultParagraphFont"/>
+    <w:uiPriority w:val="1"/>
+    <w:qFormat/>
+    <w:rsid w:val="00F965C1"/>
+    <w:rPr>
+      <w:noProof/>
+      <w:lang w:val="en-GB"/>
+    </w:rPr>
+  </w:style>
+  <w:style xmlns:mc="http://schemas.openxmlformats.org/markup-compatibility/2006" xmlns:w14="http://schemas.microsoft.com/office/word/2010/wordml" w:type="paragraph" w:customStyle="1" w:styleId="Tabletext8">
+    <w:name w:val="Table text (8)"/>
+    <w:basedOn w:val="Tabletext9"/>
+    <w:qFormat/>
+    <w:rsid w:val="00F965C1"/>
+    <w:pPr>
+      <w:jc w:val="left"/>
+    </w:pPr>
+    <w:rPr>
+      <w:sz w:val="16"/>
+    </w:rPr>
+  </w:style>
+  <w:style xmlns:mc="http://schemas.openxmlformats.org/markup-compatibility/2006" xmlns:w14="http://schemas.microsoft.com/office/word/2010/wordml" w:type="paragraph" w:customStyle="1" w:styleId="Tabletext7">
+    <w:name w:val="Table text (7)"/>
+    <w:basedOn w:val="Tabletext8"/>
+    <w:qFormat/>
+    <w:rsid w:val="00F965C1"/>
+    <w:rPr>
+      <w:sz w:val="14"/>
+    </w:rPr>
+  </w:style>
+  <w:style xmlns:mc="http://schemas.openxmlformats.org/markup-compatibility/2006" xmlns:w14="http://schemas.microsoft.com/office/word/2010/wordml" w:type="paragraph" w:customStyle="1" w:styleId="Tabletext10">
+    <w:name w:val="Table text (10)"/>
+    <w:basedOn w:val="Tabletext7"/>
+    <w:qFormat/>
+    <w:rsid w:val="00F965C1"/>
+    <w:rPr>
+      <w:sz w:val="20"/>
+    </w:rPr>
+  </w:style>
+  <w:style xmlns:mc="http://schemas.openxmlformats.org/markup-compatibility/2006" xmlns:w14="http://schemas.microsoft.com/office/word/2010/wordml" w:type="character" w:customStyle="1" w:styleId="statement">
+    <w:name w:val="statement"/>
+    <w:basedOn w:val="DefaultParagraphFont"/>
+    <w:uiPriority w:val="1"/>
+    <w:semiHidden/>
+    <w:qFormat/>
+    <w:rsid w:val="00E44C41"/>
+  </w:style>
+  <w:style xmlns:mc="http://schemas.openxmlformats.org/markup-compatibility/2006" xmlns:w14="http://schemas.microsoft.com/office/word/2010/wordml" w:type="character" w:customStyle="1" w:styleId="teiex">
+    <w:name w:val="tei_ex"/>
+    <w:basedOn w:val="DefaultParagraphFont"/>
+    <w:rsid w:val="00B97755"/>
+  </w:style>
+  <w:style xmlns:mc="http://schemas.openxmlformats.org/markup-compatibility/2006" xmlns:w14="http://schemas.microsoft.com/office/word/2010/wordml" w:type="character" w:customStyle="1" w:styleId="teiexpan">
+    <w:name w:val="tei_expan"/>
+    <w:basedOn w:val="DefaultParagraphFont"/>
+    <w:rsid w:val="00B97755"/>
+  </w:style>
+  <w:style xmlns:mc="http://schemas.openxmlformats.org/markup-compatibility/2006" xmlns:w14="http://schemas.microsoft.com/office/word/2010/wordml" w:type="character" w:customStyle="1" w:styleId="teiforeign">
+    <w:name w:val="tei_foreign"/>
+    <w:basedOn w:val="DefaultParagraphFont"/>
+    <w:rsid w:val="00B97755"/>
+    <w:rPr>
+      <w:i/>
+    </w:rPr>
+  </w:style>
+  <w:style xmlns:mc="http://schemas.openxmlformats.org/markup-compatibility/2006" xmlns:w14="http://schemas.microsoft.com/office/word/2010/wordml" w:type="paragraph" w:customStyle="1" w:styleId="teiincipit">
+    <w:name w:val="tei_incipit"/>
+    <w:basedOn w:val="Normal"/>
+    <w:qFormat/>
+    <w:rsid w:val="00B97755"/>
+    <w:pPr>
+      <w:spacing w:after="0" w:line="240" w:lineRule="auto"/>
+    </w:pPr>
+    <w:rPr>
+      <w:sz w:val="24"/>
+      <w:szCs w:val="24"/>
+    </w:rPr>
+  </w:style>
+  <w:style xmlns:mc="http://schemas.openxmlformats.org/markup-compatibility/2006" xmlns:w14="http://schemas.microsoft.com/office/word/2010/wordml" w:type="paragraph" w:customStyle="1" w:styleId="teil">
+    <w:name w:val="tei_l"/>
+    <w:basedOn w:val="BodyTextIndent"/>
+    <w:qFormat/>
+    <w:rsid w:val="00B97755"/>
+  </w:style>
+  <w:style xmlns:mc="http://schemas.openxmlformats.org/markup-compatibility/2006" xmlns:w14="http://schemas.microsoft.com/office/word/2010/wordml" w:type="paragraph" w:styleId="BodyTextIndent">
+    <w:name w:val="Body Text Indent"/>
+    <w:basedOn w:val="Normal"/>
+    <w:link w:val="BodyTextIndentChar"/>
+    <w:uiPriority w:val="99"/>
+    <w:semiHidden/>
+    <w:rsid w:val="00B97755"/>
+    <w:pPr>
+      <w:spacing w:after="120"/>
+      <w:ind w:left="283"/>
+    </w:pPr>
+  </w:style>
+  <w:style xmlns:mc="http://schemas.openxmlformats.org/markup-compatibility/2006" xmlns:w14="http://schemas.microsoft.com/office/word/2010/wordml" w:type="character" w:customStyle="1" w:styleId="BodyTextIndentChar">
+    <w:name w:val="Body Text Indent Char"/>
+    <w:basedOn w:val="DefaultParagraphFont"/>
+    <w:link w:val="BodyTextIndent"/>
+    <w:uiPriority w:val="99"/>
+    <w:semiHidden/>
+    <w:rsid w:val="00B97755"/>
+  </w:style>
+  <w:style xmlns:mc="http://schemas.openxmlformats.org/markup-compatibility/2006" xmlns:w14="http://schemas.microsoft.com/office/word/2010/wordml" w:type="character" w:customStyle="1" w:styleId="teiname">
+    <w:name w:val="tei_name"/>
+    <w:basedOn w:val="DefaultParagraphFont"/>
+    <w:rsid w:val="00B97755"/>
+  </w:style>
+  <w:style xmlns:mc="http://schemas.openxmlformats.org/markup-compatibility/2006" xmlns:w14="http://schemas.microsoft.com/office/word/2010/wordml" w:type="paragraph" w:customStyle="1" w:styleId="teirubric">
+    <w:name w:val="tei_rubric"/>
+    <w:basedOn w:val="Normal"/>
+    <w:qFormat/>
+    <w:rsid w:val="00B97755"/>
+    <w:pPr>
+      <w:spacing w:after="0" w:line="240" w:lineRule="auto"/>
+    </w:pPr>
+    <w:rPr>
+      <w:sz w:val="24"/>
+      <w:szCs w:val="24"/>
+    </w:rPr>
+  </w:style>
+  <w:style xmlns:mc="http://schemas.openxmlformats.org/markup-compatibility/2006" xmlns:w14="http://schemas.microsoft.com/office/word/2010/wordml" w:type="paragraph" w:customStyle="1" w:styleId="teispeaker">
+    <w:name w:val="tei_speaker"/>
+    <w:basedOn w:val="BodyText"/>
+    <w:autoRedefine/>
+    <w:qFormat/>
+    <w:rsid w:val="00B97755"/>
+  </w:style>
+  <w:style xmlns:mc="http://schemas.openxmlformats.org/markup-compatibility/2006" xmlns:w14="http://schemas.microsoft.com/office/word/2010/wordml" w:type="paragraph" w:styleId="BodyText">
+    <w:name w:val="Body Text"/>
+    <w:basedOn w:val="Normal"/>
+    <w:link w:val="BodyTextChar"/>
+    <w:uiPriority w:val="99"/>
+    <w:semiHidden/>
+    <w:rsid w:val="00B97755"/>
+    <w:pPr>
+      <w:spacing w:after="120"/>
+    </w:pPr>
+  </w:style>
+  <w:style xmlns:mc="http://schemas.openxmlformats.org/markup-compatibility/2006" xmlns:w14="http://schemas.microsoft.com/office/word/2010/wordml" w:type="character" w:customStyle="1" w:styleId="BodyTextChar">
+    <w:name w:val="Body Text Char"/>
+    <w:basedOn w:val="DefaultParagraphFont"/>
+    <w:link w:val="BodyText"/>
+    <w:uiPriority w:val="99"/>
+    <w:semiHidden/>
+    <w:rsid w:val="00B97755"/>
+  </w:style>
+  <w:style xmlns:mc="http://schemas.openxmlformats.org/markup-compatibility/2006" xmlns:w14="http://schemas.microsoft.com/office/word/2010/wordml" w:type="paragraph" w:customStyle="1" w:styleId="teistage">
+    <w:name w:val="tei_stage"/>
+    <w:basedOn w:val="teispeaker"/>
+    <w:autoRedefine/>
+    <w:qFormat/>
+    <w:rsid w:val="00B97755"/>
+    <w:pPr>
+      <w:spacing w:before="120" w:line="240" w:lineRule="auto"/>
+    </w:pPr>
+    <w:rPr>
+      <w:b/>
+      <w:smallCaps/>
+      <w:sz w:val="24"/>
+      <w:szCs w:val="24"/>
+    </w:rPr>
+  </w:style>
+  <w:style xmlns:mc="http://schemas.openxmlformats.org/markup-compatibility/2006" xmlns:w14="http://schemas.microsoft.com/office/word/2010/wordml" w:type="character" w:customStyle="1" w:styleId="teisupplied">
+    <w:name w:val="tei_supplied"/>
+    <w:basedOn w:val="DefaultParagraphFont"/>
+    <w:rsid w:val="00B97755"/>
+    <w:rPr>
+      <w:color w:val="FF0000"/>
+    </w:rPr>
+  </w:style>
+  <w:style w:type="paragraph" w:customStyle="1" w:styleId="egXML">
+    <w:name w:val="egXML"/>
+    <w:basedOn w:val="Normal"/>
+    <w:qFormat/>
+    <w:pPr>
+      <w:jc w:val="left"/>
+    </w:pPr>
+    <w:rPr>
+      <w:rFonts w:ascii="Courier" w:hAnsi="Courier"/>
+      <w:sz w:val="20"/>
+    </w:rPr>
+  </w:style>
+  <w:style w:type="paragraph" w:customStyle="1" w:styleId="egXMLTable">
+    <w:name w:val="egXMLTable"/>
+    <w:basedOn w:val="Normal"/>
+    <w:qFormat/>
+    <w:pPr>
+      <w:spacing w:before="80" w:after="0"/>
+      <w:jc w:val="left"/>
+    </w:pPr>
+    <w:rPr>
+      <w:rFonts w:ascii="Courier" w:hAnsi="Courier"/>
+      <w:sz w:val="18"/>
+    </w:rPr>
+  </w:style>
+</w:styles>
+</file>
+
+<file path=word/stylesWithEffects.xml><?xml version="1.0" encoding="utf-8"?>
+<w:styles xmlns:wpc="http://schemas.microsoft.com/office/word/2010/wordprocessingCanvas" xmlns:mo="http://schemas.microsoft.com/office/mac/office/2008/main" xmlns:mc="http://schemas.openxmlformats.org/markup-compatibility/2006" xmlns:mv="urn:schemas-microsoft-com:mac:vml" xmlns:o="urn:schemas-microsoft-com:office:office" xmlns:r="http://schemas.openxmlformats.org/officeDocument/2006/relationships" xmlns:m="http://schemas.openxmlformats.org/officeDocument/2006/math" xmlns:v="urn:schemas-microsoft-com:vml" xmlns:wp14="http://schemas.microsoft.com/office/word/2010/wordprocessingDrawing" xmlns:wp="http://schemas.openxmlformats.org/drawingml/2006/wordprocessingDrawing" xmlns:w10="urn:schemas-microsoft-com:office:word" xmlns:w="http://schemas.openxmlformats.org/wordprocessingml/2006/main" xmlns:w14="http://schemas.microsoft.com/office/word/2010/wordml" xmlns:wpg="http://schemas.microsoft.com/office/word/2010/wordprocessingGroup" xmlns:wpi="http://schemas.microsoft.com/office/word/2010/wordprocessingInk" xmlns:wne="http://schemas.microsoft.com/office/word/2006/wordml" xmlns:wps="http://schemas.microsoft.com/office/word/2010/wordprocessingShape" mc:Ignorable="w14 wp14">
   <w:docDefaults>
     <w:rPrDefault>
       <w:rPr>
@@ -1625,7 +3021,7 @@
       <w:keepLines/>
       <w:numPr>
         <w:ilvl w:val="7"/>
-        <w:numId w:val="16"/>
+        <w:numId w:val="9"/>
       </w:numPr>
       <w:outlineLvl w:val="7"/>
     </w:pPr>
@@ -1650,7 +3046,7 @@
       <w:keepLines/>
       <w:numPr>
         <w:ilvl w:val="8"/>
-        <w:numId w:val="16"/>
+        <w:numId w:val="9"/>
       </w:numPr>
       <w:outlineLvl w:val="8"/>
     </w:pPr>
@@ -1665,14 +3061,15 @@
   </w:style>
   <w:style w:type="character" w:default="1" w:styleId="DefaultParagraphFont">
     <w:name w:val="Default Paragraph Font"/>
+    <w:uiPriority w:val="1"/>
     <w:semiHidden/>
     <w:unhideWhenUsed/>
   </w:style>
   <w:style w:type="table" w:default="1" w:styleId="TableNormal">
     <w:name w:val="Normal Table"/>
-    <w:semiHidden/>
-    <w:unhideWhenUsed/>
-    <w:qFormat/>
+    <w:uiPriority w:val="99"/>
+    <w:semiHidden/>
+    <w:unhideWhenUsed/>
     <w:tblPr>
       <w:tblInd w:w="0" w:type="dxa"/>
       <w:tblCellMar>
@@ -1685,28 +3082,9 @@
   </w:style>
   <w:style w:type="numbering" w:default="1" w:styleId="NoList">
     <w:name w:val="No List"/>
-    <w:semiHidden/>
-    <w:unhideWhenUsed/>
-  </w:style>
-  <w:style w:type="paragraph" w:customStyle="1" w:styleId="coverwarning">
-    <w:name w:val="cover_warning"/>
-    <w:basedOn w:val="Normal"/>
-    <w:semiHidden/>
-    <w:qFormat/>
-    <w:rsid w:val="00101C04"/>
-    <w:pPr>
-      <w:pBdr>
-        <w:top w:val="single" w:sz="4" w:space="1" w:color="auto"/>
-        <w:left w:val="single" w:sz="4" w:space="4" w:color="auto"/>
-        <w:bottom w:val="single" w:sz="4" w:space="1" w:color="auto"/>
-        <w:right w:val="single" w:sz="4" w:space="4" w:color="auto"/>
-      </w:pBdr>
-      <w:jc w:val="center"/>
-    </w:pPr>
-    <w:rPr>
-      <w:b/>
-      <w:color w:val="1F497D" w:themeColor="text2"/>
-    </w:rPr>
+    <w:uiPriority w:val="99"/>
+    <w:semiHidden/>
+    <w:unhideWhenUsed/>
   </w:style>
   <w:style w:type="paragraph" w:customStyle="1" w:styleId="idno">
     <w:name w:val="id_no"/>
@@ -1723,30 +3101,6 @@
       <w:sz w:val="24"/>
     </w:rPr>
   </w:style>
-  <w:style w:type="character" w:customStyle="1" w:styleId="referencenumber">
-    <w:name w:val="reference_number"/>
-    <w:basedOn w:val="DefaultParagraphFont"/>
-    <w:uiPriority w:val="1"/>
-    <w:semiHidden/>
-    <w:qFormat/>
-    <w:rsid w:val="00B97755"/>
-  </w:style>
-  <w:style w:type="character" w:customStyle="1" w:styleId="committeeid">
-    <w:name w:val="committee_id"/>
-    <w:basedOn w:val="DefaultParagraphFont"/>
-    <w:uiPriority w:val="1"/>
-    <w:semiHidden/>
-    <w:qFormat/>
-    <w:rsid w:val="00B97755"/>
-  </w:style>
-  <w:style w:type="character" w:customStyle="1" w:styleId="secretariat">
-    <w:name w:val="secretariat"/>
-    <w:basedOn w:val="DefaultParagraphFont"/>
-    <w:uiPriority w:val="1"/>
-    <w:semiHidden/>
-    <w:qFormat/>
-    <w:rsid w:val="00B97755"/>
-  </w:style>
   <w:style w:type="character" w:styleId="PlaceholderText">
     <w:name w:val="Placeholder Text"/>
     <w:basedOn w:val="DefaultParagraphFont"/>
@@ -1794,17 +3148,6 @@
     <w:qFormat/>
     <w:rsid w:val="00B97755"/>
   </w:style>
-  <w:style w:type="character" w:customStyle="1" w:styleId="copyrightdetails">
-    <w:name w:val="copyright_details"/>
-    <w:basedOn w:val="DefaultParagraphFont"/>
-    <w:uiPriority w:val="1"/>
-    <w:semiHidden/>
-    <w:qFormat/>
-    <w:rsid w:val="003E7D9E"/>
-    <w:rPr>
-      <w:color w:val="C0504D" w:themeColor="accent2"/>
-    </w:rPr>
-  </w:style>
   <w:style w:type="paragraph" w:customStyle="1" w:styleId="Foreword">
     <w:name w:val="Foreword"/>
     <w:basedOn w:val="Normal"/>
@@ -1827,18 +3170,6 @@
       <w:contextualSpacing/>
     </w:pPr>
   </w:style>
-  <w:style w:type="paragraph" w:customStyle="1" w:styleId="Introduction">
-    <w:name w:val="Introduction"/>
-    <w:basedOn w:val="Normal"/>
-    <w:next w:val="Normal"/>
-    <w:qFormat/>
-    <w:rsid w:val="00B97755"/>
-    <w:rPr>
-      <w:b/>
-      <w:color w:val="1F497D" w:themeColor="text2"/>
-      <w:sz w:val="24"/>
-    </w:rPr>
-  </w:style>
   <w:style w:type="paragraph" w:styleId="ListBullet">
     <w:name w:val="List Bullet"/>
     <w:basedOn w:val="Normal"/>
@@ -1847,19 +3178,10 @@
     <w:rsid w:val="00EF3060"/>
     <w:pPr>
       <w:numPr>
-        <w:numId w:val="9"/>
+        <w:numId w:val="8"/>
       </w:numPr>
       <w:contextualSpacing/>
     </w:pPr>
-  </w:style>
-  <w:style w:type="paragraph" w:customStyle="1" w:styleId="RefNorm">
-    <w:name w:val="RefNorm"/>
-    <w:basedOn w:val="Normal"/>
-    <w:qFormat/>
-    <w:rsid w:val="005738BD"/>
-    <w:rPr>
-      <w:color w:val="C0504D" w:themeColor="accent2"/>
-    </w:rPr>
   </w:style>
   <w:style w:type="character" w:customStyle="1" w:styleId="Heading1Char">
     <w:name w:val="Heading 1 Char"/>
@@ -1912,30 +3234,6 @@
     <w:next w:val="Normal"/>
     <w:qFormat/>
     <w:rsid w:val="0094673E"/>
-  </w:style>
-  <w:style w:type="paragraph" w:customStyle="1" w:styleId="Terms">
-    <w:name w:val="Term(s)"/>
-    <w:basedOn w:val="Normal"/>
-    <w:next w:val="Definition"/>
-    <w:qFormat/>
-    <w:rsid w:val="00603836"/>
-    <w:pPr>
-      <w:spacing w:after="0"/>
-    </w:pPr>
-    <w:rPr>
-      <w:b/>
-    </w:rPr>
-  </w:style>
-  <w:style w:type="paragraph" w:customStyle="1" w:styleId="p2">
-    <w:name w:val="p2"/>
-    <w:basedOn w:val="Normal"/>
-    <w:next w:val="Normal"/>
-    <w:qFormat/>
-    <w:rsid w:val="00325498"/>
-    <w:rPr>
-      <w:rFonts w:asciiTheme="majorHAnsi" w:hAnsiTheme="majorHAnsi"/>
-      <w:sz w:val="26"/>
-    </w:rPr>
   </w:style>
   <w:style w:type="character" w:customStyle="1" w:styleId="Heading4Char">
     <w:name w:val="Heading 4 Char"/>
@@ -2018,37 +3316,6 @@
       <w:sz w:val="18"/>
     </w:rPr>
   </w:style>
-  <w:style w:type="paragraph" w:customStyle="1" w:styleId="p3">
-    <w:name w:val="p3"/>
-    <w:basedOn w:val="p2"/>
-    <w:next w:val="Normal"/>
-    <w:qFormat/>
-    <w:rsid w:val="00C0263B"/>
-  </w:style>
-  <w:style w:type="paragraph" w:customStyle="1" w:styleId="p4">
-    <w:name w:val="p4"/>
-    <w:basedOn w:val="p3"/>
-    <w:next w:val="Normal"/>
-    <w:qFormat/>
-    <w:rsid w:val="00FF29DE"/>
-    <w:rPr>
-      <w:i/>
-    </w:rPr>
-  </w:style>
-  <w:style w:type="paragraph" w:customStyle="1" w:styleId="p5">
-    <w:name w:val="p5"/>
-    <w:basedOn w:val="p4"/>
-    <w:next w:val="Normal"/>
-    <w:qFormat/>
-    <w:rsid w:val="00C0263B"/>
-  </w:style>
-  <w:style w:type="paragraph" w:customStyle="1" w:styleId="p6">
-    <w:name w:val="p6"/>
-    <w:basedOn w:val="p5"/>
-    <w:next w:val="Normal"/>
-    <w:qFormat/>
-    <w:rsid w:val="00C0263B"/>
-  </w:style>
   <w:style w:type="paragraph" w:styleId="ListContinue">
     <w:name w:val="List Continue"/>
     <w:basedOn w:val="ListBullet"/>
@@ -2078,7 +3345,7 @@
     <w:rsid w:val="002D58E6"/>
     <w:pPr>
       <w:numPr>
-        <w:numId w:val="17"/>
+        <w:numId w:val="10"/>
       </w:numPr>
       <w:ind w:left="1800"/>
     </w:pPr>
@@ -2112,7 +3379,7 @@
     <w:pPr>
       <w:numPr>
         <w:ilvl w:val="3"/>
-        <w:numId w:val="8"/>
+        <w:numId w:val="7"/>
       </w:numPr>
       <w:contextualSpacing/>
     </w:pPr>
@@ -2125,7 +3392,7 @@
     <w:rsid w:val="002D58E6"/>
     <w:pPr>
       <w:numPr>
-        <w:numId w:val="18"/>
+        <w:numId w:val="11"/>
       </w:numPr>
       <w:contextualSpacing/>
     </w:pPr>
@@ -2148,7 +3415,7 @@
     <w:rsid w:val="00223B9D"/>
     <w:pPr>
       <w:numPr>
-        <w:numId w:val="8"/>
+        <w:numId w:val="7"/>
       </w:numPr>
       <w:ind w:left="720"/>
       <w:contextualSpacing/>
@@ -2163,7 +3430,7 @@
     <w:pPr>
       <w:numPr>
         <w:ilvl w:val="2"/>
-        <w:numId w:val="8"/>
+        <w:numId w:val="7"/>
       </w:numPr>
       <w:contextualSpacing/>
     </w:pPr>
@@ -2218,7 +3485,7 @@
     <w:pPr>
       <w:numPr>
         <w:ilvl w:val="5"/>
-        <w:numId w:val="8"/>
+        <w:numId w:val="7"/>
       </w:numPr>
       <w:contextualSpacing/>
     </w:pPr>
@@ -2232,38 +3499,10 @@
     <w:pPr>
       <w:numPr>
         <w:ilvl w:val="4"/>
-        <w:numId w:val="8"/>
+        <w:numId w:val="7"/>
       </w:numPr>
       <w:contextualSpacing/>
     </w:pPr>
-  </w:style>
-  <w:style w:type="character" w:customStyle="1" w:styleId="permission">
-    <w:name w:val="permission"/>
-    <w:basedOn w:val="DefaultParagraphFont"/>
-    <w:uiPriority w:val="1"/>
-    <w:semiHidden/>
-    <w:qFormat/>
-    <w:rsid w:val="00E44C41"/>
-    <w:rPr>
-      <w:noProof/>
-      <w:lang w:val="en-GB"/>
-    </w:rPr>
-  </w:style>
-  <w:style w:type="character" w:customStyle="1" w:styleId="isonumber">
-    <w:name w:val="isonumber"/>
-    <w:basedOn w:val="DefaultParagraphFont"/>
-    <w:uiPriority w:val="1"/>
-    <w:semiHidden/>
-    <w:qFormat/>
-    <w:rsid w:val="00A06DF4"/>
-  </w:style>
-  <w:style w:type="character" w:customStyle="1" w:styleId="isononumber">
-    <w:name w:val="isononumber"/>
-    <w:basedOn w:val="DefaultParagraphFont"/>
-    <w:uiPriority w:val="1"/>
-    <w:semiHidden/>
-    <w:qFormat/>
-    <w:rsid w:val="00A06DF4"/>
   </w:style>
   <w:style w:type="paragraph" w:styleId="FootnoteText">
     <w:name w:val="footnote text"/>
@@ -2348,7 +3587,7 @@
     <w:rsid w:val="007751B6"/>
     <w:pPr>
       <w:numPr>
-        <w:numId w:val="7"/>
+        <w:numId w:val="6"/>
       </w:numPr>
       <w:jc w:val="center"/>
     </w:pPr>
@@ -2401,7 +3640,7 @@
     <w:rsid w:val="007751B6"/>
     <w:pPr>
       <w:numPr>
-        <w:numId w:val="5"/>
+        <w:numId w:val="4"/>
       </w:numPr>
       <w:tabs>
         <w:tab w:val="num" w:pos="720"/>
@@ -2460,93 +3699,6 @@
       <w:ind w:left="403"/>
     </w:pPr>
   </w:style>
-  <w:style w:type="paragraph" w:customStyle="1" w:styleId="ANNEX">
-    <w:name w:val="ANNEX"/>
-    <w:basedOn w:val="Normal"/>
-    <w:next w:val="Normal"/>
-    <w:qFormat/>
-    <w:rsid w:val="00FF29DE"/>
-    <w:pPr>
-      <w:numPr>
-        <w:numId w:val="3"/>
-      </w:numPr>
-      <w:jc w:val="center"/>
-    </w:pPr>
-    <w:rPr>
-      <w:b/>
-      <w:sz w:val="28"/>
-    </w:rPr>
-  </w:style>
-  <w:style w:type="paragraph" w:customStyle="1" w:styleId="a2">
-    <w:name w:val="a2"/>
-    <w:basedOn w:val="Normal"/>
-    <w:next w:val="Normal"/>
-    <w:qFormat/>
-    <w:rsid w:val="00FF29DE"/>
-    <w:pPr>
-      <w:numPr>
-        <w:ilvl w:val="1"/>
-        <w:numId w:val="3"/>
-      </w:numPr>
-    </w:pPr>
-    <w:rPr>
-      <w:rFonts w:asciiTheme="majorHAnsi" w:hAnsiTheme="majorHAnsi"/>
-      <w:b/>
-      <w:sz w:val="26"/>
-    </w:rPr>
-  </w:style>
-  <w:style w:type="paragraph" w:customStyle="1" w:styleId="a3">
-    <w:name w:val="a3"/>
-    <w:basedOn w:val="p3"/>
-    <w:next w:val="Normal"/>
-    <w:qFormat/>
-    <w:rsid w:val="006C3754"/>
-    <w:pPr>
-      <w:numPr>
-        <w:ilvl w:val="2"/>
-        <w:numId w:val="3"/>
-      </w:numPr>
-    </w:pPr>
-  </w:style>
-  <w:style w:type="paragraph" w:customStyle="1" w:styleId="a4">
-    <w:name w:val="a4"/>
-    <w:basedOn w:val="p4"/>
-    <w:next w:val="Normal"/>
-    <w:qFormat/>
-    <w:rsid w:val="006C3754"/>
-    <w:pPr>
-      <w:numPr>
-        <w:ilvl w:val="3"/>
-        <w:numId w:val="3"/>
-      </w:numPr>
-    </w:pPr>
-  </w:style>
-  <w:style w:type="paragraph" w:customStyle="1" w:styleId="a5">
-    <w:name w:val="a5"/>
-    <w:basedOn w:val="p5"/>
-    <w:next w:val="Normal"/>
-    <w:qFormat/>
-    <w:rsid w:val="006C3754"/>
-    <w:pPr>
-      <w:numPr>
-        <w:ilvl w:val="4"/>
-        <w:numId w:val="3"/>
-      </w:numPr>
-    </w:pPr>
-  </w:style>
-  <w:style w:type="paragraph" w:customStyle="1" w:styleId="a6">
-    <w:name w:val="a6"/>
-    <w:basedOn w:val="p6"/>
-    <w:next w:val="Normal"/>
-    <w:qFormat/>
-    <w:rsid w:val="006C3754"/>
-    <w:pPr>
-      <w:numPr>
-        <w:ilvl w:val="5"/>
-        <w:numId w:val="3"/>
-      </w:numPr>
-    </w:pPr>
-  </w:style>
   <w:style w:type="paragraph" w:styleId="Bibliography">
     <w:name w:val="Bibliography"/>
     <w:basedOn w:val="Normal"/>
@@ -2556,7 +3708,7 @@
     <w:rsid w:val="00D92AF5"/>
     <w:pPr>
       <w:numPr>
-        <w:numId w:val="6"/>
+        <w:numId w:val="5"/>
       </w:numPr>
     </w:pPr>
   </w:style>
@@ -2610,19 +3762,6 @@
     <w:uiPriority w:val="99"/>
     <w:semiHidden/>
     <w:rsid w:val="00FA537C"/>
-  </w:style>
-  <w:style w:type="paragraph" w:customStyle="1" w:styleId="TermNum">
-    <w:name w:val="TermNum"/>
-    <w:basedOn w:val="Normal"/>
-    <w:next w:val="Terms"/>
-    <w:qFormat/>
-    <w:rsid w:val="00E77183"/>
-    <w:pPr>
-      <w:spacing w:after="0" w:line="240" w:lineRule="auto"/>
-    </w:pPr>
-    <w:rPr>
-      <w:b/>
-    </w:rPr>
   </w:style>
   <w:style w:type="character" w:customStyle="1" w:styleId="Heading7Char">
     <w:name w:val="Heading 7 Char"/>
@@ -2936,22 +4075,6 @@
       <w:sz w:val="20"/>
     </w:rPr>
   </w:style>
-  <w:style w:type="character" w:customStyle="1" w:styleId="requirement">
-    <w:name w:val="requirement"/>
-    <w:basedOn w:val="DefaultParagraphFont"/>
-    <w:uiPriority w:val="1"/>
-    <w:semiHidden/>
-    <w:qFormat/>
-    <w:rsid w:val="00E44C41"/>
-  </w:style>
-  <w:style w:type="character" w:customStyle="1" w:styleId="possibilityandcapability">
-    <w:name w:val="possibility_and_capability"/>
-    <w:basedOn w:val="DefaultParagraphFont"/>
-    <w:uiPriority w:val="1"/>
-    <w:semiHidden/>
-    <w:qFormat/>
-    <w:rsid w:val="00E44C41"/>
-  </w:style>
   <w:style w:type="character" w:customStyle="1" w:styleId="statement">
     <w:name w:val="statement"/>
     <w:basedOn w:val="DefaultParagraphFont"/>
@@ -2959,28 +4082,6 @@
     <w:semiHidden/>
     <w:qFormat/>
     <w:rsid w:val="00E44C41"/>
-  </w:style>
-  <w:style w:type="character" w:customStyle="1" w:styleId="recommendation">
-    <w:name w:val="recommendation"/>
-    <w:basedOn w:val="DefaultParagraphFont"/>
-    <w:uiPriority w:val="1"/>
-    <w:semiHidden/>
-    <w:qFormat/>
-    <w:rsid w:val="00E44C41"/>
-    <w:rPr>
-      <w:noProof/>
-      <w:lang w:val="en-GB"/>
-    </w:rPr>
-  </w:style>
-  <w:style w:type="paragraph" w:customStyle="1" w:styleId="egXML">
-    <w:name w:val="egXML"/>
-    <w:basedOn w:val="Normal"/>
-    <w:qFormat/>
-    <w:rsid w:val="007040D2"/>
-    <w:rPr>
-      <w:rFonts w:ascii="Courier" w:hAnsi="Courier"/>
-      <w:sz w:val="20"/>
-    </w:rPr>
   </w:style>
   <w:style w:type="character" w:customStyle="1" w:styleId="teiex">
     <w:name w:val="tei_ex"/>
@@ -3107,14 +4208,5 @@
       <w:color w:val="FF0000"/>
     </w:rPr>
   </w:style>
-  <w:style w:type="paragraph" w:customStyle="1" w:styleId="egXML">
-    <w:name w:val="egXML"/>
-    <w:basedOn w:val="Normal"/>
-    <w:qFormat/>
-    <w:rPr>
-      <w:rFonts w:ascii="Courier" w:hAnsi="Courier"/>
-      <w:sz w:val="20"/>
-    </w:rPr>
-  </w:style>
 </w:styles>
 </file>
</xml_diff>

<commit_message>
switch to using unmediated template; fix issues and delete unwanted components at run time
git-svn-id: svn://svn.code.sf.net/p/tei/code/trunk/Stylesheets@10632 e5332ce4-a50f-0410-b94b-d658400b0204
</commit_message>
<xml_diff>
--- a/profiles/oucs/docx/template.docx
+++ b/profiles/oucs/docx/template.docx
@@ -22,6 +22,191 @@
     </w:sectPr>
   </w:body>
 </w:document>
+</file>
+
+<file path=word/endnotes.xml><?xml version="1.0" encoding="utf-8"?>
+<w:endnotes xmlns:wpc="http://schemas.microsoft.com/office/word/2010/wordprocessingCanvas" xmlns:mo="http://schemas.microsoft.com/office/mac/office/2008/main" xmlns:mc="http://schemas.openxmlformats.org/markup-compatibility/2006" xmlns:mv="urn:schemas-microsoft-com:mac:vml" xmlns:o="urn:schemas-microsoft-com:office:office" xmlns:r="http://schemas.openxmlformats.org/officeDocument/2006/relationships" xmlns:m="http://schemas.openxmlformats.org/officeDocument/2006/math" xmlns:v="urn:schemas-microsoft-com:vml" xmlns:wp14="http://schemas.microsoft.com/office/word/2010/wordprocessingDrawing" xmlns:wp="http://schemas.openxmlformats.org/drawingml/2006/wordprocessingDrawing" xmlns:w10="urn:schemas-microsoft-com:office:word" xmlns:w="http://schemas.openxmlformats.org/wordprocessingml/2006/main" xmlns:w14="http://schemas.microsoft.com/office/word/2010/wordml" xmlns:wpg="http://schemas.microsoft.com/office/word/2010/wordprocessingGroup" xmlns:wpi="http://schemas.microsoft.com/office/word/2010/wordprocessingInk" xmlns:wne="http://schemas.microsoft.com/office/word/2006/wordml" xmlns:wps="http://schemas.microsoft.com/office/word/2010/wordprocessingShape" mc:Ignorable="w14 wp14">
+  <w:endnote w:type="separator" w:id="-1">
+    <w:p>
+      <w:pPr>
+        <w:spacing w:after="0" w:line="240" w:lineRule="auto"/>
+      </w:pPr>
+      <w:r>
+        <w:separator/>
+      </w:r>
+    </w:p>
+    <w:p/>
+    <w:p/>
+  </w:endnote>
+  <w:endnote w:type="continuationSeparator" w:id="0">
+    <w:p>
+      <w:pPr>
+        <w:spacing w:after="0" w:line="240" w:lineRule="auto"/>
+      </w:pPr>
+      <w:r>
+        <w:continuationSeparator/>
+      </w:r>
+    </w:p>
+    <w:p/>
+    <w:p/>
+  </w:endnote>
+</w:endnotes>
+</file>
+
+<file path=word/footer1.xml><?xml version="1.0" encoding="utf-8"?>
+<w:ftr xmlns:wpc="http://schemas.microsoft.com/office/word/2010/wordprocessingCanvas" xmlns:mo="http://schemas.microsoft.com/office/mac/office/2008/main" xmlns:mc="http://schemas.openxmlformats.org/markup-compatibility/2006" xmlns:mv="urn:schemas-microsoft-com:mac:vml" xmlns:o="urn:schemas-microsoft-com:office:office" xmlns:r="http://schemas.openxmlformats.org/officeDocument/2006/relationships" xmlns:m="http://schemas.openxmlformats.org/officeDocument/2006/math" xmlns:v="urn:schemas-microsoft-com:vml" xmlns:wp14="http://schemas.microsoft.com/office/word/2010/wordprocessingDrawing" xmlns:wp="http://schemas.openxmlformats.org/drawingml/2006/wordprocessingDrawing" xmlns:w10="urn:schemas-microsoft-com:office:word" xmlns:w="http://schemas.openxmlformats.org/wordprocessingml/2006/main" xmlns:w14="http://schemas.microsoft.com/office/word/2010/wordml" xmlns:wpg="http://schemas.microsoft.com/office/word/2010/wordprocessingGroup" xmlns:wpi="http://schemas.microsoft.com/office/word/2010/wordprocessingInk" xmlns:wne="http://schemas.microsoft.com/office/word/2006/wordml" xmlns:wps="http://schemas.microsoft.com/office/word/2010/wordprocessingShape" mc:Ignorable="w14 wp14">
+  <w:p>
+    <w:r>
+      <w:fldChar w:fldCharType="begin"/>
+    </w:r>
+    <w:r>
+      <w:instrText xml:space="preserve"> PAGE \* MERGEFORMAT </w:instrText>
+    </w:r>
+    <w:r>
+      <w:fldChar w:fldCharType="separate"/>
+    </w:r>
+    <w:r>
+      <w:rPr>
+        <w:noProof/>
+      </w:rPr>
+      <w:t>2</w:t>
+    </w:r>
+    <w:r>
+      <w:rPr>
+        <w:noProof/>
+      </w:rPr>
+      <w:fldChar w:fldCharType="end"/>
+    </w:r>
+    <w:r>
+      <w:ptab w:relativeTo="margin" w:alignment="center" w:leader="none"/>
+    </w:r>
+    <w:r>
+      <w:ptab w:relativeTo="margin" w:alignment="right" w:leader="none"/>
+    </w:r>
+  </w:p>
+</w:ftr>
+</file>
+
+<file path=word/footer2.xml><?xml version="1.0" encoding="utf-8"?>
+<w:ftr xmlns:wpc="http://schemas.microsoft.com/office/word/2010/wordprocessingCanvas" xmlns:mo="http://schemas.microsoft.com/office/mac/office/2008/main" xmlns:mc="http://schemas.openxmlformats.org/markup-compatibility/2006" xmlns:mv="urn:schemas-microsoft-com:mac:vml" xmlns:o="urn:schemas-microsoft-com:office:office" xmlns:r="http://schemas.openxmlformats.org/officeDocument/2006/relationships" xmlns:m="http://schemas.openxmlformats.org/officeDocument/2006/math" xmlns:v="urn:schemas-microsoft-com:vml" xmlns:wp14="http://schemas.microsoft.com/office/word/2010/wordprocessingDrawing" xmlns:wp="http://schemas.openxmlformats.org/drawingml/2006/wordprocessingDrawing" xmlns:w10="urn:schemas-microsoft-com:office:word" xmlns:w="http://schemas.openxmlformats.org/wordprocessingml/2006/main" xmlns:w14="http://schemas.microsoft.com/office/word/2010/wordml" xmlns:wpg="http://schemas.microsoft.com/office/word/2010/wordprocessingGroup" xmlns:wpi="http://schemas.microsoft.com/office/word/2010/wordprocessingInk" xmlns:wne="http://schemas.microsoft.com/office/word/2006/wordml" xmlns:wps="http://schemas.microsoft.com/office/word/2010/wordprocessingShape" mc:Ignorable="w14 wp14">
+  <w:p>
+    <w:r>
+      <w:ptab w:relativeTo="margin" w:alignment="center" w:leader="none"/>
+    </w:r>
+    <w:r>
+      <w:ptab w:relativeTo="margin" w:alignment="right" w:leader="none"/>
+    </w:r>
+    <w:r>
+      <w:fldChar w:fldCharType="begin"/>
+    </w:r>
+    <w:r>
+      <w:instrText xml:space="preserve"> PAGE \* MERGEFORMAT </w:instrText>
+    </w:r>
+    <w:r>
+      <w:fldChar w:fldCharType="separate"/>
+    </w:r>
+    <w:r>
+      <w:rPr>
+        <w:noProof/>
+      </w:rPr>
+      <w:t>3</w:t>
+    </w:r>
+    <w:r>
+      <w:rPr>
+        <w:noProof/>
+      </w:rPr>
+      <w:fldChar w:fldCharType="end"/>
+    </w:r>
+  </w:p>
+</w:ftr>
+</file>
+
+<file path=word/footer3.xml><?xml version="1.0" encoding="utf-8"?>
+<w:ftr xmlns:wpc="http://schemas.microsoft.com/office/word/2010/wordprocessingCanvas" xmlns:mo="http://schemas.microsoft.com/office/mac/office/2008/main" xmlns:mc="http://schemas.openxmlformats.org/markup-compatibility/2006" xmlns:mv="urn:schemas-microsoft-com:mac:vml" xmlns:o="urn:schemas-microsoft-com:office:office" xmlns:r="http://schemas.openxmlformats.org/officeDocument/2006/relationships" xmlns:m="http://schemas.openxmlformats.org/officeDocument/2006/math" xmlns:v="urn:schemas-microsoft-com:vml" xmlns:wp14="http://schemas.microsoft.com/office/word/2010/wordprocessingDrawing" xmlns:wp="http://schemas.openxmlformats.org/drawingml/2006/wordprocessingDrawing" xmlns:w10="urn:schemas-microsoft-com:office:word" xmlns:w="http://schemas.openxmlformats.org/wordprocessingml/2006/main" xmlns:w14="http://schemas.microsoft.com/office/word/2010/wordml" xmlns:wpg="http://schemas.microsoft.com/office/word/2010/wordprocessingGroup" xmlns:wpi="http://schemas.microsoft.com/office/word/2010/wordprocessingInk" xmlns:wne="http://schemas.microsoft.com/office/word/2006/wordml" xmlns:wps="http://schemas.microsoft.com/office/word/2010/wordprocessingShape" mc:Ignorable="w14 wp14">
+  <w:p>
+    <w:r>
+      <w:ptab w:relativeTo="margin" w:alignment="center" w:leader="none"/>
+    </w:r>
+    <w:r>
+      <w:fldChar w:fldCharType="begin"/>
+    </w:r>
+    <w:r>
+      <w:instrText xml:space="preserve"> PAGE \* MERGEFORMAT </w:instrText>
+    </w:r>
+    <w:r>
+      <w:fldChar w:fldCharType="separate"/>
+    </w:r>
+    <w:r>
+      <w:rPr>
+        <w:noProof/>
+      </w:rPr>
+      <w:t>1</w:t>
+    </w:r>
+    <w:r>
+      <w:rPr>
+        <w:noProof/>
+      </w:rPr>
+      <w:fldChar w:fldCharType="end"/>
+    </w:r>
+  </w:p>
+</w:ftr>
+</file>
+
+<file path=word/footnotes.xml><?xml version="1.0" encoding="utf-8"?>
+<w:footnotes xmlns:wpc="http://schemas.microsoft.com/office/word/2010/wordprocessingCanvas" xmlns:mo="http://schemas.microsoft.com/office/mac/office/2008/main" xmlns:mc="http://schemas.openxmlformats.org/markup-compatibility/2006" xmlns:mv="urn:schemas-microsoft-com:mac:vml" xmlns:o="urn:schemas-microsoft-com:office:office" xmlns:r="http://schemas.openxmlformats.org/officeDocument/2006/relationships" xmlns:m="http://schemas.openxmlformats.org/officeDocument/2006/math" xmlns:v="urn:schemas-microsoft-com:vml" xmlns:wp14="http://schemas.microsoft.com/office/word/2010/wordprocessingDrawing" xmlns:wp="http://schemas.openxmlformats.org/drawingml/2006/wordprocessingDrawing" xmlns:w10="urn:schemas-microsoft-com:office:word" xmlns:w="http://schemas.openxmlformats.org/wordprocessingml/2006/main" xmlns:w14="http://schemas.microsoft.com/office/word/2010/wordml" xmlns:wpg="http://schemas.microsoft.com/office/word/2010/wordprocessingGroup" xmlns:wpi="http://schemas.microsoft.com/office/word/2010/wordprocessingInk" xmlns:wne="http://schemas.microsoft.com/office/word/2006/wordml" xmlns:wps="http://schemas.microsoft.com/office/word/2010/wordprocessingShape" mc:Ignorable="w14 wp14">
+  <w:footnote w:type="separator" w:id="-1">
+    <w:p>
+      <w:pPr>
+        <w:spacing w:after="0" w:line="240" w:lineRule="auto"/>
+      </w:pPr>
+      <w:r>
+        <w:separator/>
+      </w:r>
+    </w:p>
+  </w:footnote>
+  <w:footnote w:type="continuationSeparator" w:id="0">
+    <w:p>
+      <w:pPr>
+        <w:spacing w:after="0" w:line="240" w:lineRule="auto"/>
+      </w:pPr>
+      <w:r>
+        <w:continuationSeparator/>
+      </w:r>
+    </w:p>
+    <w:p/>
+    <w:p/>
+  </w:footnote>
+</w:footnotes>
+</file>
+
+<file path=word/header1.xml><?xml version="1.0" encoding="utf-8"?>
+<w:hdr xmlns:wpc="http://schemas.microsoft.com/office/word/2010/wordprocessingCanvas" xmlns:mo="http://schemas.microsoft.com/office/mac/office/2008/main" xmlns:mc="http://schemas.openxmlformats.org/markup-compatibility/2006" xmlns:mv="urn:schemas-microsoft-com:mac:vml" xmlns:o="urn:schemas-microsoft-com:office:office" xmlns:r="http://schemas.openxmlformats.org/officeDocument/2006/relationships" xmlns:m="http://schemas.openxmlformats.org/officeDocument/2006/math" xmlns:v="urn:schemas-microsoft-com:vml" xmlns:wp14="http://schemas.microsoft.com/office/word/2010/wordprocessingDrawing" xmlns:wp="http://schemas.openxmlformats.org/drawingml/2006/wordprocessingDrawing" xmlns:w10="urn:schemas-microsoft-com:office:word" xmlns:w="http://schemas.openxmlformats.org/wordprocessingml/2006/main" xmlns:w14="http://schemas.microsoft.com/office/word/2010/wordml" xmlns:wpg="http://schemas.microsoft.com/office/word/2010/wordprocessingGroup" xmlns:wpi="http://schemas.microsoft.com/office/word/2010/wordprocessingInk" xmlns:wne="http://schemas.microsoft.com/office/word/2006/wordml" xmlns:wps="http://schemas.microsoft.com/office/word/2010/wordprocessingShape" mc:Ignorable="w14 wp14">
+  <w:p>
+    <w:r>
+      <w:t xml:space="preserve"> </w:t>
+    </w:r>
+  </w:p>
+</w:hdr>
+</file>
+
+<file path=word/header2.xml><?xml version="1.0" encoding="utf-8"?>
+<w:hdr xmlns:wpc="http://schemas.microsoft.com/office/word/2010/wordprocessingCanvas" xmlns:mo="http://schemas.microsoft.com/office/mac/office/2008/main" xmlns:mc="http://schemas.openxmlformats.org/markup-compatibility/2006" xmlns:mv="urn:schemas-microsoft-com:mac:vml" xmlns:o="urn:schemas-microsoft-com:office:office" xmlns:r="http://schemas.openxmlformats.org/officeDocument/2006/relationships" xmlns:m="http://schemas.openxmlformats.org/officeDocument/2006/math" xmlns:v="urn:schemas-microsoft-com:vml" xmlns:wp14="http://schemas.microsoft.com/office/word/2010/wordprocessingDrawing" xmlns:wp="http://schemas.openxmlformats.org/drawingml/2006/wordprocessingDrawing" xmlns:w10="urn:schemas-microsoft-com:office:word" xmlns:w="http://schemas.openxmlformats.org/wordprocessingml/2006/main" xmlns:w14="http://schemas.microsoft.com/office/word/2010/wordml" xmlns:wpg="http://schemas.microsoft.com/office/word/2010/wordprocessingGroup" xmlns:wpi="http://schemas.microsoft.com/office/word/2010/wordprocessingInk" xmlns:wne="http://schemas.microsoft.com/office/word/2006/wordml" xmlns:wps="http://schemas.microsoft.com/office/word/2010/wordprocessingShape" mc:Ignorable="w14 wp14">
+  <w:p>
+    <w:r>
+      <w:t xml:space="preserve"> </w:t>
+    </w:r>
+  </w:p>
+</w:hdr>
+</file>
+
+<file path=word/header3.xml><?xml version="1.0" encoding="utf-8"?>
+<w:hdr xmlns:wpc="http://schemas.microsoft.com/office/word/2010/wordprocessingCanvas" xmlns:mo="http://schemas.microsoft.com/office/mac/office/2008/main" xmlns:mc="http://schemas.openxmlformats.org/markup-compatibility/2006" xmlns:mv="urn:schemas-microsoft-com:mac:vml" xmlns:o="urn:schemas-microsoft-com:office:office" xmlns:r="http://schemas.openxmlformats.org/officeDocument/2006/relationships" xmlns:m="http://schemas.openxmlformats.org/officeDocument/2006/math" xmlns:v="urn:schemas-microsoft-com:vml" xmlns:wp14="http://schemas.microsoft.com/office/word/2010/wordprocessingDrawing" xmlns:wp="http://schemas.openxmlformats.org/drawingml/2006/wordprocessingDrawing" xmlns:w10="urn:schemas-microsoft-com:office:word" xmlns:w="http://schemas.openxmlformats.org/wordprocessingml/2006/main" xmlns:w14="http://schemas.microsoft.com/office/word/2010/wordml" xmlns:wpg="http://schemas.microsoft.com/office/word/2010/wordprocessingGroup" xmlns:wpi="http://schemas.microsoft.com/office/word/2010/wordprocessingInk" xmlns:wne="http://schemas.microsoft.com/office/word/2006/wordml" xmlns:wps="http://schemas.microsoft.com/office/word/2010/wordprocessingShape" mc:Ignorable="w14 wp14">
+  <w:p>
+    <w:r>
+      <w:t xml:space="preserve"> </w:t>
+    </w:r>
+  </w:p>
+</w:hdr>
 </file>
 
 <file path=word/numbering.xml><?xml version="1.0" encoding="utf-8"?>
@@ -1039,1697 +1224,7 @@
 </file>
 
 <file path=word/styles.xml><?xml version="1.0" encoding="utf-8"?>
-<w:styles xmlns:r="http://schemas.openxmlformats.org/officeDocument/2006/relationships" xmlns:w="http://schemas.openxmlformats.org/wordprocessingml/2006/main">
-  <w:docDefaults xmlns:mc="http://schemas.openxmlformats.org/markup-compatibility/2006" xmlns:w14="http://schemas.microsoft.com/office/word/2010/wordml">
-    <w:rPrDefault>
-      <w:rPr>
-        <w:rFonts w:asciiTheme="minorHAnsi" w:eastAsiaTheme="minorHAnsi" w:hAnsiTheme="minorHAnsi" w:cstheme="minorBidi"/>
-        <w:sz w:val="22"/>
-        <w:szCs w:val="22"/>
-        <w:lang w:val="en-US" w:eastAsia="en-US" w:bidi="ar-SA"/>
-      </w:rPr>
-    </w:rPrDefault>
-    <w:pPrDefault>
-      <w:pPr>
-        <w:spacing w:after="200" w:line="276" w:lineRule="auto"/>
-        <w:ind w:left="1800" w:hanging="360"/>
-      </w:pPr>
-    </w:pPrDefault>
-  </w:docDefaults>
-  <w:latentStyles xmlns:mc="http://schemas.openxmlformats.org/markup-compatibility/2006" xmlns:w14="http://schemas.microsoft.com/office/word/2010/wordml" w:defLockedState="0" w:defUIPriority="99" w:defSemiHidden="1" w:defUnhideWhenUsed="0" w:defQFormat="0" w:count="276">
-    <w:lsdException w:name="Normal" w:semiHidden="0" w:uiPriority="0" w:qFormat="1"/>
-    <w:lsdException w:name="heading 1" w:semiHidden="0" w:uiPriority="9" w:qFormat="1"/>
-    <w:lsdException w:name="heading 2" w:uiPriority="9" w:unhideWhenUsed="1" w:qFormat="1"/>
-    <w:lsdException w:name="heading 3" w:uiPriority="9" w:unhideWhenUsed="1" w:qFormat="1"/>
-    <w:lsdException w:name="heading 4" w:uiPriority="9" w:unhideWhenUsed="1" w:qFormat="1"/>
-    <w:lsdException w:name="heading 5" w:uiPriority="9" w:unhideWhenUsed="1" w:qFormat="1"/>
-    <w:lsdException w:name="heading 6" w:uiPriority="9" w:unhideWhenUsed="1" w:qFormat="1"/>
-    <w:lsdException w:name="heading 7" w:uiPriority="9" w:unhideWhenUsed="1" w:qFormat="1"/>
-    <w:lsdException w:name="heading 8" w:uiPriority="9" w:unhideWhenUsed="1" w:qFormat="1"/>
-    <w:lsdException w:name="heading 9" w:uiPriority="9" w:unhideWhenUsed="1" w:qFormat="1"/>
-    <w:lsdException w:name="index 1" w:unhideWhenUsed="1"/>
-    <w:lsdException w:name="index 2" w:unhideWhenUsed="1"/>
-    <w:lsdException w:name="index 3" w:unhideWhenUsed="1"/>
-    <w:lsdException w:name="index 4" w:unhideWhenUsed="1"/>
-    <w:lsdException w:name="index 5" w:unhideWhenUsed="1"/>
-    <w:lsdException w:name="index 6" w:unhideWhenUsed="1"/>
-    <w:lsdException w:name="index 7" w:unhideWhenUsed="1"/>
-    <w:lsdException w:name="index 8" w:unhideWhenUsed="1"/>
-    <w:lsdException w:name="index 9" w:unhideWhenUsed="1"/>
-    <w:lsdException w:name="toc 1" w:uiPriority="39" w:unhideWhenUsed="1" w:qFormat="1"/>
-    <w:lsdException w:name="toc 2" w:uiPriority="39" w:unhideWhenUsed="1" w:qFormat="1"/>
-    <w:lsdException w:name="toc 3" w:uiPriority="39" w:unhideWhenUsed="1" w:qFormat="1"/>
-    <w:lsdException w:name="toc 4" w:uiPriority="39" w:unhideWhenUsed="1"/>
-    <w:lsdException w:name="toc 5" w:uiPriority="39" w:unhideWhenUsed="1"/>
-    <w:lsdException w:name="toc 6" w:uiPriority="39" w:unhideWhenUsed="1"/>
-    <w:lsdException w:name="toc 7" w:uiPriority="39" w:unhideWhenUsed="1"/>
-    <w:lsdException w:name="toc 8" w:uiPriority="39" w:unhideWhenUsed="1"/>
-    <w:lsdException w:name="toc 9" w:uiPriority="39" w:unhideWhenUsed="1"/>
-    <w:lsdException w:name="footnote text" w:unhideWhenUsed="1"/>
-    <w:lsdException w:name="header" w:uiPriority="0" w:unhideWhenUsed="1"/>
-    <w:lsdException w:name="footer" w:unhideWhenUsed="1"/>
-    <w:lsdException w:name="index heading" w:unhideWhenUsed="1"/>
-    <w:lsdException w:name="caption" w:uiPriority="35" w:qFormat="1"/>
-    <w:lsdException w:name="table of figures" w:unhideWhenUsed="1"/>
-    <w:lsdException w:name="footnote reference" w:unhideWhenUsed="1"/>
-    <w:lsdException w:name="table of authorities" w:unhideWhenUsed="1"/>
-    <w:lsdException w:name="List" w:unhideWhenUsed="1"/>
-    <w:lsdException w:name="List Bullet" w:unhideWhenUsed="1"/>
-    <w:lsdException w:name="List Number" w:unhideWhenUsed="1"/>
-    <w:lsdException w:name="List 2" w:unhideWhenUsed="1"/>
-    <w:lsdException w:name="List 3" w:unhideWhenUsed="1"/>
-    <w:lsdException w:name="List 4" w:unhideWhenUsed="1"/>
-    <w:lsdException w:name="List 5" w:unhideWhenUsed="1"/>
-    <w:lsdException w:name="List Bullet 2" w:unhideWhenUsed="1"/>
-    <w:lsdException w:name="List Bullet 3" w:unhideWhenUsed="1"/>
-    <w:lsdException w:name="List Bullet 4" w:unhideWhenUsed="1"/>
-    <w:lsdException w:name="List Bullet 5" w:unhideWhenUsed="1"/>
-    <w:lsdException w:name="List Number 2" w:unhideWhenUsed="1"/>
-    <w:lsdException w:name="List Number 3" w:unhideWhenUsed="1"/>
-    <w:lsdException w:name="List Number 4" w:unhideWhenUsed="1"/>
-    <w:lsdException w:name="List Number 5" w:unhideWhenUsed="1"/>
-    <w:lsdException w:name="Title" w:semiHidden="0" w:uiPriority="10" w:qFormat="1"/>
-    <w:lsdException w:name="Default Paragraph Font" w:uiPriority="1" w:unhideWhenUsed="1"/>
-    <w:lsdException w:name="List Continue" w:unhideWhenUsed="1"/>
-    <w:lsdException w:name="List Continue 2" w:unhideWhenUsed="1"/>
-    <w:lsdException w:name="List Continue 3" w:unhideWhenUsed="1"/>
-    <w:lsdException w:name="List Continue 4" w:unhideWhenUsed="1"/>
-    <w:lsdException w:name="List Continue 5" w:unhideWhenUsed="1"/>
-    <w:lsdException w:name="Subtitle" w:uiPriority="11" w:qFormat="1"/>
-    <w:lsdException w:name="Date" w:unhideWhenUsed="1"/>
-    <w:lsdException w:name="Hyperlink" w:unhideWhenUsed="1"/>
-    <w:lsdException w:name="Strong" w:uiPriority="22" w:qFormat="1"/>
-    <w:lsdException w:name="Emphasis" w:uiPriority="20" w:qFormat="1"/>
-    <w:lsdException w:name="HTML Top of Form" w:unhideWhenUsed="1"/>
-    <w:lsdException w:name="HTML Bottom of Form" w:unhideWhenUsed="1"/>
-    <w:lsdException w:name="Normal Table" w:unhideWhenUsed="1"/>
-    <w:lsdException w:name="No List" w:unhideWhenUsed="1"/>
-    <w:lsdException w:name="Outline List 1" w:unhideWhenUsed="1"/>
-    <w:lsdException w:name="Outline List 2" w:unhideWhenUsed="1"/>
-    <w:lsdException w:name="Outline List 3" w:unhideWhenUsed="1"/>
-    <w:lsdException w:name="Table Simple 1" w:unhideWhenUsed="1"/>
-    <w:lsdException w:name="Table Simple 2" w:unhideWhenUsed="1"/>
-    <w:lsdException w:name="Table Simple 3" w:unhideWhenUsed="1"/>
-    <w:lsdException w:name="Table Classic 1" w:unhideWhenUsed="1"/>
-    <w:lsdException w:name="Table Classic 2" w:unhideWhenUsed="1"/>
-    <w:lsdException w:name="Table Classic 3" w:unhideWhenUsed="1"/>
-    <w:lsdException w:name="Table Classic 4" w:unhideWhenUsed="1"/>
-    <w:lsdException w:name="Table Colorful 1" w:unhideWhenUsed="1"/>
-    <w:lsdException w:name="Table Colorful 2" w:unhideWhenUsed="1"/>
-    <w:lsdException w:name="Table Colorful 3" w:unhideWhenUsed="1"/>
-    <w:lsdException w:name="Table Columns 1" w:unhideWhenUsed="1"/>
-    <w:lsdException w:name="Table Columns 2" w:unhideWhenUsed="1"/>
-    <w:lsdException w:name="Table Columns 3" w:unhideWhenUsed="1"/>
-    <w:lsdException w:name="Table Columns 4" w:unhideWhenUsed="1"/>
-    <w:lsdException w:name="Table Columns 5" w:unhideWhenUsed="1"/>
-    <w:lsdException w:name="Table Grid 1" w:unhideWhenUsed="1"/>
-    <w:lsdException w:name="Table Grid 2" w:unhideWhenUsed="1"/>
-    <w:lsdException w:name="Table Grid 3" w:unhideWhenUsed="1"/>
-    <w:lsdException w:name="Table Grid 4" w:unhideWhenUsed="1"/>
-    <w:lsdException w:name="Table Grid 5" w:unhideWhenUsed="1"/>
-    <w:lsdException w:name="Table Grid 6" w:unhideWhenUsed="1"/>
-    <w:lsdException w:name="Table Grid 7" w:unhideWhenUsed="1"/>
-    <w:lsdException w:name="Table Grid 8" w:unhideWhenUsed="1"/>
-    <w:lsdException w:name="Table List 1" w:unhideWhenUsed="1"/>
-    <w:lsdException w:name="Table List 2" w:unhideWhenUsed="1"/>
-    <w:lsdException w:name="Table List 3" w:unhideWhenUsed="1"/>
-    <w:lsdException w:name="Table List 4" w:unhideWhenUsed="1"/>
-    <w:lsdException w:name="Table List 5" w:unhideWhenUsed="1"/>
-    <w:lsdException w:name="Table List 6" w:unhideWhenUsed="1"/>
-    <w:lsdException w:name="Table List 7" w:unhideWhenUsed="1"/>
-    <w:lsdException w:name="Table List 8" w:unhideWhenUsed="1"/>
-    <w:lsdException w:name="Table 3D effects 1" w:unhideWhenUsed="1"/>
-    <w:lsdException w:name="Table 3D effects 2" w:unhideWhenUsed="1"/>
-    <w:lsdException w:name="Table 3D effects 3" w:unhideWhenUsed="1"/>
-    <w:lsdException w:name="Table Contemporary" w:unhideWhenUsed="1"/>
-    <w:lsdException w:name="Table Elegant" w:unhideWhenUsed="1"/>
-    <w:lsdException w:name="Table Professional" w:unhideWhenUsed="1"/>
-    <w:lsdException w:name="Table Subtle 1" w:unhideWhenUsed="1"/>
-    <w:lsdException w:name="Table Subtle 2" w:unhideWhenUsed="1"/>
-    <w:lsdException w:name="Table Web 1" w:unhideWhenUsed="1"/>
-    <w:lsdException w:name="Table Web 2" w:unhideWhenUsed="1"/>
-    <w:lsdException w:name="Table Web 3" w:unhideWhenUsed="1"/>
-    <w:lsdException w:name="Balloon Text" w:unhideWhenUsed="1"/>
-    <w:lsdException w:name="Table Grid" w:semiHidden="0" w:uiPriority="59"/>
-    <w:lsdException w:name="Table Theme" w:unhideWhenUsed="1"/>
-    <w:lsdException w:name="No Spacing" w:uiPriority="1" w:qFormat="1"/>
-    <w:lsdException w:name="Light Shading" w:semiHidden="0" w:uiPriority="60"/>
-    <w:lsdException w:name="Light List" w:semiHidden="0" w:uiPriority="61"/>
-    <w:lsdException w:name="Light Grid" w:semiHidden="0" w:uiPriority="62"/>
-    <w:lsdException w:name="Medium Shading 1" w:semiHidden="0" w:uiPriority="63"/>
-    <w:lsdException w:name="Medium Shading 2" w:semiHidden="0" w:uiPriority="64"/>
-    <w:lsdException w:name="Medium List 1" w:semiHidden="0" w:uiPriority="65"/>
-    <w:lsdException w:name="Medium List 2" w:semiHidden="0" w:uiPriority="66"/>
-    <w:lsdException w:name="Medium Grid 1" w:semiHidden="0" w:uiPriority="67"/>
-    <w:lsdException w:name="Medium Grid 2" w:semiHidden="0" w:uiPriority="68"/>
-    <w:lsdException w:name="Medium Grid 3" w:semiHidden="0" w:uiPriority="69"/>
-    <w:lsdException w:name="Dark List" w:semiHidden="0" w:uiPriority="70"/>
-    <w:lsdException w:name="Colorful Shading" w:semiHidden="0" w:uiPriority="71"/>
-    <w:lsdException w:name="Colorful List" w:semiHidden="0" w:uiPriority="72"/>
-    <w:lsdException w:name="Colorful Grid" w:semiHidden="0" w:uiPriority="73"/>
-    <w:lsdException w:name="Light Shading Accent 1" w:semiHidden="0" w:uiPriority="60"/>
-    <w:lsdException w:name="Light List Accent 1" w:semiHidden="0" w:uiPriority="61"/>
-    <w:lsdException w:name="Light Grid Accent 1" w:semiHidden="0" w:uiPriority="62"/>
-    <w:lsdException w:name="Medium Shading 1 Accent 1" w:semiHidden="0" w:uiPriority="63"/>
-    <w:lsdException w:name="Medium Shading 2 Accent 1" w:semiHidden="0" w:uiPriority="64"/>
-    <w:lsdException w:name="Medium List 1 Accent 1" w:semiHidden="0" w:uiPriority="65"/>
-    <w:lsdException w:name="List Paragraph" w:semiHidden="0" w:uiPriority="34" w:qFormat="1"/>
-    <w:lsdException w:name="Quote" w:uiPriority="29" w:qFormat="1"/>
-    <w:lsdException w:name="Intense Quote" w:uiPriority="30" w:qFormat="1"/>
-    <w:lsdException w:name="Medium List 2 Accent 1" w:semiHidden="0" w:uiPriority="66"/>
-    <w:lsdException w:name="Medium Grid 1 Accent 1" w:semiHidden="0" w:uiPriority="67"/>
-    <w:lsdException w:name="Medium Grid 2 Accent 1" w:semiHidden="0" w:uiPriority="68"/>
-    <w:lsdException w:name="Medium Grid 3 Accent 1" w:semiHidden="0" w:uiPriority="69"/>
-    <w:lsdException w:name="Dark List Accent 1" w:semiHidden="0" w:uiPriority="70"/>
-    <w:lsdException w:name="Colorful Shading Accent 1" w:semiHidden="0" w:uiPriority="71"/>
-    <w:lsdException w:name="Colorful List Accent 1" w:semiHidden="0" w:uiPriority="72"/>
-    <w:lsdException w:name="Colorful Grid Accent 1" w:semiHidden="0" w:uiPriority="73"/>
-    <w:lsdException w:name="Light Shading Accent 2" w:semiHidden="0" w:uiPriority="60"/>
-    <w:lsdException w:name="Light List Accent 2" w:semiHidden="0" w:uiPriority="61"/>
-    <w:lsdException w:name="Light Grid Accent 2" w:semiHidden="0" w:uiPriority="62"/>
-    <w:lsdException w:name="Medium Shading 1 Accent 2" w:semiHidden="0" w:uiPriority="63"/>
-    <w:lsdException w:name="Medium Shading 2 Accent 2" w:semiHidden="0" w:uiPriority="64"/>
-    <w:lsdException w:name="Medium List 1 Accent 2" w:semiHidden="0" w:uiPriority="65"/>
-    <w:lsdException w:name="Medium List 2 Accent 2" w:semiHidden="0" w:uiPriority="66"/>
-    <w:lsdException w:name="Medium Grid 1 Accent 2" w:semiHidden="0" w:uiPriority="67"/>
-    <w:lsdException w:name="Medium Grid 2 Accent 2" w:semiHidden="0" w:uiPriority="68"/>
-    <w:lsdException w:name="Medium Grid 3 Accent 2" w:semiHidden="0" w:uiPriority="69"/>
-    <w:lsdException w:name="Dark List Accent 2" w:semiHidden="0" w:uiPriority="70"/>
-    <w:lsdException w:name="Colorful Shading Accent 2" w:semiHidden="0" w:uiPriority="71"/>
-    <w:lsdException w:name="Colorful List Accent 2" w:semiHidden="0" w:uiPriority="72"/>
-    <w:lsdException w:name="Colorful Grid Accent 2" w:semiHidden="0" w:uiPriority="73"/>
-    <w:lsdException w:name="Light Shading Accent 3" w:semiHidden="0" w:uiPriority="60"/>
-    <w:lsdException w:name="Light List Accent 3" w:semiHidden="0" w:uiPriority="61"/>
-    <w:lsdException w:name="Light Grid Accent 3" w:semiHidden="0" w:uiPriority="62"/>
-    <w:lsdException w:name="Medium Shading 1 Accent 3" w:semiHidden="0" w:uiPriority="63"/>
-    <w:lsdException w:name="Medium Shading 2 Accent 3" w:semiHidden="0" w:uiPriority="64"/>
-    <w:lsdException w:name="Medium List 1 Accent 3" w:semiHidden="0" w:uiPriority="65"/>
-    <w:lsdException w:name="Medium List 2 Accent 3" w:semiHidden="0" w:uiPriority="66"/>
-    <w:lsdException w:name="Medium Grid 1 Accent 3" w:semiHidden="0" w:uiPriority="67"/>
-    <w:lsdException w:name="Medium Grid 2 Accent 3" w:semiHidden="0" w:uiPriority="68"/>
-    <w:lsdException w:name="Medium Grid 3 Accent 3" w:semiHidden="0" w:uiPriority="69"/>
-    <w:lsdException w:name="Dark List Accent 3" w:semiHidden="0" w:uiPriority="70"/>
-    <w:lsdException w:name="Colorful Shading Accent 3" w:semiHidden="0" w:uiPriority="71"/>
-    <w:lsdException w:name="Colorful List Accent 3" w:semiHidden="0" w:uiPriority="72"/>
-    <w:lsdException w:name="Colorful Grid Accent 3" w:semiHidden="0" w:uiPriority="73"/>
-    <w:lsdException w:name="Light Shading Accent 4" w:semiHidden="0" w:uiPriority="60"/>
-    <w:lsdException w:name="Light List Accent 4" w:semiHidden="0" w:uiPriority="61"/>
-    <w:lsdException w:name="Light Grid Accent 4" w:semiHidden="0" w:uiPriority="62"/>
-    <w:lsdException w:name="Medium Shading 1 Accent 4" w:semiHidden="0" w:uiPriority="63"/>
-    <w:lsdException w:name="Medium Shading 2 Accent 4" w:semiHidden="0" w:uiPriority="64"/>
-    <w:lsdException w:name="Medium List 1 Accent 4" w:semiHidden="0" w:uiPriority="65"/>
-    <w:lsdException w:name="Medium List 2 Accent 4" w:semiHidden="0" w:uiPriority="66"/>
-    <w:lsdException w:name="Medium Grid 1 Accent 4" w:semiHidden="0" w:uiPriority="67"/>
-    <w:lsdException w:name="Medium Grid 2 Accent 4" w:semiHidden="0" w:uiPriority="68"/>
-    <w:lsdException w:name="Medium Grid 3 Accent 4" w:semiHidden="0" w:uiPriority="69"/>
-    <w:lsdException w:name="Dark List Accent 4" w:semiHidden="0" w:uiPriority="70"/>
-    <w:lsdException w:name="Colorful Shading Accent 4" w:semiHidden="0" w:uiPriority="71"/>
-    <w:lsdException w:name="Colorful List Accent 4" w:semiHidden="0" w:uiPriority="72"/>
-    <w:lsdException w:name="Colorful Grid Accent 4" w:semiHidden="0" w:uiPriority="73"/>
-    <w:lsdException w:name="Light Shading Accent 5" w:semiHidden="0" w:uiPriority="60"/>
-    <w:lsdException w:name="Light List Accent 5" w:semiHidden="0" w:uiPriority="61"/>
-    <w:lsdException w:name="Light Grid Accent 5" w:semiHidden="0" w:uiPriority="62"/>
-    <w:lsdException w:name="Medium Shading 1 Accent 5" w:semiHidden="0" w:uiPriority="63"/>
-    <w:lsdException w:name="Medium Shading 2 Accent 5" w:semiHidden="0" w:uiPriority="64"/>
-    <w:lsdException w:name="Medium List 1 Accent 5" w:semiHidden="0" w:uiPriority="65"/>
-    <w:lsdException w:name="Medium List 2 Accent 5" w:semiHidden="0" w:uiPriority="66"/>
-    <w:lsdException w:name="Medium Grid 1 Accent 5" w:semiHidden="0" w:uiPriority="67"/>
-    <w:lsdException w:name="Medium Grid 2 Accent 5" w:semiHidden="0" w:uiPriority="68"/>
-    <w:lsdException w:name="Medium Grid 3 Accent 5" w:semiHidden="0" w:uiPriority="69"/>
-    <w:lsdException w:name="Dark List Accent 5" w:semiHidden="0" w:uiPriority="70"/>
-    <w:lsdException w:name="Colorful Shading Accent 5" w:semiHidden="0" w:uiPriority="71"/>
-    <w:lsdException w:name="Colorful List Accent 5" w:semiHidden="0" w:uiPriority="72"/>
-    <w:lsdException w:name="Colorful Grid Accent 5" w:semiHidden="0" w:uiPriority="73"/>
-    <w:lsdException w:name="Light Shading Accent 6" w:semiHidden="0" w:uiPriority="60"/>
-    <w:lsdException w:name="Light List Accent 6" w:semiHidden="0" w:uiPriority="61"/>
-    <w:lsdException w:name="Light Grid Accent 6" w:semiHidden="0" w:uiPriority="62"/>
-    <w:lsdException w:name="Medium Shading 1 Accent 6" w:semiHidden="0" w:uiPriority="63"/>
-    <w:lsdException w:name="Medium Shading 2 Accent 6" w:semiHidden="0" w:uiPriority="64"/>
-    <w:lsdException w:name="Medium List 1 Accent 6" w:semiHidden="0" w:uiPriority="65"/>
-    <w:lsdException w:name="Medium List 2 Accent 6" w:semiHidden="0" w:uiPriority="66"/>
-    <w:lsdException w:name="Medium Grid 1 Accent 6" w:semiHidden="0" w:uiPriority="67"/>
-    <w:lsdException w:name="Medium Grid 2 Accent 6" w:semiHidden="0" w:uiPriority="68"/>
-    <w:lsdException w:name="Medium Grid 3 Accent 6" w:semiHidden="0" w:uiPriority="69"/>
-    <w:lsdException w:name="Dark List Accent 6" w:semiHidden="0" w:uiPriority="70"/>
-    <w:lsdException w:name="Colorful Shading Accent 6" w:semiHidden="0" w:uiPriority="71"/>
-    <w:lsdException w:name="Colorful List Accent 6" w:semiHidden="0" w:uiPriority="72"/>
-    <w:lsdException w:name="Colorful Grid Accent 6" w:semiHidden="0" w:uiPriority="73"/>
-    <w:lsdException w:name="Subtle Emphasis" w:semiHidden="0" w:uiPriority="19" w:qFormat="1"/>
-    <w:lsdException w:name="Intense Emphasis" w:semiHidden="0" w:uiPriority="21" w:qFormat="1"/>
-    <w:lsdException w:name="Subtle Reference" w:semiHidden="0" w:uiPriority="31" w:qFormat="1"/>
-    <w:lsdException w:name="Intense Reference" w:semiHidden="0" w:uiPriority="32" w:qFormat="1"/>
-    <w:lsdException w:name="Book Title" w:semiHidden="0" w:uiPriority="33" w:qFormat="1"/>
-    <w:lsdException w:name="Bibliography" w:uiPriority="37" w:unhideWhenUsed="1"/>
-    <w:lsdException w:name="TOC Heading" w:uiPriority="39" w:unhideWhenUsed="1" w:qFormat="1"/>
-  </w:latentStyles>
-  <w:style xmlns:mc="http://schemas.openxmlformats.org/markup-compatibility/2006" xmlns:w14="http://schemas.microsoft.com/office/word/2010/wordml" w:type="paragraph" w:default="1" w:styleId="Normal">
-    <w:name w:val="Normal"/>
-    <w:qFormat/>
-    <w:rsid w:val="005B7016"/>
-    <w:pPr>
-      <w:ind w:left="0" w:firstLine="0"/>
-    </w:pPr>
-  </w:style>
-  <w:style xmlns:mc="http://schemas.openxmlformats.org/markup-compatibility/2006" xmlns:w14="http://schemas.microsoft.com/office/word/2010/wordml" w:type="paragraph" w:styleId="Heading1">
-    <w:name w:val="heading 1"/>
-    <w:basedOn w:val="Normal"/>
-    <w:next w:val="Normal"/>
-    <w:link w:val="Heading1Char"/>
-    <w:uiPriority w:val="9"/>
-    <w:qFormat/>
-    <w:rsid w:val="005738BD"/>
-    <w:pPr>
-      <w:keepNext/>
-      <w:keepLines/>
-      <w:numPr>
-        <w:numId w:val="1"/>
-      </w:numPr>
-      <w:outlineLvl w:val="0"/>
-    </w:pPr>
-    <w:rPr>
-      <w:rFonts w:asciiTheme="majorHAnsi" w:eastAsiaTheme="majorEastAsia" w:hAnsiTheme="majorHAnsi" w:cstheme="majorBidi"/>
-      <w:b/>
-      <w:bCs/>
-      <w:color w:val="000000" w:themeColor="text1"/>
-      <w:sz w:val="28"/>
-      <w:szCs w:val="28"/>
-    </w:rPr>
-  </w:style>
-  <w:style xmlns:mc="http://schemas.openxmlformats.org/markup-compatibility/2006" xmlns:w14="http://schemas.microsoft.com/office/word/2010/wordml" w:type="paragraph" w:styleId="Heading2">
-    <w:name w:val="heading 2"/>
-    <w:basedOn w:val="Heading1"/>
-    <w:next w:val="Normal"/>
-    <w:link w:val="Heading2Char"/>
-    <w:uiPriority w:val="9"/>
-    <w:unhideWhenUsed/>
-    <w:qFormat/>
-    <w:rsid w:val="00E672EF"/>
-    <w:pPr>
-      <w:numPr>
-        <w:ilvl w:val="1"/>
-      </w:numPr>
-      <w:outlineLvl w:val="1"/>
-    </w:pPr>
-    <w:rPr>
-      <w:sz w:val="26"/>
-      <w:szCs w:val="26"/>
-    </w:rPr>
-  </w:style>
-  <w:style xmlns:mc="http://schemas.openxmlformats.org/markup-compatibility/2006" xmlns:w14="http://schemas.microsoft.com/office/word/2010/wordml" w:type="paragraph" w:styleId="Heading3">
-    <w:name w:val="heading 3"/>
-    <w:basedOn w:val="Heading2"/>
-    <w:next w:val="Normal"/>
-    <w:link w:val="Heading3Char"/>
-    <w:uiPriority w:val="9"/>
-    <w:unhideWhenUsed/>
-    <w:qFormat/>
-    <w:rsid w:val="00E672EF"/>
-    <w:pPr>
-      <w:numPr>
-        <w:ilvl w:val="2"/>
-      </w:numPr>
-      <w:outlineLvl w:val="2"/>
-    </w:pPr>
-  </w:style>
-  <w:style xmlns:mc="http://schemas.openxmlformats.org/markup-compatibility/2006" xmlns:w14="http://schemas.microsoft.com/office/word/2010/wordml" w:type="paragraph" w:styleId="Heading4">
-    <w:name w:val="heading 4"/>
-    <w:basedOn w:val="Heading3"/>
-    <w:next w:val="Normal"/>
-    <w:link w:val="Heading4Char"/>
-    <w:uiPriority w:val="9"/>
-    <w:unhideWhenUsed/>
-    <w:qFormat/>
-    <w:rsid w:val="003F5051"/>
-    <w:pPr>
-      <w:numPr>
-        <w:ilvl w:val="3"/>
-      </w:numPr>
-      <w:outlineLvl w:val="3"/>
-    </w:pPr>
-    <w:rPr>
-      <w:i/>
-      <w:iCs/>
-    </w:rPr>
-  </w:style>
-  <w:style xmlns:mc="http://schemas.openxmlformats.org/markup-compatibility/2006" xmlns:w14="http://schemas.microsoft.com/office/word/2010/wordml" w:type="paragraph" w:styleId="Heading5">
-    <w:name w:val="heading 5"/>
-    <w:basedOn w:val="Heading4"/>
-    <w:next w:val="Normal"/>
-    <w:link w:val="Heading5Char"/>
-    <w:uiPriority w:val="9"/>
-    <w:unhideWhenUsed/>
-    <w:qFormat/>
-    <w:rsid w:val="003F5051"/>
-    <w:pPr>
-      <w:numPr>
-        <w:ilvl w:val="4"/>
-      </w:numPr>
-      <w:outlineLvl w:val="4"/>
-    </w:pPr>
-  </w:style>
-  <w:style xmlns:mc="http://schemas.openxmlformats.org/markup-compatibility/2006" xmlns:w14="http://schemas.microsoft.com/office/word/2010/wordml" w:type="paragraph" w:styleId="Heading6">
-    <w:name w:val="heading 6"/>
-    <w:basedOn w:val="Heading5"/>
-    <w:next w:val="Normal"/>
-    <w:link w:val="Heading6Char"/>
-    <w:uiPriority w:val="9"/>
-    <w:unhideWhenUsed/>
-    <w:qFormat/>
-    <w:rsid w:val="003F5051"/>
-    <w:pPr>
-      <w:numPr>
-        <w:ilvl w:val="5"/>
-      </w:numPr>
-      <w:outlineLvl w:val="5"/>
-    </w:pPr>
-  </w:style>
-  <w:style xmlns:mc="http://schemas.openxmlformats.org/markup-compatibility/2006" xmlns:w14="http://schemas.microsoft.com/office/word/2010/wordml" w:type="paragraph" w:styleId="Heading7">
-    <w:name w:val="heading 7"/>
-    <w:basedOn w:val="Heading6"/>
-    <w:next w:val="Normal"/>
-    <w:link w:val="Heading7Char"/>
-    <w:uiPriority w:val="9"/>
-    <w:semiHidden/>
-    <w:qFormat/>
-    <w:rsid w:val="007C261D"/>
-    <w:pPr>
-      <w:numPr>
-        <w:ilvl w:val="6"/>
-      </w:numPr>
-      <w:outlineLvl w:val="6"/>
-    </w:pPr>
-    <w:rPr>
-      <w:i w:val="0"/>
-      <w:iCs w:val="0"/>
-      <w:color w:val="404040" w:themeColor="text1" w:themeTint="BF"/>
-    </w:rPr>
-  </w:style>
-  <w:style xmlns:mc="http://schemas.openxmlformats.org/markup-compatibility/2006" xmlns:w14="http://schemas.microsoft.com/office/word/2010/wordml" w:type="paragraph" w:styleId="Heading8">
-    <w:name w:val="heading 8"/>
-    <w:basedOn w:val="Normal"/>
-    <w:next w:val="Normal"/>
-    <w:link w:val="Heading8Char"/>
-    <w:uiPriority w:val="9"/>
-    <w:semiHidden/>
-    <w:qFormat/>
-    <w:rsid w:val="00FF29DE"/>
-    <w:pPr>
-      <w:keepNext/>
-      <w:keepLines/>
-      <w:numPr>
-        <w:ilvl w:val="7"/>
-        <w:numId w:val="7"/>
-      </w:numPr>
-      <w:outlineLvl w:val="7"/>
-    </w:pPr>
-    <w:rPr>
-      <w:rFonts w:asciiTheme="majorHAnsi" w:eastAsiaTheme="majorEastAsia" w:hAnsiTheme="majorHAnsi" w:cstheme="majorBidi"/>
-      <w:color w:val="404040" w:themeColor="text1" w:themeTint="BF"/>
-      <w:sz w:val="20"/>
-      <w:szCs w:val="20"/>
-    </w:rPr>
-  </w:style>
-  <w:style xmlns:mc="http://schemas.openxmlformats.org/markup-compatibility/2006" xmlns:w14="http://schemas.microsoft.com/office/word/2010/wordml" w:type="paragraph" w:styleId="Heading9">
-    <w:name w:val="heading 9"/>
-    <w:basedOn w:val="Normal"/>
-    <w:next w:val="Normal"/>
-    <w:link w:val="Heading9Char"/>
-    <w:uiPriority w:val="9"/>
-    <w:semiHidden/>
-    <w:qFormat/>
-    <w:rsid w:val="00FF29DE"/>
-    <w:pPr>
-      <w:keepNext/>
-      <w:keepLines/>
-      <w:numPr>
-        <w:ilvl w:val="8"/>
-        <w:numId w:val="7"/>
-      </w:numPr>
-      <w:outlineLvl w:val="8"/>
-    </w:pPr>
-    <w:rPr>
-      <w:rFonts w:asciiTheme="majorHAnsi" w:eastAsiaTheme="majorEastAsia" w:hAnsiTheme="majorHAnsi" w:cstheme="majorBidi"/>
-      <w:i/>
-      <w:iCs/>
-      <w:color w:val="404040" w:themeColor="text1" w:themeTint="BF"/>
-      <w:sz w:val="20"/>
-      <w:szCs w:val="20"/>
-    </w:rPr>
-  </w:style>
-  <w:style xmlns:mc="http://schemas.openxmlformats.org/markup-compatibility/2006" xmlns:w14="http://schemas.microsoft.com/office/word/2010/wordml" w:type="character" w:default="1" w:styleId="DefaultParagraphFont">
-    <w:name w:val="Default Paragraph Font"/>
-    <w:uiPriority w:val="1"/>
-    <w:semiHidden/>
-    <w:unhideWhenUsed/>
-  </w:style>
-  <w:style xmlns:mc="http://schemas.openxmlformats.org/markup-compatibility/2006" xmlns:w14="http://schemas.microsoft.com/office/word/2010/wordml" w:type="table" w:default="1" w:styleId="TableNormal">
-    <w:name w:val="Normal Table"/>
-    <w:uiPriority w:val="99"/>
-    <w:semiHidden/>
-    <w:unhideWhenUsed/>
-    <w:tblPr>
-      <w:tblInd w:w="0" w:type="dxa"/>
-      <w:tblCellMar>
-        <w:top w:w="0" w:type="dxa"/>
-        <w:left w:w="108" w:type="dxa"/>
-        <w:bottom w:w="0" w:type="dxa"/>
-        <w:right w:w="108" w:type="dxa"/>
-      </w:tblCellMar>
-    </w:tblPr>
-  </w:style>
-  <w:style xmlns:mc="http://schemas.openxmlformats.org/markup-compatibility/2006" xmlns:w14="http://schemas.microsoft.com/office/word/2010/wordml" w:type="numbering" w:default="1" w:styleId="NoList">
-    <w:name w:val="No List"/>
-    <w:uiPriority w:val="99"/>
-    <w:semiHidden/>
-    <w:unhideWhenUsed/>
-  </w:style>
-  <w:style xmlns:mc="http://schemas.openxmlformats.org/markup-compatibility/2006" xmlns:w14="http://schemas.microsoft.com/office/word/2010/wordml" w:type="paragraph" w:customStyle="1" w:styleId="idno">
-    <w:name w:val="id_no"/>
-    <w:basedOn w:val="Normal"/>
-    <w:semiHidden/>
-    <w:qFormat/>
-    <w:rsid w:val="00A44124"/>
-    <w:pPr>
-      <w:jc w:val="right"/>
-    </w:pPr>
-    <w:rPr>
-      <w:b/>
-      <w:color w:val="1F497D" w:themeColor="text2"/>
-      <w:sz w:val="24"/>
-    </w:rPr>
-  </w:style>
-  <w:style xmlns:mc="http://schemas.openxmlformats.org/markup-compatibility/2006" xmlns:w14="http://schemas.microsoft.com/office/word/2010/wordml" w:type="character" w:styleId="PlaceholderText">
-    <w:name w:val="Placeholder Text"/>
-    <w:basedOn w:val="DefaultParagraphFont"/>
-    <w:uiPriority w:val="99"/>
-    <w:semiHidden/>
-    <w:rsid w:val="00160AC6"/>
-    <w:rPr>
-      <w:color w:val="808080"/>
-    </w:rPr>
-  </w:style>
-  <w:style xmlns:mc="http://schemas.openxmlformats.org/markup-compatibility/2006" xmlns:w14="http://schemas.microsoft.com/office/word/2010/wordml" w:type="paragraph" w:styleId="BalloonText">
-    <w:name w:val="Balloon Text"/>
-    <w:basedOn w:val="Normal"/>
-    <w:link w:val="BalloonTextChar"/>
-    <w:uiPriority w:val="99"/>
-    <w:semiHidden/>
-    <w:rsid w:val="00160AC6"/>
-    <w:pPr>
-      <w:spacing w:after="0" w:line="240" w:lineRule="auto"/>
-    </w:pPr>
-    <w:rPr>
-      <w:rFonts w:ascii="Tahoma" w:hAnsi="Tahoma" w:cs="Tahoma"/>
-      <w:sz w:val="16"/>
-      <w:szCs w:val="16"/>
-    </w:rPr>
-  </w:style>
-  <w:style xmlns:mc="http://schemas.openxmlformats.org/markup-compatibility/2006" xmlns:w14="http://schemas.microsoft.com/office/word/2010/wordml" w:type="character" w:customStyle="1" w:styleId="BalloonTextChar">
-    <w:name w:val="Balloon Text Char"/>
-    <w:basedOn w:val="DefaultParagraphFont"/>
-    <w:link w:val="BalloonText"/>
-    <w:uiPriority w:val="99"/>
-    <w:semiHidden/>
-    <w:rsid w:val="00FA537C"/>
-    <w:rPr>
-      <w:rFonts w:ascii="Tahoma" w:hAnsi="Tahoma" w:cs="Tahoma"/>
-      <w:sz w:val="16"/>
-      <w:szCs w:val="16"/>
-    </w:rPr>
-  </w:style>
-  <w:style xmlns:mc="http://schemas.openxmlformats.org/markup-compatibility/2006" xmlns:w14="http://schemas.microsoft.com/office/word/2010/wordml" w:type="character" w:customStyle="1" w:styleId="date">
-    <w:name w:val="date"/>
-    <w:basedOn w:val="DefaultParagraphFont"/>
-    <w:uiPriority w:val="1"/>
-    <w:semiHidden/>
-    <w:qFormat/>
-    <w:rsid w:val="00B97755"/>
-  </w:style>
-  <w:style xmlns:mc="http://schemas.openxmlformats.org/markup-compatibility/2006" xmlns:w14="http://schemas.microsoft.com/office/word/2010/wordml" w:type="paragraph" w:customStyle="1" w:styleId="Foreword">
-    <w:name w:val="Foreword"/>
-    <w:basedOn w:val="Normal"/>
-    <w:qFormat/>
-    <w:rsid w:val="0005499D"/>
-    <w:rPr>
-      <w:color w:val="1F497D" w:themeColor="text2"/>
-    </w:rPr>
-  </w:style>
-  <w:style xmlns:mc="http://schemas.openxmlformats.org/markup-compatibility/2006" xmlns:w14="http://schemas.microsoft.com/office/word/2010/wordml" w:type="paragraph" w:styleId="ListParagraph">
-    <w:name w:val="List Paragraph"/>
-    <w:basedOn w:val="Normal"/>
-    <w:uiPriority w:val="34"/>
-    <w:qFormat/>
-    <w:rsid w:val="00390E4E"/>
-    <w:pPr>
-      <w:numPr>
-        <w:numId w:val="1"/>
-      </w:numPr>
-      <w:contextualSpacing/>
-    </w:pPr>
-  </w:style>
-  <w:style xmlns:mc="http://schemas.openxmlformats.org/markup-compatibility/2006" xmlns:w14="http://schemas.microsoft.com/office/word/2010/wordml" w:type="paragraph" w:styleId="ListBullet">
-    <w:name w:val="List Bullet"/>
-    <w:basedOn w:val="Normal"/>
-    <w:uiPriority w:val="99"/>
-    <w:semiHidden/>
-    <w:rsid w:val="00EF3060"/>
-    <w:pPr>
-      <w:numPr>
-        <w:numId w:val="9"/>
-      </w:numPr>
-      <w:contextualSpacing/>
-    </w:pPr>
-  </w:style>
-  <w:style xmlns:mc="http://schemas.openxmlformats.org/markup-compatibility/2006" xmlns:w14="http://schemas.microsoft.com/office/word/2010/wordml" w:type="character" w:customStyle="1" w:styleId="Heading1Char">
-    <w:name w:val="Heading 1 Char"/>
-    <w:basedOn w:val="DefaultParagraphFont"/>
-    <w:link w:val="Heading1"/>
-    <w:uiPriority w:val="9"/>
-    <w:rsid w:val="005738BD"/>
-    <w:rPr>
-      <w:rFonts w:asciiTheme="majorHAnsi" w:eastAsiaTheme="majorEastAsia" w:hAnsiTheme="majorHAnsi" w:cstheme="majorBidi"/>
-      <w:b/>
-      <w:bCs/>
-      <w:color w:val="000000" w:themeColor="text1"/>
-      <w:sz w:val="28"/>
-      <w:szCs w:val="28"/>
-    </w:rPr>
-  </w:style>
-  <w:style xmlns:mc="http://schemas.openxmlformats.org/markup-compatibility/2006" xmlns:w14="http://schemas.microsoft.com/office/word/2010/wordml" w:type="character" w:customStyle="1" w:styleId="Heading2Char">
-    <w:name w:val="Heading 2 Char"/>
-    <w:basedOn w:val="DefaultParagraphFont"/>
-    <w:link w:val="Heading2"/>
-    <w:uiPriority w:val="9"/>
-    <w:rsid w:val="007C261D"/>
-    <w:rPr>
-      <w:rFonts w:asciiTheme="majorHAnsi" w:eastAsiaTheme="majorEastAsia" w:hAnsiTheme="majorHAnsi" w:cstheme="majorBidi"/>
-      <w:b/>
-      <w:bCs/>
-      <w:color w:val="000000" w:themeColor="text1"/>
-      <w:sz w:val="26"/>
-      <w:szCs w:val="26"/>
-    </w:rPr>
-  </w:style>
-  <w:style xmlns:mc="http://schemas.openxmlformats.org/markup-compatibility/2006" xmlns:w14="http://schemas.microsoft.com/office/word/2010/wordml" w:type="character" w:customStyle="1" w:styleId="Heading3Char">
-    <w:name w:val="Heading 3 Char"/>
-    <w:basedOn w:val="DefaultParagraphFont"/>
-    <w:link w:val="Heading3"/>
-    <w:uiPriority w:val="9"/>
-    <w:rsid w:val="007C261D"/>
-    <w:rPr>
-      <w:rFonts w:asciiTheme="majorHAnsi" w:eastAsiaTheme="majorEastAsia" w:hAnsiTheme="majorHAnsi" w:cstheme="majorBidi"/>
-      <w:b/>
-      <w:bCs/>
-      <w:color w:val="000000" w:themeColor="text1"/>
-      <w:sz w:val="26"/>
-      <w:szCs w:val="26"/>
-    </w:rPr>
-  </w:style>
-  <w:style xmlns:mc="http://schemas.openxmlformats.org/markup-compatibility/2006" xmlns:w14="http://schemas.microsoft.com/office/word/2010/wordml" w:type="paragraph" w:customStyle="1" w:styleId="Definition">
-    <w:name w:val="Definition"/>
-    <w:basedOn w:val="Normal"/>
-    <w:next w:val="Normal"/>
-    <w:qFormat/>
-    <w:rsid w:val="0094673E"/>
-  </w:style>
-  <w:style xmlns:mc="http://schemas.openxmlformats.org/markup-compatibility/2006" xmlns:w14="http://schemas.microsoft.com/office/word/2010/wordml" w:type="character" w:customStyle="1" w:styleId="Heading4Char">
-    <w:name w:val="Heading 4 Char"/>
-    <w:basedOn w:val="DefaultParagraphFont"/>
-    <w:link w:val="Heading4"/>
-    <w:uiPriority w:val="9"/>
-    <w:rsid w:val="007C261D"/>
-    <w:rPr>
-      <w:rFonts w:asciiTheme="majorHAnsi" w:eastAsiaTheme="majorEastAsia" w:hAnsiTheme="majorHAnsi" w:cstheme="majorBidi"/>
-      <w:b/>
-      <w:bCs/>
-      <w:i/>
-      <w:iCs/>
-      <w:color w:val="000000" w:themeColor="text1"/>
-      <w:sz w:val="26"/>
-      <w:szCs w:val="26"/>
-    </w:rPr>
-  </w:style>
-  <w:style xmlns:mc="http://schemas.openxmlformats.org/markup-compatibility/2006" xmlns:w14="http://schemas.microsoft.com/office/word/2010/wordml" w:type="character" w:customStyle="1" w:styleId="Heading5Char">
-    <w:name w:val="Heading 5 Char"/>
-    <w:basedOn w:val="DefaultParagraphFont"/>
-    <w:link w:val="Heading5"/>
-    <w:uiPriority w:val="9"/>
-    <w:rsid w:val="007C261D"/>
-    <w:rPr>
-      <w:rFonts w:asciiTheme="majorHAnsi" w:eastAsiaTheme="majorEastAsia" w:hAnsiTheme="majorHAnsi" w:cstheme="majorBidi"/>
-      <w:b/>
-      <w:bCs/>
-      <w:i/>
-      <w:iCs/>
-      <w:color w:val="000000" w:themeColor="text1"/>
-      <w:sz w:val="26"/>
-      <w:szCs w:val="26"/>
-    </w:rPr>
-  </w:style>
-  <w:style xmlns:mc="http://schemas.openxmlformats.org/markup-compatibility/2006" xmlns:w14="http://schemas.microsoft.com/office/word/2010/wordml" w:type="character" w:customStyle="1" w:styleId="Heading6Char">
-    <w:name w:val="Heading 6 Char"/>
-    <w:basedOn w:val="DefaultParagraphFont"/>
-    <w:link w:val="Heading6"/>
-    <w:uiPriority w:val="9"/>
-    <w:rsid w:val="007C261D"/>
-    <w:rPr>
-      <w:rFonts w:asciiTheme="majorHAnsi" w:eastAsiaTheme="majorEastAsia" w:hAnsiTheme="majorHAnsi" w:cstheme="majorBidi"/>
-      <w:b/>
-      <w:bCs/>
-      <w:i/>
-      <w:iCs/>
-      <w:color w:val="000000" w:themeColor="text1"/>
-      <w:sz w:val="26"/>
-      <w:szCs w:val="26"/>
-    </w:rPr>
-  </w:style>
-  <w:style xmlns:mc="http://schemas.openxmlformats.org/markup-compatibility/2006" xmlns:w14="http://schemas.microsoft.com/office/word/2010/wordml" w:type="paragraph" w:customStyle="1" w:styleId="Note">
-    <w:name w:val="Note"/>
-    <w:basedOn w:val="Normal"/>
-    <w:next w:val="Normal"/>
-    <w:qFormat/>
-    <w:rsid w:val="00BA162F"/>
-    <w:pPr>
-      <w:tabs>
-        <w:tab w:val="left" w:pos="965"/>
-      </w:tabs>
-    </w:pPr>
-    <w:rPr>
-      <w:sz w:val="18"/>
-    </w:rPr>
-  </w:style>
-  <w:style xmlns:mc="http://schemas.openxmlformats.org/markup-compatibility/2006" xmlns:w14="http://schemas.microsoft.com/office/word/2010/wordml" w:type="paragraph" w:customStyle="1" w:styleId="Example">
-    <w:name w:val="Example"/>
-    <w:basedOn w:val="Normal"/>
-    <w:next w:val="Normal"/>
-    <w:qFormat/>
-    <w:rsid w:val="00BA162F"/>
-    <w:pPr>
-      <w:tabs>
-        <w:tab w:val="left" w:pos="1361"/>
-      </w:tabs>
-    </w:pPr>
-    <w:rPr>
-      <w:sz w:val="18"/>
-    </w:rPr>
-  </w:style>
-  <w:style xmlns:mc="http://schemas.openxmlformats.org/markup-compatibility/2006" xmlns:w14="http://schemas.microsoft.com/office/word/2010/wordml" w:type="paragraph" w:styleId="ListContinue">
-    <w:name w:val="List Continue"/>
-    <w:basedOn w:val="ListBullet"/>
-    <w:uiPriority w:val="99"/>
-    <w:unhideWhenUsed/>
-    <w:rsid w:val="00511A34"/>
-    <w:rPr>
-      <w:noProof/>
-      <w:lang w:val="en-GB"/>
-    </w:rPr>
-  </w:style>
-  <w:style xmlns:mc="http://schemas.openxmlformats.org/markup-compatibility/2006" xmlns:w14="http://schemas.microsoft.com/office/word/2010/wordml" w:type="paragraph" w:styleId="ListBullet5">
-    <w:name w:val="List Bullet 5"/>
-    <w:basedOn w:val="ListBullet4"/>
-    <w:uiPriority w:val="99"/>
-    <w:semiHidden/>
-    <w:rsid w:val="002D58E6"/>
-    <w:pPr>
-      <w:ind w:left="2160"/>
-    </w:pPr>
-  </w:style>
-  <w:style xmlns:mc="http://schemas.openxmlformats.org/markup-compatibility/2006" xmlns:w14="http://schemas.microsoft.com/office/word/2010/wordml" w:type="paragraph" w:styleId="ListBullet4">
-    <w:name w:val="List Bullet 4"/>
-    <w:basedOn w:val="ListBullet3"/>
-    <w:uiPriority w:val="99"/>
-    <w:semiHidden/>
-    <w:rsid w:val="002D58E6"/>
-    <w:pPr>
-      <w:ind w:left="1800"/>
-    </w:pPr>
-  </w:style>
-  <w:style xmlns:mc="http://schemas.openxmlformats.org/markup-compatibility/2006" xmlns:w14="http://schemas.microsoft.com/office/word/2010/wordml" w:type="paragraph" w:styleId="ListBullet3">
-    <w:name w:val="List Bullet 3"/>
-    <w:basedOn w:val="ListBullet2"/>
-    <w:uiPriority w:val="99"/>
-    <w:semiHidden/>
-    <w:rsid w:val="00457DAF"/>
-    <w:pPr>
-      <w:ind w:left="1440"/>
-    </w:pPr>
-  </w:style>
-  <w:style xmlns:mc="http://schemas.openxmlformats.org/markup-compatibility/2006" xmlns:w14="http://schemas.microsoft.com/office/word/2010/wordml" w:type="paragraph" w:styleId="ListBullet2">
-    <w:name w:val="List Bullet 2"/>
-    <w:basedOn w:val="ListBullet"/>
-    <w:uiPriority w:val="99"/>
-    <w:semiHidden/>
-    <w:rsid w:val="000B0FAC"/>
-    <w:pPr>
-      <w:ind w:left="1080"/>
-    </w:pPr>
-  </w:style>
-  <w:style xmlns:mc="http://schemas.openxmlformats.org/markup-compatibility/2006" xmlns:w14="http://schemas.microsoft.com/office/word/2010/wordml" w:type="paragraph" w:styleId="ListNumber3">
-    <w:name w:val="List Number 3"/>
-    <w:basedOn w:val="Normal"/>
-    <w:uiPriority w:val="99"/>
-    <w:unhideWhenUsed/>
-    <w:rsid w:val="00223B9D"/>
-    <w:pPr>
-      <w:numPr>
-        <w:ilvl w:val="3"/>
-        <w:numId w:val="8"/>
-      </w:numPr>
-      <w:contextualSpacing/>
-    </w:pPr>
-  </w:style>
-  <w:style xmlns:mc="http://schemas.openxmlformats.org/markup-compatibility/2006" xmlns:w14="http://schemas.microsoft.com/office/word/2010/wordml" w:type="paragraph" w:styleId="List">
-    <w:name w:val="List"/>
-    <w:basedOn w:val="Normal"/>
-    <w:uiPriority w:val="99"/>
-    <w:semiHidden/>
-    <w:rsid w:val="002D58E6"/>
-    <w:pPr>
-      <w:numPr>
-        <w:numId w:val="9"/>
-      </w:numPr>
-      <w:contextualSpacing/>
-    </w:pPr>
-  </w:style>
-  <w:style xmlns:mc="http://schemas.openxmlformats.org/markup-compatibility/2006" xmlns:w14="http://schemas.microsoft.com/office/word/2010/wordml" w:type="paragraph" w:styleId="List2">
-    <w:name w:val="List 2"/>
-    <w:basedOn w:val="List"/>
-    <w:uiPriority w:val="99"/>
-    <w:semiHidden/>
-    <w:rsid w:val="00457DAF"/>
-    <w:pPr>
-      <w:ind w:left="1080"/>
-    </w:pPr>
-  </w:style>
-  <w:style xmlns:mc="http://schemas.openxmlformats.org/markup-compatibility/2006" xmlns:w14="http://schemas.microsoft.com/office/word/2010/wordml" w:type="paragraph" w:styleId="ListNumber">
-    <w:name w:val="List Number"/>
-    <w:basedOn w:val="Normal"/>
-    <w:uiPriority w:val="99"/>
-    <w:unhideWhenUsed/>
-    <w:rsid w:val="00223B9D"/>
-    <w:pPr>
-      <w:numPr>
-        <w:numId w:val="8"/>
-      </w:numPr>
-      <w:ind w:left="720"/>
-      <w:contextualSpacing/>
-    </w:pPr>
-  </w:style>
-  <w:style xmlns:mc="http://schemas.openxmlformats.org/markup-compatibility/2006" xmlns:w14="http://schemas.microsoft.com/office/word/2010/wordml" w:type="paragraph" w:styleId="ListNumber2">
-    <w:name w:val="List Number 2"/>
-    <w:basedOn w:val="Normal"/>
-    <w:uiPriority w:val="99"/>
-    <w:unhideWhenUsed/>
-    <w:rsid w:val="00223B9D"/>
-    <w:pPr>
-      <w:numPr>
-        <w:ilvl w:val="2"/>
-        <w:numId w:val="8"/>
-      </w:numPr>
-      <w:contextualSpacing/>
-    </w:pPr>
-  </w:style>
-  <w:style xmlns:mc="http://schemas.openxmlformats.org/markup-compatibility/2006" xmlns:w14="http://schemas.microsoft.com/office/word/2010/wordml" w:type="paragraph" w:styleId="ListContinue3">
-    <w:name w:val="List Continue 3"/>
-    <w:basedOn w:val="ListContinue"/>
-    <w:uiPriority w:val="99"/>
-    <w:unhideWhenUsed/>
-    <w:rsid w:val="00511A34"/>
-    <w:pPr>
-      <w:spacing w:after="120"/>
-      <w:ind w:left="1440"/>
-    </w:pPr>
-  </w:style>
-  <w:style xmlns:mc="http://schemas.openxmlformats.org/markup-compatibility/2006" xmlns:w14="http://schemas.microsoft.com/office/word/2010/wordml" w:type="paragraph" w:styleId="List3">
-    <w:name w:val="List 3"/>
-    <w:basedOn w:val="List2"/>
-    <w:uiPriority w:val="99"/>
-    <w:semiHidden/>
-    <w:rsid w:val="00457DAF"/>
-    <w:pPr>
-      <w:ind w:left="1440"/>
-    </w:pPr>
-  </w:style>
-  <w:style xmlns:mc="http://schemas.openxmlformats.org/markup-compatibility/2006" xmlns:w14="http://schemas.microsoft.com/office/word/2010/wordml" w:type="paragraph" w:styleId="List4">
-    <w:name w:val="List 4"/>
-    <w:basedOn w:val="List3"/>
-    <w:uiPriority w:val="99"/>
-    <w:semiHidden/>
-    <w:rsid w:val="00457DAF"/>
-    <w:pPr>
-      <w:ind w:left="1800"/>
-    </w:pPr>
-  </w:style>
-  <w:style xmlns:mc="http://schemas.openxmlformats.org/markup-compatibility/2006" xmlns:w14="http://schemas.microsoft.com/office/word/2010/wordml" w:type="paragraph" w:styleId="List5">
-    <w:name w:val="List 5"/>
-    <w:basedOn w:val="List4"/>
-    <w:uiPriority w:val="99"/>
-    <w:semiHidden/>
-    <w:rsid w:val="00457DAF"/>
-    <w:pPr>
-      <w:ind w:left="2160"/>
-    </w:pPr>
-  </w:style>
-  <w:style xmlns:mc="http://schemas.openxmlformats.org/markup-compatibility/2006" xmlns:w14="http://schemas.microsoft.com/office/word/2010/wordml" w:type="paragraph" w:styleId="ListNumber5">
-    <w:name w:val="List Number 5"/>
-    <w:basedOn w:val="Normal"/>
-    <w:uiPriority w:val="99"/>
-    <w:semiHidden/>
-    <w:rsid w:val="003E072A"/>
-    <w:pPr>
-      <w:numPr>
-        <w:ilvl w:val="5"/>
-        <w:numId w:val="8"/>
-      </w:numPr>
-      <w:contextualSpacing/>
-    </w:pPr>
-  </w:style>
-  <w:style xmlns:mc="http://schemas.openxmlformats.org/markup-compatibility/2006" xmlns:w14="http://schemas.microsoft.com/office/word/2010/wordml" w:type="paragraph" w:styleId="ListNumber4">
-    <w:name w:val="List Number 4"/>
-    <w:basedOn w:val="Normal"/>
-    <w:uiPriority w:val="99"/>
-    <w:unhideWhenUsed/>
-    <w:rsid w:val="00223B9D"/>
-    <w:pPr>
-      <w:numPr>
-        <w:ilvl w:val="4"/>
-        <w:numId w:val="8"/>
-      </w:numPr>
-      <w:contextualSpacing/>
-    </w:pPr>
-  </w:style>
-  <w:style xmlns:mc="http://schemas.openxmlformats.org/markup-compatibility/2006" xmlns:w14="http://schemas.microsoft.com/office/word/2010/wordml" w:type="paragraph" w:styleId="FootnoteText">
-    <w:name w:val="footnote text"/>
-    <w:basedOn w:val="Normal"/>
-    <w:link w:val="FootnoteTextChar"/>
-    <w:uiPriority w:val="99"/>
-    <w:semiHidden/>
-    <w:unhideWhenUsed/>
-    <w:rsid w:val="00241F26"/>
-    <w:pPr>
-      <w:spacing w:after="0" w:line="240" w:lineRule="auto"/>
-    </w:pPr>
-    <w:rPr>
-      <w:sz w:val="20"/>
-      <w:szCs w:val="20"/>
-    </w:rPr>
-  </w:style>
-  <w:style xmlns:mc="http://schemas.openxmlformats.org/markup-compatibility/2006" xmlns:w14="http://schemas.microsoft.com/office/word/2010/wordml" w:type="character" w:customStyle="1" w:styleId="FootnoteTextChar">
-    <w:name w:val="Footnote Text Char"/>
-    <w:basedOn w:val="DefaultParagraphFont"/>
-    <w:link w:val="FootnoteText"/>
-    <w:uiPriority w:val="99"/>
-    <w:semiHidden/>
-    <w:rsid w:val="00241F26"/>
-    <w:rPr>
-      <w:sz w:val="20"/>
-      <w:szCs w:val="20"/>
-    </w:rPr>
-  </w:style>
-  <w:style xmlns:mc="http://schemas.openxmlformats.org/markup-compatibility/2006" xmlns:w14="http://schemas.microsoft.com/office/word/2010/wordml" w:type="character" w:styleId="FootnoteReference">
-    <w:name w:val="footnote reference"/>
-    <w:basedOn w:val="DefaultParagraphFont"/>
-    <w:uiPriority w:val="99"/>
-    <w:unhideWhenUsed/>
-    <w:rsid w:val="00241F26"/>
-    <w:rPr>
-      <w:vertAlign w:val="superscript"/>
-    </w:rPr>
-  </w:style>
-  <w:style xmlns:mc="http://schemas.openxmlformats.org/markup-compatibility/2006" xmlns:w14="http://schemas.microsoft.com/office/word/2010/wordml" w:type="paragraph" w:customStyle="1" w:styleId="Special">
-    <w:name w:val="Special"/>
-    <w:basedOn w:val="Normal"/>
-    <w:next w:val="Normal"/>
-    <w:qFormat/>
-    <w:rsid w:val="00C929E4"/>
-    <w:pPr>
-      <w:pBdr>
-        <w:top w:val="single" w:sz="4" w:space="1" w:color="auto" w:shadow="1"/>
-        <w:left w:val="single" w:sz="4" w:space="4" w:color="auto" w:shadow="1"/>
-        <w:bottom w:val="single" w:sz="4" w:space="1" w:color="auto" w:shadow="1"/>
-        <w:right w:val="single" w:sz="4" w:space="4" w:color="auto" w:shadow="1"/>
-      </w:pBdr>
-    </w:pPr>
-    <w:rPr>
-      <w:rFonts w:ascii="DejaVu Sans Mono" w:hAnsi="DejaVu Sans Mono"/>
-      <w:sz w:val="20"/>
-    </w:rPr>
-  </w:style>
-  <w:style xmlns:mc="http://schemas.openxmlformats.org/markup-compatibility/2006" xmlns:w14="http://schemas.microsoft.com/office/word/2010/wordml" w:type="paragraph" w:customStyle="1" w:styleId="Figurefootnote">
-    <w:name w:val="Figure footnote"/>
-    <w:basedOn w:val="FootnoteText"/>
-    <w:next w:val="Normal"/>
-    <w:qFormat/>
-    <w:rsid w:val="00A5745F"/>
-  </w:style>
-  <w:style xmlns:mc="http://schemas.openxmlformats.org/markup-compatibility/2006" xmlns:w14="http://schemas.microsoft.com/office/word/2010/wordml" w:type="character" w:customStyle="1" w:styleId="FigureFootnoteXref">
-    <w:name w:val="FigureFootnoteXref"/>
-    <w:basedOn w:val="FootnoteReference"/>
-    <w:uiPriority w:val="1"/>
-    <w:qFormat/>
-    <w:rsid w:val="00A5745F"/>
-    <w:rPr>
-      <w:vertAlign w:val="baseline"/>
-    </w:rPr>
-  </w:style>
-  <w:style xmlns:mc="http://schemas.openxmlformats.org/markup-compatibility/2006" xmlns:w14="http://schemas.microsoft.com/office/word/2010/wordml" w:type="paragraph" w:customStyle="1" w:styleId="Figuretitle">
-    <w:name w:val="Figure title"/>
-    <w:basedOn w:val="Normal"/>
-    <w:next w:val="Normal"/>
-    <w:autoRedefine/>
-    <w:qFormat/>
-    <w:rsid w:val="007751B6"/>
-    <w:pPr>
-      <w:numPr>
-        <w:numId w:val="7"/>
-      </w:numPr>
-      <w:jc w:val="center"/>
-    </w:pPr>
-    <w:rPr>
-      <w:b/>
-    </w:rPr>
-  </w:style>
-  <w:style xmlns:mc="http://schemas.openxmlformats.org/markup-compatibility/2006" xmlns:w14="http://schemas.microsoft.com/office/word/2010/wordml" w:type="paragraph" w:customStyle="1" w:styleId="Figurenote">
-    <w:name w:val="Figure note"/>
-    <w:basedOn w:val="Note"/>
-    <w:qFormat/>
-    <w:rsid w:val="00D8749A"/>
-    <w:pPr>
-      <w:spacing w:after="0"/>
-    </w:pPr>
-  </w:style>
-  <w:style xmlns:mc="http://schemas.openxmlformats.org/markup-compatibility/2006" xmlns:w14="http://schemas.microsoft.com/office/word/2010/wordml" w:type="table" w:styleId="TableGrid">
-    <w:name w:val="Table Grid"/>
-    <w:basedOn w:val="TableNormal"/>
-    <w:uiPriority w:val="59"/>
-    <w:rsid w:val="00FC1F90"/>
-    <w:pPr>
-      <w:spacing w:after="0" w:line="240" w:lineRule="auto"/>
-    </w:pPr>
-    <w:tblPr>
-      <w:tblInd w:w="0" w:type="dxa"/>
-      <w:tblBorders>
-        <w:top w:val="single" w:sz="4" w:space="0" w:color="000000" w:themeColor="text1"/>
-        <w:left w:val="single" w:sz="4" w:space="0" w:color="000000" w:themeColor="text1"/>
-        <w:bottom w:val="single" w:sz="4" w:space="0" w:color="000000" w:themeColor="text1"/>
-        <w:right w:val="single" w:sz="4" w:space="0" w:color="000000" w:themeColor="text1"/>
-        <w:insideH w:val="single" w:sz="4" w:space="0" w:color="000000" w:themeColor="text1"/>
-        <w:insideV w:val="single" w:sz="4" w:space="0" w:color="000000" w:themeColor="text1"/>
-      </w:tblBorders>
-      <w:tblCellMar>
-        <w:top w:w="0" w:type="dxa"/>
-        <w:left w:w="108" w:type="dxa"/>
-        <w:bottom w:w="0" w:type="dxa"/>
-        <w:right w:w="108" w:type="dxa"/>
-      </w:tblCellMar>
-    </w:tblPr>
-  </w:style>
-  <w:style xmlns:mc="http://schemas.openxmlformats.org/markup-compatibility/2006" xmlns:w14="http://schemas.microsoft.com/office/word/2010/wordml" w:type="paragraph" w:customStyle="1" w:styleId="Tabletitle">
-    <w:name w:val="Table title"/>
-    <w:basedOn w:val="Normal"/>
-    <w:next w:val="Normal"/>
-    <w:autoRedefine/>
-    <w:semiHidden/>
-    <w:qFormat/>
-    <w:rsid w:val="007751B6"/>
-    <w:pPr>
-      <w:numPr>
-        <w:numId w:val="5"/>
-      </w:numPr>
-      <w:tabs>
-        <w:tab w:val="num" w:pos="720"/>
-      </w:tabs>
-      <w:ind w:left="0" w:firstLine="0"/>
-      <w:jc w:val="center"/>
-    </w:pPr>
-    <w:rPr>
-      <w:b/>
-      <w:sz w:val="20"/>
-    </w:rPr>
-  </w:style>
-  <w:style xmlns:mc="http://schemas.openxmlformats.org/markup-compatibility/2006" xmlns:w14="http://schemas.microsoft.com/office/word/2010/wordml" w:type="character" w:customStyle="1" w:styleId="ExtXref">
-    <w:name w:val="ExtXref"/>
-    <w:basedOn w:val="DefaultParagraphFont"/>
-    <w:uiPriority w:val="1"/>
-    <w:qFormat/>
-    <w:rsid w:val="00AE15E5"/>
-    <w:rPr>
-      <w:noProof/>
-      <w:lang w:val="en-GB"/>
-    </w:rPr>
-  </w:style>
-  <w:style xmlns:mc="http://schemas.openxmlformats.org/markup-compatibility/2006" xmlns:w14="http://schemas.microsoft.com/office/word/2010/wordml" w:type="paragraph" w:customStyle="1" w:styleId="Tablenote">
-    <w:name w:val="Table note"/>
-    <w:basedOn w:val="Note"/>
-    <w:qFormat/>
-    <w:rsid w:val="008C3BF3"/>
-  </w:style>
-  <w:style xmlns:mc="http://schemas.openxmlformats.org/markup-compatibility/2006" xmlns:w14="http://schemas.microsoft.com/office/word/2010/wordml" w:type="paragraph" w:customStyle="1" w:styleId="Figuretext">
-    <w:name w:val="Figure text"/>
-    <w:basedOn w:val="Normal"/>
-    <w:qFormat/>
-    <w:rsid w:val="00D8749A"/>
-  </w:style>
-  <w:style xmlns:mc="http://schemas.openxmlformats.org/markup-compatibility/2006" xmlns:w14="http://schemas.microsoft.com/office/word/2010/wordml" w:type="character" w:styleId="Hyperlink">
-    <w:name w:val="Hyperlink"/>
-    <w:basedOn w:val="DefaultParagraphFont"/>
-    <w:uiPriority w:val="99"/>
-    <w:rsid w:val="009C0231"/>
-    <w:rPr>
-      <w:color w:val="0000FF" w:themeColor="hyperlink"/>
-      <w:u w:val="single"/>
-    </w:rPr>
-  </w:style>
-  <w:style xmlns:mc="http://schemas.openxmlformats.org/markup-compatibility/2006" xmlns:w14="http://schemas.microsoft.com/office/word/2010/wordml" w:type="paragraph" w:customStyle="1" w:styleId="Formula">
-    <w:name w:val="Formula"/>
-    <w:basedOn w:val="Normal"/>
-    <w:next w:val="Normal"/>
-    <w:qFormat/>
-    <w:rsid w:val="0076681A"/>
-    <w:pPr>
-      <w:tabs>
-        <w:tab w:val="left" w:pos="9749"/>
-      </w:tabs>
-      <w:ind w:left="403"/>
-    </w:pPr>
-  </w:style>
-  <w:style xmlns:mc="http://schemas.openxmlformats.org/markup-compatibility/2006" xmlns:w14="http://schemas.microsoft.com/office/word/2010/wordml" w:type="paragraph" w:styleId="Bibliography">
-    <w:name w:val="Bibliography"/>
-    <w:basedOn w:val="Normal"/>
-    <w:next w:val="Normal"/>
-    <w:uiPriority w:val="37"/>
-    <w:unhideWhenUsed/>
-    <w:rsid w:val="00D92AF5"/>
-    <w:pPr>
-      <w:numPr>
-        <w:numId w:val="6"/>
-      </w:numPr>
-    </w:pPr>
-  </w:style>
-  <w:style xmlns:mc="http://schemas.openxmlformats.org/markup-compatibility/2006" xmlns:w14="http://schemas.microsoft.com/office/word/2010/wordml" w:type="character" w:customStyle="1" w:styleId="organization">
-    <w:name w:val="organization"/>
-    <w:basedOn w:val="DefaultParagraphFont"/>
-    <w:uiPriority w:val="1"/>
-    <w:semiHidden/>
-    <w:rsid w:val="00B97755"/>
-  </w:style>
-  <w:style xmlns:mc="http://schemas.openxmlformats.org/markup-compatibility/2006" xmlns:w14="http://schemas.microsoft.com/office/word/2010/wordml" w:type="paragraph" w:styleId="Header">
-    <w:name w:val="header"/>
-    <w:basedOn w:val="Normal"/>
-    <w:link w:val="HeaderChar"/>
-    <w:semiHidden/>
-    <w:rsid w:val="00AD50AE"/>
-    <w:pPr>
-      <w:tabs>
-        <w:tab w:val="center" w:pos="4680"/>
-        <w:tab w:val="right" w:pos="9360"/>
-      </w:tabs>
-      <w:spacing w:after="0" w:line="240" w:lineRule="auto"/>
-    </w:pPr>
-  </w:style>
-  <w:style xmlns:mc="http://schemas.openxmlformats.org/markup-compatibility/2006" xmlns:w14="http://schemas.microsoft.com/office/word/2010/wordml" w:type="character" w:customStyle="1" w:styleId="HeaderChar">
-    <w:name w:val="Header Char"/>
-    <w:basedOn w:val="DefaultParagraphFont"/>
-    <w:link w:val="Header"/>
-    <w:semiHidden/>
-    <w:rsid w:val="00FA537C"/>
-  </w:style>
-  <w:style xmlns:mc="http://schemas.openxmlformats.org/markup-compatibility/2006" xmlns:w14="http://schemas.microsoft.com/office/word/2010/wordml" w:type="paragraph" w:styleId="Footer">
-    <w:name w:val="footer"/>
-    <w:basedOn w:val="Normal"/>
-    <w:link w:val="FooterChar"/>
-    <w:uiPriority w:val="99"/>
-    <w:semiHidden/>
-    <w:rsid w:val="00AD50AE"/>
-    <w:pPr>
-      <w:tabs>
-        <w:tab w:val="center" w:pos="4680"/>
-        <w:tab w:val="right" w:pos="9360"/>
-      </w:tabs>
-      <w:spacing w:after="0" w:line="240" w:lineRule="auto"/>
-    </w:pPr>
-  </w:style>
-  <w:style xmlns:mc="http://schemas.openxmlformats.org/markup-compatibility/2006" xmlns:w14="http://schemas.microsoft.com/office/word/2010/wordml" w:type="character" w:customStyle="1" w:styleId="FooterChar">
-    <w:name w:val="Footer Char"/>
-    <w:basedOn w:val="DefaultParagraphFont"/>
-    <w:link w:val="Footer"/>
-    <w:uiPriority w:val="99"/>
-    <w:semiHidden/>
-    <w:rsid w:val="00FA537C"/>
-  </w:style>
-  <w:style xmlns:mc="http://schemas.openxmlformats.org/markup-compatibility/2006" xmlns:w14="http://schemas.microsoft.com/office/word/2010/wordml" w:type="character" w:customStyle="1" w:styleId="Heading7Char">
-    <w:name w:val="Heading 7 Char"/>
-    <w:basedOn w:val="DefaultParagraphFont"/>
-    <w:link w:val="Heading7"/>
-    <w:uiPriority w:val="9"/>
-    <w:semiHidden/>
-    <w:rsid w:val="00FA537C"/>
-    <w:rPr>
-      <w:rFonts w:asciiTheme="majorHAnsi" w:eastAsiaTheme="majorEastAsia" w:hAnsiTheme="majorHAnsi" w:cstheme="majorBidi"/>
-      <w:b/>
-      <w:bCs/>
-      <w:color w:val="404040" w:themeColor="text1" w:themeTint="BF"/>
-      <w:sz w:val="26"/>
-      <w:szCs w:val="26"/>
-    </w:rPr>
-  </w:style>
-  <w:style xmlns:mc="http://schemas.openxmlformats.org/markup-compatibility/2006" xmlns:w14="http://schemas.microsoft.com/office/word/2010/wordml" w:type="character" w:customStyle="1" w:styleId="Heading8Char">
-    <w:name w:val="Heading 8 Char"/>
-    <w:basedOn w:val="DefaultParagraphFont"/>
-    <w:link w:val="Heading8"/>
-    <w:uiPriority w:val="9"/>
-    <w:semiHidden/>
-    <w:rsid w:val="00FA537C"/>
-    <w:rPr>
-      <w:rFonts w:asciiTheme="majorHAnsi" w:eastAsiaTheme="majorEastAsia" w:hAnsiTheme="majorHAnsi" w:cstheme="majorBidi"/>
-      <w:color w:val="404040" w:themeColor="text1" w:themeTint="BF"/>
-      <w:sz w:val="20"/>
-      <w:szCs w:val="20"/>
-    </w:rPr>
-  </w:style>
-  <w:style xmlns:mc="http://schemas.openxmlformats.org/markup-compatibility/2006" xmlns:w14="http://schemas.microsoft.com/office/word/2010/wordml" w:type="character" w:customStyle="1" w:styleId="Heading9Char">
-    <w:name w:val="Heading 9 Char"/>
-    <w:basedOn w:val="DefaultParagraphFont"/>
-    <w:link w:val="Heading9"/>
-    <w:uiPriority w:val="9"/>
-    <w:semiHidden/>
-    <w:rsid w:val="00FA537C"/>
-    <w:rPr>
-      <w:rFonts w:asciiTheme="majorHAnsi" w:eastAsiaTheme="majorEastAsia" w:hAnsiTheme="majorHAnsi" w:cstheme="majorBidi"/>
-      <w:i/>
-      <w:iCs/>
-      <w:color w:val="404040" w:themeColor="text1" w:themeTint="BF"/>
-      <w:sz w:val="20"/>
-      <w:szCs w:val="20"/>
-    </w:rPr>
-  </w:style>
-  <w:style xmlns:mc="http://schemas.openxmlformats.org/markup-compatibility/2006" xmlns:w14="http://schemas.microsoft.com/office/word/2010/wordml" w:type="paragraph" w:styleId="TOCHeading">
-    <w:name w:val="TOC Heading"/>
-    <w:basedOn w:val="Heading1"/>
-    <w:next w:val="Normal"/>
-    <w:uiPriority w:val="39"/>
-    <w:semiHidden/>
-    <w:unhideWhenUsed/>
-    <w:qFormat/>
-    <w:rsid w:val="00BD2FAC"/>
-    <w:pPr>
-      <w:numPr>
-        <w:numId w:val="0"/>
-      </w:numPr>
-      <w:spacing w:after="0"/>
-      <w:outlineLvl w:val="9"/>
-    </w:pPr>
-    <w:rPr>
-      <w:color w:val="365F91" w:themeColor="accent1" w:themeShade="BF"/>
-    </w:rPr>
-  </w:style>
-  <w:style xmlns:mc="http://schemas.openxmlformats.org/markup-compatibility/2006" xmlns:w14="http://schemas.microsoft.com/office/word/2010/wordml" w:type="paragraph" w:styleId="TOC1">
-    <w:name w:val="toc 1"/>
-    <w:basedOn w:val="Normal"/>
-    <w:next w:val="Normal"/>
-    <w:autoRedefine/>
-    <w:uiPriority w:val="39"/>
-    <w:unhideWhenUsed/>
-    <w:qFormat/>
-    <w:rsid w:val="00BD2FAC"/>
-    <w:pPr>
-      <w:spacing w:after="100"/>
-    </w:pPr>
-  </w:style>
-  <w:style xmlns:mc="http://schemas.openxmlformats.org/markup-compatibility/2006" xmlns:w14="http://schemas.microsoft.com/office/word/2010/wordml" w:type="paragraph" w:styleId="TOC2">
-    <w:name w:val="toc 2"/>
-    <w:basedOn w:val="Normal"/>
-    <w:next w:val="Normal"/>
-    <w:autoRedefine/>
-    <w:uiPriority w:val="39"/>
-    <w:unhideWhenUsed/>
-    <w:qFormat/>
-    <w:rsid w:val="00BD2FAC"/>
-    <w:pPr>
-      <w:spacing w:after="100"/>
-      <w:ind w:left="220"/>
-    </w:pPr>
-  </w:style>
-  <w:style xmlns:mc="http://schemas.openxmlformats.org/markup-compatibility/2006" xmlns:w14="http://schemas.microsoft.com/office/word/2010/wordml" w:type="paragraph" w:styleId="TOC3">
-    <w:name w:val="toc 3"/>
-    <w:basedOn w:val="Normal"/>
-    <w:next w:val="Normal"/>
-    <w:autoRedefine/>
-    <w:uiPriority w:val="39"/>
-    <w:unhideWhenUsed/>
-    <w:qFormat/>
-    <w:rsid w:val="00BD2FAC"/>
-    <w:pPr>
-      <w:spacing w:after="100"/>
-      <w:ind w:left="440"/>
-    </w:pPr>
-  </w:style>
-  <w:style xmlns:mc="http://schemas.openxmlformats.org/markup-compatibility/2006" xmlns:w14="http://schemas.microsoft.com/office/word/2010/wordml" w:type="paragraph" w:styleId="TOC4">
-    <w:name w:val="toc 4"/>
-    <w:basedOn w:val="Normal"/>
-    <w:next w:val="Normal"/>
-    <w:autoRedefine/>
-    <w:uiPriority w:val="39"/>
-    <w:unhideWhenUsed/>
-    <w:rsid w:val="00B861F6"/>
-    <w:pPr>
-      <w:spacing w:after="100"/>
-      <w:ind w:left="660"/>
-    </w:pPr>
-  </w:style>
-  <w:style xmlns:mc="http://schemas.openxmlformats.org/markup-compatibility/2006" xmlns:w14="http://schemas.microsoft.com/office/word/2010/wordml" w:type="paragraph" w:styleId="TOC5">
-    <w:name w:val="toc 5"/>
-    <w:basedOn w:val="Normal"/>
-    <w:next w:val="Normal"/>
-    <w:autoRedefine/>
-    <w:uiPriority w:val="39"/>
-    <w:unhideWhenUsed/>
-    <w:rsid w:val="00B861F6"/>
-    <w:pPr>
-      <w:spacing w:after="100"/>
-      <w:ind w:left="880"/>
-    </w:pPr>
-  </w:style>
-  <w:style xmlns:mc="http://schemas.openxmlformats.org/markup-compatibility/2006" xmlns:w14="http://schemas.microsoft.com/office/word/2010/wordml" w:type="paragraph" w:styleId="TOC6">
-    <w:name w:val="toc 6"/>
-    <w:basedOn w:val="Normal"/>
-    <w:next w:val="Normal"/>
-    <w:autoRedefine/>
-    <w:uiPriority w:val="39"/>
-    <w:unhideWhenUsed/>
-    <w:rsid w:val="00B861F6"/>
-    <w:pPr>
-      <w:spacing w:after="100"/>
-      <w:ind w:left="1100"/>
-    </w:pPr>
-  </w:style>
-  <w:style xmlns:mc="http://schemas.openxmlformats.org/markup-compatibility/2006" xmlns:w14="http://schemas.microsoft.com/office/word/2010/wordml" w:type="paragraph" w:styleId="Title">
-    <w:name w:val="Title"/>
-    <w:basedOn w:val="Normal"/>
-    <w:next w:val="Normal"/>
-    <w:link w:val="TitleChar"/>
-    <w:uiPriority w:val="10"/>
-    <w:qFormat/>
-    <w:rsid w:val="00982229"/>
-    <w:pPr>
-      <w:pBdr>
-        <w:bottom w:val="single" w:sz="8" w:space="4" w:color="4F81BD" w:themeColor="accent1"/>
-      </w:pBdr>
-      <w:spacing w:after="300" w:line="240" w:lineRule="auto"/>
-      <w:contextualSpacing/>
-    </w:pPr>
-    <w:rPr>
-      <w:rFonts w:asciiTheme="majorHAnsi" w:eastAsiaTheme="majorEastAsia" w:hAnsiTheme="majorHAnsi" w:cstheme="majorBidi"/>
-      <w:color w:val="17365D" w:themeColor="text2" w:themeShade="BF"/>
-      <w:spacing w:val="5"/>
-      <w:kern w:val="28"/>
-      <w:sz w:val="52"/>
-      <w:szCs w:val="52"/>
-    </w:rPr>
-  </w:style>
-  <w:style xmlns:mc="http://schemas.openxmlformats.org/markup-compatibility/2006" xmlns:w14="http://schemas.microsoft.com/office/word/2010/wordml" w:type="character" w:customStyle="1" w:styleId="TitleChar">
-    <w:name w:val="Title Char"/>
-    <w:basedOn w:val="DefaultParagraphFont"/>
-    <w:link w:val="Title"/>
-    <w:uiPriority w:val="10"/>
-    <w:rsid w:val="00982229"/>
-    <w:rPr>
-      <w:rFonts w:asciiTheme="majorHAnsi" w:eastAsiaTheme="majorEastAsia" w:hAnsiTheme="majorHAnsi" w:cstheme="majorBidi"/>
-      <w:color w:val="17365D" w:themeColor="text2" w:themeShade="BF"/>
-      <w:spacing w:val="5"/>
-      <w:kern w:val="28"/>
-      <w:sz w:val="52"/>
-      <w:szCs w:val="52"/>
-    </w:rPr>
-  </w:style>
-  <w:style xmlns:mc="http://schemas.openxmlformats.org/markup-compatibility/2006" xmlns:w14="http://schemas.microsoft.com/office/word/2010/wordml" w:type="paragraph" w:styleId="ListContinue2">
-    <w:name w:val="List Continue 2"/>
-    <w:basedOn w:val="ListContinue"/>
-    <w:uiPriority w:val="99"/>
-    <w:unhideWhenUsed/>
-    <w:rsid w:val="00511A34"/>
-    <w:pPr>
-      <w:spacing w:after="120"/>
-      <w:ind w:left="1080"/>
-    </w:pPr>
-  </w:style>
-  <w:style xmlns:mc="http://schemas.openxmlformats.org/markup-compatibility/2006" xmlns:w14="http://schemas.microsoft.com/office/word/2010/wordml" w:type="paragraph" w:styleId="ListContinue4">
-    <w:name w:val="List Continue 4"/>
-    <w:basedOn w:val="ListContinue"/>
-    <w:uiPriority w:val="99"/>
-    <w:unhideWhenUsed/>
-    <w:rsid w:val="00511A34"/>
-    <w:pPr>
-      <w:spacing w:after="120"/>
-      <w:ind w:left="1800"/>
-    </w:pPr>
-  </w:style>
-  <w:style xmlns:mc="http://schemas.openxmlformats.org/markup-compatibility/2006" xmlns:w14="http://schemas.microsoft.com/office/word/2010/wordml" w:type="paragraph" w:styleId="ListContinue5">
-    <w:name w:val="List Continue 5"/>
-    <w:basedOn w:val="ListContinue"/>
-    <w:uiPriority w:val="99"/>
-    <w:semiHidden/>
-    <w:rsid w:val="00511A34"/>
-    <w:pPr>
-      <w:spacing w:after="120"/>
-      <w:ind w:left="2160"/>
-    </w:pPr>
-  </w:style>
-  <w:style xmlns:mc="http://schemas.openxmlformats.org/markup-compatibility/2006" xmlns:w14="http://schemas.microsoft.com/office/word/2010/wordml" w:type="paragraph" w:customStyle="1" w:styleId="dl">
-    <w:name w:val="dl"/>
-    <w:basedOn w:val="Normal"/>
-    <w:qFormat/>
-    <w:rsid w:val="00BF2713"/>
-    <w:pPr>
-      <w:spacing w:after="120"/>
-      <w:ind w:left="432"/>
-    </w:pPr>
-  </w:style>
-  <w:style xmlns:mc="http://schemas.openxmlformats.org/markup-compatibility/2006" xmlns:w14="http://schemas.microsoft.com/office/word/2010/wordml" w:type="paragraph" w:customStyle="1" w:styleId="Tablefootnote">
-    <w:name w:val="Table footnote"/>
-    <w:basedOn w:val="Normal"/>
-    <w:rsid w:val="00F965C1"/>
-    <w:pPr>
-      <w:tabs>
-        <w:tab w:val="left" w:pos="340"/>
-      </w:tabs>
-      <w:spacing w:before="60" w:after="60" w:line="190" w:lineRule="atLeast"/>
-      <w:jc w:val="both"/>
-    </w:pPr>
-    <w:rPr>
-      <w:rFonts w:ascii="Arial" w:eastAsia="MS Mincho" w:hAnsi="Arial" w:cs="Times New Roman"/>
-      <w:sz w:val="16"/>
-      <w:szCs w:val="20"/>
-      <w:lang w:val="de-DE" w:eastAsia="ja-JP"/>
-    </w:rPr>
-  </w:style>
-  <w:style xmlns:mc="http://schemas.openxmlformats.org/markup-compatibility/2006" xmlns:w14="http://schemas.microsoft.com/office/word/2010/wordml" w:type="character" w:customStyle="1" w:styleId="TableFootnoteXref">
-    <w:name w:val="TableFootnoteXref"/>
-    <w:rsid w:val="00F965C1"/>
-    <w:rPr>
-      <w:noProof/>
-      <w:position w:val="6"/>
-      <w:sz w:val="14"/>
-      <w:lang w:val="en-GB"/>
-    </w:rPr>
-  </w:style>
-  <w:style xmlns:mc="http://schemas.openxmlformats.org/markup-compatibility/2006" xmlns:w14="http://schemas.microsoft.com/office/word/2010/wordml" w:type="paragraph" w:customStyle="1" w:styleId="Tabletext9">
-    <w:name w:val="Table text (9)"/>
-    <w:basedOn w:val="Normal"/>
-    <w:rsid w:val="00F965C1"/>
-    <w:pPr>
-      <w:spacing w:before="60" w:after="60" w:line="210" w:lineRule="atLeast"/>
-      <w:jc w:val="both"/>
-    </w:pPr>
-    <w:rPr>
-      <w:rFonts w:eastAsia="MS Mincho" w:cs="Times New Roman"/>
-      <w:sz w:val="18"/>
-      <w:szCs w:val="20"/>
-      <w:lang w:val="en-GB" w:eastAsia="ja-JP"/>
-    </w:rPr>
-  </w:style>
-  <w:style xmlns:mc="http://schemas.openxmlformats.org/markup-compatibility/2006" xmlns:w14="http://schemas.microsoft.com/office/word/2010/wordml" w:type="character" w:customStyle="1" w:styleId="Defterms">
-    <w:name w:val="Defterms"/>
-    <w:basedOn w:val="DefaultParagraphFont"/>
-    <w:uiPriority w:val="1"/>
-    <w:qFormat/>
-    <w:rsid w:val="00F965C1"/>
-    <w:rPr>
-      <w:noProof/>
-      <w:lang w:val="en-GB"/>
-    </w:rPr>
-  </w:style>
-  <w:style xmlns:mc="http://schemas.openxmlformats.org/markup-compatibility/2006" xmlns:w14="http://schemas.microsoft.com/office/word/2010/wordml" w:type="paragraph" w:customStyle="1" w:styleId="Tabletext8">
-    <w:name w:val="Table text (8)"/>
-    <w:basedOn w:val="Tabletext9"/>
-    <w:qFormat/>
-    <w:rsid w:val="00F965C1"/>
-    <w:pPr>
-      <w:jc w:val="left"/>
-    </w:pPr>
-    <w:rPr>
-      <w:sz w:val="16"/>
-    </w:rPr>
-  </w:style>
-  <w:style xmlns:mc="http://schemas.openxmlformats.org/markup-compatibility/2006" xmlns:w14="http://schemas.microsoft.com/office/word/2010/wordml" w:type="paragraph" w:customStyle="1" w:styleId="Tabletext7">
-    <w:name w:val="Table text (7)"/>
-    <w:basedOn w:val="Tabletext8"/>
-    <w:qFormat/>
-    <w:rsid w:val="00F965C1"/>
-    <w:rPr>
-      <w:sz w:val="14"/>
-    </w:rPr>
-  </w:style>
-  <w:style xmlns:mc="http://schemas.openxmlformats.org/markup-compatibility/2006" xmlns:w14="http://schemas.microsoft.com/office/word/2010/wordml" w:type="paragraph" w:customStyle="1" w:styleId="Tabletext10">
-    <w:name w:val="Table text (10)"/>
-    <w:basedOn w:val="Tabletext7"/>
-    <w:qFormat/>
-    <w:rsid w:val="00F965C1"/>
-    <w:rPr>
-      <w:sz w:val="20"/>
-    </w:rPr>
-  </w:style>
-  <w:style xmlns:mc="http://schemas.openxmlformats.org/markup-compatibility/2006" xmlns:w14="http://schemas.microsoft.com/office/word/2010/wordml" w:type="character" w:customStyle="1" w:styleId="statement">
-    <w:name w:val="statement"/>
-    <w:basedOn w:val="DefaultParagraphFont"/>
-    <w:uiPriority w:val="1"/>
-    <w:semiHidden/>
-    <w:qFormat/>
-    <w:rsid w:val="00E44C41"/>
-  </w:style>
-  <w:style xmlns:mc="http://schemas.openxmlformats.org/markup-compatibility/2006" xmlns:w14="http://schemas.microsoft.com/office/word/2010/wordml" w:type="character" w:customStyle="1" w:styleId="teiex">
-    <w:name w:val="tei_ex"/>
-    <w:basedOn w:val="DefaultParagraphFont"/>
-    <w:rsid w:val="00B97755"/>
-  </w:style>
-  <w:style xmlns:mc="http://schemas.openxmlformats.org/markup-compatibility/2006" xmlns:w14="http://schemas.microsoft.com/office/word/2010/wordml" w:type="character" w:customStyle="1" w:styleId="teiexpan">
-    <w:name w:val="tei_expan"/>
-    <w:basedOn w:val="DefaultParagraphFont"/>
-    <w:rsid w:val="00B97755"/>
-  </w:style>
-  <w:style xmlns:mc="http://schemas.openxmlformats.org/markup-compatibility/2006" xmlns:w14="http://schemas.microsoft.com/office/word/2010/wordml" w:type="character" w:customStyle="1" w:styleId="teiforeign">
-    <w:name w:val="tei_foreign"/>
-    <w:basedOn w:val="DefaultParagraphFont"/>
-    <w:rsid w:val="00B97755"/>
-    <w:rPr>
-      <w:i/>
-    </w:rPr>
-  </w:style>
-  <w:style xmlns:mc="http://schemas.openxmlformats.org/markup-compatibility/2006" xmlns:w14="http://schemas.microsoft.com/office/word/2010/wordml" w:type="paragraph" w:customStyle="1" w:styleId="teiincipit">
-    <w:name w:val="tei_incipit"/>
-    <w:basedOn w:val="Normal"/>
-    <w:qFormat/>
-    <w:rsid w:val="00B97755"/>
-    <w:pPr>
-      <w:spacing w:after="0" w:line="240" w:lineRule="auto"/>
-    </w:pPr>
-    <w:rPr>
-      <w:sz w:val="24"/>
-      <w:szCs w:val="24"/>
-    </w:rPr>
-  </w:style>
-  <w:style xmlns:mc="http://schemas.openxmlformats.org/markup-compatibility/2006" xmlns:w14="http://schemas.microsoft.com/office/word/2010/wordml" w:type="paragraph" w:customStyle="1" w:styleId="teil">
-    <w:name w:val="tei_l"/>
-    <w:basedOn w:val="BodyTextIndent"/>
-    <w:qFormat/>
-    <w:rsid w:val="00B97755"/>
-  </w:style>
-  <w:style xmlns:mc="http://schemas.openxmlformats.org/markup-compatibility/2006" xmlns:w14="http://schemas.microsoft.com/office/word/2010/wordml" w:type="paragraph" w:styleId="BodyTextIndent">
-    <w:name w:val="Body Text Indent"/>
-    <w:basedOn w:val="Normal"/>
-    <w:link w:val="BodyTextIndentChar"/>
-    <w:uiPriority w:val="99"/>
-    <w:semiHidden/>
-    <w:rsid w:val="00B97755"/>
-    <w:pPr>
-      <w:spacing w:after="120"/>
-      <w:ind w:left="283"/>
-    </w:pPr>
-  </w:style>
-  <w:style xmlns:mc="http://schemas.openxmlformats.org/markup-compatibility/2006" xmlns:w14="http://schemas.microsoft.com/office/word/2010/wordml" w:type="character" w:customStyle="1" w:styleId="BodyTextIndentChar">
-    <w:name w:val="Body Text Indent Char"/>
-    <w:basedOn w:val="DefaultParagraphFont"/>
-    <w:link w:val="BodyTextIndent"/>
-    <w:uiPriority w:val="99"/>
-    <w:semiHidden/>
-    <w:rsid w:val="00B97755"/>
-  </w:style>
-  <w:style xmlns:mc="http://schemas.openxmlformats.org/markup-compatibility/2006" xmlns:w14="http://schemas.microsoft.com/office/word/2010/wordml" w:type="character" w:customStyle="1" w:styleId="teiname">
-    <w:name w:val="tei_name"/>
-    <w:basedOn w:val="DefaultParagraphFont"/>
-    <w:rsid w:val="00B97755"/>
-  </w:style>
-  <w:style xmlns:mc="http://schemas.openxmlformats.org/markup-compatibility/2006" xmlns:w14="http://schemas.microsoft.com/office/word/2010/wordml" w:type="paragraph" w:customStyle="1" w:styleId="teirubric">
-    <w:name w:val="tei_rubric"/>
-    <w:basedOn w:val="Normal"/>
-    <w:qFormat/>
-    <w:rsid w:val="00B97755"/>
-    <w:pPr>
-      <w:spacing w:after="0" w:line="240" w:lineRule="auto"/>
-    </w:pPr>
-    <w:rPr>
-      <w:sz w:val="24"/>
-      <w:szCs w:val="24"/>
-    </w:rPr>
-  </w:style>
-  <w:style xmlns:mc="http://schemas.openxmlformats.org/markup-compatibility/2006" xmlns:w14="http://schemas.microsoft.com/office/word/2010/wordml" w:type="paragraph" w:customStyle="1" w:styleId="teispeaker">
-    <w:name w:val="tei_speaker"/>
-    <w:basedOn w:val="BodyText"/>
-    <w:autoRedefine/>
-    <w:qFormat/>
-    <w:rsid w:val="00B97755"/>
-  </w:style>
-  <w:style xmlns:mc="http://schemas.openxmlformats.org/markup-compatibility/2006" xmlns:w14="http://schemas.microsoft.com/office/word/2010/wordml" w:type="paragraph" w:styleId="BodyText">
-    <w:name w:val="Body Text"/>
-    <w:basedOn w:val="Normal"/>
-    <w:link w:val="BodyTextChar"/>
-    <w:uiPriority w:val="99"/>
-    <w:semiHidden/>
-    <w:rsid w:val="00B97755"/>
-    <w:pPr>
-      <w:spacing w:after="120"/>
-    </w:pPr>
-  </w:style>
-  <w:style xmlns:mc="http://schemas.openxmlformats.org/markup-compatibility/2006" xmlns:w14="http://schemas.microsoft.com/office/word/2010/wordml" w:type="character" w:customStyle="1" w:styleId="BodyTextChar">
-    <w:name w:val="Body Text Char"/>
-    <w:basedOn w:val="DefaultParagraphFont"/>
-    <w:link w:val="BodyText"/>
-    <w:uiPriority w:val="99"/>
-    <w:semiHidden/>
-    <w:rsid w:val="00B97755"/>
-  </w:style>
-  <w:style xmlns:mc="http://schemas.openxmlformats.org/markup-compatibility/2006" xmlns:w14="http://schemas.microsoft.com/office/word/2010/wordml" w:type="paragraph" w:customStyle="1" w:styleId="teistage">
-    <w:name w:val="tei_stage"/>
-    <w:basedOn w:val="teispeaker"/>
-    <w:autoRedefine/>
-    <w:qFormat/>
-    <w:rsid w:val="00B97755"/>
-    <w:pPr>
-      <w:spacing w:before="120" w:line="240" w:lineRule="auto"/>
-    </w:pPr>
-    <w:rPr>
-      <w:b/>
-      <w:smallCaps/>
-      <w:sz w:val="24"/>
-      <w:szCs w:val="24"/>
-    </w:rPr>
-  </w:style>
-  <w:style xmlns:mc="http://schemas.openxmlformats.org/markup-compatibility/2006" xmlns:w14="http://schemas.microsoft.com/office/word/2010/wordml" w:type="character" w:customStyle="1" w:styleId="teisupplied">
-    <w:name w:val="tei_supplied"/>
-    <w:basedOn w:val="DefaultParagraphFont"/>
-    <w:rsid w:val="00B97755"/>
-    <w:rPr>
-      <w:color w:val="FF0000"/>
-    </w:rPr>
-  </w:style>
-  <w:style xmlns:mc="http://schemas.openxmlformats.org/markup-compatibility/2006" xmlns:w14="http://schemas.microsoft.com/office/word/2010/wordml" w:type="paragraph" w:customStyle="1" w:styleId="Author">
-    <w:name w:val="Author"/>
-    <w:basedOn w:val="Title"/>
-    <w:qFormat/>
-    <w:rsid w:val="008644C0"/>
-    <w:rPr>
-      <w:rFonts w:asciiTheme="minorHAnsi" w:hAnsiTheme="minorHAnsi"/>
-      <w:sz w:val="40"/>
-    </w:rPr>
-  </w:style>
-  <w:style xmlns:mc="http://schemas.openxmlformats.org/markup-compatibility/2006" xmlns:w14="http://schemas.microsoft.com/office/word/2010/wordml" w:type="paragraph" w:customStyle="1" w:styleId="Docdate">
-    <w:name w:val="Docdate"/>
-    <w:basedOn w:val="Title"/>
-    <w:qFormat/>
-    <w:rsid w:val="008644C0"/>
-    <w:rPr>
-      <w:sz w:val="32"/>
-    </w:rPr>
-  </w:style>
-  <w:style xmlns:mc="http://schemas.openxmlformats.org/markup-compatibility/2006" xmlns:w14="http://schemas.microsoft.com/office/word/2010/wordml" w:type="character" w:customStyle="1" w:styleId="teimentioned">
-    <w:name w:val="tei_mentioned"/>
-    <w:basedOn w:val="DefaultParagraphFont"/>
-    <w:uiPriority w:val="1"/>
-    <w:qFormat/>
-    <w:rsid w:val="00CE3D7E"/>
-    <w:rPr>
-      <w:i/>
-    </w:rPr>
-  </w:style>
-  <w:style xmlns:mc="http://schemas.openxmlformats.org/markup-compatibility/2006" xmlns:w14="http://schemas.microsoft.com/office/word/2010/wordml" w:type="character" w:customStyle="1" w:styleId="teiunclear">
-    <w:name w:val="tei_unclear"/>
-    <w:basedOn w:val="DefaultParagraphFont"/>
-    <w:uiPriority w:val="1"/>
-    <w:qFormat/>
-    <w:rsid w:val="00026732"/>
-  </w:style>
-  <w:style xmlns:mc="http://schemas.openxmlformats.org/markup-compatibility/2006" xmlns:w14="http://schemas.microsoft.com/office/word/2010/wordml" w:type="paragraph" w:customStyle="1" w:styleId="egXML">
-    <w:name w:val="egXML"/>
-    <w:basedOn w:val="Normal"/>
-    <w:qFormat/>
-    <w:rPr>
-      <w:rFonts w:ascii="Courier" w:hAnsi="Courier"/>
-      <w:sz w:val="20"/>
-    </w:rPr>
-  </w:style>
-  <w:style xmlns:mc="http://schemas.openxmlformats.org/markup-compatibility/2006" xmlns:w14="http://schemas.microsoft.com/office/word/2010/wordml" w:type="paragraph" w:customStyle="1" w:styleId="egXMLTable">
-    <w:name w:val="egXMLTable"/>
-    <w:basedOn w:val="Normal"/>
-    <w:qFormat/>
-    <w:pPr>
-      <w:spacing w:before="80" w:after="0"/>
-    </w:pPr>
-    <w:rPr>
-      <w:rFonts w:ascii="Courier" w:hAnsi="Courier"/>
-      <w:sz w:val="18"/>
-    </w:rPr>
-  </w:style>
-  <w:style xmlns:mc="http://schemas.openxmlformats.org/markup-compatibility/2006" xmlns:w14="http://schemas.microsoft.com/office/word/2010/wordml" w:type="paragraph" w:customStyle="1" w:styleId="GeneratedTitle">
-    <w:name w:val="GeneratedTitle"/>
-    <w:basedOn w:val="Title"/>
-    <w:qFormat/>
-    <w:rsid w:val="00113B00"/>
-  </w:style>
-  <w:style xmlns:mc="http://schemas.openxmlformats.org/markup-compatibility/2006" xmlns:w14="http://schemas.microsoft.com/office/word/2010/wordml" w:type="paragraph" w:customStyle="1" w:styleId="ANNEX">
-    <w:name w:val="ANNEX"/>
-    <w:basedOn w:val="Normal"/>
-    <w:qFormat/>
-    <w:rsid w:val="00113B00"/>
-    <w:pPr>
-      <w:numPr>
-        <w:numId w:val="3"/>
-      </w:numPr>
-    </w:pPr>
-    <w:rPr>
-      <w:b/>
-      <w:sz w:val="28"/>
-    </w:rPr>
-  </w:style>
-  <w:style w:type="paragraph" w:customStyle="1" w:styleId="egXML">
-    <w:name w:val="egXML"/>
-    <w:basedOn w:val="Normal"/>
-    <w:qFormat/>
-    <w:pPr>
-      <w:jc w:val="left"/>
-    </w:pPr>
-    <w:rPr>
-      <w:rFonts w:ascii="Courier" w:hAnsi="Courier"/>
-      <w:sz w:val="20"/>
-    </w:rPr>
-  </w:style>
-  <w:style w:type="paragraph" w:customStyle="1" w:styleId="egXMLTable">
-    <w:name w:val="egXMLTable"/>
-    <w:basedOn w:val="Normal"/>
-    <w:qFormat/>
-    <w:pPr>
-      <w:spacing w:before="80" w:after="0"/>
-      <w:jc w:val="left"/>
-    </w:pPr>
-    <w:rPr>
-      <w:rFonts w:ascii="Courier" w:hAnsi="Courier"/>
-      <w:sz w:val="18"/>
-    </w:rPr>
-  </w:style>
-</w:styles>
-</file>
-
-<file path=word/stylesWithEffects.xml><?xml version="1.0" encoding="utf-8"?>
-<w:styles xmlns:wpc="http://schemas.microsoft.com/office/word/2010/wordprocessingCanvas" xmlns:mo="http://schemas.microsoft.com/office/mac/office/2008/main" xmlns:mc="http://schemas.openxmlformats.org/markup-compatibility/2006" xmlns:mv="urn:schemas-microsoft-com:mac:vml" xmlns:o="urn:schemas-microsoft-com:office:office" xmlns:r="http://schemas.openxmlformats.org/officeDocument/2006/relationships" xmlns:m="http://schemas.openxmlformats.org/officeDocument/2006/math" xmlns:v="urn:schemas-microsoft-com:vml" xmlns:wp14="http://schemas.microsoft.com/office/word/2010/wordprocessingDrawing" xmlns:wp="http://schemas.openxmlformats.org/drawingml/2006/wordprocessingDrawing" xmlns:w10="urn:schemas-microsoft-com:office:word" xmlns:w="http://schemas.openxmlformats.org/wordprocessingml/2006/main" xmlns:w14="http://schemas.microsoft.com/office/word/2010/wordml" xmlns:wpg="http://schemas.microsoft.com/office/word/2010/wordprocessingGroup" xmlns:wpi="http://schemas.microsoft.com/office/word/2010/wordprocessingInk" xmlns:wne="http://schemas.microsoft.com/office/word/2006/wordml" xmlns:wps="http://schemas.microsoft.com/office/word/2010/wordprocessingShape" mc:Ignorable="w14 wp14">
+<w:styles xmlns:mc="http://schemas.openxmlformats.org/markup-compatibility/2006" xmlns:r="http://schemas.openxmlformats.org/officeDocument/2006/relationships" xmlns:w="http://schemas.openxmlformats.org/wordprocessingml/2006/main" xmlns:w14="http://schemas.microsoft.com/office/word/2010/wordml" mc:Ignorable="w14">
   <w:docDefaults>
     <w:rPrDefault>
       <w:rPr>
@@ -4392,4 +2887,1990 @@
     </w:rPr>
   </w:style>
 </w:styles>
+</file>
+
+<file path=word/stylesWithEffects.xml><?xml version="1.0" encoding="utf-8"?>
+<w:styles xmlns:wpc="http://schemas.microsoft.com/office/word/2010/wordprocessingCanvas" xmlns:mo="http://schemas.microsoft.com/office/mac/office/2008/main" xmlns:mc="http://schemas.openxmlformats.org/markup-compatibility/2006" xmlns:mv="urn:schemas-microsoft-com:mac:vml" xmlns:o="urn:schemas-microsoft-com:office:office" xmlns:r="http://schemas.openxmlformats.org/officeDocument/2006/relationships" xmlns:m="http://schemas.openxmlformats.org/officeDocument/2006/math" xmlns:v="urn:schemas-microsoft-com:vml" xmlns:wp14="http://schemas.microsoft.com/office/word/2010/wordprocessingDrawing" xmlns:wp="http://schemas.openxmlformats.org/drawingml/2006/wordprocessingDrawing" xmlns:w10="urn:schemas-microsoft-com:office:word" xmlns:w="http://schemas.openxmlformats.org/wordprocessingml/2006/main" xmlns:w14="http://schemas.microsoft.com/office/word/2010/wordml" xmlns:wpg="http://schemas.microsoft.com/office/word/2010/wordprocessingGroup" xmlns:wpi="http://schemas.microsoft.com/office/word/2010/wordprocessingInk" xmlns:wne="http://schemas.microsoft.com/office/word/2006/wordml" xmlns:wps="http://schemas.microsoft.com/office/word/2010/wordprocessingShape" mc:Ignorable="w14 wp14">
+  <w:docDefaults>
+    <w:rPrDefault>
+      <w:rPr>
+        <w:rFonts w:asciiTheme="minorHAnsi" w:eastAsiaTheme="minorHAnsi" w:hAnsiTheme="minorHAnsi" w:cstheme="minorBidi"/>
+        <w:sz w:val="22"/>
+        <w:szCs w:val="22"/>
+        <w:lang w:val="en-US" w:eastAsia="en-US" w:bidi="ar-SA"/>
+      </w:rPr>
+    </w:rPrDefault>
+    <w:pPrDefault>
+      <w:pPr>
+        <w:spacing w:after="200" w:line="276" w:lineRule="auto"/>
+        <w:ind w:left="1800" w:hanging="360"/>
+      </w:pPr>
+    </w:pPrDefault>
+  </w:docDefaults>
+  <w:latentStyles w:defLockedState="0" w:defUIPriority="99" w:defSemiHidden="1" w:defUnhideWhenUsed="0" w:defQFormat="0" w:count="276">
+    <w:lsdException w:name="Normal" w:semiHidden="0" w:uiPriority="0" w:qFormat="1"/>
+    <w:lsdException w:name="heading 1" w:semiHidden="0" w:uiPriority="9" w:qFormat="1"/>
+    <w:lsdException w:name="heading 2" w:uiPriority="9" w:unhideWhenUsed="1" w:qFormat="1"/>
+    <w:lsdException w:name="heading 3" w:uiPriority="9" w:unhideWhenUsed="1" w:qFormat="1"/>
+    <w:lsdException w:name="heading 4" w:uiPriority="9" w:unhideWhenUsed="1" w:qFormat="1"/>
+    <w:lsdException w:name="heading 5" w:uiPriority="9" w:unhideWhenUsed="1" w:qFormat="1"/>
+    <w:lsdException w:name="heading 6" w:uiPriority="9" w:unhideWhenUsed="1" w:qFormat="1"/>
+    <w:lsdException w:name="heading 7" w:uiPriority="9" w:unhideWhenUsed="1" w:qFormat="1"/>
+    <w:lsdException w:name="heading 8" w:uiPriority="9" w:unhideWhenUsed="1" w:qFormat="1"/>
+    <w:lsdException w:name="heading 9" w:uiPriority="9" w:unhideWhenUsed="1" w:qFormat="1"/>
+    <w:lsdException w:name="index 1" w:unhideWhenUsed="1"/>
+    <w:lsdException w:name="index 2" w:unhideWhenUsed="1"/>
+    <w:lsdException w:name="index 3" w:unhideWhenUsed="1"/>
+    <w:lsdException w:name="index 4" w:unhideWhenUsed="1"/>
+    <w:lsdException w:name="index 5" w:unhideWhenUsed="1"/>
+    <w:lsdException w:name="index 6" w:unhideWhenUsed="1"/>
+    <w:lsdException w:name="index 7" w:unhideWhenUsed="1"/>
+    <w:lsdException w:name="index 8" w:unhideWhenUsed="1"/>
+    <w:lsdException w:name="index 9" w:unhideWhenUsed="1"/>
+    <w:lsdException w:name="toc 1" w:uiPriority="39" w:unhideWhenUsed="1" w:qFormat="1"/>
+    <w:lsdException w:name="toc 2" w:uiPriority="39" w:unhideWhenUsed="1" w:qFormat="1"/>
+    <w:lsdException w:name="toc 3" w:uiPriority="39" w:unhideWhenUsed="1" w:qFormat="1"/>
+    <w:lsdException w:name="toc 4" w:uiPriority="39" w:unhideWhenUsed="1"/>
+    <w:lsdException w:name="toc 5" w:uiPriority="39" w:unhideWhenUsed="1"/>
+    <w:lsdException w:name="toc 6" w:uiPriority="39" w:unhideWhenUsed="1"/>
+    <w:lsdException w:name="toc 7" w:uiPriority="39" w:unhideWhenUsed="1"/>
+    <w:lsdException w:name="toc 8" w:uiPriority="39" w:unhideWhenUsed="1"/>
+    <w:lsdException w:name="toc 9" w:uiPriority="39" w:unhideWhenUsed="1"/>
+    <w:lsdException w:name="footnote text" w:unhideWhenUsed="1"/>
+    <w:lsdException w:name="header" w:uiPriority="0" w:unhideWhenUsed="1"/>
+    <w:lsdException w:name="footer" w:unhideWhenUsed="1"/>
+    <w:lsdException w:name="index heading" w:unhideWhenUsed="1"/>
+    <w:lsdException w:name="caption" w:uiPriority="35" w:qFormat="1"/>
+    <w:lsdException w:name="table of figures" w:unhideWhenUsed="1"/>
+    <w:lsdException w:name="footnote reference" w:unhideWhenUsed="1"/>
+    <w:lsdException w:name="table of authorities" w:unhideWhenUsed="1"/>
+    <w:lsdException w:name="List" w:unhideWhenUsed="1"/>
+    <w:lsdException w:name="List Bullet" w:unhideWhenUsed="1"/>
+    <w:lsdException w:name="List Number" w:unhideWhenUsed="1"/>
+    <w:lsdException w:name="List 2" w:unhideWhenUsed="1"/>
+    <w:lsdException w:name="List 3" w:unhideWhenUsed="1"/>
+    <w:lsdException w:name="List 4" w:unhideWhenUsed="1"/>
+    <w:lsdException w:name="List 5" w:unhideWhenUsed="1"/>
+    <w:lsdException w:name="List Bullet 2" w:unhideWhenUsed="1"/>
+    <w:lsdException w:name="List Bullet 3" w:unhideWhenUsed="1"/>
+    <w:lsdException w:name="List Bullet 4" w:unhideWhenUsed="1"/>
+    <w:lsdException w:name="List Bullet 5" w:unhideWhenUsed="1"/>
+    <w:lsdException w:name="List Number 2" w:unhideWhenUsed="1"/>
+    <w:lsdException w:name="List Number 3" w:unhideWhenUsed="1"/>
+    <w:lsdException w:name="List Number 4" w:unhideWhenUsed="1"/>
+    <w:lsdException w:name="List Number 5" w:unhideWhenUsed="1"/>
+    <w:lsdException w:name="Title" w:semiHidden="0" w:uiPriority="10" w:qFormat="1"/>
+    <w:lsdException w:name="Default Paragraph Font" w:uiPriority="1" w:unhideWhenUsed="1"/>
+    <w:lsdException w:name="List Continue" w:unhideWhenUsed="1"/>
+    <w:lsdException w:name="List Continue 2" w:unhideWhenUsed="1"/>
+    <w:lsdException w:name="List Continue 3" w:unhideWhenUsed="1"/>
+    <w:lsdException w:name="List Continue 4" w:unhideWhenUsed="1"/>
+    <w:lsdException w:name="List Continue 5" w:unhideWhenUsed="1"/>
+    <w:lsdException w:name="Subtitle" w:uiPriority="11" w:qFormat="1"/>
+    <w:lsdException w:name="Date" w:unhideWhenUsed="1"/>
+    <w:lsdException w:name="Hyperlink" w:unhideWhenUsed="1"/>
+    <w:lsdException w:name="Strong" w:uiPriority="22" w:qFormat="1"/>
+    <w:lsdException w:name="Emphasis" w:uiPriority="20" w:qFormat="1"/>
+    <w:lsdException w:name="HTML Top of Form" w:unhideWhenUsed="1"/>
+    <w:lsdException w:name="HTML Bottom of Form" w:unhideWhenUsed="1"/>
+    <w:lsdException w:name="Normal Table" w:unhideWhenUsed="1"/>
+    <w:lsdException w:name="No List" w:unhideWhenUsed="1"/>
+    <w:lsdException w:name="Outline List 1" w:unhideWhenUsed="1"/>
+    <w:lsdException w:name="Outline List 2" w:unhideWhenUsed="1"/>
+    <w:lsdException w:name="Outline List 3" w:unhideWhenUsed="1"/>
+    <w:lsdException w:name="Table Simple 1" w:unhideWhenUsed="1"/>
+    <w:lsdException w:name="Table Simple 2" w:unhideWhenUsed="1"/>
+    <w:lsdException w:name="Table Simple 3" w:unhideWhenUsed="1"/>
+    <w:lsdException w:name="Table Classic 1" w:unhideWhenUsed="1"/>
+    <w:lsdException w:name="Table Classic 2" w:unhideWhenUsed="1"/>
+    <w:lsdException w:name="Table Classic 3" w:unhideWhenUsed="1"/>
+    <w:lsdException w:name="Table Classic 4" w:unhideWhenUsed="1"/>
+    <w:lsdException w:name="Table Colorful 1" w:unhideWhenUsed="1"/>
+    <w:lsdException w:name="Table Colorful 2" w:unhideWhenUsed="1"/>
+    <w:lsdException w:name="Table Colorful 3" w:unhideWhenUsed="1"/>
+    <w:lsdException w:name="Table Columns 1" w:unhideWhenUsed="1"/>
+    <w:lsdException w:name="Table Columns 2" w:unhideWhenUsed="1"/>
+    <w:lsdException w:name="Table Columns 3" w:unhideWhenUsed="1"/>
+    <w:lsdException w:name="Table Columns 4" w:unhideWhenUsed="1"/>
+    <w:lsdException w:name="Table Columns 5" w:unhideWhenUsed="1"/>
+    <w:lsdException w:name="Table Grid 1" w:unhideWhenUsed="1"/>
+    <w:lsdException w:name="Table Grid 2" w:unhideWhenUsed="1"/>
+    <w:lsdException w:name="Table Grid 3" w:unhideWhenUsed="1"/>
+    <w:lsdException w:name="Table Grid 4" w:unhideWhenUsed="1"/>
+    <w:lsdException w:name="Table Grid 5" w:unhideWhenUsed="1"/>
+    <w:lsdException w:name="Table Grid 6" w:unhideWhenUsed="1"/>
+    <w:lsdException w:name="Table Grid 7" w:unhideWhenUsed="1"/>
+    <w:lsdException w:name="Table Grid 8" w:unhideWhenUsed="1"/>
+    <w:lsdException w:name="Table List 1" w:unhideWhenUsed="1"/>
+    <w:lsdException w:name="Table List 2" w:unhideWhenUsed="1"/>
+    <w:lsdException w:name="Table List 3" w:unhideWhenUsed="1"/>
+    <w:lsdException w:name="Table List 4" w:unhideWhenUsed="1"/>
+    <w:lsdException w:name="Table List 5" w:unhideWhenUsed="1"/>
+    <w:lsdException w:name="Table List 6" w:unhideWhenUsed="1"/>
+    <w:lsdException w:name="Table List 7" w:unhideWhenUsed="1"/>
+    <w:lsdException w:name="Table List 8" w:unhideWhenUsed="1"/>
+    <w:lsdException w:name="Table 3D effects 1" w:unhideWhenUsed="1"/>
+    <w:lsdException w:name="Table 3D effects 2" w:unhideWhenUsed="1"/>
+    <w:lsdException w:name="Table 3D effects 3" w:unhideWhenUsed="1"/>
+    <w:lsdException w:name="Table Contemporary" w:unhideWhenUsed="1"/>
+    <w:lsdException w:name="Table Elegant" w:unhideWhenUsed="1"/>
+    <w:lsdException w:name="Table Professional" w:unhideWhenUsed="1"/>
+    <w:lsdException w:name="Table Subtle 1" w:unhideWhenUsed="1"/>
+    <w:lsdException w:name="Table Subtle 2" w:unhideWhenUsed="1"/>
+    <w:lsdException w:name="Table Web 1" w:unhideWhenUsed="1"/>
+    <w:lsdException w:name="Table Web 2" w:unhideWhenUsed="1"/>
+    <w:lsdException w:name="Table Web 3" w:unhideWhenUsed="1"/>
+    <w:lsdException w:name="Balloon Text" w:unhideWhenUsed="1"/>
+    <w:lsdException w:name="Table Grid" w:semiHidden="0" w:uiPriority="59"/>
+    <w:lsdException w:name="Table Theme" w:unhideWhenUsed="1"/>
+    <w:lsdException w:name="No Spacing" w:uiPriority="1" w:qFormat="1"/>
+    <w:lsdException w:name="Light Shading" w:semiHidden="0" w:uiPriority="60"/>
+    <w:lsdException w:name="Light List" w:semiHidden="0" w:uiPriority="61"/>
+    <w:lsdException w:name="Light Grid" w:semiHidden="0" w:uiPriority="62"/>
+    <w:lsdException w:name="Medium Shading 1" w:semiHidden="0" w:uiPriority="63"/>
+    <w:lsdException w:name="Medium Shading 2" w:semiHidden="0" w:uiPriority="64"/>
+    <w:lsdException w:name="Medium List 1" w:semiHidden="0" w:uiPriority="65"/>
+    <w:lsdException w:name="Medium List 2" w:semiHidden="0" w:uiPriority="66"/>
+    <w:lsdException w:name="Medium Grid 1" w:semiHidden="0" w:uiPriority="67"/>
+    <w:lsdException w:name="Medium Grid 2" w:semiHidden="0" w:uiPriority="68"/>
+    <w:lsdException w:name="Medium Grid 3" w:semiHidden="0" w:uiPriority="69"/>
+    <w:lsdException w:name="Dark List" w:semiHidden="0" w:uiPriority="70"/>
+    <w:lsdException w:name="Colorful Shading" w:semiHidden="0" w:uiPriority="71"/>
+    <w:lsdException w:name="Colorful List" w:semiHidden="0" w:uiPriority="72"/>
+    <w:lsdException w:name="Colorful Grid" w:semiHidden="0" w:uiPriority="73"/>
+    <w:lsdException w:name="Light Shading Accent 1" w:semiHidden="0" w:uiPriority="60"/>
+    <w:lsdException w:name="Light List Accent 1" w:semiHidden="0" w:uiPriority="61"/>
+    <w:lsdException w:name="Light Grid Accent 1" w:semiHidden="0" w:uiPriority="62"/>
+    <w:lsdException w:name="Medium Shading 1 Accent 1" w:semiHidden="0" w:uiPriority="63"/>
+    <w:lsdException w:name="Medium Shading 2 Accent 1" w:semiHidden="0" w:uiPriority="64"/>
+    <w:lsdException w:name="Medium List 1 Accent 1" w:semiHidden="0" w:uiPriority="65"/>
+    <w:lsdException w:name="List Paragraph" w:semiHidden="0" w:uiPriority="34" w:qFormat="1"/>
+    <w:lsdException w:name="Quote" w:uiPriority="29" w:qFormat="1"/>
+    <w:lsdException w:name="Intense Quote" w:uiPriority="30" w:qFormat="1"/>
+    <w:lsdException w:name="Medium List 2 Accent 1" w:semiHidden="0" w:uiPriority="66"/>
+    <w:lsdException w:name="Medium Grid 1 Accent 1" w:semiHidden="0" w:uiPriority="67"/>
+    <w:lsdException w:name="Medium Grid 2 Accent 1" w:semiHidden="0" w:uiPriority="68"/>
+    <w:lsdException w:name="Medium Grid 3 Accent 1" w:semiHidden="0" w:uiPriority="69"/>
+    <w:lsdException w:name="Dark List Accent 1" w:semiHidden="0" w:uiPriority="70"/>
+    <w:lsdException w:name="Colorful Shading Accent 1" w:semiHidden="0" w:uiPriority="71"/>
+    <w:lsdException w:name="Colorful List Accent 1" w:semiHidden="0" w:uiPriority="72"/>
+    <w:lsdException w:name="Colorful Grid Accent 1" w:semiHidden="0" w:uiPriority="73"/>
+    <w:lsdException w:name="Light Shading Accent 2" w:semiHidden="0" w:uiPriority="60"/>
+    <w:lsdException w:name="Light List Accent 2" w:semiHidden="0" w:uiPriority="61"/>
+    <w:lsdException w:name="Light Grid Accent 2" w:semiHidden="0" w:uiPriority="62"/>
+    <w:lsdException w:name="Medium Shading 1 Accent 2" w:semiHidden="0" w:uiPriority="63"/>
+    <w:lsdException w:name="Medium Shading 2 Accent 2" w:semiHidden="0" w:uiPriority="64"/>
+    <w:lsdException w:name="Medium List 1 Accent 2" w:semiHidden="0" w:uiPriority="65"/>
+    <w:lsdException w:name="Medium List 2 Accent 2" w:semiHidden="0" w:uiPriority="66"/>
+    <w:lsdException w:name="Medium Grid 1 Accent 2" w:semiHidden="0" w:uiPriority="67"/>
+    <w:lsdException w:name="Medium Grid 2 Accent 2" w:semiHidden="0" w:uiPriority="68"/>
+    <w:lsdException w:name="Medium Grid 3 Accent 2" w:semiHidden="0" w:uiPriority="69"/>
+    <w:lsdException w:name="Dark List Accent 2" w:semiHidden="0" w:uiPriority="70"/>
+    <w:lsdException w:name="Colorful Shading Accent 2" w:semiHidden="0" w:uiPriority="71"/>
+    <w:lsdException w:name="Colorful List Accent 2" w:semiHidden="0" w:uiPriority="72"/>
+    <w:lsdException w:name="Colorful Grid Accent 2" w:semiHidden="0" w:uiPriority="73"/>
+    <w:lsdException w:name="Light Shading Accent 3" w:semiHidden="0" w:uiPriority="60"/>
+    <w:lsdException w:name="Light List Accent 3" w:semiHidden="0" w:uiPriority="61"/>
+    <w:lsdException w:name="Light Grid Accent 3" w:semiHidden="0" w:uiPriority="62"/>
+    <w:lsdException w:name="Medium Shading 1 Accent 3" w:semiHidden="0" w:uiPriority="63"/>
+    <w:lsdException w:name="Medium Shading 2 Accent 3" w:semiHidden="0" w:uiPriority="64"/>
+    <w:lsdException w:name="Medium List 1 Accent 3" w:semiHidden="0" w:uiPriority="65"/>
+    <w:lsdException w:name="Medium List 2 Accent 3" w:semiHidden="0" w:uiPriority="66"/>
+    <w:lsdException w:name="Medium Grid 1 Accent 3" w:semiHidden="0" w:uiPriority="67"/>
+    <w:lsdException w:name="Medium Grid 2 Accent 3" w:semiHidden="0" w:uiPriority="68"/>
+    <w:lsdException w:name="Medium Grid 3 Accent 3" w:semiHidden="0" w:uiPriority="69"/>
+    <w:lsdException w:name="Dark List Accent 3" w:semiHidden="0" w:uiPriority="70"/>
+    <w:lsdException w:name="Colorful Shading Accent 3" w:semiHidden="0" w:uiPriority="71"/>
+    <w:lsdException w:name="Colorful List Accent 3" w:semiHidden="0" w:uiPriority="72"/>
+    <w:lsdException w:name="Colorful Grid Accent 3" w:semiHidden="0" w:uiPriority="73"/>
+    <w:lsdException w:name="Light Shading Accent 4" w:semiHidden="0" w:uiPriority="60"/>
+    <w:lsdException w:name="Light List Accent 4" w:semiHidden="0" w:uiPriority="61"/>
+    <w:lsdException w:name="Light Grid Accent 4" w:semiHidden="0" w:uiPriority="62"/>
+    <w:lsdException w:name="Medium Shading 1 Accent 4" w:semiHidden="0" w:uiPriority="63"/>
+    <w:lsdException w:name="Medium Shading 2 Accent 4" w:semiHidden="0" w:uiPriority="64"/>
+    <w:lsdException w:name="Medium List 1 Accent 4" w:semiHidden="0" w:uiPriority="65"/>
+    <w:lsdException w:name="Medium List 2 Accent 4" w:semiHidden="0" w:uiPriority="66"/>
+    <w:lsdException w:name="Medium Grid 1 Accent 4" w:semiHidden="0" w:uiPriority="67"/>
+    <w:lsdException w:name="Medium Grid 2 Accent 4" w:semiHidden="0" w:uiPriority="68"/>
+    <w:lsdException w:name="Medium Grid 3 Accent 4" w:semiHidden="0" w:uiPriority="69"/>
+    <w:lsdException w:name="Dark List Accent 4" w:semiHidden="0" w:uiPriority="70"/>
+    <w:lsdException w:name="Colorful Shading Accent 4" w:semiHidden="0" w:uiPriority="71"/>
+    <w:lsdException w:name="Colorful List Accent 4" w:semiHidden="0" w:uiPriority="72"/>
+    <w:lsdException w:name="Colorful Grid Accent 4" w:semiHidden="0" w:uiPriority="73"/>
+    <w:lsdException w:name="Light Shading Accent 5" w:semiHidden="0" w:uiPriority="60"/>
+    <w:lsdException w:name="Light List Accent 5" w:semiHidden="0" w:uiPriority="61"/>
+    <w:lsdException w:name="Light Grid Accent 5" w:semiHidden="0" w:uiPriority="62"/>
+    <w:lsdException w:name="Medium Shading 1 Accent 5" w:semiHidden="0" w:uiPriority="63"/>
+    <w:lsdException w:name="Medium Shading 2 Accent 5" w:semiHidden="0" w:uiPriority="64"/>
+    <w:lsdException w:name="Medium List 1 Accent 5" w:semiHidden="0" w:uiPriority="65"/>
+    <w:lsdException w:name="Medium List 2 Accent 5" w:semiHidden="0" w:uiPriority="66"/>
+    <w:lsdException w:name="Medium Grid 1 Accent 5" w:semiHidden="0" w:uiPriority="67"/>
+    <w:lsdException w:name="Medium Grid 2 Accent 5" w:semiHidden="0" w:uiPriority="68"/>
+    <w:lsdException w:name="Medium Grid 3 Accent 5" w:semiHidden="0" w:uiPriority="69"/>
+    <w:lsdException w:name="Dark List Accent 5" w:semiHidden="0" w:uiPriority="70"/>
+    <w:lsdException w:name="Colorful Shading Accent 5" w:semiHidden="0" w:uiPriority="71"/>
+    <w:lsdException w:name="Colorful List Accent 5" w:semiHidden="0" w:uiPriority="72"/>
+    <w:lsdException w:name="Colorful Grid Accent 5" w:semiHidden="0" w:uiPriority="73"/>
+    <w:lsdException w:name="Light Shading Accent 6" w:semiHidden="0" w:uiPriority="60"/>
+    <w:lsdException w:name="Light List Accent 6" w:semiHidden="0" w:uiPriority="61"/>
+    <w:lsdException w:name="Light Grid Accent 6" w:semiHidden="0" w:uiPriority="62"/>
+    <w:lsdException w:name="Medium Shading 1 Accent 6" w:semiHidden="0" w:uiPriority="63"/>
+    <w:lsdException w:name="Medium Shading 2 Accent 6" w:semiHidden="0" w:uiPriority="64"/>
+    <w:lsdException w:name="Medium List 1 Accent 6" w:semiHidden="0" w:uiPriority="65"/>
+    <w:lsdException w:name="Medium List 2 Accent 6" w:semiHidden="0" w:uiPriority="66"/>
+    <w:lsdException w:name="Medium Grid 1 Accent 6" w:semiHidden="0" w:uiPriority="67"/>
+    <w:lsdException w:name="Medium Grid 2 Accent 6" w:semiHidden="0" w:uiPriority="68"/>
+    <w:lsdException w:name="Medium Grid 3 Accent 6" w:semiHidden="0" w:uiPriority="69"/>
+    <w:lsdException w:name="Dark List Accent 6" w:semiHidden="0" w:uiPriority="70"/>
+    <w:lsdException w:name="Colorful Shading Accent 6" w:semiHidden="0" w:uiPriority="71"/>
+    <w:lsdException w:name="Colorful List Accent 6" w:semiHidden="0" w:uiPriority="72"/>
+    <w:lsdException w:name="Colorful Grid Accent 6" w:semiHidden="0" w:uiPriority="73"/>
+    <w:lsdException w:name="Subtle Emphasis" w:semiHidden="0" w:uiPriority="19" w:qFormat="1"/>
+    <w:lsdException w:name="Intense Emphasis" w:semiHidden="0" w:uiPriority="21" w:qFormat="1"/>
+    <w:lsdException w:name="Subtle Reference" w:semiHidden="0" w:uiPriority="31" w:qFormat="1"/>
+    <w:lsdException w:name="Intense Reference" w:semiHidden="0" w:uiPriority="32" w:qFormat="1"/>
+    <w:lsdException w:name="Book Title" w:semiHidden="0" w:uiPriority="33" w:qFormat="1"/>
+    <w:lsdException w:name="Bibliography" w:uiPriority="37" w:unhideWhenUsed="1"/>
+    <w:lsdException w:name="TOC Heading" w:uiPriority="39" w:unhideWhenUsed="1" w:qFormat="1"/>
+  </w:latentStyles>
+  <w:style w:type="paragraph" w:default="1" w:styleId="Normal">
+    <w:name w:val="Normal"/>
+    <w:qFormat/>
+    <w:rsid w:val="005B7016"/>
+    <w:pPr>
+      <w:ind w:left="0" w:firstLine="0"/>
+    </w:pPr>
+  </w:style>
+  <w:style w:type="paragraph" w:styleId="Heading1">
+    <w:name w:val="heading 1"/>
+    <w:basedOn w:val="Normal"/>
+    <w:next w:val="Normal"/>
+    <w:link w:val="Heading1Char"/>
+    <w:uiPriority w:val="9"/>
+    <w:qFormat/>
+    <w:rsid w:val="005738BD"/>
+    <w:pPr>
+      <w:keepNext/>
+      <w:keepLines/>
+      <w:numPr>
+        <w:numId w:val="1"/>
+      </w:numPr>
+      <w:outlineLvl w:val="0"/>
+    </w:pPr>
+    <w:rPr>
+      <w:rFonts w:asciiTheme="majorHAnsi" w:eastAsiaTheme="majorEastAsia" w:hAnsiTheme="majorHAnsi" w:cstheme="majorBidi"/>
+      <w:b/>
+      <w:bCs/>
+      <w:color w:val="000000" w:themeColor="text1"/>
+      <w:sz w:val="28"/>
+      <w:szCs w:val="28"/>
+    </w:rPr>
+  </w:style>
+  <w:style w:type="paragraph" w:styleId="Heading2">
+    <w:name w:val="heading 2"/>
+    <w:basedOn w:val="Heading1"/>
+    <w:next w:val="Normal"/>
+    <w:link w:val="Heading2Char"/>
+    <w:uiPriority w:val="9"/>
+    <w:unhideWhenUsed/>
+    <w:qFormat/>
+    <w:rsid w:val="00E672EF"/>
+    <w:pPr>
+      <w:numPr>
+        <w:ilvl w:val="1"/>
+      </w:numPr>
+      <w:outlineLvl w:val="1"/>
+    </w:pPr>
+    <w:rPr>
+      <w:sz w:val="26"/>
+      <w:szCs w:val="26"/>
+    </w:rPr>
+  </w:style>
+  <w:style w:type="paragraph" w:styleId="Heading3">
+    <w:name w:val="heading 3"/>
+    <w:basedOn w:val="Heading2"/>
+    <w:next w:val="Normal"/>
+    <w:link w:val="Heading3Char"/>
+    <w:uiPriority w:val="9"/>
+    <w:unhideWhenUsed/>
+    <w:qFormat/>
+    <w:rsid w:val="00E672EF"/>
+    <w:pPr>
+      <w:numPr>
+        <w:ilvl w:val="2"/>
+      </w:numPr>
+      <w:outlineLvl w:val="2"/>
+    </w:pPr>
+  </w:style>
+  <w:style w:type="paragraph" w:styleId="Heading4">
+    <w:name w:val="heading 4"/>
+    <w:basedOn w:val="Heading3"/>
+    <w:next w:val="Normal"/>
+    <w:link w:val="Heading4Char"/>
+    <w:uiPriority w:val="9"/>
+    <w:unhideWhenUsed/>
+    <w:qFormat/>
+    <w:rsid w:val="003F5051"/>
+    <w:pPr>
+      <w:numPr>
+        <w:ilvl w:val="3"/>
+      </w:numPr>
+      <w:outlineLvl w:val="3"/>
+    </w:pPr>
+    <w:rPr>
+      <w:i/>
+      <w:iCs/>
+    </w:rPr>
+  </w:style>
+  <w:style w:type="paragraph" w:styleId="Heading5">
+    <w:name w:val="heading 5"/>
+    <w:basedOn w:val="Heading4"/>
+    <w:next w:val="Normal"/>
+    <w:link w:val="Heading5Char"/>
+    <w:uiPriority w:val="9"/>
+    <w:unhideWhenUsed/>
+    <w:qFormat/>
+    <w:rsid w:val="003F5051"/>
+    <w:pPr>
+      <w:numPr>
+        <w:ilvl w:val="4"/>
+      </w:numPr>
+      <w:outlineLvl w:val="4"/>
+    </w:pPr>
+  </w:style>
+  <w:style w:type="paragraph" w:styleId="Heading6">
+    <w:name w:val="heading 6"/>
+    <w:basedOn w:val="Heading5"/>
+    <w:next w:val="Normal"/>
+    <w:link w:val="Heading6Char"/>
+    <w:uiPriority w:val="9"/>
+    <w:unhideWhenUsed/>
+    <w:qFormat/>
+    <w:rsid w:val="003F5051"/>
+    <w:pPr>
+      <w:numPr>
+        <w:ilvl w:val="5"/>
+      </w:numPr>
+      <w:outlineLvl w:val="5"/>
+    </w:pPr>
+  </w:style>
+  <w:style w:type="paragraph" w:styleId="Heading7">
+    <w:name w:val="heading 7"/>
+    <w:basedOn w:val="Heading6"/>
+    <w:next w:val="Normal"/>
+    <w:link w:val="Heading7Char"/>
+    <w:uiPriority w:val="9"/>
+    <w:semiHidden/>
+    <w:qFormat/>
+    <w:rsid w:val="007C261D"/>
+    <w:pPr>
+      <w:numPr>
+        <w:ilvl w:val="6"/>
+      </w:numPr>
+      <w:outlineLvl w:val="6"/>
+    </w:pPr>
+    <w:rPr>
+      <w:i w:val="0"/>
+      <w:iCs w:val="0"/>
+      <w:color w:val="404040" w:themeColor="text1" w:themeTint="BF"/>
+    </w:rPr>
+  </w:style>
+  <w:style w:type="paragraph" w:styleId="Heading8">
+    <w:name w:val="heading 8"/>
+    <w:basedOn w:val="Normal"/>
+    <w:next w:val="Normal"/>
+    <w:link w:val="Heading8Char"/>
+    <w:uiPriority w:val="9"/>
+    <w:semiHidden/>
+    <w:qFormat/>
+    <w:rsid w:val="00FF29DE"/>
+    <w:pPr>
+      <w:keepNext/>
+      <w:keepLines/>
+      <w:numPr>
+        <w:ilvl w:val="7"/>
+        <w:numId w:val="7"/>
+      </w:numPr>
+      <w:outlineLvl w:val="7"/>
+    </w:pPr>
+    <w:rPr>
+      <w:rFonts w:asciiTheme="majorHAnsi" w:eastAsiaTheme="majorEastAsia" w:hAnsiTheme="majorHAnsi" w:cstheme="majorBidi"/>
+      <w:color w:val="404040" w:themeColor="text1" w:themeTint="BF"/>
+      <w:sz w:val="20"/>
+      <w:szCs w:val="20"/>
+    </w:rPr>
+  </w:style>
+  <w:style w:type="paragraph" w:styleId="Heading9">
+    <w:name w:val="heading 9"/>
+    <w:basedOn w:val="Normal"/>
+    <w:next w:val="Normal"/>
+    <w:link w:val="Heading9Char"/>
+    <w:uiPriority w:val="9"/>
+    <w:semiHidden/>
+    <w:qFormat/>
+    <w:rsid w:val="00FF29DE"/>
+    <w:pPr>
+      <w:keepNext/>
+      <w:keepLines/>
+      <w:numPr>
+        <w:ilvl w:val="8"/>
+        <w:numId w:val="7"/>
+      </w:numPr>
+      <w:outlineLvl w:val="8"/>
+    </w:pPr>
+    <w:rPr>
+      <w:rFonts w:asciiTheme="majorHAnsi" w:eastAsiaTheme="majorEastAsia" w:hAnsiTheme="majorHAnsi" w:cstheme="majorBidi"/>
+      <w:i/>
+      <w:iCs/>
+      <w:color w:val="404040" w:themeColor="text1" w:themeTint="BF"/>
+      <w:sz w:val="20"/>
+      <w:szCs w:val="20"/>
+    </w:rPr>
+  </w:style>
+  <w:style w:type="character" w:default="1" w:styleId="DefaultParagraphFont">
+    <w:name w:val="Default Paragraph Font"/>
+    <w:uiPriority w:val="1"/>
+    <w:semiHidden/>
+    <w:unhideWhenUsed/>
+  </w:style>
+  <w:style w:type="table" w:default="1" w:styleId="TableNormal">
+    <w:name w:val="Normal Table"/>
+    <w:uiPriority w:val="99"/>
+    <w:semiHidden/>
+    <w:unhideWhenUsed/>
+    <w:tblPr>
+      <w:tblInd w:w="0" w:type="dxa"/>
+      <w:tblCellMar>
+        <w:top w:w="0" w:type="dxa"/>
+        <w:left w:w="108" w:type="dxa"/>
+        <w:bottom w:w="0" w:type="dxa"/>
+        <w:right w:w="108" w:type="dxa"/>
+      </w:tblCellMar>
+    </w:tblPr>
+  </w:style>
+  <w:style w:type="numbering" w:default="1" w:styleId="NoList">
+    <w:name w:val="No List"/>
+    <w:uiPriority w:val="99"/>
+    <w:semiHidden/>
+    <w:unhideWhenUsed/>
+  </w:style>
+  <w:style w:type="paragraph" w:customStyle="1" w:styleId="idno">
+    <w:name w:val="id_no"/>
+    <w:basedOn w:val="Normal"/>
+    <w:semiHidden/>
+    <w:qFormat/>
+    <w:rsid w:val="00A44124"/>
+    <w:pPr>
+      <w:jc w:val="right"/>
+    </w:pPr>
+    <w:rPr>
+      <w:b/>
+      <w:color w:val="1F497D" w:themeColor="text2"/>
+      <w:sz w:val="24"/>
+    </w:rPr>
+  </w:style>
+  <w:style w:type="character" w:styleId="PlaceholderText">
+    <w:name w:val="Placeholder Text"/>
+    <w:basedOn w:val="DefaultParagraphFont"/>
+    <w:uiPriority w:val="99"/>
+    <w:semiHidden/>
+    <w:rsid w:val="00160AC6"/>
+    <w:rPr>
+      <w:color w:val="808080"/>
+    </w:rPr>
+  </w:style>
+  <w:style w:type="paragraph" w:styleId="BalloonText">
+    <w:name w:val="Balloon Text"/>
+    <w:basedOn w:val="Normal"/>
+    <w:link w:val="BalloonTextChar"/>
+    <w:uiPriority w:val="99"/>
+    <w:semiHidden/>
+    <w:rsid w:val="00160AC6"/>
+    <w:pPr>
+      <w:spacing w:after="0" w:line="240" w:lineRule="auto"/>
+    </w:pPr>
+    <w:rPr>
+      <w:rFonts w:ascii="Tahoma" w:hAnsi="Tahoma" w:cs="Tahoma"/>
+      <w:sz w:val="16"/>
+      <w:szCs w:val="16"/>
+    </w:rPr>
+  </w:style>
+  <w:style w:type="character" w:customStyle="1" w:styleId="BalloonTextChar">
+    <w:name w:val="Balloon Text Char"/>
+    <w:basedOn w:val="DefaultParagraphFont"/>
+    <w:link w:val="BalloonText"/>
+    <w:uiPriority w:val="99"/>
+    <w:semiHidden/>
+    <w:rsid w:val="00FA537C"/>
+    <w:rPr>
+      <w:rFonts w:ascii="Tahoma" w:hAnsi="Tahoma" w:cs="Tahoma"/>
+      <w:sz w:val="16"/>
+      <w:szCs w:val="16"/>
+    </w:rPr>
+  </w:style>
+  <w:style w:type="character" w:customStyle="1" w:styleId="date">
+    <w:name w:val="date"/>
+    <w:basedOn w:val="DefaultParagraphFont"/>
+    <w:uiPriority w:val="1"/>
+    <w:semiHidden/>
+    <w:qFormat/>
+    <w:rsid w:val="00B97755"/>
+  </w:style>
+  <w:style w:type="paragraph" w:customStyle="1" w:styleId="Foreword">
+    <w:name w:val="Foreword"/>
+    <w:basedOn w:val="Normal"/>
+    <w:qFormat/>
+    <w:rsid w:val="0005499D"/>
+    <w:rPr>
+      <w:color w:val="1F497D" w:themeColor="text2"/>
+    </w:rPr>
+  </w:style>
+  <w:style w:type="paragraph" w:styleId="ListParagraph">
+    <w:name w:val="List Paragraph"/>
+    <w:basedOn w:val="Normal"/>
+    <w:uiPriority w:val="34"/>
+    <w:qFormat/>
+    <w:rsid w:val="00390E4E"/>
+    <w:pPr>
+      <w:numPr>
+        <w:numId w:val="1"/>
+      </w:numPr>
+      <w:contextualSpacing/>
+    </w:pPr>
+  </w:style>
+  <w:style w:type="paragraph" w:styleId="ListBullet">
+    <w:name w:val="List Bullet"/>
+    <w:basedOn w:val="Normal"/>
+    <w:uiPriority w:val="99"/>
+    <w:semiHidden/>
+    <w:rsid w:val="00EF3060"/>
+    <w:pPr>
+      <w:numPr>
+        <w:numId w:val="8"/>
+      </w:numPr>
+      <w:contextualSpacing/>
+    </w:pPr>
+  </w:style>
+  <w:style w:type="character" w:customStyle="1" w:styleId="Heading1Char">
+    <w:name w:val="Heading 1 Char"/>
+    <w:basedOn w:val="DefaultParagraphFont"/>
+    <w:link w:val="Heading1"/>
+    <w:uiPriority w:val="9"/>
+    <w:rsid w:val="005738BD"/>
+    <w:rPr>
+      <w:rFonts w:asciiTheme="majorHAnsi" w:eastAsiaTheme="majorEastAsia" w:hAnsiTheme="majorHAnsi" w:cstheme="majorBidi"/>
+      <w:b/>
+      <w:bCs/>
+      <w:color w:val="000000" w:themeColor="text1"/>
+      <w:sz w:val="28"/>
+      <w:szCs w:val="28"/>
+    </w:rPr>
+  </w:style>
+  <w:style w:type="character" w:customStyle="1" w:styleId="Heading2Char">
+    <w:name w:val="Heading 2 Char"/>
+    <w:basedOn w:val="DefaultParagraphFont"/>
+    <w:link w:val="Heading2"/>
+    <w:uiPriority w:val="9"/>
+    <w:rsid w:val="007C261D"/>
+    <w:rPr>
+      <w:rFonts w:asciiTheme="majorHAnsi" w:eastAsiaTheme="majorEastAsia" w:hAnsiTheme="majorHAnsi" w:cstheme="majorBidi"/>
+      <w:b/>
+      <w:bCs/>
+      <w:color w:val="000000" w:themeColor="text1"/>
+      <w:sz w:val="26"/>
+      <w:szCs w:val="26"/>
+    </w:rPr>
+  </w:style>
+  <w:style w:type="character" w:customStyle="1" w:styleId="Heading3Char">
+    <w:name w:val="Heading 3 Char"/>
+    <w:basedOn w:val="DefaultParagraphFont"/>
+    <w:link w:val="Heading3"/>
+    <w:uiPriority w:val="9"/>
+    <w:rsid w:val="007C261D"/>
+    <w:rPr>
+      <w:rFonts w:asciiTheme="majorHAnsi" w:eastAsiaTheme="majorEastAsia" w:hAnsiTheme="majorHAnsi" w:cstheme="majorBidi"/>
+      <w:b/>
+      <w:bCs/>
+      <w:color w:val="000000" w:themeColor="text1"/>
+      <w:sz w:val="26"/>
+      <w:szCs w:val="26"/>
+    </w:rPr>
+  </w:style>
+  <w:style w:type="paragraph" w:customStyle="1" w:styleId="Definition">
+    <w:name w:val="Definition"/>
+    <w:basedOn w:val="Normal"/>
+    <w:next w:val="Normal"/>
+    <w:qFormat/>
+    <w:rsid w:val="0094673E"/>
+  </w:style>
+  <w:style w:type="character" w:customStyle="1" w:styleId="Heading4Char">
+    <w:name w:val="Heading 4 Char"/>
+    <w:basedOn w:val="DefaultParagraphFont"/>
+    <w:link w:val="Heading4"/>
+    <w:uiPriority w:val="9"/>
+    <w:rsid w:val="007C261D"/>
+    <w:rPr>
+      <w:rFonts w:asciiTheme="majorHAnsi" w:eastAsiaTheme="majorEastAsia" w:hAnsiTheme="majorHAnsi" w:cstheme="majorBidi"/>
+      <w:b/>
+      <w:bCs/>
+      <w:i/>
+      <w:iCs/>
+      <w:color w:val="000000" w:themeColor="text1"/>
+      <w:sz w:val="26"/>
+      <w:szCs w:val="26"/>
+    </w:rPr>
+  </w:style>
+  <w:style w:type="character" w:customStyle="1" w:styleId="Heading5Char">
+    <w:name w:val="Heading 5 Char"/>
+    <w:basedOn w:val="DefaultParagraphFont"/>
+    <w:link w:val="Heading5"/>
+    <w:uiPriority w:val="9"/>
+    <w:rsid w:val="007C261D"/>
+    <w:rPr>
+      <w:rFonts w:asciiTheme="majorHAnsi" w:eastAsiaTheme="majorEastAsia" w:hAnsiTheme="majorHAnsi" w:cstheme="majorBidi"/>
+      <w:b/>
+      <w:bCs/>
+      <w:i/>
+      <w:iCs/>
+      <w:color w:val="000000" w:themeColor="text1"/>
+      <w:sz w:val="26"/>
+      <w:szCs w:val="26"/>
+    </w:rPr>
+  </w:style>
+  <w:style w:type="character" w:customStyle="1" w:styleId="Heading6Char">
+    <w:name w:val="Heading 6 Char"/>
+    <w:basedOn w:val="DefaultParagraphFont"/>
+    <w:link w:val="Heading6"/>
+    <w:uiPriority w:val="9"/>
+    <w:rsid w:val="007C261D"/>
+    <w:rPr>
+      <w:rFonts w:asciiTheme="majorHAnsi" w:eastAsiaTheme="majorEastAsia" w:hAnsiTheme="majorHAnsi" w:cstheme="majorBidi"/>
+      <w:b/>
+      <w:bCs/>
+      <w:i/>
+      <w:iCs/>
+      <w:color w:val="000000" w:themeColor="text1"/>
+      <w:sz w:val="26"/>
+      <w:szCs w:val="26"/>
+    </w:rPr>
+  </w:style>
+  <w:style w:type="paragraph" w:customStyle="1" w:styleId="Note">
+    <w:name w:val="Note"/>
+    <w:basedOn w:val="Normal"/>
+    <w:next w:val="Normal"/>
+    <w:qFormat/>
+    <w:rsid w:val="00BA162F"/>
+    <w:pPr>
+      <w:tabs>
+        <w:tab w:val="left" w:pos="965"/>
+      </w:tabs>
+    </w:pPr>
+    <w:rPr>
+      <w:sz w:val="18"/>
+    </w:rPr>
+  </w:style>
+  <w:style w:type="paragraph" w:customStyle="1" w:styleId="Example">
+    <w:name w:val="Example"/>
+    <w:basedOn w:val="Normal"/>
+    <w:next w:val="Normal"/>
+    <w:qFormat/>
+    <w:rsid w:val="00BA162F"/>
+    <w:pPr>
+      <w:tabs>
+        <w:tab w:val="left" w:pos="1361"/>
+      </w:tabs>
+    </w:pPr>
+    <w:rPr>
+      <w:sz w:val="18"/>
+    </w:rPr>
+  </w:style>
+  <w:style w:type="paragraph" w:styleId="ListContinue">
+    <w:name w:val="List Continue"/>
+    <w:basedOn w:val="ListBullet"/>
+    <w:uiPriority w:val="99"/>
+    <w:unhideWhenUsed/>
+    <w:rsid w:val="00511A34"/>
+    <w:rPr>
+      <w:noProof/>
+      <w:lang w:val="en-GB"/>
+    </w:rPr>
+  </w:style>
+  <w:style w:type="paragraph" w:styleId="ListBullet5">
+    <w:name w:val="List Bullet 5"/>
+    <w:basedOn w:val="ListBullet4"/>
+    <w:uiPriority w:val="99"/>
+    <w:semiHidden/>
+    <w:rsid w:val="002D58E6"/>
+    <w:pPr>
+      <w:ind w:left="2160"/>
+    </w:pPr>
+  </w:style>
+  <w:style w:type="paragraph" w:styleId="ListBullet4">
+    <w:name w:val="List Bullet 4"/>
+    <w:basedOn w:val="ListBullet3"/>
+    <w:uiPriority w:val="99"/>
+    <w:semiHidden/>
+    <w:rsid w:val="002D58E6"/>
+    <w:pPr>
+      <w:ind w:left="1800"/>
+    </w:pPr>
+  </w:style>
+  <w:style w:type="paragraph" w:styleId="ListBullet3">
+    <w:name w:val="List Bullet 3"/>
+    <w:basedOn w:val="ListBullet2"/>
+    <w:uiPriority w:val="99"/>
+    <w:semiHidden/>
+    <w:rsid w:val="00457DAF"/>
+    <w:pPr>
+      <w:ind w:left="1440"/>
+    </w:pPr>
+  </w:style>
+  <w:style w:type="paragraph" w:styleId="ListBullet2">
+    <w:name w:val="List Bullet 2"/>
+    <w:basedOn w:val="ListBullet"/>
+    <w:uiPriority w:val="99"/>
+    <w:semiHidden/>
+    <w:rsid w:val="000B0FAC"/>
+    <w:pPr>
+      <w:ind w:left="1080"/>
+    </w:pPr>
+  </w:style>
+  <w:style w:type="paragraph" w:styleId="ListNumber3">
+    <w:name w:val="List Number 3"/>
+    <w:basedOn w:val="Normal"/>
+    <w:uiPriority w:val="99"/>
+    <w:unhideWhenUsed/>
+    <w:rsid w:val="00223B9D"/>
+    <w:pPr>
+      <w:numPr>
+        <w:ilvl w:val="3"/>
+        <w:numId w:val="7"/>
+      </w:numPr>
+      <w:contextualSpacing/>
+    </w:pPr>
+  </w:style>
+  <w:style w:type="paragraph" w:styleId="List">
+    <w:name w:val="List"/>
+    <w:basedOn w:val="Normal"/>
+    <w:uiPriority w:val="99"/>
+    <w:semiHidden/>
+    <w:rsid w:val="002D58E6"/>
+    <w:pPr>
+      <w:numPr>
+        <w:numId w:val="9"/>
+      </w:numPr>
+      <w:contextualSpacing/>
+    </w:pPr>
+  </w:style>
+  <w:style w:type="paragraph" w:styleId="List2">
+    <w:name w:val="List 2"/>
+    <w:basedOn w:val="List"/>
+    <w:uiPriority w:val="99"/>
+    <w:semiHidden/>
+    <w:rsid w:val="00457DAF"/>
+    <w:pPr>
+      <w:ind w:left="1080"/>
+    </w:pPr>
+  </w:style>
+  <w:style w:type="paragraph" w:styleId="ListNumber">
+    <w:name w:val="List Number"/>
+    <w:basedOn w:val="Normal"/>
+    <w:uiPriority w:val="99"/>
+    <w:unhideWhenUsed/>
+    <w:rsid w:val="00223B9D"/>
+    <w:pPr>
+      <w:numPr>
+        <w:numId w:val="7"/>
+      </w:numPr>
+      <w:ind w:left="720"/>
+      <w:contextualSpacing/>
+    </w:pPr>
+  </w:style>
+  <w:style w:type="paragraph" w:styleId="ListNumber2">
+    <w:name w:val="List Number 2"/>
+    <w:basedOn w:val="Normal"/>
+    <w:uiPriority w:val="99"/>
+    <w:unhideWhenUsed/>
+    <w:rsid w:val="00223B9D"/>
+    <w:pPr>
+      <w:numPr>
+        <w:ilvl w:val="2"/>
+        <w:numId w:val="7"/>
+      </w:numPr>
+      <w:contextualSpacing/>
+    </w:pPr>
+  </w:style>
+  <w:style w:type="paragraph" w:styleId="ListContinue3">
+    <w:name w:val="List Continue 3"/>
+    <w:basedOn w:val="ListContinue"/>
+    <w:uiPriority w:val="99"/>
+    <w:unhideWhenUsed/>
+    <w:rsid w:val="00511A34"/>
+    <w:pPr>
+      <w:spacing w:after="120"/>
+      <w:ind w:left="1440"/>
+    </w:pPr>
+  </w:style>
+  <w:style w:type="paragraph" w:styleId="List3">
+    <w:name w:val="List 3"/>
+    <w:basedOn w:val="List2"/>
+    <w:uiPriority w:val="99"/>
+    <w:semiHidden/>
+    <w:rsid w:val="00457DAF"/>
+    <w:pPr>
+      <w:ind w:left="1440"/>
+    </w:pPr>
+  </w:style>
+  <w:style w:type="paragraph" w:styleId="List4">
+    <w:name w:val="List 4"/>
+    <w:basedOn w:val="List3"/>
+    <w:uiPriority w:val="99"/>
+    <w:semiHidden/>
+    <w:rsid w:val="00457DAF"/>
+    <w:pPr>
+      <w:ind w:left="1800"/>
+    </w:pPr>
+  </w:style>
+  <w:style w:type="paragraph" w:styleId="List5">
+    <w:name w:val="List 5"/>
+    <w:basedOn w:val="List4"/>
+    <w:uiPriority w:val="99"/>
+    <w:semiHidden/>
+    <w:rsid w:val="00457DAF"/>
+    <w:pPr>
+      <w:ind w:left="2160"/>
+    </w:pPr>
+  </w:style>
+  <w:style w:type="paragraph" w:styleId="ListNumber5">
+    <w:name w:val="List Number 5"/>
+    <w:basedOn w:val="Normal"/>
+    <w:uiPriority w:val="99"/>
+    <w:semiHidden/>
+    <w:rsid w:val="003E072A"/>
+    <w:pPr>
+      <w:numPr>
+        <w:ilvl w:val="5"/>
+        <w:numId w:val="7"/>
+      </w:numPr>
+      <w:contextualSpacing/>
+    </w:pPr>
+  </w:style>
+  <w:style w:type="paragraph" w:styleId="ListNumber4">
+    <w:name w:val="List Number 4"/>
+    <w:basedOn w:val="Normal"/>
+    <w:uiPriority w:val="99"/>
+    <w:unhideWhenUsed/>
+    <w:rsid w:val="00223B9D"/>
+    <w:pPr>
+      <w:numPr>
+        <w:ilvl w:val="4"/>
+        <w:numId w:val="7"/>
+      </w:numPr>
+      <w:contextualSpacing/>
+    </w:pPr>
+  </w:style>
+  <w:style w:type="paragraph" w:styleId="FootnoteText">
+    <w:name w:val="footnote text"/>
+    <w:basedOn w:val="Normal"/>
+    <w:link w:val="FootnoteTextChar"/>
+    <w:uiPriority w:val="99"/>
+    <w:semiHidden/>
+    <w:unhideWhenUsed/>
+    <w:rsid w:val="00241F26"/>
+    <w:pPr>
+      <w:spacing w:after="0" w:line="240" w:lineRule="auto"/>
+    </w:pPr>
+    <w:rPr>
+      <w:sz w:val="20"/>
+      <w:szCs w:val="20"/>
+    </w:rPr>
+  </w:style>
+  <w:style w:type="character" w:customStyle="1" w:styleId="FootnoteTextChar">
+    <w:name w:val="Footnote Text Char"/>
+    <w:basedOn w:val="DefaultParagraphFont"/>
+    <w:link w:val="FootnoteText"/>
+    <w:uiPriority w:val="99"/>
+    <w:semiHidden/>
+    <w:rsid w:val="00241F26"/>
+    <w:rPr>
+      <w:sz w:val="20"/>
+      <w:szCs w:val="20"/>
+    </w:rPr>
+  </w:style>
+  <w:style w:type="character" w:styleId="FootnoteReference">
+    <w:name w:val="footnote reference"/>
+    <w:basedOn w:val="DefaultParagraphFont"/>
+    <w:uiPriority w:val="99"/>
+    <w:unhideWhenUsed/>
+    <w:rsid w:val="00241F26"/>
+    <w:rPr>
+      <w:vertAlign w:val="superscript"/>
+    </w:rPr>
+  </w:style>
+  <w:style w:type="paragraph" w:customStyle="1" w:styleId="Special">
+    <w:name w:val="Special"/>
+    <w:basedOn w:val="Normal"/>
+    <w:next w:val="Normal"/>
+    <w:qFormat/>
+    <w:rsid w:val="00C929E4"/>
+    <w:pPr>
+      <w:pBdr>
+        <w:top w:val="single" w:sz="4" w:space="1" w:color="auto" w:shadow="1"/>
+        <w:left w:val="single" w:sz="4" w:space="4" w:color="auto" w:shadow="1"/>
+        <w:bottom w:val="single" w:sz="4" w:space="1" w:color="auto" w:shadow="1"/>
+        <w:right w:val="single" w:sz="4" w:space="4" w:color="auto" w:shadow="1"/>
+      </w:pBdr>
+    </w:pPr>
+    <w:rPr>
+      <w:rFonts w:ascii="DejaVu Sans Mono" w:hAnsi="DejaVu Sans Mono"/>
+      <w:sz w:val="20"/>
+    </w:rPr>
+  </w:style>
+  <w:style w:type="paragraph" w:customStyle="1" w:styleId="Figurefootnote">
+    <w:name w:val="Figure footnote"/>
+    <w:basedOn w:val="FootnoteText"/>
+    <w:next w:val="Normal"/>
+    <w:qFormat/>
+    <w:rsid w:val="00A5745F"/>
+  </w:style>
+  <w:style w:type="character" w:customStyle="1" w:styleId="FigureFootnoteXref">
+    <w:name w:val="FigureFootnoteXref"/>
+    <w:basedOn w:val="FootnoteReference"/>
+    <w:uiPriority w:val="1"/>
+    <w:qFormat/>
+    <w:rsid w:val="00A5745F"/>
+    <w:rPr>
+      <w:vertAlign w:val="baseline"/>
+    </w:rPr>
+  </w:style>
+  <w:style w:type="paragraph" w:customStyle="1" w:styleId="Figuretitle">
+    <w:name w:val="Figure title"/>
+    <w:basedOn w:val="Normal"/>
+    <w:next w:val="Normal"/>
+    <w:autoRedefine/>
+    <w:qFormat/>
+    <w:rsid w:val="007751B6"/>
+    <w:pPr>
+      <w:numPr>
+        <w:numId w:val="6"/>
+      </w:numPr>
+      <w:jc w:val="center"/>
+    </w:pPr>
+    <w:rPr>
+      <w:b/>
+    </w:rPr>
+  </w:style>
+  <w:style w:type="paragraph" w:customStyle="1" w:styleId="Figurenote">
+    <w:name w:val="Figure note"/>
+    <w:basedOn w:val="Note"/>
+    <w:qFormat/>
+    <w:rsid w:val="00D8749A"/>
+    <w:pPr>
+      <w:spacing w:after="0"/>
+    </w:pPr>
+  </w:style>
+  <w:style w:type="table" w:styleId="TableGrid">
+    <w:name w:val="Table Grid"/>
+    <w:basedOn w:val="TableNormal"/>
+    <w:uiPriority w:val="59"/>
+    <w:rsid w:val="00FC1F90"/>
+    <w:pPr>
+      <w:spacing w:after="0" w:line="240" w:lineRule="auto"/>
+    </w:pPr>
+    <w:tblPr>
+      <w:tblInd w:w="0" w:type="dxa"/>
+      <w:tblBorders>
+        <w:top w:val="single" w:sz="4" w:space="0" w:color="000000" w:themeColor="text1"/>
+        <w:left w:val="single" w:sz="4" w:space="0" w:color="000000" w:themeColor="text1"/>
+        <w:bottom w:val="single" w:sz="4" w:space="0" w:color="000000" w:themeColor="text1"/>
+        <w:right w:val="single" w:sz="4" w:space="0" w:color="000000" w:themeColor="text1"/>
+        <w:insideH w:val="single" w:sz="4" w:space="0" w:color="000000" w:themeColor="text1"/>
+        <w:insideV w:val="single" w:sz="4" w:space="0" w:color="000000" w:themeColor="text1"/>
+      </w:tblBorders>
+      <w:tblCellMar>
+        <w:top w:w="0" w:type="dxa"/>
+        <w:left w:w="108" w:type="dxa"/>
+        <w:bottom w:w="0" w:type="dxa"/>
+        <w:right w:w="108" w:type="dxa"/>
+      </w:tblCellMar>
+    </w:tblPr>
+  </w:style>
+  <w:style w:type="paragraph" w:customStyle="1" w:styleId="Tabletitle">
+    <w:name w:val="Table title"/>
+    <w:basedOn w:val="Normal"/>
+    <w:next w:val="Normal"/>
+    <w:autoRedefine/>
+    <w:semiHidden/>
+    <w:qFormat/>
+    <w:rsid w:val="007751B6"/>
+    <w:pPr>
+      <w:numPr>
+        <w:numId w:val="4"/>
+      </w:numPr>
+      <w:tabs>
+        <w:tab w:val="num" w:pos="720"/>
+      </w:tabs>
+      <w:ind w:left="0" w:firstLine="0"/>
+      <w:jc w:val="center"/>
+    </w:pPr>
+    <w:rPr>
+      <w:b/>
+      <w:sz w:val="20"/>
+    </w:rPr>
+  </w:style>
+  <w:style w:type="character" w:customStyle="1" w:styleId="ExtXref">
+    <w:name w:val="ExtXref"/>
+    <w:basedOn w:val="DefaultParagraphFont"/>
+    <w:uiPriority w:val="1"/>
+    <w:qFormat/>
+    <w:rsid w:val="00AE15E5"/>
+    <w:rPr>
+      <w:noProof/>
+      <w:lang w:val="en-GB"/>
+    </w:rPr>
+  </w:style>
+  <w:style w:type="paragraph" w:customStyle="1" w:styleId="Tablenote">
+    <w:name w:val="Table note"/>
+    <w:basedOn w:val="Note"/>
+    <w:qFormat/>
+    <w:rsid w:val="008C3BF3"/>
+  </w:style>
+  <w:style w:type="paragraph" w:customStyle="1" w:styleId="Figuretext">
+    <w:name w:val="Figure text"/>
+    <w:basedOn w:val="Normal"/>
+    <w:qFormat/>
+    <w:rsid w:val="00D8749A"/>
+  </w:style>
+  <w:style w:type="character" w:styleId="Hyperlink">
+    <w:name w:val="Hyperlink"/>
+    <w:basedOn w:val="DefaultParagraphFont"/>
+    <w:uiPriority w:val="99"/>
+    <w:rsid w:val="009C0231"/>
+    <w:rPr>
+      <w:color w:val="0000FF" w:themeColor="hyperlink"/>
+      <w:u w:val="single"/>
+    </w:rPr>
+  </w:style>
+  <w:style w:type="paragraph" w:customStyle="1" w:styleId="Formula">
+    <w:name w:val="Formula"/>
+    <w:basedOn w:val="Normal"/>
+    <w:next w:val="Normal"/>
+    <w:qFormat/>
+    <w:rsid w:val="0076681A"/>
+    <w:pPr>
+      <w:tabs>
+        <w:tab w:val="left" w:pos="9749"/>
+      </w:tabs>
+      <w:ind w:left="403"/>
+    </w:pPr>
+  </w:style>
+  <w:style w:type="paragraph" w:styleId="Bibliography">
+    <w:name w:val="Bibliography"/>
+    <w:basedOn w:val="Normal"/>
+    <w:next w:val="Normal"/>
+    <w:uiPriority w:val="37"/>
+    <w:unhideWhenUsed/>
+    <w:rsid w:val="00D92AF5"/>
+    <w:pPr>
+      <w:numPr>
+        <w:numId w:val="5"/>
+      </w:numPr>
+    </w:pPr>
+  </w:style>
+  <w:style w:type="character" w:customStyle="1" w:styleId="organization">
+    <w:name w:val="organization"/>
+    <w:basedOn w:val="DefaultParagraphFont"/>
+    <w:uiPriority w:val="1"/>
+    <w:semiHidden/>
+    <w:rsid w:val="00B97755"/>
+  </w:style>
+  <w:style w:type="paragraph" w:styleId="Header">
+    <w:name w:val="header"/>
+    <w:basedOn w:val="Normal"/>
+    <w:link w:val="HeaderChar"/>
+    <w:semiHidden/>
+    <w:rsid w:val="00AD50AE"/>
+    <w:pPr>
+      <w:tabs>
+        <w:tab w:val="center" w:pos="4680"/>
+        <w:tab w:val="right" w:pos="9360"/>
+      </w:tabs>
+      <w:spacing w:after="0" w:line="240" w:lineRule="auto"/>
+    </w:pPr>
+  </w:style>
+  <w:style w:type="character" w:customStyle="1" w:styleId="HeaderChar">
+    <w:name w:val="Header Char"/>
+    <w:basedOn w:val="DefaultParagraphFont"/>
+    <w:link w:val="Header"/>
+    <w:semiHidden/>
+    <w:rsid w:val="00FA537C"/>
+  </w:style>
+  <w:style w:type="paragraph" w:styleId="Footer">
+    <w:name w:val="footer"/>
+    <w:basedOn w:val="Normal"/>
+    <w:link w:val="FooterChar"/>
+    <w:uiPriority w:val="99"/>
+    <w:semiHidden/>
+    <w:rsid w:val="00AD50AE"/>
+    <w:pPr>
+      <w:tabs>
+        <w:tab w:val="center" w:pos="4680"/>
+        <w:tab w:val="right" w:pos="9360"/>
+      </w:tabs>
+      <w:spacing w:after="0" w:line="240" w:lineRule="auto"/>
+    </w:pPr>
+  </w:style>
+  <w:style w:type="character" w:customStyle="1" w:styleId="FooterChar">
+    <w:name w:val="Footer Char"/>
+    <w:basedOn w:val="DefaultParagraphFont"/>
+    <w:link w:val="Footer"/>
+    <w:uiPriority w:val="99"/>
+    <w:semiHidden/>
+    <w:rsid w:val="00FA537C"/>
+  </w:style>
+  <w:style w:type="character" w:customStyle="1" w:styleId="Heading7Char">
+    <w:name w:val="Heading 7 Char"/>
+    <w:basedOn w:val="DefaultParagraphFont"/>
+    <w:link w:val="Heading7"/>
+    <w:uiPriority w:val="9"/>
+    <w:semiHidden/>
+    <w:rsid w:val="00FA537C"/>
+    <w:rPr>
+      <w:rFonts w:asciiTheme="majorHAnsi" w:eastAsiaTheme="majorEastAsia" w:hAnsiTheme="majorHAnsi" w:cstheme="majorBidi"/>
+      <w:b/>
+      <w:bCs/>
+      <w:color w:val="404040" w:themeColor="text1" w:themeTint="BF"/>
+      <w:sz w:val="26"/>
+      <w:szCs w:val="26"/>
+    </w:rPr>
+  </w:style>
+  <w:style w:type="character" w:customStyle="1" w:styleId="Heading8Char">
+    <w:name w:val="Heading 8 Char"/>
+    <w:basedOn w:val="DefaultParagraphFont"/>
+    <w:link w:val="Heading8"/>
+    <w:uiPriority w:val="9"/>
+    <w:semiHidden/>
+    <w:rsid w:val="00FA537C"/>
+    <w:rPr>
+      <w:rFonts w:asciiTheme="majorHAnsi" w:eastAsiaTheme="majorEastAsia" w:hAnsiTheme="majorHAnsi" w:cstheme="majorBidi"/>
+      <w:color w:val="404040" w:themeColor="text1" w:themeTint="BF"/>
+      <w:sz w:val="20"/>
+      <w:szCs w:val="20"/>
+    </w:rPr>
+  </w:style>
+  <w:style w:type="character" w:customStyle="1" w:styleId="Heading9Char">
+    <w:name w:val="Heading 9 Char"/>
+    <w:basedOn w:val="DefaultParagraphFont"/>
+    <w:link w:val="Heading9"/>
+    <w:uiPriority w:val="9"/>
+    <w:semiHidden/>
+    <w:rsid w:val="00FA537C"/>
+    <w:rPr>
+      <w:rFonts w:asciiTheme="majorHAnsi" w:eastAsiaTheme="majorEastAsia" w:hAnsiTheme="majorHAnsi" w:cstheme="majorBidi"/>
+      <w:i/>
+      <w:iCs/>
+      <w:color w:val="404040" w:themeColor="text1" w:themeTint="BF"/>
+      <w:sz w:val="20"/>
+      <w:szCs w:val="20"/>
+    </w:rPr>
+  </w:style>
+  <w:style w:type="paragraph" w:styleId="TOCHeading">
+    <w:name w:val="TOC Heading"/>
+    <w:basedOn w:val="Heading1"/>
+    <w:next w:val="Normal"/>
+    <w:uiPriority w:val="39"/>
+    <w:semiHidden/>
+    <w:unhideWhenUsed/>
+    <w:qFormat/>
+    <w:rsid w:val="00BD2FAC"/>
+    <w:pPr>
+      <w:numPr>
+        <w:numId w:val="0"/>
+      </w:numPr>
+      <w:spacing w:after="0"/>
+      <w:outlineLvl w:val="9"/>
+    </w:pPr>
+    <w:rPr>
+      <w:color w:val="365F91" w:themeColor="accent1" w:themeShade="BF"/>
+    </w:rPr>
+  </w:style>
+  <w:style w:type="paragraph" w:styleId="TOC1">
+    <w:name w:val="toc 1"/>
+    <w:basedOn w:val="Normal"/>
+    <w:next w:val="Normal"/>
+    <w:autoRedefine/>
+    <w:uiPriority w:val="39"/>
+    <w:unhideWhenUsed/>
+    <w:qFormat/>
+    <w:rsid w:val="00BD2FAC"/>
+    <w:pPr>
+      <w:spacing w:after="100"/>
+    </w:pPr>
+  </w:style>
+  <w:style w:type="paragraph" w:styleId="TOC2">
+    <w:name w:val="toc 2"/>
+    <w:basedOn w:val="Normal"/>
+    <w:next w:val="Normal"/>
+    <w:autoRedefine/>
+    <w:uiPriority w:val="39"/>
+    <w:unhideWhenUsed/>
+    <w:qFormat/>
+    <w:rsid w:val="00BD2FAC"/>
+    <w:pPr>
+      <w:spacing w:after="100"/>
+      <w:ind w:left="220"/>
+    </w:pPr>
+  </w:style>
+  <w:style w:type="paragraph" w:styleId="TOC3">
+    <w:name w:val="toc 3"/>
+    <w:basedOn w:val="Normal"/>
+    <w:next w:val="Normal"/>
+    <w:autoRedefine/>
+    <w:uiPriority w:val="39"/>
+    <w:unhideWhenUsed/>
+    <w:qFormat/>
+    <w:rsid w:val="00BD2FAC"/>
+    <w:pPr>
+      <w:spacing w:after="100"/>
+      <w:ind w:left="440"/>
+    </w:pPr>
+  </w:style>
+  <w:style w:type="paragraph" w:styleId="TOC4">
+    <w:name w:val="toc 4"/>
+    <w:basedOn w:val="Normal"/>
+    <w:next w:val="Normal"/>
+    <w:autoRedefine/>
+    <w:uiPriority w:val="39"/>
+    <w:unhideWhenUsed/>
+    <w:rsid w:val="00B861F6"/>
+    <w:pPr>
+      <w:spacing w:after="100"/>
+      <w:ind w:left="660"/>
+    </w:pPr>
+  </w:style>
+  <w:style w:type="paragraph" w:styleId="TOC5">
+    <w:name w:val="toc 5"/>
+    <w:basedOn w:val="Normal"/>
+    <w:next w:val="Normal"/>
+    <w:autoRedefine/>
+    <w:uiPriority w:val="39"/>
+    <w:unhideWhenUsed/>
+    <w:rsid w:val="00B861F6"/>
+    <w:pPr>
+      <w:spacing w:after="100"/>
+      <w:ind w:left="880"/>
+    </w:pPr>
+  </w:style>
+  <w:style w:type="paragraph" w:styleId="TOC6">
+    <w:name w:val="toc 6"/>
+    <w:basedOn w:val="Normal"/>
+    <w:next w:val="Normal"/>
+    <w:autoRedefine/>
+    <w:uiPriority w:val="39"/>
+    <w:unhideWhenUsed/>
+    <w:rsid w:val="00B861F6"/>
+    <w:pPr>
+      <w:spacing w:after="100"/>
+      <w:ind w:left="1100"/>
+    </w:pPr>
+  </w:style>
+  <w:style w:type="paragraph" w:styleId="Title">
+    <w:name w:val="Title"/>
+    <w:basedOn w:val="Normal"/>
+    <w:next w:val="Normal"/>
+    <w:link w:val="TitleChar"/>
+    <w:uiPriority w:val="10"/>
+    <w:qFormat/>
+    <w:rsid w:val="00982229"/>
+    <w:pPr>
+      <w:pBdr>
+        <w:bottom w:val="single" w:sz="8" w:space="4" w:color="4F81BD" w:themeColor="accent1"/>
+      </w:pBdr>
+      <w:spacing w:after="300" w:line="240" w:lineRule="auto"/>
+      <w:contextualSpacing/>
+    </w:pPr>
+    <w:rPr>
+      <w:rFonts w:asciiTheme="majorHAnsi" w:eastAsiaTheme="majorEastAsia" w:hAnsiTheme="majorHAnsi" w:cstheme="majorBidi"/>
+      <w:color w:val="17365D" w:themeColor="text2" w:themeShade="BF"/>
+      <w:spacing w:val="5"/>
+      <w:kern w:val="28"/>
+      <w:sz w:val="52"/>
+      <w:szCs w:val="52"/>
+    </w:rPr>
+  </w:style>
+  <w:style w:type="character" w:customStyle="1" w:styleId="TitleChar">
+    <w:name w:val="Title Char"/>
+    <w:basedOn w:val="DefaultParagraphFont"/>
+    <w:link w:val="Title"/>
+    <w:uiPriority w:val="10"/>
+    <w:rsid w:val="00982229"/>
+    <w:rPr>
+      <w:rFonts w:asciiTheme="majorHAnsi" w:eastAsiaTheme="majorEastAsia" w:hAnsiTheme="majorHAnsi" w:cstheme="majorBidi"/>
+      <w:color w:val="17365D" w:themeColor="text2" w:themeShade="BF"/>
+      <w:spacing w:val="5"/>
+      <w:kern w:val="28"/>
+      <w:sz w:val="52"/>
+      <w:szCs w:val="52"/>
+    </w:rPr>
+  </w:style>
+  <w:style w:type="paragraph" w:styleId="ListContinue2">
+    <w:name w:val="List Continue 2"/>
+    <w:basedOn w:val="ListContinue"/>
+    <w:uiPriority w:val="99"/>
+    <w:unhideWhenUsed/>
+    <w:rsid w:val="00511A34"/>
+    <w:pPr>
+      <w:spacing w:after="120"/>
+      <w:ind w:left="1080"/>
+    </w:pPr>
+  </w:style>
+  <w:style w:type="paragraph" w:styleId="ListContinue4">
+    <w:name w:val="List Continue 4"/>
+    <w:basedOn w:val="ListContinue"/>
+    <w:uiPriority w:val="99"/>
+    <w:unhideWhenUsed/>
+    <w:rsid w:val="00511A34"/>
+    <w:pPr>
+      <w:spacing w:after="120"/>
+      <w:ind w:left="1800"/>
+    </w:pPr>
+  </w:style>
+  <w:style w:type="paragraph" w:styleId="ListContinue5">
+    <w:name w:val="List Continue 5"/>
+    <w:basedOn w:val="ListContinue"/>
+    <w:uiPriority w:val="99"/>
+    <w:semiHidden/>
+    <w:rsid w:val="00511A34"/>
+    <w:pPr>
+      <w:spacing w:after="120"/>
+      <w:ind w:left="2160"/>
+    </w:pPr>
+  </w:style>
+  <w:style w:type="paragraph" w:customStyle="1" w:styleId="dl">
+    <w:name w:val="dl"/>
+    <w:basedOn w:val="Normal"/>
+    <w:qFormat/>
+    <w:rsid w:val="00BF2713"/>
+    <w:pPr>
+      <w:spacing w:after="120"/>
+      <w:ind w:left="432"/>
+    </w:pPr>
+  </w:style>
+  <w:style w:type="paragraph" w:customStyle="1" w:styleId="Tablefootnote">
+    <w:name w:val="Table footnote"/>
+    <w:basedOn w:val="Normal"/>
+    <w:rsid w:val="00F965C1"/>
+    <w:pPr>
+      <w:tabs>
+        <w:tab w:val="left" w:pos="340"/>
+      </w:tabs>
+      <w:spacing w:before="60" w:after="60" w:line="190" w:lineRule="atLeast"/>
+      <w:jc w:val="both"/>
+    </w:pPr>
+    <w:rPr>
+      <w:rFonts w:ascii="Arial" w:eastAsia="MS Mincho" w:hAnsi="Arial" w:cs="Times New Roman"/>
+      <w:sz w:val="16"/>
+      <w:szCs w:val="20"/>
+      <w:lang w:val="de-DE" w:eastAsia="ja-JP"/>
+    </w:rPr>
+  </w:style>
+  <w:style w:type="character" w:customStyle="1" w:styleId="TableFootnoteXref">
+    <w:name w:val="TableFootnoteXref"/>
+    <w:rsid w:val="00F965C1"/>
+    <w:rPr>
+      <w:noProof/>
+      <w:position w:val="6"/>
+      <w:sz w:val="14"/>
+      <w:lang w:val="en-GB"/>
+    </w:rPr>
+  </w:style>
+  <w:style w:type="paragraph" w:customStyle="1" w:styleId="Tabletext9">
+    <w:name w:val="Table text (9)"/>
+    <w:basedOn w:val="Normal"/>
+    <w:rsid w:val="00F965C1"/>
+    <w:pPr>
+      <w:spacing w:before="60" w:after="60" w:line="210" w:lineRule="atLeast"/>
+      <w:jc w:val="both"/>
+    </w:pPr>
+    <w:rPr>
+      <w:rFonts w:eastAsia="MS Mincho" w:cs="Times New Roman"/>
+      <w:sz w:val="18"/>
+      <w:szCs w:val="20"/>
+      <w:lang w:val="en-GB" w:eastAsia="ja-JP"/>
+    </w:rPr>
+  </w:style>
+  <w:style w:type="character" w:customStyle="1" w:styleId="Defterms">
+    <w:name w:val="Defterms"/>
+    <w:basedOn w:val="DefaultParagraphFont"/>
+    <w:uiPriority w:val="1"/>
+    <w:qFormat/>
+    <w:rsid w:val="00F965C1"/>
+    <w:rPr>
+      <w:noProof/>
+      <w:lang w:val="en-GB"/>
+    </w:rPr>
+  </w:style>
+  <w:style w:type="paragraph" w:customStyle="1" w:styleId="Tabletext8">
+    <w:name w:val="Table text (8)"/>
+    <w:basedOn w:val="Tabletext9"/>
+    <w:qFormat/>
+    <w:rsid w:val="00F965C1"/>
+    <w:pPr>
+      <w:jc w:val="left"/>
+    </w:pPr>
+    <w:rPr>
+      <w:sz w:val="16"/>
+    </w:rPr>
+  </w:style>
+  <w:style w:type="paragraph" w:customStyle="1" w:styleId="Tabletext7">
+    <w:name w:val="Table text (7)"/>
+    <w:basedOn w:val="Tabletext8"/>
+    <w:qFormat/>
+    <w:rsid w:val="00F965C1"/>
+    <w:rPr>
+      <w:sz w:val="14"/>
+    </w:rPr>
+  </w:style>
+  <w:style w:type="paragraph" w:customStyle="1" w:styleId="Tabletext10">
+    <w:name w:val="Table text (10)"/>
+    <w:basedOn w:val="Tabletext7"/>
+    <w:qFormat/>
+    <w:rsid w:val="00F965C1"/>
+    <w:rPr>
+      <w:sz w:val="20"/>
+    </w:rPr>
+  </w:style>
+  <w:style w:type="character" w:customStyle="1" w:styleId="statement">
+    <w:name w:val="statement"/>
+    <w:basedOn w:val="DefaultParagraphFont"/>
+    <w:uiPriority w:val="1"/>
+    <w:semiHidden/>
+    <w:qFormat/>
+    <w:rsid w:val="00E44C41"/>
+  </w:style>
+  <w:style w:type="character" w:customStyle="1" w:styleId="teiex">
+    <w:name w:val="tei_ex"/>
+    <w:basedOn w:val="DefaultParagraphFont"/>
+    <w:rsid w:val="00B97755"/>
+  </w:style>
+  <w:style w:type="character" w:customStyle="1" w:styleId="teiexpan">
+    <w:name w:val="tei_expan"/>
+    <w:basedOn w:val="DefaultParagraphFont"/>
+    <w:rsid w:val="00B97755"/>
+  </w:style>
+  <w:style w:type="character" w:customStyle="1" w:styleId="teiforeign">
+    <w:name w:val="tei_foreign"/>
+    <w:basedOn w:val="DefaultParagraphFont"/>
+    <w:rsid w:val="00B97755"/>
+    <w:rPr>
+      <w:i/>
+    </w:rPr>
+  </w:style>
+  <w:style w:type="paragraph" w:customStyle="1" w:styleId="teiincipit">
+    <w:name w:val="tei_incipit"/>
+    <w:basedOn w:val="Normal"/>
+    <w:qFormat/>
+    <w:rsid w:val="00B97755"/>
+    <w:pPr>
+      <w:spacing w:after="0" w:line="240" w:lineRule="auto"/>
+    </w:pPr>
+    <w:rPr>
+      <w:sz w:val="24"/>
+      <w:szCs w:val="24"/>
+    </w:rPr>
+  </w:style>
+  <w:style w:type="paragraph" w:customStyle="1" w:styleId="teil">
+    <w:name w:val="tei_l"/>
+    <w:basedOn w:val="BodyTextIndent"/>
+    <w:qFormat/>
+    <w:rsid w:val="00B97755"/>
+  </w:style>
+  <w:style w:type="paragraph" w:styleId="BodyTextIndent">
+    <w:name w:val="Body Text Indent"/>
+    <w:basedOn w:val="Normal"/>
+    <w:link w:val="BodyTextIndentChar"/>
+    <w:uiPriority w:val="99"/>
+    <w:semiHidden/>
+    <w:rsid w:val="00B97755"/>
+    <w:pPr>
+      <w:spacing w:after="120"/>
+      <w:ind w:left="283"/>
+    </w:pPr>
+  </w:style>
+  <w:style w:type="character" w:customStyle="1" w:styleId="BodyTextIndentChar">
+    <w:name w:val="Body Text Indent Char"/>
+    <w:basedOn w:val="DefaultParagraphFont"/>
+    <w:link w:val="BodyTextIndent"/>
+    <w:uiPriority w:val="99"/>
+    <w:semiHidden/>
+    <w:rsid w:val="00B97755"/>
+  </w:style>
+  <w:style w:type="character" w:customStyle="1" w:styleId="teiname">
+    <w:name w:val="tei_name"/>
+    <w:basedOn w:val="DefaultParagraphFont"/>
+    <w:rsid w:val="00B97755"/>
+  </w:style>
+  <w:style w:type="paragraph" w:customStyle="1" w:styleId="teirubric">
+    <w:name w:val="tei_rubric"/>
+    <w:basedOn w:val="Normal"/>
+    <w:qFormat/>
+    <w:rsid w:val="00B97755"/>
+    <w:pPr>
+      <w:spacing w:after="0" w:line="240" w:lineRule="auto"/>
+    </w:pPr>
+    <w:rPr>
+      <w:sz w:val="24"/>
+      <w:szCs w:val="24"/>
+    </w:rPr>
+  </w:style>
+  <w:style w:type="paragraph" w:customStyle="1" w:styleId="teispeaker">
+    <w:name w:val="tei_speaker"/>
+    <w:basedOn w:val="BodyText"/>
+    <w:autoRedefine/>
+    <w:qFormat/>
+    <w:rsid w:val="00B97755"/>
+  </w:style>
+  <w:style w:type="paragraph" w:styleId="BodyText">
+    <w:name w:val="Body Text"/>
+    <w:basedOn w:val="Normal"/>
+    <w:link w:val="BodyTextChar"/>
+    <w:uiPriority w:val="99"/>
+    <w:semiHidden/>
+    <w:rsid w:val="00B97755"/>
+    <w:pPr>
+      <w:spacing w:after="120"/>
+    </w:pPr>
+  </w:style>
+  <w:style w:type="character" w:customStyle="1" w:styleId="BodyTextChar">
+    <w:name w:val="Body Text Char"/>
+    <w:basedOn w:val="DefaultParagraphFont"/>
+    <w:link w:val="BodyText"/>
+    <w:uiPriority w:val="99"/>
+    <w:semiHidden/>
+    <w:rsid w:val="00B97755"/>
+  </w:style>
+  <w:style w:type="paragraph" w:customStyle="1" w:styleId="teistage">
+    <w:name w:val="tei_stage"/>
+    <w:basedOn w:val="teispeaker"/>
+    <w:autoRedefine/>
+    <w:qFormat/>
+    <w:rsid w:val="00B97755"/>
+    <w:pPr>
+      <w:spacing w:before="120" w:line="240" w:lineRule="auto"/>
+    </w:pPr>
+    <w:rPr>
+      <w:b/>
+      <w:smallCaps/>
+      <w:sz w:val="24"/>
+      <w:szCs w:val="24"/>
+    </w:rPr>
+  </w:style>
+  <w:style w:type="character" w:customStyle="1" w:styleId="teisupplied">
+    <w:name w:val="tei_supplied"/>
+    <w:basedOn w:val="DefaultParagraphFont"/>
+    <w:rsid w:val="00B97755"/>
+    <w:rPr>
+      <w:color w:val="FF0000"/>
+    </w:rPr>
+  </w:style>
+  <w:style w:type="paragraph" w:customStyle="1" w:styleId="Author">
+    <w:name w:val="Author"/>
+    <w:basedOn w:val="Title"/>
+    <w:qFormat/>
+    <w:rsid w:val="008644C0"/>
+    <w:rPr>
+      <w:rFonts w:asciiTheme="minorHAnsi" w:hAnsiTheme="minorHAnsi"/>
+      <w:sz w:val="40"/>
+    </w:rPr>
+  </w:style>
+  <w:style w:type="paragraph" w:customStyle="1" w:styleId="Docdate">
+    <w:name w:val="Docdate"/>
+    <w:basedOn w:val="Title"/>
+    <w:qFormat/>
+    <w:rsid w:val="008644C0"/>
+    <w:rPr>
+      <w:sz w:val="32"/>
+    </w:rPr>
+  </w:style>
+  <w:style w:type="character" w:customStyle="1" w:styleId="teimentioned">
+    <w:name w:val="tei_mentioned"/>
+    <w:basedOn w:val="DefaultParagraphFont"/>
+    <w:uiPriority w:val="1"/>
+    <w:qFormat/>
+    <w:rsid w:val="00CE3D7E"/>
+    <w:rPr>
+      <w:i/>
+    </w:rPr>
+  </w:style>
+  <w:style w:type="character" w:customStyle="1" w:styleId="teiunclear">
+    <w:name w:val="tei_unclear"/>
+    <w:basedOn w:val="DefaultParagraphFont"/>
+    <w:uiPriority w:val="1"/>
+    <w:qFormat/>
+    <w:rsid w:val="00026732"/>
+  </w:style>
+  <w:style w:type="paragraph" w:customStyle="1" w:styleId="egXML">
+    <w:name w:val="egXML"/>
+    <w:basedOn w:val="Normal"/>
+    <w:qFormat/>
+    <w:rPr>
+      <w:rFonts w:ascii="Courier" w:hAnsi="Courier"/>
+      <w:sz w:val="20"/>
+    </w:rPr>
+  </w:style>
+  <w:style w:type="paragraph" w:customStyle="1" w:styleId="egXMLTable">
+    <w:name w:val="egXMLTable"/>
+    <w:basedOn w:val="Normal"/>
+    <w:qFormat/>
+    <w:pPr>
+      <w:spacing w:before="80" w:after="0"/>
+    </w:pPr>
+    <w:rPr>
+      <w:rFonts w:ascii="Courier" w:hAnsi="Courier"/>
+      <w:sz w:val="18"/>
+    </w:rPr>
+  </w:style>
+  <w:style w:type="paragraph" w:customStyle="1" w:styleId="GeneratedTitle">
+    <w:name w:val="GeneratedTitle"/>
+    <w:basedOn w:val="Title"/>
+    <w:qFormat/>
+    <w:rsid w:val="00113B00"/>
+  </w:style>
+  <w:style w:type="paragraph" w:customStyle="1" w:styleId="ANNEX">
+    <w:name w:val="ANNEX"/>
+    <w:basedOn w:val="Normal"/>
+    <w:qFormat/>
+    <w:rsid w:val="00113B00"/>
+    <w:pPr>
+      <w:numPr>
+        <w:numId w:val="10"/>
+      </w:numPr>
+      <w:spacing w:before="360"/>
+    </w:pPr>
+    <w:rPr>
+      <w:b/>
+      <w:sz w:val="28"/>
+    </w:rPr>
+  </w:style>
+</w:styles>
+</file>
+
+<file path=word/theme/theme1.xml><?xml version="1.0" encoding="utf-8"?>
+<a:theme xmlns:a="http://schemas.openxmlformats.org/drawingml/2006/main" name="Office Theme">
+  <a:themeElements>
+    <a:clrScheme name="Office">
+      <a:dk1>
+        <a:sysClr val="windowText" lastClr="000000"/>
+      </a:dk1>
+      <a:lt1>
+        <a:sysClr val="window" lastClr="FFFFFF"/>
+      </a:lt1>
+      <a:dk2>
+        <a:srgbClr val="1F497D"/>
+      </a:dk2>
+      <a:lt2>
+        <a:srgbClr val="EEECE1"/>
+      </a:lt2>
+      <a:accent1>
+        <a:srgbClr val="4F81BD"/>
+      </a:accent1>
+      <a:accent2>
+        <a:srgbClr val="C0504D"/>
+      </a:accent2>
+      <a:accent3>
+        <a:srgbClr val="9BBB59"/>
+      </a:accent3>
+      <a:accent4>
+        <a:srgbClr val="8064A2"/>
+      </a:accent4>
+      <a:accent5>
+        <a:srgbClr val="4BACC6"/>
+      </a:accent5>
+      <a:accent6>
+        <a:srgbClr val="F79646"/>
+      </a:accent6>
+      <a:hlink>
+        <a:srgbClr val="0000FF"/>
+      </a:hlink>
+      <a:folHlink>
+        <a:srgbClr val="800080"/>
+      </a:folHlink>
+    </a:clrScheme>
+    <a:fontScheme name="Office">
+      <a:majorFont>
+        <a:latin typeface="Calibri"/>
+        <a:ea typeface=""/>
+        <a:cs typeface=""/>
+        <a:font script="Jpan" typeface="ＭＳ ゴシック"/>
+        <a:font script="Hang" typeface="맑은 고딕"/>
+        <a:font script="Hans" typeface="宋体"/>
+        <a:font script="Hant" typeface="新細明體"/>
+        <a:font script="Arab" typeface="Times New Roman"/>
+        <a:font script="Hebr" typeface="Times New Roman"/>
+        <a:font script="Thai" typeface="Angsana New"/>
+        <a:font script="Ethi" typeface="Nyala"/>
+        <a:font script="Beng" typeface="Vrinda"/>
+        <a:font script="Gujr" typeface="Shruti"/>
+        <a:font script="Khmr" typeface="MoolBoran"/>
+        <a:font script="Knda" typeface="Tunga"/>
+        <a:font script="Guru" typeface="Raavi"/>
+        <a:font script="Cans" typeface="Euphemia"/>
+        <a:font script="Cher" typeface="Plantagenet Cherokee"/>
+        <a:font script="Yiii" typeface="Microsoft Yi Baiti"/>
+        <a:font script="Tibt" typeface="Microsoft Himalaya"/>
+        <a:font script="Thaa" typeface="MV Boli"/>
+        <a:font script="Deva" typeface="Mangal"/>
+        <a:font script="Telu" typeface="Gautami"/>
+        <a:font script="Taml" typeface="Latha"/>
+        <a:font script="Syrc" typeface="Estrangelo Edessa"/>
+        <a:font script="Orya" typeface="Kalinga"/>
+        <a:font script="Mlym" typeface="Kartika"/>
+        <a:font script="Laoo" typeface="DokChampa"/>
+        <a:font script="Sinh" typeface="Iskoola Pota"/>
+        <a:font script="Mong" typeface="Mongolian Baiti"/>
+        <a:font script="Viet" typeface="Times New Roman"/>
+        <a:font script="Uigh" typeface="Microsoft Uighur"/>
+        <a:font script="Geor" typeface="Sylfaen"/>
+      </a:majorFont>
+      <a:minorFont>
+        <a:latin typeface="Cambria"/>
+        <a:ea typeface=""/>
+        <a:cs typeface=""/>
+        <a:font script="Jpan" typeface="ＭＳ 明朝"/>
+        <a:font script="Hang" typeface="맑은 고딕"/>
+        <a:font script="Hans" typeface="宋体"/>
+        <a:font script="Hant" typeface="新細明體"/>
+        <a:font script="Arab" typeface="Arial"/>
+        <a:font script="Hebr" typeface="Arial"/>
+        <a:font script="Thai" typeface="Cordia New"/>
+        <a:font script="Ethi" typeface="Nyala"/>
+        <a:font script="Beng" typeface="Vrinda"/>
+        <a:font script="Gujr" typeface="Shruti"/>
+        <a:font script="Khmr" typeface="DaunPenh"/>
+        <a:font script="Knda" typeface="Tunga"/>
+        <a:font script="Guru" typeface="Raavi"/>
+        <a:font script="Cans" typeface="Euphemia"/>
+        <a:font script="Cher" typeface="Plantagenet Cherokee"/>
+        <a:font script="Yiii" typeface="Microsoft Yi Baiti"/>
+        <a:font script="Tibt" typeface="Microsoft Himalaya"/>
+        <a:font script="Thaa" typeface="MV Boli"/>
+        <a:font script="Deva" typeface="Mangal"/>
+        <a:font script="Telu" typeface="Gautami"/>
+        <a:font script="Taml" typeface="Latha"/>
+        <a:font script="Syrc" typeface="Estrangelo Edessa"/>
+        <a:font script="Orya" typeface="Kalinga"/>
+        <a:font script="Mlym" typeface="Kartika"/>
+        <a:font script="Laoo" typeface="DokChampa"/>
+        <a:font script="Sinh" typeface="Iskoola Pota"/>
+        <a:font script="Mong" typeface="Mongolian Baiti"/>
+        <a:font script="Viet" typeface="Arial"/>
+        <a:font script="Uigh" typeface="Microsoft Uighur"/>
+        <a:font script="Geor" typeface="Sylfaen"/>
+      </a:minorFont>
+    </a:fontScheme>
+    <a:fmtScheme name="Office">
+      <a:fillStyleLst>
+        <a:solidFill>
+          <a:schemeClr val="phClr"/>
+        </a:solidFill>
+        <a:gradFill rotWithShape="1">
+          <a:gsLst>
+            <a:gs pos="0">
+              <a:schemeClr val="phClr">
+                <a:tint val="50000"/>
+                <a:satMod val="300000"/>
+              </a:schemeClr>
+            </a:gs>
+            <a:gs pos="35000">
+              <a:schemeClr val="phClr">
+                <a:tint val="37000"/>
+                <a:satMod val="300000"/>
+              </a:schemeClr>
+            </a:gs>
+            <a:gs pos="100000">
+              <a:schemeClr val="phClr">
+                <a:tint val="15000"/>
+                <a:satMod val="350000"/>
+              </a:schemeClr>
+            </a:gs>
+          </a:gsLst>
+          <a:lin ang="16200000" scaled="1"/>
+        </a:gradFill>
+        <a:gradFill rotWithShape="1">
+          <a:gsLst>
+            <a:gs pos="0">
+              <a:schemeClr val="phClr">
+                <a:tint val="100000"/>
+                <a:shade val="100000"/>
+                <a:satMod val="130000"/>
+              </a:schemeClr>
+            </a:gs>
+            <a:gs pos="100000">
+              <a:schemeClr val="phClr">
+                <a:tint val="50000"/>
+                <a:shade val="100000"/>
+                <a:satMod val="350000"/>
+              </a:schemeClr>
+            </a:gs>
+          </a:gsLst>
+          <a:lin ang="16200000" scaled="0"/>
+        </a:gradFill>
+      </a:fillStyleLst>
+      <a:lnStyleLst>
+        <a:ln w="9525" cap="flat" cmpd="sng" algn="ctr">
+          <a:solidFill>
+            <a:schemeClr val="phClr">
+              <a:shade val="95000"/>
+              <a:satMod val="105000"/>
+            </a:schemeClr>
+          </a:solidFill>
+          <a:prstDash val="solid"/>
+        </a:ln>
+        <a:ln w="25400" cap="flat" cmpd="sng" algn="ctr">
+          <a:solidFill>
+            <a:schemeClr val="phClr"/>
+          </a:solidFill>
+          <a:prstDash val="solid"/>
+        </a:ln>
+        <a:ln w="38100" cap="flat" cmpd="sng" algn="ctr">
+          <a:solidFill>
+            <a:schemeClr val="phClr"/>
+          </a:solidFill>
+          <a:prstDash val="solid"/>
+        </a:ln>
+      </a:lnStyleLst>
+      <a:effectStyleLst>
+        <a:effectStyle>
+          <a:effectLst>
+            <a:outerShdw blurRad="40000" dist="20000" dir="5400000" rotWithShape="0">
+              <a:srgbClr val="000000">
+                <a:alpha val="38000"/>
+              </a:srgbClr>
+            </a:outerShdw>
+          </a:effectLst>
+        </a:effectStyle>
+        <a:effectStyle>
+          <a:effectLst>
+            <a:outerShdw blurRad="40000" dist="23000" dir="5400000" rotWithShape="0">
+              <a:srgbClr val="000000">
+                <a:alpha val="35000"/>
+              </a:srgbClr>
+            </a:outerShdw>
+          </a:effectLst>
+        </a:effectStyle>
+        <a:effectStyle>
+          <a:effectLst>
+            <a:outerShdw blurRad="40000" dist="23000" dir="5400000" rotWithShape="0">
+              <a:srgbClr val="000000">
+                <a:alpha val="35000"/>
+              </a:srgbClr>
+            </a:outerShdw>
+          </a:effectLst>
+          <a:scene3d>
+            <a:camera prst="orthographicFront">
+              <a:rot lat="0" lon="0" rev="0"/>
+            </a:camera>
+            <a:lightRig rig="threePt" dir="t">
+              <a:rot lat="0" lon="0" rev="1200000"/>
+            </a:lightRig>
+          </a:scene3d>
+          <a:sp3d>
+            <a:bevelT w="63500" h="25400"/>
+          </a:sp3d>
+        </a:effectStyle>
+      </a:effectStyleLst>
+      <a:bgFillStyleLst>
+        <a:solidFill>
+          <a:schemeClr val="phClr"/>
+        </a:solidFill>
+        <a:gradFill rotWithShape="1">
+          <a:gsLst>
+            <a:gs pos="0">
+              <a:schemeClr val="phClr">
+                <a:tint val="40000"/>
+                <a:satMod val="350000"/>
+              </a:schemeClr>
+            </a:gs>
+            <a:gs pos="40000">
+              <a:schemeClr val="phClr">
+                <a:tint val="45000"/>
+                <a:shade val="99000"/>
+                <a:satMod val="350000"/>
+              </a:schemeClr>
+            </a:gs>
+            <a:gs pos="100000">
+              <a:schemeClr val="phClr">
+                <a:shade val="20000"/>
+                <a:satMod val="255000"/>
+              </a:schemeClr>
+            </a:gs>
+          </a:gsLst>
+          <a:path path="circle">
+            <a:fillToRect l="50000" t="-80000" r="50000" b="180000"/>
+          </a:path>
+        </a:gradFill>
+        <a:gradFill rotWithShape="1">
+          <a:gsLst>
+            <a:gs pos="0">
+              <a:schemeClr val="phClr">
+                <a:tint val="80000"/>
+                <a:satMod val="300000"/>
+              </a:schemeClr>
+            </a:gs>
+            <a:gs pos="100000">
+              <a:schemeClr val="phClr">
+                <a:shade val="30000"/>
+                <a:satMod val="200000"/>
+              </a:schemeClr>
+            </a:gs>
+          </a:gsLst>
+          <a:path path="circle">
+            <a:fillToRect l="50000" t="50000" r="50000" b="50000"/>
+          </a:path>
+        </a:gradFill>
+      </a:bgFillStyleLst>
+    </a:fmtScheme>
+  </a:themeElements>
+  <a:objectDefaults>
+    <a:spDef>
+      <a:spPr/>
+      <a:bodyPr/>
+      <a:lstStyle/>
+      <a:style>
+        <a:lnRef idx="1">
+          <a:schemeClr val="accent1"/>
+        </a:lnRef>
+        <a:fillRef idx="3">
+          <a:schemeClr val="accent1"/>
+        </a:fillRef>
+        <a:effectRef idx="2">
+          <a:schemeClr val="accent1"/>
+        </a:effectRef>
+        <a:fontRef idx="minor">
+          <a:schemeClr val="lt1"/>
+        </a:fontRef>
+      </a:style>
+    </a:spDef>
+    <a:lnDef>
+      <a:spPr/>
+      <a:bodyPr/>
+      <a:lstStyle/>
+      <a:style>
+        <a:lnRef idx="2">
+          <a:schemeClr val="accent1"/>
+        </a:lnRef>
+        <a:fillRef idx="0">
+          <a:schemeClr val="accent1"/>
+        </a:fillRef>
+        <a:effectRef idx="1">
+          <a:schemeClr val="accent1"/>
+        </a:effectRef>
+        <a:fontRef idx="minor">
+          <a:schemeClr val="tx1"/>
+        </a:fontRef>
+      </a:style>
+    </a:lnDef>
+  </a:objectDefaults>
+  <a:extraClrSchemeLst/>
+</a:theme>
 </file>
</xml_diff>

<commit_message>
spell name of style right
</commit_message>
<xml_diff>
--- a/profiles/oucs/docx/template.docx
+++ b/profiles/oucs/docx/template.docx
@@ -2885,8 +2885,8 @@
       <w:sz w:val="28"/>
     </w:rPr>
   </w:style>
-  <w:style w:type="paragraph" w:customStyle="1" w:styleId="marginRIght">
-    <w:name w:val="marginRIght"/>
+  <w:style w:type="paragraph" w:customStyle="1" w:styleId="marginRight">
+    <w:name w:val="marginRight"/>
     <w:basedOn w:val="Normal"/>
     <w:qFormat/>
     <w:rsid w:val="0049409D"/>
@@ -4564,8 +4564,8 @@
       <w:sz w:val="28"/>
     </w:rPr>
   </w:style>
-  <w:style w:type="paragraph" w:customStyle="1" w:styleId="marginRIght">
-    <w:name w:val="marginRIght"/>
+  <w:style w:type="paragraph" w:customStyle="1" w:styleId="marginRight">
+    <w:name w:val="marginRight"/>
     <w:basedOn w:val="Normal"/>
     <w:qFormat/>
     <w:rsid w:val="0049409D"/>

</xml_diff>